<commit_message>
TD SAM avancement 80%
</commit_message>
<xml_diff>
--- a/SAM/TD.docx
+++ b/SAM/TD.docx
@@ -1,6 +1,6 @@
 
 <file path=word/document.xml><?xml version="1.0" encoding="utf-8"?>
-<w:document xmlns:wpc="http://schemas.microsoft.com/office/word/2010/wordprocessingCanvas" xmlns:cx="http://schemas.microsoft.com/office/drawing/2014/chartex" xmlns:cx1="http://schemas.microsoft.com/office/drawing/2015/9/8/chartex" xmlns:cx2="http://schemas.microsoft.com/office/drawing/2015/10/21/chartex" xmlns:cx3="http://schemas.microsoft.com/office/drawing/2016/5/9/chartex" xmlns:cx4="http://schemas.microsoft.com/office/drawing/2016/5/10/chartex" xmlns:cx5="http://schemas.microsoft.com/office/drawing/2016/5/11/chartex" xmlns:cx6="http://schemas.microsoft.com/office/drawing/2016/5/12/chartex" xmlns:cx7="http://schemas.microsoft.com/office/drawing/2016/5/13/chartex" xmlns:cx8="http://schemas.microsoft.com/office/drawing/2016/5/14/chartex" xmlns:mc="http://schemas.openxmlformats.org/markup-compatibility/2006" xmlns:aink="http://schemas.microsoft.com/office/drawing/2016/ink" xmlns:am3d="http://schemas.microsoft.com/office/drawing/2017/model3d" xmlns:o="urn:schemas-microsoft-com:office:office" xmlns:r="http://schemas.openxmlformats.org/officeDocument/2006/relationships" xmlns:m="http://schemas.openxmlformats.org/officeDocument/2006/math" xmlns:v="urn:schemas-microsoft-com:vml" xmlns:wp14="http://schemas.microsoft.com/office/word/2010/wordprocessingDrawing" xmlns:wp="http://schemas.openxmlformats.org/drawingml/2006/wordprocessingDrawing" xmlns:w10="urn:schemas-microsoft-com:office:word" xmlns:w="http://schemas.openxmlformats.org/wordprocessingml/2006/main" xmlns:w14="http://schemas.microsoft.com/office/word/2010/wordml" xmlns:w15="http://schemas.microsoft.com/office/word/2012/wordml" xmlns:w16cex="http://schemas.microsoft.com/office/word/2018/wordml/cex" xmlns:w16cid="http://schemas.microsoft.com/office/word/2016/wordml/cid" xmlns:w16="http://schemas.microsoft.com/office/word/2018/wordml" xmlns:w16sdtdh="http://schemas.microsoft.com/office/word/2020/wordml/sdtdatahash" xmlns:w16se="http://schemas.microsoft.com/office/word/2015/wordml/symex" xmlns:wpg="http://schemas.microsoft.com/office/word/2010/wordprocessingGroup" xmlns:wpi="http://schemas.microsoft.com/office/word/2010/wordprocessingInk" xmlns:wne="http://schemas.microsoft.com/office/word/2006/wordml" xmlns:wps="http://schemas.microsoft.com/office/word/2010/wordprocessingShape" mc:Ignorable="w14 w15 w16se w16cid w16 w16cex w16sdtdh wp14">
+<w:document xmlns:wpc="http://schemas.microsoft.com/office/word/2010/wordprocessingCanvas" xmlns:cx="http://schemas.microsoft.com/office/drawing/2014/chartex" xmlns:cx1="http://schemas.microsoft.com/office/drawing/2015/9/8/chartex" xmlns:cx2="http://schemas.microsoft.com/office/drawing/2015/10/21/chartex" xmlns:cx3="http://schemas.microsoft.com/office/drawing/2016/5/9/chartex" xmlns:cx4="http://schemas.microsoft.com/office/drawing/2016/5/10/chartex" xmlns:cx5="http://schemas.microsoft.com/office/drawing/2016/5/11/chartex" xmlns:cx6="http://schemas.microsoft.com/office/drawing/2016/5/12/chartex" xmlns:cx7="http://schemas.microsoft.com/office/drawing/2016/5/13/chartex" xmlns:cx8="http://schemas.microsoft.com/office/drawing/2016/5/14/chartex" xmlns:mc="http://schemas.openxmlformats.org/markup-compatibility/2006" xmlns:aink="http://schemas.microsoft.com/office/drawing/2016/ink" xmlns:am3d="http://schemas.microsoft.com/office/drawing/2017/model3d" xmlns:o="urn:schemas-microsoft-com:office:office" xmlns:oel="http://schemas.microsoft.com/office/2019/extlst" xmlns:r="http://schemas.openxmlformats.org/officeDocument/2006/relationships" xmlns:m="http://schemas.openxmlformats.org/officeDocument/2006/math" xmlns:v="urn:schemas-microsoft-com:vml" xmlns:wp14="http://schemas.microsoft.com/office/word/2010/wordprocessingDrawing" xmlns:wp="http://schemas.openxmlformats.org/drawingml/2006/wordprocessingDrawing" xmlns:w10="urn:schemas-microsoft-com:office:word" xmlns:w="http://schemas.openxmlformats.org/wordprocessingml/2006/main" xmlns:w14="http://schemas.microsoft.com/office/word/2010/wordml" xmlns:w15="http://schemas.microsoft.com/office/word/2012/wordml" xmlns:w16cex="http://schemas.microsoft.com/office/word/2018/wordml/cex" xmlns:w16cid="http://schemas.microsoft.com/office/word/2016/wordml/cid" xmlns:w16="http://schemas.microsoft.com/office/word/2018/wordml" xmlns:w16sdtdh="http://schemas.microsoft.com/office/word/2020/wordml/sdtdatahash" xmlns:w16se="http://schemas.microsoft.com/office/word/2015/wordml/symex" xmlns:wpg="http://schemas.microsoft.com/office/word/2010/wordprocessingGroup" xmlns:wpi="http://schemas.microsoft.com/office/word/2010/wordprocessingInk" xmlns:wne="http://schemas.microsoft.com/office/word/2006/wordml" xmlns:wps="http://schemas.microsoft.com/office/word/2010/wordprocessingShape" mc:Ignorable="w14 w15 w16se w16cid w16 w16cex w16sdtdh wp14">
   <w:body>
     <w:p>
       <w:proofErr w:type="spellStart"/>
@@ -333,21 +333,21 @@
         <w:rPr>
           <w:rFonts w:eastAsiaTheme="minorEastAsia"/>
         </w:rPr>
-        <w:t>Trouver l’ordre de R[</w:t>
+        <w:t xml:space="preserve">Trouver l’ordre de R[A,B] -&gt; Regarder </w:t>
       </w:r>
       <w:proofErr w:type="gramStart"/>
       <w:r>
         <w:rPr>
           <w:rFonts w:eastAsiaTheme="minorEastAsia"/>
         </w:rPr>
-        <w:t>A,B</w:t>
+        <w:t>les modulo</w:t>
       </w:r>
       <w:proofErr w:type="gramEnd"/>
       <w:r>
         <w:rPr>
           <w:rFonts w:eastAsiaTheme="minorEastAsia"/>
         </w:rPr>
-        <w:t>] -&gt; Regarder les modulo des valeur à l’intérieur</w:t>
+        <w:t xml:space="preserve"> des valeur à l’intérieur</w:t>
       </w:r>
     </w:p>
     <w:p>
@@ -495,15 +495,7 @@
         <w:t xml:space="preserve"> le répertoire</w:t>
       </w:r>
       <w:r>
-        <w:t> : R[</w:t>
-      </w:r>
-      <w:proofErr w:type="gramStart"/>
-      <w:r>
-        <w:t>A,B</w:t>
-      </w:r>
-      <w:proofErr w:type="gramEnd"/>
-      <w:r>
-        <w:t>] -&gt; R[A,B,A,B] (PG = PG + 1)</w:t>
+        <w:t> : R[A,B] -&gt; R[A,B,A,B] (PG = PG + 1)</w:t>
       </w:r>
     </w:p>
     <w:p>
@@ -1635,6 +1627,12 @@
         <w:t>Arbre B+ </w:t>
       </w:r>
     </w:p>
+    <w:p/>
+    <w:p>
+      <w:r>
+        <w:t xml:space="preserve">Cout opération : </w:t>
+      </w:r>
+    </w:p>
     <w:p>
       <w:pPr>
         <w:pStyle w:val="ListParagraph"/>
@@ -1642,7 +1640,612 @@
           <w:ilvl w:val="0"/>
           <w:numId w:val="3"/>
         </w:numPr>
-      </w:pPr>
+        <w:rPr>
+          <w:lang w:val="en-US"/>
+        </w:rPr>
+      </w:pPr>
+      <m:oMath>
+        <m:sSub>
+          <m:sSubPr>
+            <m:ctrlPr>
+              <w:rPr>
+                <w:rFonts w:ascii="Cambria Math" w:hAnsi="Cambria Math"/>
+                <w:i/>
+              </w:rPr>
+            </m:ctrlPr>
+          </m:sSubPr>
+          <m:e>
+            <m:r>
+              <w:rPr>
+                <w:rFonts w:ascii="Cambria Math" w:hAnsi="Cambria Math"/>
+              </w:rPr>
+              <m:t>π</m:t>
+            </m:r>
+          </m:e>
+          <m:sub>
+            <m:r>
+              <w:rPr>
+                <w:rFonts w:ascii="Cambria Math" w:hAnsi="Cambria Math"/>
+              </w:rPr>
+              <m:t>titre, ville</m:t>
+            </m:r>
+          </m:sub>
+        </m:sSub>
+        <m:r>
+          <w:rPr>
+            <w:rFonts w:ascii="Cambria Math" w:hAnsi="Cambria Math"/>
+            <w:lang w:val="en-US"/>
+          </w:rPr>
+          <m:t xml:space="preserve">= </m:t>
+        </m:r>
+      </m:oMath>
+      <w:r>
+        <w:rPr>
+          <w:rFonts w:eastAsiaTheme="minorEastAsia"/>
+          <w:lang w:val="en-US"/>
+        </w:rPr>
+        <w:t>Projection = le SELECT final</w:t>
+      </w:r>
+      <w:r>
+        <w:rPr>
+          <w:rFonts w:eastAsiaTheme="minorEastAsia"/>
+          <w:lang w:val="en-US"/>
+        </w:rPr>
+        <w:t xml:space="preserve"> </w:t>
+      </w:r>
+    </w:p>
+    <w:p>
+      <w:pPr>
+        <w:pStyle w:val="ListParagraph"/>
+        <w:numPr>
+          <w:ilvl w:val="0"/>
+          <w:numId w:val="3"/>
+        </w:numPr>
+        <w:rPr>
+          <w:lang w:val="en-US"/>
+        </w:rPr>
+      </w:pPr>
+      <m:oMath>
+        <m:sSub>
+          <m:sSubPr>
+            <m:ctrlPr>
+              <w:rPr>
+                <w:rFonts w:ascii="Cambria Math" w:hAnsi="Cambria Math"/>
+                <w:i/>
+                <w:lang w:val="en-US"/>
+              </w:rPr>
+            </m:ctrlPr>
+          </m:sSubPr>
+          <m:e>
+            <m:r>
+              <w:rPr>
+                <w:rFonts w:ascii="Cambria Math" w:hAnsi="Cambria Math"/>
+                <w:lang w:val="en-US"/>
+              </w:rPr>
+              <m:t>σ</m:t>
+            </m:r>
+          </m:e>
+          <m:sub>
+            <m:r>
+              <w:rPr>
+                <w:rFonts w:ascii="Cambria Math" w:hAnsi="Cambria Math"/>
+                <w:lang w:val="en-US"/>
+              </w:rPr>
+              <m:t>quantité=2 AND prix=10</m:t>
+            </m:r>
+          </m:sub>
+        </m:sSub>
+        <m:r>
+          <w:rPr>
+            <w:rFonts w:ascii="Cambria Math" w:hAnsi="Cambria Math"/>
+            <w:lang w:val="en-US"/>
+          </w:rPr>
+          <m:t>=</m:t>
+        </m:r>
+      </m:oMath>
+      <w:r>
+        <w:rPr>
+          <w:rFonts w:eastAsiaTheme="minorEastAsia"/>
+          <w:lang w:val="en-US"/>
+        </w:rPr>
+        <w:t xml:space="preserve"> Selection = WHERE = </w:t>
+      </w:r>
+      <w:proofErr w:type="spellStart"/>
+      <w:r>
+        <w:rPr>
+          <w:rFonts w:eastAsiaTheme="minorEastAsia"/>
+          <w:lang w:val="en-US"/>
+        </w:rPr>
+        <w:t>filtre</w:t>
+      </w:r>
+      <w:proofErr w:type="spellEnd"/>
+    </w:p>
+    <w:p>
+      <w:pPr>
+        <w:pStyle w:val="ListParagraph"/>
+        <w:numPr>
+          <w:ilvl w:val="0"/>
+          <w:numId w:val="3"/>
+        </w:numPr>
+      </w:pPr>
+      <m:oMath>
+        <m:sSub>
+          <m:sSubPr>
+            <m:ctrlPr>
+              <w:rPr>
+                <w:rFonts w:ascii="Cambria Math" w:hAnsi="Cambria Math"/>
+                <w:i/>
+                <w:lang w:val="en-US"/>
+              </w:rPr>
+            </m:ctrlPr>
+          </m:sSubPr>
+          <m:e>
+            <m:r>
+              <w:rPr>
+                <w:rFonts w:ascii="Cambria Math" w:hAnsi="Cambria Math"/>
+                <w:lang w:val="en-US"/>
+              </w:rPr>
+              <m:t>R</m:t>
+            </m:r>
+            <m:r>
+              <w:rPr>
+                <w:rFonts w:ascii="Cambria Math" w:hAnsi="Cambria Math"/>
+              </w:rPr>
+              <m:t xml:space="preserve"> </m:t>
+            </m:r>
+            <m:r>
+              <w:rPr>
+                <w:rFonts w:ascii="Cambria Math" w:hAnsi="Cambria Math"/>
+              </w:rPr>
+              <m:t>⋈</m:t>
+            </m:r>
+          </m:e>
+          <m:sub>
+            <m:r>
+              <w:rPr>
+                <w:rFonts w:ascii="Cambria Math" w:hAnsi="Cambria Math"/>
+                <w:lang w:val="en-US"/>
+              </w:rPr>
+              <m:t>attribue</m:t>
+            </m:r>
+          </m:sub>
+        </m:sSub>
+        <m:r>
+          <w:rPr>
+            <w:rFonts w:ascii="Cambria Math" w:hAnsi="Cambria Math"/>
+          </w:rPr>
+          <m:t>S</m:t>
+        </m:r>
+        <m:r>
+          <w:rPr>
+            <w:rFonts w:ascii="Cambria Math" w:hAnsi="Cambria Math"/>
+          </w:rPr>
+          <m:t xml:space="preserve"> =</m:t>
+        </m:r>
+      </m:oMath>
+      <w:r>
+        <w:rPr>
+          <w:rFonts w:eastAsiaTheme="minorEastAsia"/>
+        </w:rPr>
+        <w:t xml:space="preserve"> </w:t>
+      </w:r>
+      <w:proofErr w:type="gramStart"/>
+      <w:r>
+        <w:rPr>
+          <w:rFonts w:eastAsiaTheme="minorEastAsia"/>
+        </w:rPr>
+        <w:t>la</w:t>
+      </w:r>
+      <w:proofErr w:type="gramEnd"/>
+      <w:r>
+        <w:rPr>
+          <w:rFonts w:eastAsiaTheme="minorEastAsia"/>
+        </w:rPr>
+        <w:t xml:space="preserve"> jointure sur l’a</w:t>
+      </w:r>
+      <w:r>
+        <w:rPr>
+          <w:rFonts w:eastAsiaTheme="minorEastAsia"/>
+        </w:rPr>
+        <w:t xml:space="preserve">ttribue </w:t>
+      </w:r>
+      <w:r>
+        <w:rPr>
+          <w:rFonts w:eastAsiaTheme="minorEastAsia"/>
+        </w:rPr>
+        <w:t>(en particulier l’</w:t>
+      </w:r>
+      <w:proofErr w:type="spellStart"/>
+      <w:r>
+        <w:rPr>
+          <w:rFonts w:eastAsiaTheme="minorEastAsia"/>
+        </w:rPr>
+        <w:t>attribu</w:t>
+      </w:r>
+      <w:proofErr w:type="spellEnd"/>
+      <w:r>
+        <w:rPr>
+          <w:rFonts w:eastAsiaTheme="minorEastAsia"/>
+        </w:rPr>
+        <w:t xml:space="preserve"> </w:t>
+      </w:r>
+      <w:r>
+        <w:rPr>
+          <w:rFonts w:eastAsiaTheme="minorEastAsia"/>
+        </w:rPr>
+        <w:t>où S à un index</w:t>
+      </w:r>
+      <w:r>
+        <w:rPr>
+          <w:rFonts w:eastAsiaTheme="minorEastAsia"/>
+        </w:rPr>
+        <w:t>)</w:t>
+      </w:r>
+    </w:p>
+    <w:p>
+      <w:pPr>
+        <w:pStyle w:val="ListParagraph"/>
+        <w:numPr>
+          <w:ilvl w:val="0"/>
+          <w:numId w:val="3"/>
+        </w:numPr>
+      </w:pPr>
+      <w:r>
+        <w:t>Classiquement sur un arbre linéaire de bas en haut : Jointure → Sélection → Projection</w:t>
+      </w:r>
+    </w:p>
+    <w:p>
+      <w:pPr>
+        <w:pStyle w:val="ListParagraph"/>
+        <w:numPr>
+          <w:ilvl w:val="0"/>
+          <w:numId w:val="3"/>
+        </w:numPr>
+      </w:pPr>
+      <w:r>
+        <w:t xml:space="preserve">Expression </w:t>
+      </w:r>
+      <w:proofErr w:type="spellStart"/>
+      <w:r>
+        <w:t>algèbrique</w:t>
+      </w:r>
+      <w:proofErr w:type="spellEnd"/>
+      <w:r>
+        <w:t xml:space="preserve"> d’un arbre :</w:t>
+      </w:r>
+    </w:p>
+    <w:p>
+      <w:pPr>
+        <w:pStyle w:val="ListParagraph"/>
+        <w:numPr>
+          <w:ilvl w:val="1"/>
+          <w:numId w:val="3"/>
+        </w:numPr>
+      </w:pPr>
+      <w:proofErr w:type="spellStart"/>
+      <w:r>
+        <w:t>Arret</w:t>
+      </w:r>
+      <w:proofErr w:type="spellEnd"/>
+      <w:r>
+        <w:t xml:space="preserve"> sur un des traits de l’arbre, écrire avec les </w:t>
+      </w:r>
+      <m:oMath>
+        <m:r>
+          <w:rPr>
+            <w:rFonts w:ascii="Cambria Math" w:hAnsi="Cambria Math"/>
+          </w:rPr>
+          <m:t>π, σ, ⋈</m:t>
+        </m:r>
+      </m:oMath>
+      <w:r>
+        <w:t xml:space="preserve"> en imbriquant tout </w:t>
+      </w:r>
+    </w:p>
+    <w:p>
+      <w:pPr>
+        <w:pStyle w:val="ListParagraph"/>
+        <w:numPr>
+          <w:ilvl w:val="1"/>
+          <w:numId w:val="3"/>
+        </w:numPr>
+      </w:pPr>
+      <w:r>
+        <w:t xml:space="preserve">Ouais tout imbriquer en gros </w:t>
+      </w:r>
+    </w:p>
+    <w:p>
+      <w:pPr>
+        <w:pStyle w:val="ListParagraph"/>
+        <w:numPr>
+          <w:ilvl w:val="1"/>
+          <w:numId w:val="3"/>
+        </w:numPr>
+      </w:pPr>
+      <w:r>
+        <w:lastRenderedPageBreak/>
+        <w:drawing>
+          <wp:inline distT="0" distB="0" distL="0" distR="0" wp14:anchorId="3501A437" wp14:editId="686BE320">
+            <wp:extent cx="3639058" cy="1247949"/>
+            <wp:effectExtent l="0" t="0" r="0" b="9525"/>
+            <wp:docPr id="4" name="Picture 4"/>
+            <wp:cNvGraphicFramePr>
+              <a:graphicFrameLocks xmlns:a="http://schemas.openxmlformats.org/drawingml/2006/main" noChangeAspect="1"/>
+            </wp:cNvGraphicFramePr>
+            <a:graphic xmlns:a="http://schemas.openxmlformats.org/drawingml/2006/main">
+              <a:graphicData uri="http://schemas.openxmlformats.org/drawingml/2006/picture">
+                <pic:pic xmlns:pic="http://schemas.openxmlformats.org/drawingml/2006/picture">
+                  <pic:nvPicPr>
+                    <pic:cNvPr id="1" name=""/>
+                    <pic:cNvPicPr/>
+                  </pic:nvPicPr>
+                  <pic:blipFill>
+                    <a:blip r:embed="rId11">
+                      <a:extLst>
+                        <a:ext uri="{28A0092B-C50C-407E-A947-70E740481C1C}">
+                          <a14:useLocalDpi xmlns:a14="http://schemas.microsoft.com/office/drawing/2010/main" val="0"/>
+                        </a:ext>
+                      </a:extLst>
+                    </a:blip>
+                    <a:stretch>
+                      <a:fillRect/>
+                    </a:stretch>
+                  </pic:blipFill>
+                  <pic:spPr>
+                    <a:xfrm>
+                      <a:off x="0" y="0"/>
+                      <a:ext cx="3639058" cy="1247949"/>
+                    </a:xfrm>
+                    <a:prstGeom prst="rect">
+                      <a:avLst/>
+                    </a:prstGeom>
+                  </pic:spPr>
+                </pic:pic>
+              </a:graphicData>
+            </a:graphic>
+          </wp:inline>
+        </w:drawing>
+      </w:r>
+    </w:p>
+    <w:p>
+      <w:pPr>
+        <w:pStyle w:val="ListParagraph"/>
+        <w:numPr>
+          <w:ilvl w:val="0"/>
+          <w:numId w:val="3"/>
+        </w:numPr>
+        <w:rPr>
+          <w:rFonts w:eastAsiaTheme="minorEastAsia"/>
+        </w:rPr>
+      </w:pPr>
+      <m:oMath>
+        <m:r>
+          <w:rPr>
+            <w:rFonts w:ascii="Cambria Math" w:hAnsi="Cambria Math"/>
+          </w:rPr>
+          <m:t>card(</m:t>
+        </m:r>
+        <m:sSub>
+          <m:sSubPr>
+            <m:ctrlPr>
+              <w:rPr>
+                <w:rFonts w:ascii="Cambria Math" w:hAnsi="Cambria Math"/>
+                <w:i/>
+              </w:rPr>
+            </m:ctrlPr>
+          </m:sSubPr>
+          <m:e>
+            <m:r>
+              <w:rPr>
+                <w:rFonts w:ascii="Cambria Math" w:hAnsi="Cambria Math"/>
+              </w:rPr>
+              <m:t>σ</m:t>
+            </m:r>
+          </m:e>
+          <m:sub>
+            <m:r>
+              <w:rPr>
+                <w:rFonts w:ascii="Cambria Math" w:hAnsi="Cambria Math"/>
+              </w:rPr>
+              <m:t>numL=v</m:t>
+            </m:r>
+          </m:sub>
+        </m:sSub>
+        <m:d>
+          <m:dPr>
+            <m:ctrlPr>
+              <w:rPr>
+                <w:rFonts w:ascii="Cambria Math" w:hAnsi="Cambria Math"/>
+                <w:i/>
+              </w:rPr>
+            </m:ctrlPr>
+          </m:dPr>
+          <m:e>
+            <m:r>
+              <w:rPr>
+                <w:rFonts w:ascii="Cambria Math" w:hAnsi="Cambria Math"/>
+              </w:rPr>
+              <m:t>Livre</m:t>
+            </m:r>
+          </m:e>
+        </m:d>
+        <m:r>
+          <w:rPr>
+            <w:rFonts w:ascii="Cambria Math" w:hAnsi="Cambria Math"/>
+          </w:rPr>
+          <m:t>=card</m:t>
+        </m:r>
+        <m:d>
+          <m:dPr>
+            <m:ctrlPr>
+              <w:rPr>
+                <w:rFonts w:ascii="Cambria Math" w:hAnsi="Cambria Math"/>
+                <w:i/>
+              </w:rPr>
+            </m:ctrlPr>
+          </m:dPr>
+          <m:e>
+            <m:r>
+              <w:rPr>
+                <w:rFonts w:ascii="Cambria Math" w:hAnsi="Cambria Math"/>
+              </w:rPr>
+              <m:t>L</m:t>
+            </m:r>
+          </m:e>
+        </m:d>
+        <m:r>
+          <w:rPr>
+            <w:rFonts w:ascii="Cambria Math" w:hAnsi="Cambria Math"/>
+          </w:rPr>
+          <m:t>*</m:t>
+        </m:r>
+        <m:f>
+          <m:fPr>
+            <m:ctrlPr>
+              <w:rPr>
+                <w:rFonts w:ascii="Cambria Math" w:hAnsi="Cambria Math"/>
+                <w:i/>
+              </w:rPr>
+            </m:ctrlPr>
+          </m:fPr>
+          <m:num>
+            <m:r>
+              <w:rPr>
+                <w:rFonts w:ascii="Cambria Math" w:hAnsi="Cambria Math"/>
+              </w:rPr>
+              <m:t>1</m:t>
+            </m:r>
+          </m:num>
+          <m:den>
+            <m:r>
+              <w:rPr>
+                <w:rFonts w:ascii="Cambria Math" w:hAnsi="Cambria Math"/>
+              </w:rPr>
+              <m:t xml:space="preserve">nb de numL distinct </m:t>
+            </m:r>
+          </m:den>
+        </m:f>
+        <m:r>
+          <w:rPr>
+            <w:rFonts w:ascii="Cambria Math" w:hAnsi="Cambria Math"/>
+          </w:rPr>
+          <m:t>=1</m:t>
+        </m:r>
+      </m:oMath>
+    </w:p>
+    <w:p>
+      <w:pPr>
+        <w:pStyle w:val="ListParagraph"/>
+        <w:numPr>
+          <w:ilvl w:val="0"/>
+          <w:numId w:val="3"/>
+        </w:numPr>
+        <w:rPr>
+          <w:rFonts w:eastAsiaTheme="minorEastAsia"/>
+        </w:rPr>
+      </w:pPr>
+      <m:oMath>
+        <m:r>
+          <w:rPr>
+            <w:rFonts w:ascii="Cambria Math" w:eastAsiaTheme="minorEastAsia" w:hAnsi="Cambria Math"/>
+          </w:rPr>
+          <m:t>card(</m:t>
+        </m:r>
+        <m:sSub>
+          <m:sSubPr>
+            <m:ctrlPr>
+              <w:rPr>
+                <w:rFonts w:ascii="Cambria Math" w:eastAsiaTheme="minorEastAsia" w:hAnsi="Cambria Math"/>
+                <w:i/>
+              </w:rPr>
+            </m:ctrlPr>
+          </m:sSubPr>
+          <m:e>
+            <m:r>
+              <w:rPr>
+                <w:rFonts w:ascii="Cambria Math" w:eastAsiaTheme="minorEastAsia" w:hAnsi="Cambria Math"/>
+              </w:rPr>
+              <m:t>σ</m:t>
+            </m:r>
+          </m:e>
+          <m:sub>
+            <m:r>
+              <w:rPr>
+                <w:rFonts w:ascii="Cambria Math" w:eastAsiaTheme="minorEastAsia" w:hAnsi="Cambria Math"/>
+              </w:rPr>
+              <m:t>quantite</m:t>
+            </m:r>
+            <m:r>
+              <w:rPr>
+                <w:rFonts w:ascii="Cambria Math" w:eastAsiaTheme="minorEastAsia" w:hAnsi="Cambria Math"/>
+              </w:rPr>
+              <m:t>=</m:t>
+            </m:r>
+            <m:r>
+              <w:rPr>
+                <w:rFonts w:ascii="Cambria Math" w:eastAsiaTheme="minorEastAsia" w:hAnsi="Cambria Math"/>
+              </w:rPr>
+              <m:t>2</m:t>
+            </m:r>
+          </m:sub>
+        </m:sSub>
+        <m:r>
+          <w:rPr>
+            <w:rFonts w:ascii="Cambria Math" w:eastAsiaTheme="minorEastAsia" w:hAnsi="Cambria Math"/>
+          </w:rPr>
+          <m:t xml:space="preserve"> (</m:t>
+        </m:r>
+        <m:r>
+          <w:rPr>
+            <w:rFonts w:ascii="Cambria Math" w:eastAsiaTheme="minorEastAsia" w:hAnsi="Cambria Math"/>
+          </w:rPr>
+          <m:t>S</m:t>
+        </m:r>
+        <m:r>
+          <w:rPr>
+            <w:rFonts w:ascii="Cambria Math" w:eastAsiaTheme="minorEastAsia" w:hAnsi="Cambria Math"/>
+          </w:rPr>
+          <m:t>)=card(L)*</m:t>
+        </m:r>
+        <m:f>
+          <m:fPr>
+            <m:ctrlPr>
+              <w:rPr>
+                <w:rFonts w:ascii="Cambria Math" w:eastAsiaTheme="minorEastAsia" w:hAnsi="Cambria Math"/>
+                <w:i/>
+              </w:rPr>
+            </m:ctrlPr>
+          </m:fPr>
+          <m:num>
+            <m:r>
+              <w:rPr>
+                <w:rFonts w:ascii="Cambria Math" w:eastAsiaTheme="minorEastAsia" w:hAnsi="Cambria Math"/>
+              </w:rPr>
+              <m:t>1</m:t>
+            </m:r>
+          </m:num>
+          <m:den>
+            <m:r>
+              <w:rPr>
+                <w:rFonts w:ascii="Cambria Math" w:eastAsiaTheme="minorEastAsia" w:hAnsi="Cambria Math"/>
+              </w:rPr>
+              <m:t xml:space="preserve">nb de </m:t>
+            </m:r>
+            <m:r>
+              <w:rPr>
+                <w:rFonts w:ascii="Cambria Math" w:eastAsiaTheme="minorEastAsia" w:hAnsi="Cambria Math"/>
+              </w:rPr>
+              <m:t>quantité</m:t>
+            </m:r>
+            <m:r>
+              <w:rPr>
+                <w:rFonts w:ascii="Cambria Math" w:eastAsiaTheme="minorEastAsia" w:hAnsi="Cambria Math"/>
+              </w:rPr>
+              <m:t xml:space="preserve"> distinct </m:t>
+            </m:r>
+          </m:den>
+        </m:f>
+      </m:oMath>
     </w:p>
     <w:p>
       <w:pPr>
@@ -1691,7 +2294,7 @@
                     <pic:cNvPicPr/>
                   </pic:nvPicPr>
                   <pic:blipFill>
-                    <a:blip r:embed="rId11"/>
+                    <a:blip r:embed="rId12"/>
                     <a:stretch>
                       <a:fillRect/>
                     </a:stretch>
@@ -1735,7 +2338,7 @@
 </file>
 
 <file path=word/comments.xml><?xml version="1.0" encoding="utf-8"?>
-<w:comments xmlns:wpc="http://schemas.microsoft.com/office/word/2010/wordprocessingCanvas" xmlns:cx="http://schemas.microsoft.com/office/drawing/2014/chartex" xmlns:cx1="http://schemas.microsoft.com/office/drawing/2015/9/8/chartex" xmlns:cx2="http://schemas.microsoft.com/office/drawing/2015/10/21/chartex" xmlns:cx3="http://schemas.microsoft.com/office/drawing/2016/5/9/chartex" xmlns:cx4="http://schemas.microsoft.com/office/drawing/2016/5/10/chartex" xmlns:cx5="http://schemas.microsoft.com/office/drawing/2016/5/11/chartex" xmlns:cx6="http://schemas.microsoft.com/office/drawing/2016/5/12/chartex" xmlns:cx7="http://schemas.microsoft.com/office/drawing/2016/5/13/chartex" xmlns:cx8="http://schemas.microsoft.com/office/drawing/2016/5/14/chartex" xmlns:mc="http://schemas.openxmlformats.org/markup-compatibility/2006" xmlns:aink="http://schemas.microsoft.com/office/drawing/2016/ink" xmlns:am3d="http://schemas.microsoft.com/office/drawing/2017/model3d" xmlns:o="urn:schemas-microsoft-com:office:office" xmlns:r="http://schemas.openxmlformats.org/officeDocument/2006/relationships" xmlns:m="http://schemas.openxmlformats.org/officeDocument/2006/math" xmlns:v="urn:schemas-microsoft-com:vml" xmlns:wp14="http://schemas.microsoft.com/office/word/2010/wordprocessingDrawing" xmlns:wp="http://schemas.openxmlformats.org/drawingml/2006/wordprocessingDrawing" xmlns:w10="urn:schemas-microsoft-com:office:word" xmlns:w="http://schemas.openxmlformats.org/wordprocessingml/2006/main" xmlns:w14="http://schemas.microsoft.com/office/word/2010/wordml" xmlns:w15="http://schemas.microsoft.com/office/word/2012/wordml" xmlns:w16cex="http://schemas.microsoft.com/office/word/2018/wordml/cex" xmlns:w16cid="http://schemas.microsoft.com/office/word/2016/wordml/cid" xmlns:w16="http://schemas.microsoft.com/office/word/2018/wordml" xmlns:w16sdtdh="http://schemas.microsoft.com/office/word/2020/wordml/sdtdatahash" xmlns:w16se="http://schemas.microsoft.com/office/word/2015/wordml/symex" xmlns:wpg="http://schemas.microsoft.com/office/word/2010/wordprocessingGroup" xmlns:wpi="http://schemas.microsoft.com/office/word/2010/wordprocessingInk" xmlns:wne="http://schemas.microsoft.com/office/word/2006/wordml" xmlns:wps="http://schemas.microsoft.com/office/word/2010/wordprocessingShape" mc:Ignorable="w14 w15 w16se w16cid w16 w16cex w16sdtdh wp14">
+<w:comments xmlns:wpc="http://schemas.microsoft.com/office/word/2010/wordprocessingCanvas" xmlns:cx="http://schemas.microsoft.com/office/drawing/2014/chartex" xmlns:cx1="http://schemas.microsoft.com/office/drawing/2015/9/8/chartex" xmlns:cx2="http://schemas.microsoft.com/office/drawing/2015/10/21/chartex" xmlns:cx3="http://schemas.microsoft.com/office/drawing/2016/5/9/chartex" xmlns:cx4="http://schemas.microsoft.com/office/drawing/2016/5/10/chartex" xmlns:cx5="http://schemas.microsoft.com/office/drawing/2016/5/11/chartex" xmlns:cx6="http://schemas.microsoft.com/office/drawing/2016/5/12/chartex" xmlns:cx7="http://schemas.microsoft.com/office/drawing/2016/5/13/chartex" xmlns:cx8="http://schemas.microsoft.com/office/drawing/2016/5/14/chartex" xmlns:mc="http://schemas.openxmlformats.org/markup-compatibility/2006" xmlns:aink="http://schemas.microsoft.com/office/drawing/2016/ink" xmlns:am3d="http://schemas.microsoft.com/office/drawing/2017/model3d" xmlns:o="urn:schemas-microsoft-com:office:office" xmlns:oel="http://schemas.microsoft.com/office/2019/extlst" xmlns:r="http://schemas.openxmlformats.org/officeDocument/2006/relationships" xmlns:m="http://schemas.openxmlformats.org/officeDocument/2006/math" xmlns:v="urn:schemas-microsoft-com:vml" xmlns:wp14="http://schemas.microsoft.com/office/word/2010/wordprocessingDrawing" xmlns:wp="http://schemas.openxmlformats.org/drawingml/2006/wordprocessingDrawing" xmlns:w10="urn:schemas-microsoft-com:office:word" xmlns:w="http://schemas.openxmlformats.org/wordprocessingml/2006/main" xmlns:w14="http://schemas.microsoft.com/office/word/2010/wordml" xmlns:w15="http://schemas.microsoft.com/office/word/2012/wordml" xmlns:w16cex="http://schemas.microsoft.com/office/word/2018/wordml/cex" xmlns:w16cid="http://schemas.microsoft.com/office/word/2016/wordml/cid" xmlns:w16="http://schemas.microsoft.com/office/word/2018/wordml" xmlns:w16sdtdh="http://schemas.microsoft.com/office/word/2020/wordml/sdtdatahash" xmlns:w16se="http://schemas.microsoft.com/office/word/2015/wordml/symex" xmlns:wpg="http://schemas.microsoft.com/office/word/2010/wordprocessingGroup" xmlns:wpi="http://schemas.microsoft.com/office/word/2010/wordprocessingInk" xmlns:wne="http://schemas.microsoft.com/office/word/2006/wordml" xmlns:wps="http://schemas.microsoft.com/office/word/2010/wordprocessingShape" mc:Ignorable="w14 w15 w16se w16cid w16 w16cex w16sdtdh wp14">
   <w:comment w:id="0" w:author="Charles Vin" w:date="2023-02-08T15:27:00Z" w:initials="CV">
     <w:p>
       <w:pPr>
@@ -1790,15 +2393,7 @@
       </w:r>
       <w:proofErr w:type="gramEnd"/>
       <w:r>
-        <w:t xml:space="preserve">, le prof a dit </w:t>
-      </w:r>
-      <w:proofErr w:type="spellStart"/>
-      <w:r>
-        <w:t>osef</w:t>
-      </w:r>
-      <w:proofErr w:type="spellEnd"/>
-      <w:r>
-        <w:t>, on ne saura jamais</w:t>
+        <w:t>, le prof a dit osef, on ne saura jamais</w:t>
       </w:r>
     </w:p>
   </w:comment>
@@ -1813,13 +2408,8 @@
         </w:rPr>
         <w:annotationRef/>
       </w:r>
-      <w:proofErr w:type="spellStart"/>
-      <w:r>
-        <w:t>Idk</w:t>
-      </w:r>
-      <w:proofErr w:type="spellEnd"/>
-      <w:r>
-        <w:t xml:space="preserve"> c’est </w:t>
+      <w:r>
+        <w:t xml:space="preserve">Idk c’est </w:t>
       </w:r>
       <w:proofErr w:type="spellStart"/>
       <w:r>
@@ -1832,7 +2422,7 @@
 </file>
 
 <file path=word/commentsExtended.xml><?xml version="1.0" encoding="utf-8"?>
-<w15:commentsEx xmlns:wpc="http://schemas.microsoft.com/office/word/2010/wordprocessingCanvas" xmlns:cx="http://schemas.microsoft.com/office/drawing/2014/chartex" xmlns:cx1="http://schemas.microsoft.com/office/drawing/2015/9/8/chartex" xmlns:cx2="http://schemas.microsoft.com/office/drawing/2015/10/21/chartex" xmlns:cx3="http://schemas.microsoft.com/office/drawing/2016/5/9/chartex" xmlns:cx4="http://schemas.microsoft.com/office/drawing/2016/5/10/chartex" xmlns:cx5="http://schemas.microsoft.com/office/drawing/2016/5/11/chartex" xmlns:cx6="http://schemas.microsoft.com/office/drawing/2016/5/12/chartex" xmlns:cx7="http://schemas.microsoft.com/office/drawing/2016/5/13/chartex" xmlns:cx8="http://schemas.microsoft.com/office/drawing/2016/5/14/chartex" xmlns:mc="http://schemas.openxmlformats.org/markup-compatibility/2006" xmlns:aink="http://schemas.microsoft.com/office/drawing/2016/ink" xmlns:am3d="http://schemas.microsoft.com/office/drawing/2017/model3d" xmlns:o="urn:schemas-microsoft-com:office:office" xmlns:r="http://schemas.openxmlformats.org/officeDocument/2006/relationships" xmlns:m="http://schemas.openxmlformats.org/officeDocument/2006/math" xmlns:v="urn:schemas-microsoft-com:vml" xmlns:wp14="http://schemas.microsoft.com/office/word/2010/wordprocessingDrawing" xmlns:wp="http://schemas.openxmlformats.org/drawingml/2006/wordprocessingDrawing" xmlns:w10="urn:schemas-microsoft-com:office:word" xmlns:w="http://schemas.openxmlformats.org/wordprocessingml/2006/main" xmlns:w14="http://schemas.microsoft.com/office/word/2010/wordml" xmlns:w15="http://schemas.microsoft.com/office/word/2012/wordml" xmlns:w16cex="http://schemas.microsoft.com/office/word/2018/wordml/cex" xmlns:w16cid="http://schemas.microsoft.com/office/word/2016/wordml/cid" xmlns:w16="http://schemas.microsoft.com/office/word/2018/wordml" xmlns:w16sdtdh="http://schemas.microsoft.com/office/word/2020/wordml/sdtdatahash" xmlns:w16se="http://schemas.microsoft.com/office/word/2015/wordml/symex" xmlns:wpg="http://schemas.microsoft.com/office/word/2010/wordprocessingGroup" xmlns:wpi="http://schemas.microsoft.com/office/word/2010/wordprocessingInk" xmlns:wne="http://schemas.microsoft.com/office/word/2006/wordml" xmlns:wps="http://schemas.microsoft.com/office/word/2010/wordprocessingShape" mc:Ignorable="w14 w15 w16se w16cid w16 w16cex w16sdtdh wp14">
+<w15:commentsEx xmlns:wpc="http://schemas.microsoft.com/office/word/2010/wordprocessingCanvas" xmlns:cx="http://schemas.microsoft.com/office/drawing/2014/chartex" xmlns:cx1="http://schemas.microsoft.com/office/drawing/2015/9/8/chartex" xmlns:cx2="http://schemas.microsoft.com/office/drawing/2015/10/21/chartex" xmlns:cx3="http://schemas.microsoft.com/office/drawing/2016/5/9/chartex" xmlns:cx4="http://schemas.microsoft.com/office/drawing/2016/5/10/chartex" xmlns:cx5="http://schemas.microsoft.com/office/drawing/2016/5/11/chartex" xmlns:cx6="http://schemas.microsoft.com/office/drawing/2016/5/12/chartex" xmlns:cx7="http://schemas.microsoft.com/office/drawing/2016/5/13/chartex" xmlns:cx8="http://schemas.microsoft.com/office/drawing/2016/5/14/chartex" xmlns:mc="http://schemas.openxmlformats.org/markup-compatibility/2006" xmlns:aink="http://schemas.microsoft.com/office/drawing/2016/ink" xmlns:am3d="http://schemas.microsoft.com/office/drawing/2017/model3d" xmlns:o="urn:schemas-microsoft-com:office:office" xmlns:oel="http://schemas.microsoft.com/office/2019/extlst" xmlns:r="http://schemas.openxmlformats.org/officeDocument/2006/relationships" xmlns:m="http://schemas.openxmlformats.org/officeDocument/2006/math" xmlns:v="urn:schemas-microsoft-com:vml" xmlns:wp14="http://schemas.microsoft.com/office/word/2010/wordprocessingDrawing" xmlns:wp="http://schemas.openxmlformats.org/drawingml/2006/wordprocessingDrawing" xmlns:w10="urn:schemas-microsoft-com:office:word" xmlns:w="http://schemas.openxmlformats.org/wordprocessingml/2006/main" xmlns:w14="http://schemas.microsoft.com/office/word/2010/wordml" xmlns:w15="http://schemas.microsoft.com/office/word/2012/wordml" xmlns:w16cex="http://schemas.microsoft.com/office/word/2018/wordml/cex" xmlns:w16cid="http://schemas.microsoft.com/office/word/2016/wordml/cid" xmlns:w16="http://schemas.microsoft.com/office/word/2018/wordml" xmlns:w16sdtdh="http://schemas.microsoft.com/office/word/2020/wordml/sdtdatahash" xmlns:w16se="http://schemas.microsoft.com/office/word/2015/wordml/symex" xmlns:wpg="http://schemas.microsoft.com/office/word/2010/wordprocessingGroup" xmlns:wpi="http://schemas.microsoft.com/office/word/2010/wordprocessingInk" xmlns:wne="http://schemas.microsoft.com/office/word/2006/wordml" xmlns:wps="http://schemas.microsoft.com/office/word/2010/wordprocessingShape" mc:Ignorable="w14 w15 w16se w16cid w16 w16cex w16sdtdh wp14">
   <w15:commentEx w15:paraId="75260F23" w15:done="1"/>
   <w15:commentEx w15:paraId="1E53C83E" w15:paraIdParent="75260F23" w15:done="1"/>
   <w15:commentEx w15:paraId="2AE6068E" w15:done="0"/>
@@ -1840,7 +2430,7 @@
 </file>
 
 <file path=word/commentsExtensible.xml><?xml version="1.0" encoding="utf-8"?>
-<w16cex:commentsExtensible xmlns:wpc="http://schemas.microsoft.com/office/word/2010/wordprocessingCanvas" xmlns:cx="http://schemas.microsoft.com/office/drawing/2014/chartex" xmlns:cx1="http://schemas.microsoft.com/office/drawing/2015/9/8/chartex" xmlns:cx2="http://schemas.microsoft.com/office/drawing/2015/10/21/chartex" xmlns:cx3="http://schemas.microsoft.com/office/drawing/2016/5/9/chartex" xmlns:cx4="http://schemas.microsoft.com/office/drawing/2016/5/10/chartex" xmlns:cx5="http://schemas.microsoft.com/office/drawing/2016/5/11/chartex" xmlns:cx6="http://schemas.microsoft.com/office/drawing/2016/5/12/chartex" xmlns:cx7="http://schemas.microsoft.com/office/drawing/2016/5/13/chartex" xmlns:cx8="http://schemas.microsoft.com/office/drawing/2016/5/14/chartex" xmlns:mc="http://schemas.openxmlformats.org/markup-compatibility/2006" xmlns:aink="http://schemas.microsoft.com/office/drawing/2016/ink" xmlns:am3d="http://schemas.microsoft.com/office/drawing/2017/model3d" xmlns:o="urn:schemas-microsoft-com:office:office" xmlns:r="http://schemas.openxmlformats.org/officeDocument/2006/relationships" xmlns:m="http://schemas.openxmlformats.org/officeDocument/2006/math" xmlns:v="urn:schemas-microsoft-com:vml" xmlns:wp14="http://schemas.microsoft.com/office/word/2010/wordprocessingDrawing" xmlns:wp="http://schemas.openxmlformats.org/drawingml/2006/wordprocessingDrawing" xmlns:w10="urn:schemas-microsoft-com:office:word" xmlns:w="http://schemas.openxmlformats.org/wordprocessingml/2006/main" xmlns:w14="http://schemas.microsoft.com/office/word/2010/wordml" xmlns:w15="http://schemas.microsoft.com/office/word/2012/wordml" xmlns:w16cex="http://schemas.microsoft.com/office/word/2018/wordml/cex" xmlns:w16cid="http://schemas.microsoft.com/office/word/2016/wordml/cid" xmlns:w16="http://schemas.microsoft.com/office/word/2018/wordml" xmlns:w16sdtdh="http://schemas.microsoft.com/office/word/2020/wordml/sdtdatahash" xmlns:w16se="http://schemas.microsoft.com/office/word/2015/wordml/symex" xmlns:wpg="http://schemas.microsoft.com/office/word/2010/wordprocessingGroup" xmlns:wpi="http://schemas.microsoft.com/office/word/2010/wordprocessingInk" xmlns:wne="http://schemas.microsoft.com/office/word/2006/wordml" xmlns:wps="http://schemas.microsoft.com/office/word/2010/wordprocessingShape" mc:Ignorable="w14 w15 w16se w16cid w16 w16cex w16sdtdh wp14">
+<w16cex:commentsExtensible xmlns:wpc="http://schemas.microsoft.com/office/word/2010/wordprocessingCanvas" xmlns:cx="http://schemas.microsoft.com/office/drawing/2014/chartex" xmlns:cx1="http://schemas.microsoft.com/office/drawing/2015/9/8/chartex" xmlns:cx2="http://schemas.microsoft.com/office/drawing/2015/10/21/chartex" xmlns:cx3="http://schemas.microsoft.com/office/drawing/2016/5/9/chartex" xmlns:cx4="http://schemas.microsoft.com/office/drawing/2016/5/10/chartex" xmlns:cx5="http://schemas.microsoft.com/office/drawing/2016/5/11/chartex" xmlns:cx6="http://schemas.microsoft.com/office/drawing/2016/5/12/chartex" xmlns:cx7="http://schemas.microsoft.com/office/drawing/2016/5/13/chartex" xmlns:cx8="http://schemas.microsoft.com/office/drawing/2016/5/14/chartex" xmlns:mc="http://schemas.openxmlformats.org/markup-compatibility/2006" xmlns:aink="http://schemas.microsoft.com/office/drawing/2016/ink" xmlns:am3d="http://schemas.microsoft.com/office/drawing/2017/model3d" xmlns:o="urn:schemas-microsoft-com:office:office" xmlns:oel="http://schemas.microsoft.com/office/2019/extlst" xmlns:r="http://schemas.openxmlformats.org/officeDocument/2006/relationships" xmlns:m="http://schemas.openxmlformats.org/officeDocument/2006/math" xmlns:v="urn:schemas-microsoft-com:vml" xmlns:wp14="http://schemas.microsoft.com/office/word/2010/wordprocessingDrawing" xmlns:wp="http://schemas.openxmlformats.org/drawingml/2006/wordprocessingDrawing" xmlns:w10="urn:schemas-microsoft-com:office:word" xmlns:w="http://schemas.openxmlformats.org/wordprocessingml/2006/main" xmlns:w14="http://schemas.microsoft.com/office/word/2010/wordml" xmlns:w15="http://schemas.microsoft.com/office/word/2012/wordml" xmlns:w16cex="http://schemas.microsoft.com/office/word/2018/wordml/cex" xmlns:w16cid="http://schemas.microsoft.com/office/word/2016/wordml/cid" xmlns:w16="http://schemas.microsoft.com/office/word/2018/wordml" xmlns:w16sdtdh="http://schemas.microsoft.com/office/word/2020/wordml/sdtdatahash" xmlns:w16se="http://schemas.microsoft.com/office/word/2015/wordml/symex" xmlns:wpg="http://schemas.microsoft.com/office/word/2010/wordprocessingGroup" xmlns:wpi="http://schemas.microsoft.com/office/word/2010/wordprocessingInk" xmlns:wne="http://schemas.microsoft.com/office/word/2006/wordml" xmlns:wps="http://schemas.microsoft.com/office/word/2010/wordprocessingShape" mc:Ignorable="w14 w15 w16se w16cid w16 w16cex w16sdtdh wp14">
   <w16cex:commentExtensible w16cex:durableId="278E3DD7" w16cex:dateUtc="2023-02-08T14:27:00Z"/>
   <w16cex:commentExtensible w16cex:durableId="278F4C93" w16cex:dateUtc="2023-02-09T09:42:00Z"/>
   <w16cex:commentExtensible w16cex:durableId="278E3E31" w16cex:dateUtc="2023-02-08T14:28:00Z"/>
@@ -1848,7 +2438,7 @@
 </file>
 
 <file path=word/commentsIds.xml><?xml version="1.0" encoding="utf-8"?>
-<w16cid:commentsIds xmlns:wpc="http://schemas.microsoft.com/office/word/2010/wordprocessingCanvas" xmlns:cx="http://schemas.microsoft.com/office/drawing/2014/chartex" xmlns:cx1="http://schemas.microsoft.com/office/drawing/2015/9/8/chartex" xmlns:cx2="http://schemas.microsoft.com/office/drawing/2015/10/21/chartex" xmlns:cx3="http://schemas.microsoft.com/office/drawing/2016/5/9/chartex" xmlns:cx4="http://schemas.microsoft.com/office/drawing/2016/5/10/chartex" xmlns:cx5="http://schemas.microsoft.com/office/drawing/2016/5/11/chartex" xmlns:cx6="http://schemas.microsoft.com/office/drawing/2016/5/12/chartex" xmlns:cx7="http://schemas.microsoft.com/office/drawing/2016/5/13/chartex" xmlns:cx8="http://schemas.microsoft.com/office/drawing/2016/5/14/chartex" xmlns:mc="http://schemas.openxmlformats.org/markup-compatibility/2006" xmlns:aink="http://schemas.microsoft.com/office/drawing/2016/ink" xmlns:am3d="http://schemas.microsoft.com/office/drawing/2017/model3d" xmlns:o="urn:schemas-microsoft-com:office:office" xmlns:r="http://schemas.openxmlformats.org/officeDocument/2006/relationships" xmlns:m="http://schemas.openxmlformats.org/officeDocument/2006/math" xmlns:v="urn:schemas-microsoft-com:vml" xmlns:wp14="http://schemas.microsoft.com/office/word/2010/wordprocessingDrawing" xmlns:wp="http://schemas.openxmlformats.org/drawingml/2006/wordprocessingDrawing" xmlns:w10="urn:schemas-microsoft-com:office:word" xmlns:w="http://schemas.openxmlformats.org/wordprocessingml/2006/main" xmlns:w14="http://schemas.microsoft.com/office/word/2010/wordml" xmlns:w15="http://schemas.microsoft.com/office/word/2012/wordml" xmlns:w16cex="http://schemas.microsoft.com/office/word/2018/wordml/cex" xmlns:w16cid="http://schemas.microsoft.com/office/word/2016/wordml/cid" xmlns:w16="http://schemas.microsoft.com/office/word/2018/wordml" xmlns:w16sdtdh="http://schemas.microsoft.com/office/word/2020/wordml/sdtdatahash" xmlns:w16se="http://schemas.microsoft.com/office/word/2015/wordml/symex" xmlns:wpg="http://schemas.microsoft.com/office/word/2010/wordprocessingGroup" xmlns:wpi="http://schemas.microsoft.com/office/word/2010/wordprocessingInk" xmlns:wne="http://schemas.microsoft.com/office/word/2006/wordml" xmlns:wps="http://schemas.microsoft.com/office/word/2010/wordprocessingShape" mc:Ignorable="w14 w15 w16se w16cid w16 w16cex w16sdtdh wp14">
+<w16cid:commentsIds xmlns:wpc="http://schemas.microsoft.com/office/word/2010/wordprocessingCanvas" xmlns:cx="http://schemas.microsoft.com/office/drawing/2014/chartex" xmlns:cx1="http://schemas.microsoft.com/office/drawing/2015/9/8/chartex" xmlns:cx2="http://schemas.microsoft.com/office/drawing/2015/10/21/chartex" xmlns:cx3="http://schemas.microsoft.com/office/drawing/2016/5/9/chartex" xmlns:cx4="http://schemas.microsoft.com/office/drawing/2016/5/10/chartex" xmlns:cx5="http://schemas.microsoft.com/office/drawing/2016/5/11/chartex" xmlns:cx6="http://schemas.microsoft.com/office/drawing/2016/5/12/chartex" xmlns:cx7="http://schemas.microsoft.com/office/drawing/2016/5/13/chartex" xmlns:cx8="http://schemas.microsoft.com/office/drawing/2016/5/14/chartex" xmlns:mc="http://schemas.openxmlformats.org/markup-compatibility/2006" xmlns:aink="http://schemas.microsoft.com/office/drawing/2016/ink" xmlns:am3d="http://schemas.microsoft.com/office/drawing/2017/model3d" xmlns:o="urn:schemas-microsoft-com:office:office" xmlns:oel="http://schemas.microsoft.com/office/2019/extlst" xmlns:r="http://schemas.openxmlformats.org/officeDocument/2006/relationships" xmlns:m="http://schemas.openxmlformats.org/officeDocument/2006/math" xmlns:v="urn:schemas-microsoft-com:vml" xmlns:wp14="http://schemas.microsoft.com/office/word/2010/wordprocessingDrawing" xmlns:wp="http://schemas.openxmlformats.org/drawingml/2006/wordprocessingDrawing" xmlns:w10="urn:schemas-microsoft-com:office:word" xmlns:w="http://schemas.openxmlformats.org/wordprocessingml/2006/main" xmlns:w14="http://schemas.microsoft.com/office/word/2010/wordml" xmlns:w15="http://schemas.microsoft.com/office/word/2012/wordml" xmlns:w16cex="http://schemas.microsoft.com/office/word/2018/wordml/cex" xmlns:w16cid="http://schemas.microsoft.com/office/word/2016/wordml/cid" xmlns:w16="http://schemas.microsoft.com/office/word/2018/wordml" xmlns:w16sdtdh="http://schemas.microsoft.com/office/word/2020/wordml/sdtdatahash" xmlns:w16se="http://schemas.microsoft.com/office/word/2015/wordml/symex" xmlns:wpg="http://schemas.microsoft.com/office/word/2010/wordprocessingGroup" xmlns:wpi="http://schemas.microsoft.com/office/word/2010/wordprocessingInk" xmlns:wne="http://schemas.microsoft.com/office/word/2006/wordml" xmlns:wps="http://schemas.microsoft.com/office/word/2010/wordprocessingShape" mc:Ignorable="w14 w15 w16se w16cid w16 w16cex w16sdtdh wp14">
   <w16cid:commentId w16cid:paraId="75260F23" w16cid:durableId="278E3DD7"/>
   <w16cid:commentId w16cid:paraId="1E53C83E" w16cid:durableId="278F4C93"/>
   <w16cid:commentId w16cid:paraId="2AE6068E" w16cid:durableId="278E3E31"/>
@@ -1856,7 +2446,7 @@
 </file>
 
 <file path=word/numbering.xml><?xml version="1.0" encoding="utf-8"?>
-<w:numbering xmlns:wpc="http://schemas.microsoft.com/office/word/2010/wordprocessingCanvas" xmlns:cx="http://schemas.microsoft.com/office/drawing/2014/chartex" xmlns:cx1="http://schemas.microsoft.com/office/drawing/2015/9/8/chartex" xmlns:cx2="http://schemas.microsoft.com/office/drawing/2015/10/21/chartex" xmlns:cx3="http://schemas.microsoft.com/office/drawing/2016/5/9/chartex" xmlns:cx4="http://schemas.microsoft.com/office/drawing/2016/5/10/chartex" xmlns:cx5="http://schemas.microsoft.com/office/drawing/2016/5/11/chartex" xmlns:cx6="http://schemas.microsoft.com/office/drawing/2016/5/12/chartex" xmlns:cx7="http://schemas.microsoft.com/office/drawing/2016/5/13/chartex" xmlns:cx8="http://schemas.microsoft.com/office/drawing/2016/5/14/chartex" xmlns:mc="http://schemas.openxmlformats.org/markup-compatibility/2006" xmlns:aink="http://schemas.microsoft.com/office/drawing/2016/ink" xmlns:am3d="http://schemas.microsoft.com/office/drawing/2017/model3d" xmlns:o="urn:schemas-microsoft-com:office:office" xmlns:r="http://schemas.openxmlformats.org/officeDocument/2006/relationships" xmlns:m="http://schemas.openxmlformats.org/officeDocument/2006/math" xmlns:v="urn:schemas-microsoft-com:vml" xmlns:wp14="http://schemas.microsoft.com/office/word/2010/wordprocessingDrawing" xmlns:wp="http://schemas.openxmlformats.org/drawingml/2006/wordprocessingDrawing" xmlns:w10="urn:schemas-microsoft-com:office:word" xmlns:w="http://schemas.openxmlformats.org/wordprocessingml/2006/main" xmlns:w14="http://schemas.microsoft.com/office/word/2010/wordml" xmlns:w15="http://schemas.microsoft.com/office/word/2012/wordml" xmlns:w16cex="http://schemas.microsoft.com/office/word/2018/wordml/cex" xmlns:w16cid="http://schemas.microsoft.com/office/word/2016/wordml/cid" xmlns:w16="http://schemas.microsoft.com/office/word/2018/wordml" xmlns:w16sdtdh="http://schemas.microsoft.com/office/word/2020/wordml/sdtdatahash" xmlns:w16se="http://schemas.microsoft.com/office/word/2015/wordml/symex" xmlns:wpg="http://schemas.microsoft.com/office/word/2010/wordprocessingGroup" xmlns:wpi="http://schemas.microsoft.com/office/word/2010/wordprocessingInk" xmlns:wne="http://schemas.microsoft.com/office/word/2006/wordml" xmlns:wps="http://schemas.microsoft.com/office/word/2010/wordprocessingShape" mc:Ignorable="w14 w15 w16se w16cid w16 w16cex w16sdtdh wp14">
+<w:numbering xmlns:wpc="http://schemas.microsoft.com/office/word/2010/wordprocessingCanvas" xmlns:cx="http://schemas.microsoft.com/office/drawing/2014/chartex" xmlns:cx1="http://schemas.microsoft.com/office/drawing/2015/9/8/chartex" xmlns:cx2="http://schemas.microsoft.com/office/drawing/2015/10/21/chartex" xmlns:cx3="http://schemas.microsoft.com/office/drawing/2016/5/9/chartex" xmlns:cx4="http://schemas.microsoft.com/office/drawing/2016/5/10/chartex" xmlns:cx5="http://schemas.microsoft.com/office/drawing/2016/5/11/chartex" xmlns:cx6="http://schemas.microsoft.com/office/drawing/2016/5/12/chartex" xmlns:cx7="http://schemas.microsoft.com/office/drawing/2016/5/13/chartex" xmlns:cx8="http://schemas.microsoft.com/office/drawing/2016/5/14/chartex" xmlns:mc="http://schemas.openxmlformats.org/markup-compatibility/2006" xmlns:aink="http://schemas.microsoft.com/office/drawing/2016/ink" xmlns:am3d="http://schemas.microsoft.com/office/drawing/2017/model3d" xmlns:o="urn:schemas-microsoft-com:office:office" xmlns:oel="http://schemas.microsoft.com/office/2019/extlst" xmlns:r="http://schemas.openxmlformats.org/officeDocument/2006/relationships" xmlns:m="http://schemas.openxmlformats.org/officeDocument/2006/math" xmlns:v="urn:schemas-microsoft-com:vml" xmlns:wp14="http://schemas.microsoft.com/office/word/2010/wordprocessingDrawing" xmlns:wp="http://schemas.openxmlformats.org/drawingml/2006/wordprocessingDrawing" xmlns:w10="urn:schemas-microsoft-com:office:word" xmlns:w="http://schemas.openxmlformats.org/wordprocessingml/2006/main" xmlns:w14="http://schemas.microsoft.com/office/word/2010/wordml" xmlns:w15="http://schemas.microsoft.com/office/word/2012/wordml" xmlns:w16cex="http://schemas.microsoft.com/office/word/2018/wordml/cex" xmlns:w16cid="http://schemas.microsoft.com/office/word/2016/wordml/cid" xmlns:w16="http://schemas.microsoft.com/office/word/2018/wordml" xmlns:w16sdtdh="http://schemas.microsoft.com/office/word/2020/wordml/sdtdatahash" xmlns:w16se="http://schemas.microsoft.com/office/word/2015/wordml/symex" xmlns:wpg="http://schemas.microsoft.com/office/word/2010/wordprocessingGroup" xmlns:wpi="http://schemas.microsoft.com/office/word/2010/wordprocessingInk" xmlns:wne="http://schemas.microsoft.com/office/word/2006/wordml" xmlns:wps="http://schemas.microsoft.com/office/word/2010/wordprocessingShape" mc:Ignorable="w14 w15 w16se w16cid w16 w16cex w16sdtdh wp14">
   <w:abstractNum w:abstractNumId="0" w15:restartNumberingAfterBreak="0">
     <w:nsid w:val="13572CD3"/>
     <w:multiLevelType w:val="hybridMultilevel"/>
@@ -2194,20 +2784,20 @@
       </w:rPr>
     </w:lvl>
   </w:abstractNum>
-  <w:num w:numId="1">
+  <w:num w:numId="1" w16cid:durableId="1617633661">
     <w:abstractNumId w:val="0"/>
   </w:num>
-  <w:num w:numId="2">
+  <w:num w:numId="2" w16cid:durableId="368383702">
     <w:abstractNumId w:val="1"/>
   </w:num>
-  <w:num w:numId="3">
+  <w:num w:numId="3" w16cid:durableId="1963418652">
     <w:abstractNumId w:val="2"/>
   </w:num>
 </w:numbering>
 </file>
 
 <file path=word/people.xml><?xml version="1.0" encoding="utf-8"?>
-<w15:people xmlns:wpc="http://schemas.microsoft.com/office/word/2010/wordprocessingCanvas" xmlns:cx="http://schemas.microsoft.com/office/drawing/2014/chartex" xmlns:cx1="http://schemas.microsoft.com/office/drawing/2015/9/8/chartex" xmlns:cx2="http://schemas.microsoft.com/office/drawing/2015/10/21/chartex" xmlns:cx3="http://schemas.microsoft.com/office/drawing/2016/5/9/chartex" xmlns:cx4="http://schemas.microsoft.com/office/drawing/2016/5/10/chartex" xmlns:cx5="http://schemas.microsoft.com/office/drawing/2016/5/11/chartex" xmlns:cx6="http://schemas.microsoft.com/office/drawing/2016/5/12/chartex" xmlns:cx7="http://schemas.microsoft.com/office/drawing/2016/5/13/chartex" xmlns:cx8="http://schemas.microsoft.com/office/drawing/2016/5/14/chartex" xmlns:mc="http://schemas.openxmlformats.org/markup-compatibility/2006" xmlns:aink="http://schemas.microsoft.com/office/drawing/2016/ink" xmlns:am3d="http://schemas.microsoft.com/office/drawing/2017/model3d" xmlns:o="urn:schemas-microsoft-com:office:office" xmlns:r="http://schemas.openxmlformats.org/officeDocument/2006/relationships" xmlns:m="http://schemas.openxmlformats.org/officeDocument/2006/math" xmlns:v="urn:schemas-microsoft-com:vml" xmlns:wp14="http://schemas.microsoft.com/office/word/2010/wordprocessingDrawing" xmlns:wp="http://schemas.openxmlformats.org/drawingml/2006/wordprocessingDrawing" xmlns:w10="urn:schemas-microsoft-com:office:word" xmlns:w="http://schemas.openxmlformats.org/wordprocessingml/2006/main" xmlns:w14="http://schemas.microsoft.com/office/word/2010/wordml" xmlns:w15="http://schemas.microsoft.com/office/word/2012/wordml" xmlns:w16cex="http://schemas.microsoft.com/office/word/2018/wordml/cex" xmlns:w16cid="http://schemas.microsoft.com/office/word/2016/wordml/cid" xmlns:w16="http://schemas.microsoft.com/office/word/2018/wordml" xmlns:w16sdtdh="http://schemas.microsoft.com/office/word/2020/wordml/sdtdatahash" xmlns:w16se="http://schemas.microsoft.com/office/word/2015/wordml/symex" xmlns:wpg="http://schemas.microsoft.com/office/word/2010/wordprocessingGroup" xmlns:wpi="http://schemas.microsoft.com/office/word/2010/wordprocessingInk" xmlns:wne="http://schemas.microsoft.com/office/word/2006/wordml" xmlns:wps="http://schemas.microsoft.com/office/word/2010/wordprocessingShape" mc:Ignorable="w14 w15 w16se w16cid w16 w16cex w16sdtdh wp14">
+<w15:people xmlns:wpc="http://schemas.microsoft.com/office/word/2010/wordprocessingCanvas" xmlns:cx="http://schemas.microsoft.com/office/drawing/2014/chartex" xmlns:cx1="http://schemas.microsoft.com/office/drawing/2015/9/8/chartex" xmlns:cx2="http://schemas.microsoft.com/office/drawing/2015/10/21/chartex" xmlns:cx3="http://schemas.microsoft.com/office/drawing/2016/5/9/chartex" xmlns:cx4="http://schemas.microsoft.com/office/drawing/2016/5/10/chartex" xmlns:cx5="http://schemas.microsoft.com/office/drawing/2016/5/11/chartex" xmlns:cx6="http://schemas.microsoft.com/office/drawing/2016/5/12/chartex" xmlns:cx7="http://schemas.microsoft.com/office/drawing/2016/5/13/chartex" xmlns:cx8="http://schemas.microsoft.com/office/drawing/2016/5/14/chartex" xmlns:mc="http://schemas.openxmlformats.org/markup-compatibility/2006" xmlns:aink="http://schemas.microsoft.com/office/drawing/2016/ink" xmlns:am3d="http://schemas.microsoft.com/office/drawing/2017/model3d" xmlns:o="urn:schemas-microsoft-com:office:office" xmlns:oel="http://schemas.microsoft.com/office/2019/extlst" xmlns:r="http://schemas.openxmlformats.org/officeDocument/2006/relationships" xmlns:m="http://schemas.openxmlformats.org/officeDocument/2006/math" xmlns:v="urn:schemas-microsoft-com:vml" xmlns:wp14="http://schemas.microsoft.com/office/word/2010/wordprocessingDrawing" xmlns:wp="http://schemas.openxmlformats.org/drawingml/2006/wordprocessingDrawing" xmlns:w10="urn:schemas-microsoft-com:office:word" xmlns:w="http://schemas.openxmlformats.org/wordprocessingml/2006/main" xmlns:w14="http://schemas.microsoft.com/office/word/2010/wordml" xmlns:w15="http://schemas.microsoft.com/office/word/2012/wordml" xmlns:w16cex="http://schemas.microsoft.com/office/word/2018/wordml/cex" xmlns:w16cid="http://schemas.microsoft.com/office/word/2016/wordml/cid" xmlns:w16="http://schemas.microsoft.com/office/word/2018/wordml" xmlns:w16sdtdh="http://schemas.microsoft.com/office/word/2020/wordml/sdtdatahash" xmlns:w16se="http://schemas.microsoft.com/office/word/2015/wordml/symex" xmlns:wpg="http://schemas.microsoft.com/office/word/2010/wordprocessingGroup" xmlns:wpi="http://schemas.microsoft.com/office/word/2010/wordprocessingInk" xmlns:wne="http://schemas.microsoft.com/office/word/2006/wordml" xmlns:wps="http://schemas.microsoft.com/office/word/2010/wordprocessingShape" mc:Ignorable="w14 w15 w16se w16cid w16 w16cex w16sdtdh wp14">
   <w15:person w15:author="Charles Vin">
     <w15:presenceInfo w15:providerId="Windows Live" w15:userId="b6a572ba99eaa7ea"/>
   </w15:person>

</xml_diff>

<commit_message>
SAM Avancement tout (interro + TME3)
</commit_message>
<xml_diff>
--- a/SAM/TD.docx
+++ b/SAM/TD.docx
@@ -1,6 +1,6 @@
 
 <file path=word/document.xml><?xml version="1.0" encoding="utf-8"?>
-<w:document xmlns:wpc="http://schemas.microsoft.com/office/word/2010/wordprocessingCanvas" xmlns:cx="http://schemas.microsoft.com/office/drawing/2014/chartex" xmlns:cx1="http://schemas.microsoft.com/office/drawing/2015/9/8/chartex" xmlns:cx2="http://schemas.microsoft.com/office/drawing/2015/10/21/chartex" xmlns:cx3="http://schemas.microsoft.com/office/drawing/2016/5/9/chartex" xmlns:cx4="http://schemas.microsoft.com/office/drawing/2016/5/10/chartex" xmlns:cx5="http://schemas.microsoft.com/office/drawing/2016/5/11/chartex" xmlns:cx6="http://schemas.microsoft.com/office/drawing/2016/5/12/chartex" xmlns:cx7="http://schemas.microsoft.com/office/drawing/2016/5/13/chartex" xmlns:cx8="http://schemas.microsoft.com/office/drawing/2016/5/14/chartex" xmlns:mc="http://schemas.openxmlformats.org/markup-compatibility/2006" xmlns:aink="http://schemas.microsoft.com/office/drawing/2016/ink" xmlns:am3d="http://schemas.microsoft.com/office/drawing/2017/model3d" xmlns:o="urn:schemas-microsoft-com:office:office" xmlns:r="http://schemas.openxmlformats.org/officeDocument/2006/relationships" xmlns:m="http://schemas.openxmlformats.org/officeDocument/2006/math" xmlns:v="urn:schemas-microsoft-com:vml" xmlns:wp14="http://schemas.microsoft.com/office/word/2010/wordprocessingDrawing" xmlns:wp="http://schemas.openxmlformats.org/drawingml/2006/wordprocessingDrawing" xmlns:w10="urn:schemas-microsoft-com:office:word" xmlns:w="http://schemas.openxmlformats.org/wordprocessingml/2006/main" xmlns:w14="http://schemas.microsoft.com/office/word/2010/wordml" xmlns:w15="http://schemas.microsoft.com/office/word/2012/wordml" xmlns:w16cex="http://schemas.microsoft.com/office/word/2018/wordml/cex" xmlns:w16cid="http://schemas.microsoft.com/office/word/2016/wordml/cid" xmlns:w16="http://schemas.microsoft.com/office/word/2018/wordml" xmlns:w16sdtdh="http://schemas.microsoft.com/office/word/2020/wordml/sdtdatahash" xmlns:w16se="http://schemas.microsoft.com/office/word/2015/wordml/symex" xmlns:wpg="http://schemas.microsoft.com/office/word/2010/wordprocessingGroup" xmlns:wpi="http://schemas.microsoft.com/office/word/2010/wordprocessingInk" xmlns:wne="http://schemas.microsoft.com/office/word/2006/wordml" xmlns:wps="http://schemas.microsoft.com/office/word/2010/wordprocessingShape" mc:Ignorable="w14 w15 w16se w16cid w16 w16cex w16sdtdh wp14">
+<w:document xmlns:wpc="http://schemas.microsoft.com/office/word/2010/wordprocessingCanvas" xmlns:cx="http://schemas.microsoft.com/office/drawing/2014/chartex" xmlns:cx1="http://schemas.microsoft.com/office/drawing/2015/9/8/chartex" xmlns:cx2="http://schemas.microsoft.com/office/drawing/2015/10/21/chartex" xmlns:cx3="http://schemas.microsoft.com/office/drawing/2016/5/9/chartex" xmlns:cx4="http://schemas.microsoft.com/office/drawing/2016/5/10/chartex" xmlns:cx5="http://schemas.microsoft.com/office/drawing/2016/5/11/chartex" xmlns:cx6="http://schemas.microsoft.com/office/drawing/2016/5/12/chartex" xmlns:cx7="http://schemas.microsoft.com/office/drawing/2016/5/13/chartex" xmlns:cx8="http://schemas.microsoft.com/office/drawing/2016/5/14/chartex" xmlns:mc="http://schemas.openxmlformats.org/markup-compatibility/2006" xmlns:aink="http://schemas.microsoft.com/office/drawing/2016/ink" xmlns:am3d="http://schemas.microsoft.com/office/drawing/2017/model3d" xmlns:o="urn:schemas-microsoft-com:office:office" xmlns:oel="http://schemas.microsoft.com/office/2019/extlst" xmlns:r="http://schemas.openxmlformats.org/officeDocument/2006/relationships" xmlns:m="http://schemas.openxmlformats.org/officeDocument/2006/math" xmlns:v="urn:schemas-microsoft-com:vml" xmlns:wp14="http://schemas.microsoft.com/office/word/2010/wordprocessingDrawing" xmlns:wp="http://schemas.openxmlformats.org/drawingml/2006/wordprocessingDrawing" xmlns:w10="urn:schemas-microsoft-com:office:word" xmlns:w="http://schemas.openxmlformats.org/wordprocessingml/2006/main" xmlns:w14="http://schemas.microsoft.com/office/word/2010/wordml" xmlns:w15="http://schemas.microsoft.com/office/word/2012/wordml" xmlns:w16cex="http://schemas.microsoft.com/office/word/2018/wordml/cex" xmlns:w16cid="http://schemas.microsoft.com/office/word/2016/wordml/cid" xmlns:w16="http://schemas.microsoft.com/office/word/2018/wordml" xmlns:w16sdtdh="http://schemas.microsoft.com/office/word/2020/wordml/sdtdatahash" xmlns:w16se="http://schemas.microsoft.com/office/word/2015/wordml/symex" xmlns:wpg="http://schemas.microsoft.com/office/word/2010/wordprocessingGroup" xmlns:wpi="http://schemas.microsoft.com/office/word/2010/wordprocessingInk" xmlns:wne="http://schemas.microsoft.com/office/word/2006/wordml" xmlns:wps="http://schemas.microsoft.com/office/word/2010/wordprocessingShape" mc:Ignorable="w14 w15 w16se w16cid w16 w16cex w16sdtdh wp14">
   <w:body>
     <w:p>
       <w:proofErr w:type="spellStart"/>
@@ -26,7 +26,15 @@
         </w:numPr>
       </w:pPr>
       <w:r>
-        <w:t xml:space="preserve">La première clé défini le tris de l’index -&gt; important pour le parcourir </w:t>
+        <w:t xml:space="preserve">La première clé défini </w:t>
+      </w:r>
+      <w:proofErr w:type="gramStart"/>
+      <w:r>
+        <w:t>le tris</w:t>
+      </w:r>
+      <w:proofErr w:type="gramEnd"/>
+      <w:r>
+        <w:t xml:space="preserve"> de l’index -&gt; important pour le parcourir </w:t>
       </w:r>
     </w:p>
     <w:p>
@@ -325,7 +333,21 @@
         <w:rPr>
           <w:rFonts w:eastAsiaTheme="minorEastAsia"/>
         </w:rPr>
-        <w:t>Trouver l’ordre de R[A,B] -&gt; Regarder les modulo des valeur à l’intérieur</w:t>
+        <w:t xml:space="preserve">Trouver l’ordre de R[A,B] -&gt; Regarder </w:t>
+      </w:r>
+      <w:proofErr w:type="gramStart"/>
+      <w:r>
+        <w:rPr>
+          <w:rFonts w:eastAsiaTheme="minorEastAsia"/>
+        </w:rPr>
+        <w:t>les modulo</w:t>
+      </w:r>
+      <w:proofErr w:type="gramEnd"/>
+      <w:r>
+        <w:rPr>
+          <w:rFonts w:eastAsiaTheme="minorEastAsia"/>
+        </w:rPr>
+        <w:t xml:space="preserve"> des valeur à l’intérieur</w:t>
       </w:r>
     </w:p>
     <w:p>
@@ -561,8 +583,13 @@
           <w:numId w:val="3"/>
         </w:numPr>
       </w:pPr>
-      <w:r>
-        <w:t xml:space="preserve">Si il y a 4 pi : « recopier le remplacement dans le reste du </w:t>
+      <w:proofErr w:type="gramStart"/>
+      <w:r>
+        <w:t>Si il</w:t>
+      </w:r>
+      <w:proofErr w:type="gramEnd"/>
+      <w:r>
+        <w:t xml:space="preserve"> y a 4 pi : « recopier le remplacement dans le reste du </w:t>
       </w:r>
       <w:proofErr w:type="spellStart"/>
       <w:r>
@@ -894,7 +921,15 @@
         </w:numPr>
       </w:pPr>
       <w:r>
-        <w:t xml:space="preserve">Quand la taille de cette zone devient plus grand que </w:t>
+        <w:t xml:space="preserve">Quand la taille de cette zone devient plus </w:t>
+      </w:r>
+      <w:proofErr w:type="gramStart"/>
+      <w:r>
+        <w:t>grand</w:t>
+      </w:r>
+      <w:proofErr w:type="gramEnd"/>
+      <w:r>
+        <w:t xml:space="preserve"> que </w:t>
       </w:r>
       <w:proofErr w:type="spellStart"/>
       <w:r>
@@ -949,8 +984,13 @@
           <w:numId w:val="3"/>
         </w:numPr>
       </w:pPr>
-      <w:r>
-        <w:t xml:space="preserve">p : prochain paquet à éclater </w:t>
+      <w:proofErr w:type="gramStart"/>
+      <w:r>
+        <w:t>p</w:t>
+      </w:r>
+      <w:proofErr w:type="gramEnd"/>
+      <w:r>
+        <w:t xml:space="preserve"> : prochain paquet à éclater </w:t>
       </w:r>
     </w:p>
     <w:p>
@@ -1183,7 +1223,15 @@
         </w:numPr>
       </w:pPr>
       <w:r>
-        <w:t xml:space="preserve">      (on ne compte pas la zone de débordement)</w:t>
+        <w:t xml:space="preserve">      (</w:t>
+      </w:r>
+      <w:proofErr w:type="gramStart"/>
+      <w:r>
+        <w:t>on</w:t>
+      </w:r>
+      <w:proofErr w:type="gramEnd"/>
+      <w:r>
+        <w:t xml:space="preserve"> ne compte pas la zone de débordement)</w:t>
       </w:r>
     </w:p>
     <w:p>
@@ -1571,7 +1619,21 @@
         <w:rPr>
           <w:rFonts w:eastAsiaTheme="minorEastAsia"/>
         </w:rPr>
-        <w:t xml:space="preserve"> entre le paquet éclaté et le nouveau paquet en utilisant la méthode d’accès ci-dessus</w:t>
+        <w:t xml:space="preserve"> entre le paquet éclaté et le nouveau paquet en utilisant </w:t>
+      </w:r>
+      <w:proofErr w:type="gramStart"/>
+      <w:r>
+        <w:rPr>
+          <w:rFonts w:eastAsiaTheme="minorEastAsia"/>
+        </w:rPr>
+        <w:t>la</w:t>
+      </w:r>
+      <w:proofErr w:type="gramEnd"/>
+      <w:r>
+        <w:rPr>
+          <w:rFonts w:eastAsiaTheme="minorEastAsia"/>
+        </w:rPr>
+        <w:t xml:space="preserve"> méthode d’accès ci-dessus</w:t>
       </w:r>
     </w:p>
     <w:p>
@@ -1619,7 +1681,20 @@
               <w:rPr>
                 <w:rFonts w:ascii="Cambria Math" w:hAnsi="Cambria Math"/>
               </w:rPr>
-              <m:t>titre, ville</m:t>
+              <m:t>titre</m:t>
+            </m:r>
+            <m:r>
+              <w:rPr>
+                <w:rFonts w:ascii="Cambria Math" w:hAnsi="Cambria Math"/>
+                <w:lang w:val="en-US"/>
+              </w:rPr>
+              <m:t xml:space="preserve">, </m:t>
+            </m:r>
+            <m:r>
+              <w:rPr>
+                <w:rFonts w:ascii="Cambria Math" w:hAnsi="Cambria Math"/>
+              </w:rPr>
+              <m:t>ville</m:t>
             </m:r>
           </m:sub>
         </m:sSub>
@@ -1700,17 +1775,8 @@
           <w:rFonts w:eastAsiaTheme="minorEastAsia"/>
           <w:lang w:val="en-US"/>
         </w:rPr>
-        <w:t xml:space="preserve"> Selection = WHERE = </w:t>
-      </w:r>
-      <w:proofErr w:type="spellStart"/>
-      <w:r>
-        <w:rPr>
-          <w:rFonts w:eastAsiaTheme="minorEastAsia"/>
-          <w:lang w:val="en-US"/>
-        </w:rPr>
-        <w:t>filtre</w:t>
-      </w:r>
-      <w:proofErr w:type="spellEnd"/>
+        <w:t xml:space="preserve"> Selection = WHERE = filtre</w:t>
+      </w:r>
     </w:p>
     <w:p>
       <w:pPr>
@@ -1767,7 +1833,21 @@
         <w:rPr>
           <w:rFonts w:eastAsiaTheme="minorEastAsia"/>
         </w:rPr>
-        <w:t xml:space="preserve"> la jointure sur l’a</w:t>
+        <w:t xml:space="preserve"> </w:t>
+      </w:r>
+      <w:proofErr w:type="gramStart"/>
+      <w:r>
+        <w:rPr>
+          <w:rFonts w:eastAsiaTheme="minorEastAsia"/>
+        </w:rPr>
+        <w:t>la</w:t>
+      </w:r>
+      <w:proofErr w:type="gramEnd"/>
+      <w:r>
+        <w:rPr>
+          <w:rFonts w:eastAsiaTheme="minorEastAsia"/>
+        </w:rPr>
+        <w:t xml:space="preserve"> jointure sur l’a</w:t>
       </w:r>
       <w:r>
         <w:rPr>
@@ -2002,6 +2082,12 @@
           <w:rPr>
             <w:rFonts w:ascii="Cambria Math" w:hAnsi="Cambria Math"/>
           </w:rPr>
+          <m:t>)</m:t>
+        </m:r>
+        <m:r>
+          <w:rPr>
+            <w:rFonts w:ascii="Cambria Math" w:hAnsi="Cambria Math"/>
+          </w:rPr>
           <m:t>=card</m:t>
         </m:r>
         <m:d>
@@ -2110,7 +2196,37 @@
           <w:rPr>
             <w:rFonts w:ascii="Cambria Math" w:eastAsiaTheme="minorEastAsia" w:hAnsi="Cambria Math"/>
           </w:rPr>
-          <m:t xml:space="preserve"> (S)=card(L)*</m:t>
+          <m:t xml:space="preserve"> </m:t>
+        </m:r>
+        <m:d>
+          <m:dPr>
+            <m:ctrlPr>
+              <w:rPr>
+                <w:rFonts w:ascii="Cambria Math" w:eastAsiaTheme="minorEastAsia" w:hAnsi="Cambria Math"/>
+                <w:i/>
+              </w:rPr>
+            </m:ctrlPr>
+          </m:dPr>
+          <m:e>
+            <m:r>
+              <w:rPr>
+                <w:rFonts w:ascii="Cambria Math" w:eastAsiaTheme="minorEastAsia" w:hAnsi="Cambria Math"/>
+              </w:rPr>
+              <m:t>L</m:t>
+            </m:r>
+          </m:e>
+        </m:d>
+        <m:r>
+          <w:rPr>
+            <w:rFonts w:ascii="Cambria Math" w:eastAsiaTheme="minorEastAsia" w:hAnsi="Cambria Math"/>
+          </w:rPr>
+          <m:t>)</m:t>
+        </m:r>
+        <m:r>
+          <w:rPr>
+            <w:rFonts w:ascii="Cambria Math" w:eastAsiaTheme="minorEastAsia" w:hAnsi="Cambria Math"/>
+          </w:rPr>
+          <m:t>=card(L)*</m:t>
         </m:r>
         <m:f>
           <m:fPr>
@@ -2148,6 +2264,764 @@
           <w:numId w:val="3"/>
         </w:numPr>
         <w:rPr>
+          <w:rFonts w:ascii="Cambria Math" w:eastAsiaTheme="minorEastAsia" w:hAnsi="Cambria Math"/>
+          <w:oMath/>
+        </w:rPr>
+      </w:pPr>
+      <m:oMath>
+        <m:r>
+          <w:rPr>
+            <w:rFonts w:ascii="Cambria Math" w:eastAsiaTheme="minorEastAsia" w:hAnsi="Cambria Math"/>
+          </w:rPr>
+          <m:t>card(</m:t>
+        </m:r>
+        <m:sSub>
+          <m:sSubPr>
+            <m:ctrlPr>
+              <w:rPr>
+                <w:rFonts w:ascii="Cambria Math" w:eastAsiaTheme="minorEastAsia" w:hAnsi="Cambria Math"/>
+                <w:i/>
+              </w:rPr>
+            </m:ctrlPr>
+          </m:sSubPr>
+          <m:e>
+            <m:r>
+              <w:rPr>
+                <w:rFonts w:ascii="Cambria Math" w:eastAsiaTheme="minorEastAsia" w:hAnsi="Cambria Math"/>
+              </w:rPr>
+              <m:t>σ</m:t>
+            </m:r>
+          </m:e>
+          <m:sub>
+            <m:r>
+              <w:rPr>
+                <w:rFonts w:ascii="Cambria Math" w:eastAsiaTheme="minorEastAsia" w:hAnsi="Cambria Math"/>
+              </w:rPr>
+              <m:t>quantite</m:t>
+            </m:r>
+            <m:r>
+              <w:rPr>
+                <w:rFonts w:ascii="Cambria Math" w:eastAsiaTheme="minorEastAsia" w:hAnsi="Cambria Math"/>
+              </w:rPr>
+              <m:t>&gt;5</m:t>
+            </m:r>
+          </m:sub>
+        </m:sSub>
+        <m:r>
+          <w:rPr>
+            <w:rFonts w:ascii="Cambria Math" w:eastAsiaTheme="minorEastAsia" w:hAnsi="Cambria Math"/>
+          </w:rPr>
+          <m:t xml:space="preserve"> </m:t>
+        </m:r>
+        <m:d>
+          <m:dPr>
+            <m:ctrlPr>
+              <w:rPr>
+                <w:rFonts w:ascii="Cambria Math" w:eastAsiaTheme="minorEastAsia" w:hAnsi="Cambria Math"/>
+                <w:i/>
+              </w:rPr>
+            </m:ctrlPr>
+          </m:dPr>
+          <m:e>
+            <m:r>
+              <w:rPr>
+                <w:rFonts w:ascii="Cambria Math" w:eastAsiaTheme="minorEastAsia" w:hAnsi="Cambria Math"/>
+              </w:rPr>
+              <m:t>L</m:t>
+            </m:r>
+          </m:e>
+        </m:d>
+        <m:r>
+          <w:rPr>
+            <w:rFonts w:ascii="Cambria Math" w:eastAsiaTheme="minorEastAsia" w:hAnsi="Cambria Math"/>
+          </w:rPr>
+          <m:t>)</m:t>
+        </m:r>
+        <m:r>
+          <w:rPr>
+            <w:rFonts w:ascii="Cambria Math" w:eastAsiaTheme="minorEastAsia" w:hAnsi="Cambria Math"/>
+          </w:rPr>
+          <m:t>=card</m:t>
+        </m:r>
+        <m:d>
+          <m:dPr>
+            <m:ctrlPr>
+              <w:rPr>
+                <w:rFonts w:ascii="Cambria Math" w:eastAsiaTheme="minorEastAsia" w:hAnsi="Cambria Math"/>
+                <w:i/>
+              </w:rPr>
+            </m:ctrlPr>
+          </m:dPr>
+          <m:e>
+            <m:r>
+              <w:rPr>
+                <w:rFonts w:ascii="Cambria Math" w:eastAsiaTheme="minorEastAsia" w:hAnsi="Cambria Math"/>
+              </w:rPr>
+              <m:t>L</m:t>
+            </m:r>
+          </m:e>
+        </m:d>
+        <m:r>
+          <w:rPr>
+            <w:rFonts w:ascii="Cambria Math" w:eastAsiaTheme="minorEastAsia" w:hAnsi="Cambria Math"/>
+          </w:rPr>
+          <m:t>*</m:t>
+        </m:r>
+        <m:f>
+          <m:fPr>
+            <m:ctrlPr>
+              <w:rPr>
+                <w:rFonts w:ascii="Cambria Math" w:eastAsiaTheme="minorEastAsia" w:hAnsi="Cambria Math"/>
+                <w:i/>
+              </w:rPr>
+            </m:ctrlPr>
+          </m:fPr>
+          <m:num>
+            <m:r>
+              <w:rPr>
+                <w:rFonts w:ascii="Cambria Math" w:eastAsiaTheme="minorEastAsia" w:hAnsi="Cambria Math"/>
+              </w:rPr>
+              <m:t>Taille de la selection du prédicat</m:t>
+            </m:r>
+          </m:num>
+          <m:den>
+            <m:r>
+              <w:rPr>
+                <w:rFonts w:ascii="Cambria Math" w:eastAsiaTheme="minorEastAsia" w:hAnsi="Cambria Math"/>
+              </w:rPr>
+              <m:t xml:space="preserve">nb de quantité distinct </m:t>
+            </m:r>
+          </m:den>
+        </m:f>
+        <m:r>
+          <w:rPr>
+            <w:rFonts w:ascii="Cambria Math" w:eastAsiaTheme="minorEastAsia" w:hAnsi="Cambria Math"/>
+          </w:rPr>
+          <m:t>)</m:t>
+        </m:r>
+      </m:oMath>
+    </w:p>
+    <w:p>
+      <w:pPr>
+        <w:pStyle w:val="ListParagraph"/>
+        <w:numPr>
+          <w:ilvl w:val="1"/>
+          <w:numId w:val="3"/>
+        </w:numPr>
+        <w:rPr>
+          <w:rFonts w:ascii="Cambria Math" w:eastAsiaTheme="minorEastAsia" w:hAnsi="Cambria Math"/>
+          <w:oMath/>
+        </w:rPr>
+      </w:pPr>
+      <w:r>
+        <w:rPr>
+          <w:rFonts w:eastAsiaTheme="minorEastAsia"/>
+        </w:rPr>
+        <w:t xml:space="preserve">Si quantité </w:t>
+      </w:r>
+      <m:oMath>
+        <m:r>
+          <w:rPr>
+            <w:rFonts w:ascii="Cambria Math" w:eastAsiaTheme="minorEastAsia" w:hAnsi="Cambria Math"/>
+          </w:rPr>
+          <m:t>∈[1, 10]</m:t>
+        </m:r>
+      </m:oMath>
+      <w:r>
+        <w:rPr>
+          <w:rFonts w:eastAsiaTheme="minorEastAsia"/>
+        </w:rPr>
+        <w:t xml:space="preserve"> alors </w:t>
+      </w:r>
+      <m:oMath>
+        <m:r>
+          <w:rPr>
+            <w:rFonts w:ascii="Cambria Math" w:eastAsiaTheme="minorEastAsia" w:hAnsi="Cambria Math"/>
+          </w:rPr>
+          <m:t>Taille de la selection du prédicat=4</m:t>
+        </m:r>
+      </m:oMath>
+    </w:p>
+    <w:p>
+      <w:pPr>
+        <w:pStyle w:val="ListParagraph"/>
+        <w:numPr>
+          <w:ilvl w:val="0"/>
+          <w:numId w:val="3"/>
+        </w:numPr>
+        <w:rPr>
+          <w:rFonts w:ascii="Cambria Math" w:eastAsiaTheme="minorEastAsia" w:hAnsi="Cambria Math"/>
+          <w:oMath/>
+        </w:rPr>
+      </w:pPr>
+      <m:oMath>
+        <m:r>
+          <w:rPr>
+            <w:rFonts w:ascii="Cambria Math" w:eastAsiaTheme="minorEastAsia" w:hAnsi="Cambria Math"/>
+          </w:rPr>
+          <m:t>card</m:t>
+        </m:r>
+        <m:d>
+          <m:dPr>
+            <m:ctrlPr>
+              <w:rPr>
+                <w:rFonts w:ascii="Cambria Math" w:eastAsiaTheme="minorEastAsia" w:hAnsi="Cambria Math"/>
+                <w:i/>
+              </w:rPr>
+            </m:ctrlPr>
+          </m:dPr>
+          <m:e>
+            <m:sSub>
+              <m:sSubPr>
+                <m:ctrlPr>
+                  <w:rPr>
+                    <w:rFonts w:ascii="Cambria Math" w:eastAsiaTheme="minorEastAsia" w:hAnsi="Cambria Math"/>
+                    <w:i/>
+                  </w:rPr>
+                </m:ctrlPr>
+              </m:sSubPr>
+              <m:e>
+                <m:r>
+                  <w:rPr>
+                    <w:rFonts w:ascii="Cambria Math" w:eastAsiaTheme="minorEastAsia" w:hAnsi="Cambria Math"/>
+                  </w:rPr>
+                  <m:t>σ</m:t>
+                </m:r>
+              </m:e>
+              <m:sub>
+                <m:r>
+                  <w:rPr>
+                    <w:rFonts w:ascii="Cambria Math" w:eastAsiaTheme="minorEastAsia" w:hAnsi="Cambria Math"/>
+                  </w:rPr>
+                  <m:t>pred1 or pred2</m:t>
+                </m:r>
+              </m:sub>
+            </m:sSub>
+            <m:r>
+              <w:rPr>
+                <w:rFonts w:ascii="Cambria Math" w:eastAsiaTheme="minorEastAsia" w:hAnsi="Cambria Math"/>
+              </w:rPr>
+              <m:t xml:space="preserve"> </m:t>
+            </m:r>
+            <m:d>
+              <m:dPr>
+                <m:ctrlPr>
+                  <w:rPr>
+                    <w:rFonts w:ascii="Cambria Math" w:eastAsiaTheme="minorEastAsia" w:hAnsi="Cambria Math"/>
+                    <w:i/>
+                  </w:rPr>
+                </m:ctrlPr>
+              </m:dPr>
+              <m:e>
+                <m:r>
+                  <w:rPr>
+                    <w:rFonts w:ascii="Cambria Math" w:eastAsiaTheme="minorEastAsia" w:hAnsi="Cambria Math"/>
+                  </w:rPr>
+                  <m:t>L</m:t>
+                </m:r>
+              </m:e>
+            </m:d>
+          </m:e>
+        </m:d>
+        <m:r>
+          <w:rPr>
+            <w:rFonts w:ascii="Cambria Math" w:eastAsiaTheme="minorEastAsia" w:hAnsi="Cambria Math"/>
+          </w:rPr>
+          <m:t>=card</m:t>
+        </m:r>
+        <m:d>
+          <m:dPr>
+            <m:ctrlPr>
+              <w:rPr>
+                <w:rFonts w:ascii="Cambria Math" w:eastAsiaTheme="minorEastAsia" w:hAnsi="Cambria Math"/>
+                <w:i/>
+              </w:rPr>
+            </m:ctrlPr>
+          </m:dPr>
+          <m:e>
+            <m:sSub>
+              <m:sSubPr>
+                <m:ctrlPr>
+                  <w:rPr>
+                    <w:rFonts w:ascii="Cambria Math" w:eastAsiaTheme="minorEastAsia" w:hAnsi="Cambria Math"/>
+                    <w:i/>
+                  </w:rPr>
+                </m:ctrlPr>
+              </m:sSubPr>
+              <m:e>
+                <m:r>
+                  <w:rPr>
+                    <w:rFonts w:ascii="Cambria Math" w:eastAsiaTheme="minorEastAsia" w:hAnsi="Cambria Math"/>
+                  </w:rPr>
+                  <m:t>σ</m:t>
+                </m:r>
+              </m:e>
+              <m:sub>
+                <m:r>
+                  <w:rPr>
+                    <w:rFonts w:ascii="Cambria Math" w:eastAsiaTheme="minorEastAsia" w:hAnsi="Cambria Math"/>
+                  </w:rPr>
+                  <m:t>pred1</m:t>
+                </m:r>
+              </m:sub>
+            </m:sSub>
+            <m:d>
+              <m:dPr>
+                <m:ctrlPr>
+                  <w:rPr>
+                    <w:rFonts w:ascii="Cambria Math" w:eastAsiaTheme="minorEastAsia" w:hAnsi="Cambria Math"/>
+                    <w:i/>
+                  </w:rPr>
+                </m:ctrlPr>
+              </m:dPr>
+              <m:e>
+                <m:r>
+                  <w:rPr>
+                    <w:rFonts w:ascii="Cambria Math" w:eastAsiaTheme="minorEastAsia" w:hAnsi="Cambria Math"/>
+                  </w:rPr>
+                  <m:t>L</m:t>
+                </m:r>
+              </m:e>
+            </m:d>
+          </m:e>
+        </m:d>
+        <m:r>
+          <w:rPr>
+            <w:rFonts w:ascii="Cambria Math" w:eastAsiaTheme="minorEastAsia" w:hAnsi="Cambria Math"/>
+          </w:rPr>
+          <m:t>+card(</m:t>
+        </m:r>
+        <m:sSub>
+          <m:sSubPr>
+            <m:ctrlPr>
+              <w:rPr>
+                <w:rFonts w:ascii="Cambria Math" w:eastAsiaTheme="minorEastAsia" w:hAnsi="Cambria Math"/>
+                <w:i/>
+              </w:rPr>
+            </m:ctrlPr>
+          </m:sSubPr>
+          <m:e>
+            <m:r>
+              <w:rPr>
+                <w:rFonts w:ascii="Cambria Math" w:eastAsiaTheme="minorEastAsia" w:hAnsi="Cambria Math"/>
+              </w:rPr>
+              <m:t>σ</m:t>
+            </m:r>
+          </m:e>
+          <m:sub>
+            <m:r>
+              <w:rPr>
+                <w:rFonts w:ascii="Cambria Math" w:eastAsiaTheme="minorEastAsia" w:hAnsi="Cambria Math"/>
+              </w:rPr>
+              <m:t>pred2</m:t>
+            </m:r>
+          </m:sub>
+        </m:sSub>
+        <m:d>
+          <m:dPr>
+            <m:ctrlPr>
+              <w:rPr>
+                <w:rFonts w:ascii="Cambria Math" w:eastAsiaTheme="minorEastAsia" w:hAnsi="Cambria Math"/>
+                <w:i/>
+              </w:rPr>
+            </m:ctrlPr>
+          </m:dPr>
+          <m:e>
+            <m:r>
+              <w:rPr>
+                <w:rFonts w:ascii="Cambria Math" w:eastAsiaTheme="minorEastAsia" w:hAnsi="Cambria Math"/>
+              </w:rPr>
+              <m:t>L</m:t>
+            </m:r>
+          </m:e>
+        </m:d>
+        <m:r>
+          <w:rPr>
+            <w:rFonts w:ascii="Cambria Math" w:eastAsiaTheme="minorEastAsia" w:hAnsi="Cambria Math"/>
+          </w:rPr>
+          <m:t>)</m:t>
+        </m:r>
+      </m:oMath>
+    </w:p>
+    <w:p>
+      <w:pPr>
+        <w:pStyle w:val="ListParagraph"/>
+        <w:numPr>
+          <w:ilvl w:val="0"/>
+          <w:numId w:val="3"/>
+        </w:numPr>
+        <w:rPr>
+          <w:rFonts w:ascii="Cambria Math" w:eastAsiaTheme="minorEastAsia" w:hAnsi="Cambria Math"/>
+          <w:lang w:val="en-US"/>
+          <w:oMath/>
+        </w:rPr>
+      </w:pPr>
+      <m:oMath>
+        <m:r>
+          <w:rPr>
+            <w:rFonts w:ascii="Cambria Math" w:eastAsiaTheme="minorEastAsia" w:hAnsi="Cambria Math"/>
+            <w:lang w:val="en-US"/>
+          </w:rPr>
+          <m:t>card</m:t>
+        </m:r>
+        <m:d>
+          <m:dPr>
+            <m:ctrlPr>
+              <w:rPr>
+                <w:rFonts w:ascii="Cambria Math" w:eastAsiaTheme="minorEastAsia" w:hAnsi="Cambria Math"/>
+                <w:i/>
+                <w:lang w:val="en-US"/>
+              </w:rPr>
+            </m:ctrlPr>
+          </m:dPr>
+          <m:e>
+            <m:sSub>
+              <m:sSubPr>
+                <m:ctrlPr>
+                  <w:rPr>
+                    <w:rFonts w:ascii="Cambria Math" w:eastAsiaTheme="minorEastAsia" w:hAnsi="Cambria Math"/>
+                    <w:i/>
+                    <w:lang w:val="en-US"/>
+                  </w:rPr>
+                </m:ctrlPr>
+              </m:sSubPr>
+              <m:e>
+                <m:r>
+                  <w:rPr>
+                    <w:rFonts w:ascii="Cambria Math" w:eastAsiaTheme="minorEastAsia" w:hAnsi="Cambria Math"/>
+                    <w:lang w:val="en-US"/>
+                  </w:rPr>
+                  <m:t>σ</m:t>
+                </m:r>
+              </m:e>
+              <m:sub>
+                <m:r>
+                  <w:rPr>
+                    <w:rFonts w:ascii="Cambria Math" w:eastAsiaTheme="minorEastAsia" w:hAnsi="Cambria Math"/>
+                    <w:lang w:val="en-US"/>
+                  </w:rPr>
+                  <m:t xml:space="preserve">pred1 </m:t>
+                </m:r>
+                <m:r>
+                  <w:rPr>
+                    <w:rFonts w:ascii="Cambria Math" w:eastAsiaTheme="minorEastAsia" w:hAnsi="Cambria Math"/>
+                    <w:lang w:val="en-US"/>
+                  </w:rPr>
+                  <m:t>and</m:t>
+                </m:r>
+                <m:r>
+                  <w:rPr>
+                    <w:rFonts w:ascii="Cambria Math" w:eastAsiaTheme="minorEastAsia" w:hAnsi="Cambria Math"/>
+                    <w:lang w:val="en-US"/>
+                  </w:rPr>
+                  <m:t xml:space="preserve"> pred2</m:t>
+                </m:r>
+              </m:sub>
+            </m:sSub>
+            <m:r>
+              <w:rPr>
+                <w:rFonts w:ascii="Cambria Math" w:eastAsiaTheme="minorEastAsia" w:hAnsi="Cambria Math"/>
+                <w:lang w:val="en-US"/>
+              </w:rPr>
+              <m:t xml:space="preserve"> </m:t>
+            </m:r>
+            <m:d>
+              <m:dPr>
+                <m:ctrlPr>
+                  <w:rPr>
+                    <w:rFonts w:ascii="Cambria Math" w:eastAsiaTheme="minorEastAsia" w:hAnsi="Cambria Math"/>
+                    <w:i/>
+                    <w:lang w:val="en-US"/>
+                  </w:rPr>
+                </m:ctrlPr>
+              </m:dPr>
+              <m:e>
+                <m:r>
+                  <w:rPr>
+                    <w:rFonts w:ascii="Cambria Math" w:eastAsiaTheme="minorEastAsia" w:hAnsi="Cambria Math"/>
+                    <w:lang w:val="en-US"/>
+                  </w:rPr>
+                  <m:t>L</m:t>
+                </m:r>
+              </m:e>
+            </m:d>
+          </m:e>
+        </m:d>
+        <m:r>
+          <w:rPr>
+            <w:rFonts w:ascii="Cambria Math" w:eastAsiaTheme="minorEastAsia" w:hAnsi="Cambria Math"/>
+            <w:lang w:val="en-US"/>
+          </w:rPr>
+          <m:t>=</m:t>
+        </m:r>
+        <m:r>
+          <w:rPr>
+            <w:rFonts w:ascii="Cambria Math" w:eastAsiaTheme="minorEastAsia" w:hAnsi="Cambria Math"/>
+            <w:lang w:val="en-US"/>
+          </w:rPr>
+          <m:t>card</m:t>
+        </m:r>
+        <m:d>
+          <m:dPr>
+            <m:ctrlPr>
+              <w:rPr>
+                <w:rFonts w:ascii="Cambria Math" w:eastAsiaTheme="minorEastAsia" w:hAnsi="Cambria Math"/>
+                <w:i/>
+                <w:lang w:val="en-US"/>
+              </w:rPr>
+            </m:ctrlPr>
+          </m:dPr>
+          <m:e>
+            <m:r>
+              <w:rPr>
+                <w:rFonts w:ascii="Cambria Math" w:eastAsiaTheme="minorEastAsia" w:hAnsi="Cambria Math"/>
+                <w:lang w:val="en-US"/>
+              </w:rPr>
+              <m:t>L</m:t>
+            </m:r>
+          </m:e>
+        </m:d>
+        <m:r>
+          <w:rPr>
+            <w:rFonts w:ascii="Cambria Math" w:eastAsiaTheme="minorEastAsia" w:hAnsi="Cambria Math"/>
+            <w:lang w:val="en-US"/>
+          </w:rPr>
+          <m:t>*SF</m:t>
+        </m:r>
+        <m:d>
+          <m:dPr>
+            <m:ctrlPr>
+              <w:rPr>
+                <w:rFonts w:ascii="Cambria Math" w:eastAsiaTheme="minorEastAsia" w:hAnsi="Cambria Math"/>
+                <w:i/>
+                <w:lang w:val="en-US"/>
+              </w:rPr>
+            </m:ctrlPr>
+          </m:dPr>
+          <m:e>
+            <m:r>
+              <w:rPr>
+                <w:rFonts w:ascii="Cambria Math" w:eastAsiaTheme="minorEastAsia" w:hAnsi="Cambria Math"/>
+                <w:lang w:val="en-US"/>
+              </w:rPr>
+              <m:t>pred1</m:t>
+            </m:r>
+          </m:e>
+        </m:d>
+        <m:r>
+          <w:rPr>
+            <w:rFonts w:ascii="Cambria Math" w:eastAsiaTheme="minorEastAsia" w:hAnsi="Cambria Math"/>
+            <w:lang w:val="en-US"/>
+          </w:rPr>
+          <m:t>*SF(pred2)</m:t>
+        </m:r>
+      </m:oMath>
+    </w:p>
+    <w:p>
+      <w:pPr>
+        <w:pStyle w:val="ListParagraph"/>
+        <w:numPr>
+          <w:ilvl w:val="0"/>
+          <w:numId w:val="3"/>
+        </w:numPr>
+        <w:rPr>
+          <w:rFonts w:eastAsiaTheme="minorEastAsia"/>
+        </w:rPr>
+      </w:pPr>
+      <m:oMath>
+        <m:r>
+          <w:rPr>
+            <w:rFonts w:ascii="Cambria Math" w:eastAsiaTheme="minorEastAsia" w:hAnsi="Cambria Math"/>
+          </w:rPr>
+          <m:t>SF</m:t>
+        </m:r>
+        <m:d>
+          <m:dPr>
+            <m:ctrlPr>
+              <w:rPr>
+                <w:rFonts w:ascii="Cambria Math" w:eastAsiaTheme="minorEastAsia" w:hAnsi="Cambria Math"/>
+                <w:i/>
+              </w:rPr>
+            </m:ctrlPr>
+          </m:dPr>
+          <m:e>
+            <m:r>
+              <w:rPr>
+                <w:rFonts w:ascii="Cambria Math" w:eastAsiaTheme="minorEastAsia" w:hAnsi="Cambria Math"/>
+              </w:rPr>
+              <m:t>p</m:t>
+            </m:r>
+            <m:d>
+              <m:dPr>
+                <m:ctrlPr>
+                  <w:rPr>
+                    <w:rFonts w:ascii="Cambria Math" w:eastAsiaTheme="minorEastAsia" w:hAnsi="Cambria Math"/>
+                    <w:i/>
+                  </w:rPr>
+                </m:ctrlPr>
+              </m:dPr>
+              <m:e>
+                <m:r>
+                  <w:rPr>
+                    <w:rFonts w:ascii="Cambria Math" w:eastAsiaTheme="minorEastAsia" w:hAnsi="Cambria Math"/>
+                  </w:rPr>
+                  <m:t>A</m:t>
+                </m:r>
+              </m:e>
+            </m:d>
+          </m:e>
+        </m:d>
+      </m:oMath>
+      <w:r>
+        <w:rPr>
+          <w:rFonts w:eastAsiaTheme="minorEastAsia"/>
+        </w:rPr>
+        <w:t xml:space="preserve"> </w:t>
+      </w:r>
+      <w:proofErr w:type="gramStart"/>
+      <w:r>
+        <w:rPr>
+          <w:rFonts w:eastAsiaTheme="minorEastAsia"/>
+        </w:rPr>
+        <w:t>facteur</w:t>
+      </w:r>
+      <w:proofErr w:type="gramEnd"/>
+      <w:r>
+        <w:rPr>
+          <w:rFonts w:eastAsiaTheme="minorEastAsia"/>
+        </w:rPr>
+        <w:t xml:space="preserve"> de sélectivité du prédicat </w:t>
+      </w:r>
+      <m:oMath>
+        <m:r>
+          <w:rPr>
+            <w:rFonts w:ascii="Cambria Math" w:eastAsiaTheme="minorEastAsia" w:hAnsi="Cambria Math"/>
+          </w:rPr>
+          <m:t>p(a)</m:t>
+        </m:r>
+      </m:oMath>
+      <w:r>
+        <w:rPr>
+          <w:rFonts w:eastAsiaTheme="minorEastAsia"/>
+        </w:rPr>
+        <w:t xml:space="preserve"> : </w:t>
+      </w:r>
+    </w:p>
+    <w:p>
+      <w:pPr>
+        <w:pStyle w:val="ListParagraph"/>
+        <w:numPr>
+          <w:ilvl w:val="1"/>
+          <w:numId w:val="3"/>
+        </w:numPr>
+        <w:rPr>
+          <w:rFonts w:eastAsiaTheme="minorEastAsia"/>
+        </w:rPr>
+      </w:pPr>
+      <w:r>
+        <w:rPr>
+          <w:rFonts w:eastAsiaTheme="minorEastAsia"/>
+        </w:rPr>
+        <w:t>Je pense que c’est les fractions du dessus sans le cardinal de la table</w:t>
+      </w:r>
+    </w:p>
+    <w:p>
+      <w:pPr>
+        <w:pStyle w:val="ListParagraph"/>
+        <w:numPr>
+          <w:ilvl w:val="1"/>
+          <w:numId w:val="3"/>
+        </w:numPr>
+        <w:rPr>
+          <w:rFonts w:eastAsiaTheme="minorEastAsia"/>
+        </w:rPr>
+      </w:pPr>
+      <w:r>
+        <w:rPr>
+          <w:rFonts w:eastAsiaTheme="minorEastAsia"/>
+        </w:rPr>
+        <w:t xml:space="preserve">Je pense que </w:t>
+      </w:r>
+      <m:oMath>
+        <m:r>
+          <w:rPr>
+            <w:rFonts w:ascii="Cambria Math" w:eastAsiaTheme="minorEastAsia" w:hAnsi="Cambria Math"/>
+          </w:rPr>
+          <m:t>SF</m:t>
+        </m:r>
+        <m:d>
+          <m:dPr>
+            <m:ctrlPr>
+              <w:rPr>
+                <w:rFonts w:ascii="Cambria Math" w:eastAsiaTheme="minorEastAsia" w:hAnsi="Cambria Math"/>
+                <w:i/>
+              </w:rPr>
+            </m:ctrlPr>
+          </m:dPr>
+          <m:e>
+            <m:r>
+              <w:rPr>
+                <w:rFonts w:ascii="Cambria Math" w:eastAsiaTheme="minorEastAsia" w:hAnsi="Cambria Math"/>
+              </w:rPr>
+              <m:t>p</m:t>
+            </m:r>
+            <m:d>
+              <m:dPr>
+                <m:ctrlPr>
+                  <w:rPr>
+                    <w:rFonts w:ascii="Cambria Math" w:eastAsiaTheme="minorEastAsia" w:hAnsi="Cambria Math"/>
+                    <w:i/>
+                  </w:rPr>
+                </m:ctrlPr>
+              </m:dPr>
+              <m:e>
+                <m:r>
+                  <w:rPr>
+                    <w:rFonts w:ascii="Cambria Math" w:eastAsiaTheme="minorEastAsia" w:hAnsi="Cambria Math"/>
+                  </w:rPr>
+                  <m:t>A</m:t>
+                </m:r>
+              </m:e>
+            </m:d>
+          </m:e>
+        </m:d>
+        <m:r>
+          <w:rPr>
+            <w:rFonts w:ascii="Cambria Math" w:eastAsiaTheme="minorEastAsia" w:hAnsi="Cambria Math"/>
+          </w:rPr>
+          <m:t>∈ ]0, 1]</m:t>
+        </m:r>
+      </m:oMath>
+    </w:p>
+    <w:p>
+      <w:pPr>
+        <w:pStyle w:val="ListParagraph"/>
+        <w:numPr>
+          <w:ilvl w:val="0"/>
+          <w:numId w:val="3"/>
+        </w:numPr>
+        <w:rPr>
+          <w:rFonts w:ascii="Cambria Math" w:eastAsiaTheme="minorEastAsia" w:hAnsi="Cambria Math"/>
+          <w:oMath/>
+        </w:rPr>
+      </w:pPr>
+    </w:p>
+    <w:p>
+      <w:pPr>
+        <w:pStyle w:val="ListParagraph"/>
+        <w:rPr>
+          <w:rFonts w:eastAsiaTheme="minorEastAsia"/>
+        </w:rPr>
+      </w:pPr>
+    </w:p>
+    <w:p>
+      <w:pPr>
+        <w:pStyle w:val="ListParagraph"/>
+        <w:numPr>
+          <w:ilvl w:val="0"/>
+          <w:numId w:val="3"/>
+        </w:numPr>
+        <w:rPr>
           <w:rFonts w:eastAsiaTheme="minorEastAsia"/>
         </w:rPr>
       </w:pPr>
@@ -2162,16 +3036,17 @@
       <w:pPr>
         <w:pStyle w:val="ListParagraph"/>
         <w:numPr>
-          <w:ilvl w:val="0"/>
-          <w:numId w:val="3"/>
-        </w:numPr>
-        <w:rPr>
-          <w:rFonts w:eastAsiaTheme="minorEastAsia"/>
-        </w:rPr>
-      </w:pPr>
-      <w:r>
-        <w:rPr>
-          <w:rFonts w:eastAsiaTheme="minorEastAsia"/>
+          <w:ilvl w:val="1"/>
+          <w:numId w:val="3"/>
+        </w:numPr>
+        <w:rPr>
+          <w:rFonts w:eastAsiaTheme="minorEastAsia"/>
+        </w:rPr>
+      </w:pPr>
+      <w:r>
+        <w:rPr>
+          <w:rFonts w:eastAsiaTheme="minorEastAsia"/>
+          <w:noProof/>
         </w:rPr>
         <w:drawing>
           <wp:inline distT="0" distB="0" distL="0" distR="0" wp14:anchorId="0B214870" wp14:editId="201AE690">
@@ -2214,6 +3089,88 @@
       <w:pPr>
         <w:pStyle w:val="ListParagraph"/>
         <w:numPr>
+          <w:ilvl w:val="1"/>
+          <w:numId w:val="3"/>
+        </w:numPr>
+        <w:rPr>
+          <w:rFonts w:eastAsiaTheme="minorEastAsia"/>
+        </w:rPr>
+      </w:pPr>
+      <w:r>
+        <w:rPr>
+          <w:rFonts w:eastAsiaTheme="minorEastAsia"/>
+        </w:rPr>
+        <w:t>P(R) = Nombre de page</w:t>
+      </w:r>
+    </w:p>
+    <w:p>
+      <w:pPr>
+        <w:pStyle w:val="ListParagraph"/>
+        <w:numPr>
+          <w:ilvl w:val="1"/>
+          <w:numId w:val="3"/>
+        </w:numPr>
+        <w:rPr>
+          <w:rFonts w:eastAsiaTheme="minorEastAsia"/>
+        </w:rPr>
+      </w:pPr>
+      <w:r>
+        <w:rPr>
+          <w:rFonts w:eastAsiaTheme="minorEastAsia"/>
+        </w:rPr>
+        <w:t xml:space="preserve">On peut trouver </w:t>
+      </w:r>
+      <w:proofErr w:type="gramStart"/>
+      <w:r>
+        <w:rPr>
+          <w:rFonts w:eastAsiaTheme="minorEastAsia"/>
+        </w:rPr>
+        <w:t>certaine valeurs</w:t>
+      </w:r>
+      <w:proofErr w:type="gramEnd"/>
+      <w:r>
+        <w:rPr>
+          <w:rFonts w:eastAsiaTheme="minorEastAsia"/>
+        </w:rPr>
+        <w:t xml:space="preserve"> qui nous manque par équation ! </w:t>
+      </w:r>
+    </w:p>
+    <w:p>
+      <w:pPr>
+        <w:pStyle w:val="ListParagraph"/>
+        <w:numPr>
+          <w:ilvl w:val="2"/>
+          <w:numId w:val="3"/>
+        </w:numPr>
+        <w:rPr>
+          <w:rFonts w:eastAsiaTheme="minorEastAsia"/>
+        </w:rPr>
+      </w:pPr>
+      <w:r>
+        <w:rPr>
+          <w:rFonts w:eastAsiaTheme="minorEastAsia"/>
+        </w:rPr>
+        <w:t xml:space="preserve">Exemple avec </w:t>
+      </w:r>
+      <m:oMath>
+        <m:r>
+          <w:rPr>
+            <w:rFonts w:ascii="Cambria Math" w:eastAsiaTheme="minorEastAsia" w:hAnsi="Cambria Math"/>
+          </w:rPr>
+          <m:t>card(R)</m:t>
+        </m:r>
+      </m:oMath>
+      <w:r>
+        <w:rPr>
+          <w:rFonts w:eastAsiaTheme="minorEastAsia"/>
+        </w:rPr>
+        <w:t xml:space="preserve"> dans l’interro de cours</w:t>
+      </w:r>
+    </w:p>
+    <w:p>
+      <w:pPr>
+        <w:pStyle w:val="ListParagraph"/>
+        <w:numPr>
           <w:ilvl w:val="0"/>
           <w:numId w:val="3"/>
         </w:numPr>
@@ -2301,6 +3258,1170 @@
       </w:r>
     </w:p>
     <w:p>
+      <w:pPr>
+        <w:rPr>
+          <w:rFonts w:eastAsiaTheme="minorEastAsia"/>
+        </w:rPr>
+      </w:pPr>
+      <w:r>
+        <w:rPr>
+          <w:rFonts w:eastAsiaTheme="minorEastAsia"/>
+        </w:rPr>
+        <w:t>Plans requête SQL</w:t>
+      </w:r>
+    </w:p>
+    <w:p>
+      <w:pPr>
+        <w:pStyle w:val="ListParagraph"/>
+        <w:numPr>
+          <w:ilvl w:val="0"/>
+          <w:numId w:val="3"/>
+        </w:numPr>
+        <w:rPr>
+          <w:rFonts w:eastAsiaTheme="minorEastAsia"/>
+        </w:rPr>
+      </w:pPr>
+      <w:r>
+        <w:rPr>
+          <w:rFonts w:eastAsiaTheme="minorEastAsia"/>
+        </w:rPr>
+        <w:t>4 méthodes d’accès à très faible cout</w:t>
+      </w:r>
+      <w:r>
+        <w:rPr>
+          <w:rFonts w:eastAsiaTheme="minorEastAsia"/>
+        </w:rPr>
+        <w:t xml:space="preserve"> = Nb de page lus = nombre de page stocké par l’index</w:t>
+      </w:r>
+      <w:r>
+        <w:rPr>
+          <w:rFonts w:eastAsiaTheme="minorEastAsia"/>
+        </w:rPr>
+        <w:t xml:space="preserve"> : </w:t>
+      </w:r>
+    </w:p>
+    <w:p>
+      <w:pPr>
+        <w:pStyle w:val="ListParagraph"/>
+        <w:numPr>
+          <w:ilvl w:val="1"/>
+          <w:numId w:val="3"/>
+        </w:numPr>
+        <w:rPr>
+          <w:rFonts w:eastAsiaTheme="minorEastAsia"/>
+        </w:rPr>
+      </w:pPr>
+      <w:r>
+        <w:rPr>
+          <w:rFonts w:eastAsiaTheme="minorEastAsia"/>
+        </w:rPr>
+        <w:t>INDEX RANGE SCAN</w:t>
+      </w:r>
+      <w:r>
+        <w:rPr>
+          <w:rFonts w:eastAsiaTheme="minorEastAsia"/>
+        </w:rPr>
+        <w:t xml:space="preserve"> : </w:t>
+      </w:r>
+    </w:p>
+    <w:p>
+      <w:pPr>
+        <w:pStyle w:val="ListParagraph"/>
+        <w:numPr>
+          <w:ilvl w:val="2"/>
+          <w:numId w:val="3"/>
+        </w:numPr>
+        <w:rPr>
+          <w:rFonts w:eastAsiaTheme="minorEastAsia"/>
+        </w:rPr>
+      </w:pPr>
+      <w:proofErr w:type="gramStart"/>
+      <w:r>
+        <w:rPr>
+          <w:rFonts w:eastAsiaTheme="minorEastAsia"/>
+        </w:rPr>
+        <w:lastRenderedPageBreak/>
+        <w:t>cout</w:t>
+      </w:r>
+      <w:proofErr w:type="gramEnd"/>
+      <w:r>
+        <w:rPr>
+          <w:rFonts w:eastAsiaTheme="minorEastAsia"/>
+        </w:rPr>
+        <w:t xml:space="preserve"> = </w:t>
+      </w:r>
+      <w:r>
+        <w:rPr>
+          <w:rFonts w:eastAsiaTheme="minorEastAsia"/>
+        </w:rPr>
+        <w:t>(</w:t>
+      </w:r>
+      <w:r>
+        <w:rPr>
+          <w:rFonts w:eastAsiaTheme="minorEastAsia"/>
+        </w:rPr>
+        <w:t>pr</w:t>
+      </w:r>
+      <w:r>
+        <w:rPr>
+          <w:rFonts w:eastAsiaTheme="minorEastAsia"/>
+        </w:rPr>
+        <w:t xml:space="preserve">ofondeur de l’index – 1) + nombre de </w:t>
+      </w:r>
+      <w:proofErr w:type="spellStart"/>
+      <w:r>
+        <w:rPr>
+          <w:rFonts w:eastAsiaTheme="minorEastAsia"/>
+        </w:rPr>
+        <w:t>row</w:t>
+      </w:r>
+      <w:proofErr w:type="spellEnd"/>
+      <w:r>
+        <w:rPr>
+          <w:rFonts w:eastAsiaTheme="minorEastAsia"/>
+        </w:rPr>
+        <w:t xml:space="preserve"> sélectionné (colonne </w:t>
+      </w:r>
+      <w:proofErr w:type="spellStart"/>
+      <w:r>
+        <w:rPr>
+          <w:rFonts w:eastAsiaTheme="minorEastAsia"/>
+        </w:rPr>
+        <w:t>row</w:t>
+      </w:r>
+      <w:proofErr w:type="spellEnd"/>
+      <w:r>
+        <w:rPr>
+          <w:rFonts w:eastAsiaTheme="minorEastAsia"/>
+        </w:rPr>
+        <w:t xml:space="preserve"> du plans) * nombre de page de l’index / nombre de ligne </w:t>
+      </w:r>
+      <w:r>
+        <w:rPr>
+          <w:rFonts w:eastAsiaTheme="minorEastAsia"/>
+        </w:rPr>
+        <w:t>la table</w:t>
+      </w:r>
+    </w:p>
+    <w:p>
+      <w:pPr>
+        <w:pStyle w:val="ListParagraph"/>
+        <w:numPr>
+          <w:ilvl w:val="2"/>
+          <w:numId w:val="3"/>
+        </w:numPr>
+        <w:rPr>
+          <w:rFonts w:eastAsiaTheme="minorEastAsia"/>
+        </w:rPr>
+      </w:pPr>
+      <w:r>
+        <w:rPr>
+          <w:rFonts w:eastAsiaTheme="minorEastAsia"/>
+        </w:rPr>
+        <w:t xml:space="preserve">Ou plus facile parfois avec un </w:t>
+      </w:r>
+      <w:proofErr w:type="spellStart"/>
+      <w:r>
+        <w:rPr>
+          <w:rFonts w:eastAsiaTheme="minorEastAsia"/>
+        </w:rPr>
+        <w:t>predicat</w:t>
+      </w:r>
+      <w:proofErr w:type="spellEnd"/>
+      <w:r>
+        <w:rPr>
+          <w:rFonts w:eastAsiaTheme="minorEastAsia"/>
+        </w:rPr>
+        <w:t xml:space="preserve"> </w:t>
+      </w:r>
+    </w:p>
+    <w:p>
+      <w:pPr>
+        <w:pStyle w:val="ListParagraph"/>
+        <w:numPr>
+          <w:ilvl w:val="2"/>
+          <w:numId w:val="3"/>
+        </w:numPr>
+        <w:rPr>
+          <w:rFonts w:eastAsiaTheme="minorEastAsia"/>
+        </w:rPr>
+      </w:pPr>
+      <w:r>
+        <w:rPr>
+          <w:rFonts w:eastAsiaTheme="minorEastAsia"/>
+        </w:rPr>
+        <w:t>Cout = (profondeur – 1) + nb de page de l’index * SF(</w:t>
+      </w:r>
+      <w:proofErr w:type="spellStart"/>
+      <w:r>
+        <w:rPr>
+          <w:rFonts w:eastAsiaTheme="minorEastAsia"/>
+        </w:rPr>
+        <w:t>pred</w:t>
+      </w:r>
+      <w:proofErr w:type="spellEnd"/>
+      <w:r>
+        <w:rPr>
+          <w:rFonts w:eastAsiaTheme="minorEastAsia"/>
+        </w:rPr>
+        <w:t>)</w:t>
+      </w:r>
+    </w:p>
+    <w:p>
+      <w:pPr>
+        <w:pStyle w:val="ListParagraph"/>
+        <w:numPr>
+          <w:ilvl w:val="1"/>
+          <w:numId w:val="3"/>
+        </w:numPr>
+        <w:rPr>
+          <w:rFonts w:eastAsiaTheme="minorEastAsia"/>
+          <w:lang w:val="en-US"/>
+        </w:rPr>
+      </w:pPr>
+      <w:r>
+        <w:rPr>
+          <w:rFonts w:eastAsiaTheme="minorEastAsia"/>
+          <w:lang w:val="en-US"/>
+        </w:rPr>
+        <w:t>INDEX UNIQUE SCAN</w:t>
+      </w:r>
+    </w:p>
+    <w:p>
+      <w:pPr>
+        <w:pStyle w:val="ListParagraph"/>
+        <w:numPr>
+          <w:ilvl w:val="1"/>
+          <w:numId w:val="3"/>
+        </w:numPr>
+        <w:rPr>
+          <w:rFonts w:eastAsiaTheme="minorEastAsia"/>
+          <w:lang w:val="en-US"/>
+        </w:rPr>
+      </w:pPr>
+      <w:r>
+        <w:rPr>
+          <w:rFonts w:eastAsiaTheme="minorEastAsia"/>
+          <w:lang w:val="en-US"/>
+        </w:rPr>
+        <w:t>INDEX FULL SCAN</w:t>
+      </w:r>
+    </w:p>
+    <w:p>
+      <w:pPr>
+        <w:pStyle w:val="ListParagraph"/>
+        <w:numPr>
+          <w:ilvl w:val="1"/>
+          <w:numId w:val="3"/>
+        </w:numPr>
+        <w:rPr>
+          <w:rFonts w:eastAsiaTheme="minorEastAsia"/>
+          <w:lang w:val="en-US"/>
+        </w:rPr>
+      </w:pPr>
+      <w:r>
+        <w:rPr>
+          <w:rFonts w:eastAsiaTheme="minorEastAsia"/>
+          <w:lang w:val="en-US"/>
+        </w:rPr>
+        <w:t>INDEX SKIP SCAN</w:t>
+      </w:r>
+    </w:p>
+    <w:p>
+      <w:pPr>
+        <w:pStyle w:val="ListParagraph"/>
+        <w:numPr>
+          <w:ilvl w:val="0"/>
+          <w:numId w:val="3"/>
+        </w:numPr>
+        <w:rPr>
+          <w:rFonts w:eastAsiaTheme="minorEastAsia"/>
+          <w:lang w:val="en-US"/>
+        </w:rPr>
+      </w:pPr>
+      <w:r>
+        <w:rPr>
+          <w:rFonts w:eastAsiaTheme="minorEastAsia"/>
+          <w:lang w:val="en-US"/>
+        </w:rPr>
+        <w:t>TABLE ACCESS BY ROW ID :</w:t>
+      </w:r>
+    </w:p>
+    <w:p>
+      <w:pPr>
+        <w:pStyle w:val="ListParagraph"/>
+        <w:numPr>
+          <w:ilvl w:val="1"/>
+          <w:numId w:val="3"/>
+        </w:numPr>
+        <w:rPr>
+          <w:rFonts w:eastAsiaTheme="minorEastAsia"/>
+        </w:rPr>
+      </w:pPr>
+      <w:r>
+        <w:rPr>
+          <w:rFonts w:eastAsiaTheme="minorEastAsia"/>
+        </w:rPr>
+        <w:t>Cout plus fort</w:t>
+      </w:r>
+      <w:r>
+        <w:rPr>
+          <w:rFonts w:eastAsiaTheme="minorEastAsia"/>
+        </w:rPr>
+        <w:t xml:space="preserve"> : </w:t>
+      </w:r>
+    </w:p>
+    <w:p>
+      <w:pPr>
+        <w:pStyle w:val="ListParagraph"/>
+        <w:numPr>
+          <w:ilvl w:val="2"/>
+          <w:numId w:val="3"/>
+        </w:numPr>
+        <w:rPr>
+          <w:rFonts w:eastAsiaTheme="minorEastAsia"/>
+          <w:lang w:val="en-US"/>
+        </w:rPr>
+      </w:pPr>
+      <w:proofErr w:type="spellStart"/>
+      <w:r>
+        <w:rPr>
+          <w:rFonts w:eastAsiaTheme="minorEastAsia"/>
+          <w:lang w:val="en-US"/>
+        </w:rPr>
+        <w:t>Cost_table_Access_By_Rowid</w:t>
+      </w:r>
+      <w:proofErr w:type="spellEnd"/>
+      <w:r>
+        <w:rPr>
+          <w:rFonts w:eastAsiaTheme="minorEastAsia"/>
+          <w:lang w:val="en-US"/>
+        </w:rPr>
+        <w:t xml:space="preserve">(n) = </w:t>
+      </w:r>
+      <w:proofErr w:type="spellStart"/>
+      <w:r>
+        <w:rPr>
+          <w:rFonts w:eastAsiaTheme="minorEastAsia"/>
+          <w:lang w:val="en-US"/>
+        </w:rPr>
+        <w:t>Cost_Index_Range_Scan</w:t>
+      </w:r>
+      <w:proofErr w:type="spellEnd"/>
+      <w:r>
+        <w:rPr>
+          <w:rFonts w:eastAsiaTheme="minorEastAsia"/>
+          <w:lang w:val="en-US"/>
+        </w:rPr>
+        <w:t xml:space="preserve">(n) + n * CF / </w:t>
+      </w:r>
+      <w:proofErr w:type="spellStart"/>
+      <w:r>
+        <w:rPr>
+          <w:rFonts w:eastAsiaTheme="minorEastAsia"/>
+          <w:lang w:val="en-US"/>
+        </w:rPr>
+        <w:t>num_rows</w:t>
+      </w:r>
+      <w:proofErr w:type="spellEnd"/>
+    </w:p>
+    <w:p>
+      <w:pPr>
+        <w:pStyle w:val="ListParagraph"/>
+        <w:numPr>
+          <w:ilvl w:val="2"/>
+          <w:numId w:val="3"/>
+        </w:numPr>
+        <w:rPr>
+          <w:rFonts w:eastAsiaTheme="minorEastAsia"/>
+        </w:rPr>
+      </w:pPr>
+      <w:proofErr w:type="spellStart"/>
+      <w:r>
+        <w:rPr>
+          <w:rFonts w:eastAsiaTheme="minorEastAsia"/>
+        </w:rPr>
+        <w:t>Num_rows</w:t>
+      </w:r>
+      <w:proofErr w:type="spellEnd"/>
+      <w:r>
+        <w:rPr>
+          <w:rFonts w:eastAsiaTheme="minorEastAsia"/>
+        </w:rPr>
+        <w:t xml:space="preserve"> = </w:t>
+      </w:r>
+      <w:proofErr w:type="spellStart"/>
+      <w:r>
+        <w:rPr>
+          <w:rFonts w:eastAsiaTheme="minorEastAsia"/>
+        </w:rPr>
+        <w:t>card</w:t>
+      </w:r>
+      <w:proofErr w:type="spellEnd"/>
+      <w:r>
+        <w:rPr>
+          <w:rFonts w:eastAsiaTheme="minorEastAsia"/>
+        </w:rPr>
+        <w:t>(T) = nom</w:t>
+      </w:r>
+      <w:r>
+        <w:rPr>
+          <w:rFonts w:eastAsiaTheme="minorEastAsia"/>
+        </w:rPr>
+        <w:t xml:space="preserve">bre de ligne de la table </w:t>
+      </w:r>
+    </w:p>
+    <w:p>
+      <w:pPr>
+        <w:pStyle w:val="ListParagraph"/>
+        <w:numPr>
+          <w:ilvl w:val="2"/>
+          <w:numId w:val="3"/>
+        </w:numPr>
+        <w:rPr>
+          <w:rFonts w:eastAsiaTheme="minorEastAsia"/>
+        </w:rPr>
+      </w:pPr>
+      <w:proofErr w:type="gramStart"/>
+      <w:r>
+        <w:rPr>
+          <w:rFonts w:eastAsiaTheme="minorEastAsia"/>
+        </w:rPr>
+        <w:t>n</w:t>
+      </w:r>
+      <w:proofErr w:type="gramEnd"/>
+      <w:r>
+        <w:rPr>
+          <w:rFonts w:eastAsiaTheme="minorEastAsia"/>
+        </w:rPr>
+        <w:t xml:space="preserve"> = nombre de </w:t>
+      </w:r>
+      <w:proofErr w:type="spellStart"/>
+      <w:r>
+        <w:rPr>
+          <w:rFonts w:eastAsiaTheme="minorEastAsia"/>
+        </w:rPr>
+        <w:t>row</w:t>
+      </w:r>
+      <w:proofErr w:type="spellEnd"/>
+      <w:r>
+        <w:rPr>
+          <w:rFonts w:eastAsiaTheme="minorEastAsia"/>
+        </w:rPr>
+        <w:t xml:space="preserve"> sélectionné (colonne </w:t>
+      </w:r>
+      <w:proofErr w:type="spellStart"/>
+      <w:r>
+        <w:rPr>
+          <w:rFonts w:eastAsiaTheme="minorEastAsia"/>
+        </w:rPr>
+        <w:t>row</w:t>
+      </w:r>
+      <w:proofErr w:type="spellEnd"/>
+      <w:r>
+        <w:rPr>
+          <w:rFonts w:eastAsiaTheme="minorEastAsia"/>
+        </w:rPr>
+        <w:t xml:space="preserve"> du plans)</w:t>
+      </w:r>
+      <w:r>
+        <w:rPr>
+          <w:rFonts w:eastAsiaTheme="minorEastAsia"/>
+        </w:rPr>
+        <w:t xml:space="preserve"> = estimé par </w:t>
+      </w:r>
+      <m:oMath>
+        <m:r>
+          <w:rPr>
+            <w:rFonts w:ascii="Cambria Math" w:eastAsiaTheme="minorEastAsia" w:hAnsi="Cambria Math"/>
+          </w:rPr>
+          <m:t>card(</m:t>
+        </m:r>
+        <m:sSub>
+          <m:sSubPr>
+            <m:ctrlPr>
+              <w:rPr>
+                <w:rFonts w:ascii="Cambria Math" w:eastAsiaTheme="minorEastAsia" w:hAnsi="Cambria Math"/>
+                <w:i/>
+              </w:rPr>
+            </m:ctrlPr>
+          </m:sSubPr>
+          <m:e>
+            <m:r>
+              <w:rPr>
+                <w:rFonts w:ascii="Cambria Math" w:eastAsiaTheme="minorEastAsia" w:hAnsi="Cambria Math"/>
+              </w:rPr>
+              <m:t>σ</m:t>
+            </m:r>
+          </m:e>
+          <m:sub>
+            <m:r>
+              <w:rPr>
+                <w:rFonts w:ascii="Cambria Math" w:eastAsiaTheme="minorEastAsia" w:hAnsi="Cambria Math"/>
+              </w:rPr>
+              <m:t>pred</m:t>
+            </m:r>
+          </m:sub>
+        </m:sSub>
+        <m:r>
+          <w:rPr>
+            <w:rFonts w:ascii="Cambria Math" w:eastAsiaTheme="minorEastAsia" w:hAnsi="Cambria Math"/>
+          </w:rPr>
+          <m:t>)</m:t>
+        </m:r>
+      </m:oMath>
+    </w:p>
+    <w:p>
+      <w:pPr>
+        <w:pStyle w:val="ListParagraph"/>
+        <w:numPr>
+          <w:ilvl w:val="2"/>
+          <w:numId w:val="3"/>
+        </w:numPr>
+        <w:rPr>
+          <w:rFonts w:eastAsiaTheme="minorEastAsia"/>
+          <w:lang w:val="en-US"/>
+        </w:rPr>
+      </w:pPr>
+      <w:r>
+        <w:rPr>
+          <w:rFonts w:eastAsiaTheme="minorEastAsia"/>
+          <w:lang w:val="en-US"/>
+        </w:rPr>
+        <w:t xml:space="preserve">CF = clustering factor de </w:t>
+      </w:r>
+      <w:proofErr w:type="spellStart"/>
+      <w:r>
+        <w:rPr>
+          <w:rFonts w:eastAsiaTheme="minorEastAsia"/>
+          <w:lang w:val="en-US"/>
+        </w:rPr>
+        <w:t>l</w:t>
+      </w:r>
+      <w:r>
+        <w:rPr>
+          <w:rFonts w:eastAsiaTheme="minorEastAsia"/>
+          <w:lang w:val="en-US"/>
+        </w:rPr>
+        <w:t>’index</w:t>
+      </w:r>
+      <w:proofErr w:type="spellEnd"/>
+      <w:r>
+        <w:rPr>
+          <w:rFonts w:eastAsiaTheme="minorEastAsia"/>
+          <w:lang w:val="en-US"/>
+        </w:rPr>
+        <w:t xml:space="preserve"> </w:t>
+      </w:r>
+    </w:p>
+    <w:p>
+      <w:pPr>
+        <w:pStyle w:val="ListParagraph"/>
+        <w:numPr>
+          <w:ilvl w:val="2"/>
+          <w:numId w:val="3"/>
+        </w:numPr>
+        <w:rPr>
+          <w:rFonts w:eastAsiaTheme="minorEastAsia"/>
+          <w:lang w:val="en-US"/>
+        </w:rPr>
+      </w:pPr>
+    </w:p>
+    <w:p>
+      <w:pPr>
+        <w:pStyle w:val="ListParagraph"/>
+        <w:numPr>
+          <w:ilvl w:val="1"/>
+          <w:numId w:val="3"/>
+        </w:numPr>
+        <w:rPr>
+          <w:rFonts w:eastAsiaTheme="minorEastAsia"/>
+          <w:lang w:val="en-US"/>
+        </w:rPr>
+      </w:pPr>
+      <w:proofErr w:type="spellStart"/>
+      <w:r>
+        <w:rPr>
+          <w:rFonts w:eastAsiaTheme="minorEastAsia"/>
+          <w:lang w:val="en-US"/>
+        </w:rPr>
+        <w:t>Prédicat</w:t>
+      </w:r>
+      <w:proofErr w:type="spellEnd"/>
+      <w:r>
+        <w:rPr>
+          <w:rFonts w:eastAsiaTheme="minorEastAsia"/>
+          <w:lang w:val="en-US"/>
+        </w:rPr>
+        <w:t xml:space="preserve"> : </w:t>
+      </w:r>
+      <w:r>
+        <w:rPr>
+          <w:rFonts w:eastAsiaTheme="minorEastAsia"/>
+          <w:lang w:val="en-US"/>
+        </w:rPr>
+        <w:t>access("PRIX"&lt;2000)</w:t>
+      </w:r>
+    </w:p>
+    <w:p>
+      <w:pPr>
+        <w:pStyle w:val="ListParagraph"/>
+        <w:numPr>
+          <w:ilvl w:val="0"/>
+          <w:numId w:val="3"/>
+        </w:numPr>
+        <w:rPr>
+          <w:rFonts w:eastAsiaTheme="minorEastAsia"/>
+        </w:rPr>
+      </w:pPr>
+      <w:r>
+        <w:rPr>
+          <w:rFonts w:eastAsiaTheme="minorEastAsia"/>
+        </w:rPr>
+        <w:t>Y’a un truc qui e</w:t>
+      </w:r>
+      <w:r>
+        <w:rPr>
+          <w:rFonts w:eastAsiaTheme="minorEastAsia"/>
+        </w:rPr>
+        <w:t xml:space="preserve">stime </w:t>
+      </w:r>
+      <m:oMath>
+        <m:r>
+          <w:rPr>
+            <w:rFonts w:ascii="Cambria Math" w:eastAsiaTheme="minorEastAsia" w:hAnsi="Cambria Math"/>
+          </w:rPr>
+          <m:t>n=card(</m:t>
+        </m:r>
+        <m:sSub>
+          <m:sSubPr>
+            <m:ctrlPr>
+              <w:rPr>
+                <w:rFonts w:ascii="Cambria Math" w:eastAsiaTheme="minorEastAsia" w:hAnsi="Cambria Math"/>
+                <w:i/>
+              </w:rPr>
+            </m:ctrlPr>
+          </m:sSubPr>
+          <m:e>
+            <m:r>
+              <w:rPr>
+                <w:rFonts w:ascii="Cambria Math" w:eastAsiaTheme="minorEastAsia" w:hAnsi="Cambria Math"/>
+              </w:rPr>
+              <m:t>σ</m:t>
+            </m:r>
+          </m:e>
+          <m:sub>
+            <m:r>
+              <w:rPr>
+                <w:rFonts w:ascii="Cambria Math" w:eastAsiaTheme="minorEastAsia" w:hAnsi="Cambria Math"/>
+              </w:rPr>
+              <m:t>V1&lt;q&lt;V2</m:t>
+            </m:r>
+          </m:sub>
+        </m:sSub>
+        <m:r>
+          <w:rPr>
+            <w:rFonts w:ascii="Cambria Math" w:eastAsiaTheme="minorEastAsia" w:hAnsi="Cambria Math"/>
+          </w:rPr>
+          <m:t>)</m:t>
+        </m:r>
+      </m:oMath>
+      <w:r>
+        <w:rPr>
+          <w:rFonts w:eastAsiaTheme="minorEastAsia"/>
+        </w:rPr>
+        <w:t xml:space="preserve"> par  </w:t>
+      </w:r>
+    </w:p>
+    <w:p>
+      <w:pPr>
+        <w:pStyle w:val="ListParagraph"/>
+        <w:numPr>
+          <w:ilvl w:val="1"/>
+          <w:numId w:val="3"/>
+        </w:numPr>
+        <w:rPr>
+          <w:rFonts w:eastAsiaTheme="minorEastAsia"/>
+          <w:lang w:val="en-US"/>
+        </w:rPr>
+      </w:pPr>
+      <w:proofErr w:type="spellStart"/>
+      <w:r>
+        <w:rPr>
+          <w:rFonts w:eastAsiaTheme="minorEastAsia"/>
+          <w:lang w:val="en-US"/>
+        </w:rPr>
+        <w:t>cardSelection</w:t>
+      </w:r>
+      <w:proofErr w:type="spellEnd"/>
+      <w:r>
+        <w:rPr>
+          <w:rFonts w:eastAsiaTheme="minorEastAsia"/>
+          <w:lang w:val="en-US"/>
+        </w:rPr>
+        <w:t xml:space="preserve">(T, ATT, V1, V2) = (V2 – V1) / ( </w:t>
+      </w:r>
+      <w:proofErr w:type="spellStart"/>
+      <w:r>
+        <w:rPr>
+          <w:rFonts w:eastAsiaTheme="minorEastAsia"/>
+          <w:lang w:val="en-US"/>
+        </w:rPr>
+        <w:t>borneSup</w:t>
+      </w:r>
+      <w:proofErr w:type="spellEnd"/>
+      <w:r>
+        <w:rPr>
+          <w:rFonts w:eastAsiaTheme="minorEastAsia"/>
+          <w:lang w:val="en-US"/>
+        </w:rPr>
+        <w:t xml:space="preserve"> – </w:t>
+      </w:r>
+      <w:proofErr w:type="spellStart"/>
+      <w:r>
+        <w:rPr>
+          <w:rFonts w:eastAsiaTheme="minorEastAsia"/>
+          <w:lang w:val="en-US"/>
+        </w:rPr>
+        <w:t>borneInf</w:t>
+      </w:r>
+      <w:proofErr w:type="spellEnd"/>
+      <w:r>
+        <w:rPr>
+          <w:rFonts w:eastAsiaTheme="minorEastAsia"/>
+          <w:lang w:val="en-US"/>
+        </w:rPr>
+        <w:t xml:space="preserve"> de q</w:t>
+      </w:r>
+      <w:r>
+        <w:rPr>
+          <w:rFonts w:eastAsiaTheme="minorEastAsia"/>
+          <w:lang w:val="en-US"/>
+        </w:rPr>
+        <w:t xml:space="preserve"> ) * </w:t>
+      </w:r>
+      <w:proofErr w:type="spellStart"/>
+      <w:r>
+        <w:rPr>
+          <w:rFonts w:eastAsiaTheme="minorEastAsia"/>
+          <w:lang w:val="en-US"/>
+        </w:rPr>
+        <w:t>num_rows</w:t>
+      </w:r>
+      <w:proofErr w:type="spellEnd"/>
+    </w:p>
+    <w:p>
+      <w:pPr>
+        <w:pStyle w:val="ListParagraph"/>
+        <w:numPr>
+          <w:ilvl w:val="0"/>
+          <w:numId w:val="3"/>
+        </w:numPr>
+        <w:rPr>
+          <w:rFonts w:eastAsiaTheme="minorEastAsia"/>
+        </w:rPr>
+      </w:pPr>
+      <w:r>
+        <w:rPr>
+          <w:rFonts w:eastAsiaTheme="minorEastAsia"/>
+        </w:rPr>
+        <w:t xml:space="preserve">TABLE ACCESS FULL </w:t>
+      </w:r>
+      <w:r>
+        <w:rPr>
+          <w:rFonts w:eastAsiaTheme="minorEastAsia"/>
+        </w:rPr>
+        <w:t xml:space="preserve">(+ un </w:t>
+      </w:r>
+      <w:proofErr w:type="spellStart"/>
+      <w:r>
+        <w:rPr>
+          <w:rFonts w:eastAsiaTheme="minorEastAsia"/>
+        </w:rPr>
+        <w:t>filter</w:t>
+      </w:r>
+      <w:proofErr w:type="spellEnd"/>
+      <w:r>
+        <w:rPr>
+          <w:rFonts w:eastAsiaTheme="minorEastAsia"/>
+        </w:rPr>
+        <w:t>(</w:t>
+      </w:r>
+      <w:proofErr w:type="spellStart"/>
+      <w:r>
+        <w:rPr>
+          <w:rFonts w:eastAsiaTheme="minorEastAsia"/>
+        </w:rPr>
+        <w:t>pred</w:t>
+      </w:r>
+      <w:proofErr w:type="spellEnd"/>
+      <w:r>
+        <w:rPr>
+          <w:rFonts w:eastAsiaTheme="minorEastAsia"/>
+        </w:rPr>
+        <w:t xml:space="preserve">) en général) : </w:t>
+      </w:r>
+    </w:p>
+    <w:p>
+      <w:pPr>
+        <w:pStyle w:val="ListParagraph"/>
+        <w:numPr>
+          <w:ilvl w:val="1"/>
+          <w:numId w:val="3"/>
+        </w:numPr>
+        <w:rPr>
+          <w:rFonts w:eastAsiaTheme="minorEastAsia"/>
+        </w:rPr>
+      </w:pPr>
+      <w:r>
+        <w:rPr>
+          <w:rFonts w:eastAsiaTheme="minorEastAsia"/>
+        </w:rPr>
+        <w:t xml:space="preserve">Cout </w:t>
+      </w:r>
+      <w:r>
+        <w:rPr>
+          <w:rFonts w:eastAsiaTheme="minorEastAsia"/>
+        </w:rPr>
+        <w:t xml:space="preserve">== </w:t>
+      </w:r>
+      <w:r>
+        <w:rPr>
+          <w:rFonts w:eastAsiaTheme="minorEastAsia"/>
+        </w:rPr>
+        <w:t xml:space="preserve">cout </w:t>
+      </w:r>
+      <w:r>
+        <w:rPr>
+          <w:rFonts w:eastAsiaTheme="minorEastAsia"/>
+        </w:rPr>
+        <w:t xml:space="preserve">lecture </w:t>
+      </w:r>
+      <w:proofErr w:type="spellStart"/>
+      <w:r>
+        <w:rPr>
+          <w:rFonts w:eastAsiaTheme="minorEastAsia"/>
+        </w:rPr>
+        <w:t>sequenti</w:t>
+      </w:r>
+      <w:r>
+        <w:rPr>
+          <w:rFonts w:eastAsiaTheme="minorEastAsia"/>
+        </w:rPr>
+        <w:t>el</w:t>
+      </w:r>
+      <w:proofErr w:type="spellEnd"/>
+      <w:r>
+        <w:rPr>
+          <w:rFonts w:eastAsiaTheme="minorEastAsia"/>
+        </w:rPr>
+        <w:t xml:space="preserve"> de la </w:t>
+      </w:r>
+      <w:proofErr w:type="gramStart"/>
+      <w:r>
+        <w:rPr>
+          <w:rFonts w:eastAsiaTheme="minorEastAsia"/>
+        </w:rPr>
+        <w:t>table  =</w:t>
+      </w:r>
+      <w:proofErr w:type="gramEnd"/>
+      <w:r>
+        <w:rPr>
+          <w:rFonts w:eastAsiaTheme="minorEastAsia"/>
+        </w:rPr>
+        <w:t xml:space="preserve"> nombre de page </w:t>
+      </w:r>
+      <w:r>
+        <w:rPr>
+          <w:rFonts w:eastAsiaTheme="minorEastAsia"/>
+        </w:rPr>
+        <w:t xml:space="preserve">en théorie </w:t>
+      </w:r>
+    </w:p>
+    <w:p>
+      <w:pPr>
+        <w:pStyle w:val="ListParagraph"/>
+        <w:numPr>
+          <w:ilvl w:val="1"/>
+          <w:numId w:val="3"/>
+        </w:numPr>
+        <w:rPr>
+          <w:rFonts w:eastAsiaTheme="minorEastAsia"/>
+        </w:rPr>
+      </w:pPr>
+      <w:r>
+        <w:rPr>
+          <w:rFonts w:eastAsiaTheme="minorEastAsia"/>
+        </w:rPr>
+        <w:t xml:space="preserve">En pratique : </w:t>
+      </w:r>
+      <w:proofErr w:type="spellStart"/>
+      <w:r>
+        <w:rPr>
+          <w:rFonts w:eastAsiaTheme="minorEastAsia"/>
+        </w:rPr>
+        <w:t>coût_lecture_sequentielle</w:t>
+      </w:r>
+      <w:proofErr w:type="spellEnd"/>
+      <w:r>
+        <w:rPr>
+          <w:rFonts w:eastAsiaTheme="minorEastAsia"/>
+        </w:rPr>
+        <w:t xml:space="preserve">(T) = pages(T) / </w:t>
+      </w:r>
+      <w:proofErr w:type="spellStart"/>
+      <w:r>
+        <w:rPr>
+          <w:rFonts w:eastAsiaTheme="minorEastAsia"/>
+        </w:rPr>
+        <w:t>multiRead</w:t>
+      </w:r>
+      <w:proofErr w:type="spellEnd"/>
+      <w:r>
+        <w:rPr>
+          <w:rFonts w:eastAsiaTheme="minorEastAsia"/>
+        </w:rPr>
+        <w:t xml:space="preserve"> + </w:t>
+      </w:r>
+      <w:proofErr w:type="spellStart"/>
+      <w:r>
+        <w:rPr>
+          <w:rFonts w:eastAsiaTheme="minorEastAsia"/>
+        </w:rPr>
+        <w:t>card</w:t>
+      </w:r>
+      <w:proofErr w:type="spellEnd"/>
+      <w:r>
+        <w:rPr>
+          <w:rFonts w:eastAsiaTheme="minorEastAsia"/>
+        </w:rPr>
+        <w:t xml:space="preserve">(T) / </w:t>
+      </w:r>
+      <w:proofErr w:type="spellStart"/>
+      <w:r>
+        <w:rPr>
+          <w:rFonts w:eastAsiaTheme="minorEastAsia"/>
+        </w:rPr>
+        <w:t>cpu</w:t>
+      </w:r>
+      <w:proofErr w:type="spellEnd"/>
+    </w:p>
+    <w:p>
+      <w:pPr>
+        <w:pStyle w:val="ListParagraph"/>
+        <w:numPr>
+          <w:ilvl w:val="2"/>
+          <w:numId w:val="3"/>
+        </w:numPr>
+        <w:rPr>
+          <w:rFonts w:eastAsiaTheme="minorEastAsia"/>
+        </w:rPr>
+      </w:pPr>
+      <w:proofErr w:type="gramStart"/>
+      <w:r>
+        <w:rPr>
+          <w:rFonts w:eastAsiaTheme="minorEastAsia"/>
+        </w:rPr>
+        <w:t>avec</w:t>
+      </w:r>
+      <w:proofErr w:type="gramEnd"/>
+      <w:r>
+        <w:rPr>
+          <w:rFonts w:eastAsiaTheme="minorEastAsia"/>
+        </w:rPr>
+        <w:t xml:space="preserve"> </w:t>
+      </w:r>
+      <w:proofErr w:type="spellStart"/>
+      <w:r>
+        <w:rPr>
+          <w:rFonts w:eastAsiaTheme="minorEastAsia"/>
+        </w:rPr>
+        <w:t>multiRead</w:t>
+      </w:r>
+      <w:proofErr w:type="spellEnd"/>
+      <w:r>
+        <w:rPr>
+          <w:rFonts w:eastAsiaTheme="minorEastAsia"/>
+        </w:rPr>
+        <w:t xml:space="preserve"> = 3,77 et </w:t>
+      </w:r>
+      <w:proofErr w:type="spellStart"/>
+      <w:r>
+        <w:rPr>
+          <w:rFonts w:eastAsiaTheme="minorEastAsia"/>
+        </w:rPr>
+        <w:t>cpu</w:t>
+      </w:r>
+      <w:proofErr w:type="spellEnd"/>
+      <w:r>
+        <w:rPr>
+          <w:rFonts w:eastAsiaTheme="minorEastAsia"/>
+        </w:rPr>
+        <w:t xml:space="preserve"> = 58000</w:t>
+      </w:r>
+    </w:p>
+    <w:p>
+      <w:pPr>
+        <w:pStyle w:val="ListParagraph"/>
+        <w:numPr>
+          <w:ilvl w:val="0"/>
+          <w:numId w:val="3"/>
+        </w:numPr>
+        <w:rPr>
+          <w:rFonts w:eastAsiaTheme="minorEastAsia"/>
+        </w:rPr>
+      </w:pPr>
+      <w:r>
+        <w:rPr>
+          <w:rFonts w:eastAsiaTheme="minorEastAsia"/>
+        </w:rPr>
+        <w:t>Remplir un plan de r</w:t>
+      </w:r>
+      <w:r>
+        <w:rPr>
+          <w:rFonts w:eastAsiaTheme="minorEastAsia"/>
+        </w:rPr>
+        <w:t>equête :</w:t>
+      </w:r>
+    </w:p>
+    <w:p>
+      <w:pPr>
+        <w:pStyle w:val="ListParagraph"/>
+        <w:numPr>
+          <w:ilvl w:val="1"/>
+          <w:numId w:val="3"/>
+        </w:numPr>
+        <w:rPr>
+          <w:rFonts w:eastAsiaTheme="minorEastAsia"/>
+        </w:rPr>
+      </w:pPr>
+      <w:r>
+        <w:rPr>
+          <w:rFonts w:eastAsiaTheme="minorEastAsia"/>
+        </w:rPr>
+        <w:t xml:space="preserve">1) estimer le nombre de </w:t>
+      </w:r>
+      <w:r>
+        <w:rPr>
+          <w:rFonts w:eastAsiaTheme="minorEastAsia"/>
+        </w:rPr>
+        <w:t xml:space="preserve">lignes avec </w:t>
+      </w:r>
+      <m:oMath>
+        <m:r>
+          <w:rPr>
+            <w:rFonts w:ascii="Cambria Math" w:eastAsiaTheme="minorEastAsia" w:hAnsi="Cambria Math"/>
+          </w:rPr>
+          <m:t>card</m:t>
+        </m:r>
+        <m:d>
+          <m:dPr>
+            <m:ctrlPr>
+              <w:rPr>
+                <w:rFonts w:ascii="Cambria Math" w:eastAsiaTheme="minorEastAsia" w:hAnsi="Cambria Math"/>
+                <w:i/>
+              </w:rPr>
+            </m:ctrlPr>
+          </m:dPr>
+          <m:e>
+            <m:sSub>
+              <m:sSubPr>
+                <m:ctrlPr>
+                  <w:rPr>
+                    <w:rFonts w:ascii="Cambria Math" w:eastAsiaTheme="minorEastAsia" w:hAnsi="Cambria Math"/>
+                    <w:i/>
+                  </w:rPr>
+                </m:ctrlPr>
+              </m:sSubPr>
+              <m:e>
+                <m:r>
+                  <w:rPr>
+                    <w:rFonts w:ascii="Cambria Math" w:eastAsiaTheme="minorEastAsia" w:hAnsi="Cambria Math"/>
+                  </w:rPr>
+                  <m:t>σ</m:t>
+                </m:r>
+              </m:e>
+              <m:sub>
+                <m:r>
+                  <w:rPr>
+                    <w:rFonts w:ascii="Cambria Math" w:eastAsiaTheme="minorEastAsia" w:hAnsi="Cambria Math"/>
+                  </w:rPr>
+                  <m:t>pred</m:t>
+                </m:r>
+              </m:sub>
+            </m:sSub>
+            <m:d>
+              <m:dPr>
+                <m:ctrlPr>
+                  <w:rPr>
+                    <w:rFonts w:ascii="Cambria Math" w:eastAsiaTheme="minorEastAsia" w:hAnsi="Cambria Math"/>
+                    <w:i/>
+                  </w:rPr>
+                </m:ctrlPr>
+              </m:dPr>
+              <m:e>
+                <m:r>
+                  <w:rPr>
+                    <w:rFonts w:ascii="Cambria Math" w:eastAsiaTheme="minorEastAsia" w:hAnsi="Cambria Math"/>
+                  </w:rPr>
+                  <m:t>T</m:t>
+                </m:r>
+              </m:e>
+            </m:d>
+          </m:e>
+        </m:d>
+      </m:oMath>
+      <w:r>
+        <w:rPr>
+          <w:rFonts w:eastAsiaTheme="minorEastAsia"/>
+        </w:rPr>
+        <w:t xml:space="preserve"> (voir formule plus haut</w:t>
+      </w:r>
+      <w:r>
+        <w:rPr>
+          <w:rFonts w:eastAsiaTheme="minorEastAsia"/>
+        </w:rPr>
+        <w:t>)</w:t>
+      </w:r>
+    </w:p>
+    <w:p>
+      <w:pPr>
+        <w:pStyle w:val="ListParagraph"/>
+        <w:numPr>
+          <w:ilvl w:val="1"/>
+          <w:numId w:val="3"/>
+        </w:numPr>
+      </w:pPr>
+      <w:r>
+        <w:rPr>
+          <w:rFonts w:eastAsiaTheme="minorEastAsia"/>
+        </w:rPr>
+        <w:t>2</w:t>
+      </w:r>
+      <w:r>
+        <w:rPr>
+          <w:rFonts w:eastAsiaTheme="minorEastAsia"/>
+        </w:rPr>
+        <w:t xml:space="preserve">) Avec ce nombre de ligne on peut calculer </w:t>
+      </w:r>
+      <w:r>
+        <w:rPr>
+          <w:rFonts w:eastAsiaTheme="minorEastAsia"/>
+        </w:rPr>
+        <w:t>les cout</w:t>
+      </w:r>
+      <w:r>
+        <w:rPr>
+          <w:rFonts w:eastAsiaTheme="minorEastAsia"/>
+        </w:rPr>
+        <w:t>s</w:t>
+      </w:r>
+      <w:r>
+        <w:rPr>
+          <w:rFonts w:eastAsiaTheme="minorEastAsia"/>
+        </w:rPr>
+        <w:t xml:space="preserve"> en fonction de ce qui est utilisé ? </w:t>
+      </w:r>
       <w:r>
         <w:br w:type="page"/>
       </w:r>
@@ -2386,7 +4507,7 @@
 </file>
 
 <file path=word/comments.xml><?xml version="1.0" encoding="utf-8"?>
-<w:comments xmlns:wpc="http://schemas.microsoft.com/office/word/2010/wordprocessingCanvas" xmlns:cx="http://schemas.microsoft.com/office/drawing/2014/chartex" xmlns:cx1="http://schemas.microsoft.com/office/drawing/2015/9/8/chartex" xmlns:cx2="http://schemas.microsoft.com/office/drawing/2015/10/21/chartex" xmlns:cx3="http://schemas.microsoft.com/office/drawing/2016/5/9/chartex" xmlns:cx4="http://schemas.microsoft.com/office/drawing/2016/5/10/chartex" xmlns:cx5="http://schemas.microsoft.com/office/drawing/2016/5/11/chartex" xmlns:cx6="http://schemas.microsoft.com/office/drawing/2016/5/12/chartex" xmlns:cx7="http://schemas.microsoft.com/office/drawing/2016/5/13/chartex" xmlns:cx8="http://schemas.microsoft.com/office/drawing/2016/5/14/chartex" xmlns:mc="http://schemas.openxmlformats.org/markup-compatibility/2006" xmlns:aink="http://schemas.microsoft.com/office/drawing/2016/ink" xmlns:am3d="http://schemas.microsoft.com/office/drawing/2017/model3d" xmlns:o="urn:schemas-microsoft-com:office:office" xmlns:r="http://schemas.openxmlformats.org/officeDocument/2006/relationships" xmlns:m="http://schemas.openxmlformats.org/officeDocument/2006/math" xmlns:v="urn:schemas-microsoft-com:vml" xmlns:wp14="http://schemas.microsoft.com/office/word/2010/wordprocessingDrawing" xmlns:wp="http://schemas.openxmlformats.org/drawingml/2006/wordprocessingDrawing" xmlns:w10="urn:schemas-microsoft-com:office:word" xmlns:w="http://schemas.openxmlformats.org/wordprocessingml/2006/main" xmlns:w14="http://schemas.microsoft.com/office/word/2010/wordml" xmlns:w15="http://schemas.microsoft.com/office/word/2012/wordml" xmlns:w16cex="http://schemas.microsoft.com/office/word/2018/wordml/cex" xmlns:w16cid="http://schemas.microsoft.com/office/word/2016/wordml/cid" xmlns:w16="http://schemas.microsoft.com/office/word/2018/wordml" xmlns:w16sdtdh="http://schemas.microsoft.com/office/word/2020/wordml/sdtdatahash" xmlns:w16se="http://schemas.microsoft.com/office/word/2015/wordml/symex" xmlns:wpg="http://schemas.microsoft.com/office/word/2010/wordprocessingGroup" xmlns:wpi="http://schemas.microsoft.com/office/word/2010/wordprocessingInk" xmlns:wne="http://schemas.microsoft.com/office/word/2006/wordml" xmlns:wps="http://schemas.microsoft.com/office/word/2010/wordprocessingShape" mc:Ignorable="w14 w15 w16se w16cid w16 w16cex w16sdtdh wp14">
+<w:comments xmlns:wpc="http://schemas.microsoft.com/office/word/2010/wordprocessingCanvas" xmlns:cx="http://schemas.microsoft.com/office/drawing/2014/chartex" xmlns:cx1="http://schemas.microsoft.com/office/drawing/2015/9/8/chartex" xmlns:cx2="http://schemas.microsoft.com/office/drawing/2015/10/21/chartex" xmlns:cx3="http://schemas.microsoft.com/office/drawing/2016/5/9/chartex" xmlns:cx4="http://schemas.microsoft.com/office/drawing/2016/5/10/chartex" xmlns:cx5="http://schemas.microsoft.com/office/drawing/2016/5/11/chartex" xmlns:cx6="http://schemas.microsoft.com/office/drawing/2016/5/12/chartex" xmlns:cx7="http://schemas.microsoft.com/office/drawing/2016/5/13/chartex" xmlns:cx8="http://schemas.microsoft.com/office/drawing/2016/5/14/chartex" xmlns:mc="http://schemas.openxmlformats.org/markup-compatibility/2006" xmlns:aink="http://schemas.microsoft.com/office/drawing/2016/ink" xmlns:am3d="http://schemas.microsoft.com/office/drawing/2017/model3d" xmlns:o="urn:schemas-microsoft-com:office:office" xmlns:oel="http://schemas.microsoft.com/office/2019/extlst" xmlns:r="http://schemas.openxmlformats.org/officeDocument/2006/relationships" xmlns:m="http://schemas.openxmlformats.org/officeDocument/2006/math" xmlns:v="urn:schemas-microsoft-com:vml" xmlns:wp14="http://schemas.microsoft.com/office/word/2010/wordprocessingDrawing" xmlns:wp="http://schemas.openxmlformats.org/drawingml/2006/wordprocessingDrawing" xmlns:w10="urn:schemas-microsoft-com:office:word" xmlns:w="http://schemas.openxmlformats.org/wordprocessingml/2006/main" xmlns:w14="http://schemas.microsoft.com/office/word/2010/wordml" xmlns:w15="http://schemas.microsoft.com/office/word/2012/wordml" xmlns:w16cex="http://schemas.microsoft.com/office/word/2018/wordml/cex" xmlns:w16cid="http://schemas.microsoft.com/office/word/2016/wordml/cid" xmlns:w16="http://schemas.microsoft.com/office/word/2018/wordml" xmlns:w16sdtdh="http://schemas.microsoft.com/office/word/2020/wordml/sdtdatahash" xmlns:w16se="http://schemas.microsoft.com/office/word/2015/wordml/symex" xmlns:wpg="http://schemas.microsoft.com/office/word/2010/wordprocessingGroup" xmlns:wpi="http://schemas.microsoft.com/office/word/2010/wordprocessingInk" xmlns:wne="http://schemas.microsoft.com/office/word/2006/wordml" xmlns:wps="http://schemas.microsoft.com/office/word/2010/wordprocessingShape" mc:Ignorable="w14 w15 w16se w16cid w16 w16cex w16sdtdh wp14">
   <w:comment w:id="0" w:author="Charles Vin" w:date="2023-02-08T15:27:00Z" w:initials="CV">
     <w:p>
       <w:pPr>
@@ -2404,7 +4525,11 @@
       </w:r>
       <w:proofErr w:type="spellEnd"/>
       <w:r>
-        <w:t xml:space="preserve"> important je </w:t>
+        <w:t xml:space="preserve"> important </w:t>
+      </w:r>
+      <w:proofErr w:type="gramStart"/>
+      <w:r>
+        <w:t xml:space="preserve">je </w:t>
       </w:r>
       <w:proofErr w:type="spellStart"/>
       <w:r>
@@ -2412,7 +4537,11 @@
       </w:r>
       <w:proofErr w:type="spellEnd"/>
       <w:r>
-        <w:t xml:space="preserve"> pas sans</w:t>
+        <w:t xml:space="preserve"> pas</w:t>
+      </w:r>
+      <w:proofErr w:type="gramEnd"/>
+      <w:r>
+        <w:t xml:space="preserve"> sans</w:t>
       </w:r>
     </w:p>
   </w:comment>
@@ -2427,8 +4556,13 @@
         </w:rPr>
         <w:annotationRef/>
       </w:r>
-      <w:r>
-        <w:t>Aymeric sait pas, le prof a dit osef, on ne saura jamais</w:t>
+      <w:proofErr w:type="gramStart"/>
+      <w:r>
+        <w:t>Aymeric sait pas</w:t>
+      </w:r>
+      <w:proofErr w:type="gramEnd"/>
+      <w:r>
+        <w:t>, le prof a dit osef, on ne saura jamais</w:t>
       </w:r>
     </w:p>
   </w:comment>
@@ -2462,7 +4596,7 @@
 </file>
 
 <file path=word/commentsExtended.xml><?xml version="1.0" encoding="utf-8"?>
-<w15:commentsEx xmlns:wpc="http://schemas.microsoft.com/office/word/2010/wordprocessingCanvas" xmlns:cx="http://schemas.microsoft.com/office/drawing/2014/chartex" xmlns:cx1="http://schemas.microsoft.com/office/drawing/2015/9/8/chartex" xmlns:cx2="http://schemas.microsoft.com/office/drawing/2015/10/21/chartex" xmlns:cx3="http://schemas.microsoft.com/office/drawing/2016/5/9/chartex" xmlns:cx4="http://schemas.microsoft.com/office/drawing/2016/5/10/chartex" xmlns:cx5="http://schemas.microsoft.com/office/drawing/2016/5/11/chartex" xmlns:cx6="http://schemas.microsoft.com/office/drawing/2016/5/12/chartex" xmlns:cx7="http://schemas.microsoft.com/office/drawing/2016/5/13/chartex" xmlns:cx8="http://schemas.microsoft.com/office/drawing/2016/5/14/chartex" xmlns:mc="http://schemas.openxmlformats.org/markup-compatibility/2006" xmlns:aink="http://schemas.microsoft.com/office/drawing/2016/ink" xmlns:am3d="http://schemas.microsoft.com/office/drawing/2017/model3d" xmlns:o="urn:schemas-microsoft-com:office:office" xmlns:r="http://schemas.openxmlformats.org/officeDocument/2006/relationships" xmlns:m="http://schemas.openxmlformats.org/officeDocument/2006/math" xmlns:v="urn:schemas-microsoft-com:vml" xmlns:wp14="http://schemas.microsoft.com/office/word/2010/wordprocessingDrawing" xmlns:wp="http://schemas.openxmlformats.org/drawingml/2006/wordprocessingDrawing" xmlns:w10="urn:schemas-microsoft-com:office:word" xmlns:w="http://schemas.openxmlformats.org/wordprocessingml/2006/main" xmlns:w14="http://schemas.microsoft.com/office/word/2010/wordml" xmlns:w15="http://schemas.microsoft.com/office/word/2012/wordml" xmlns:w16cex="http://schemas.microsoft.com/office/word/2018/wordml/cex" xmlns:w16cid="http://schemas.microsoft.com/office/word/2016/wordml/cid" xmlns:w16="http://schemas.microsoft.com/office/word/2018/wordml" xmlns:w16sdtdh="http://schemas.microsoft.com/office/word/2020/wordml/sdtdatahash" xmlns:w16se="http://schemas.microsoft.com/office/word/2015/wordml/symex" xmlns:wpg="http://schemas.microsoft.com/office/word/2010/wordprocessingGroup" xmlns:wpi="http://schemas.microsoft.com/office/word/2010/wordprocessingInk" xmlns:wne="http://schemas.microsoft.com/office/word/2006/wordml" xmlns:wps="http://schemas.microsoft.com/office/word/2010/wordprocessingShape" mc:Ignorable="w14 w15 w16se w16cid w16 w16cex w16sdtdh wp14">
+<w15:commentsEx xmlns:wpc="http://schemas.microsoft.com/office/word/2010/wordprocessingCanvas" xmlns:cx="http://schemas.microsoft.com/office/drawing/2014/chartex" xmlns:cx1="http://schemas.microsoft.com/office/drawing/2015/9/8/chartex" xmlns:cx2="http://schemas.microsoft.com/office/drawing/2015/10/21/chartex" xmlns:cx3="http://schemas.microsoft.com/office/drawing/2016/5/9/chartex" xmlns:cx4="http://schemas.microsoft.com/office/drawing/2016/5/10/chartex" xmlns:cx5="http://schemas.microsoft.com/office/drawing/2016/5/11/chartex" xmlns:cx6="http://schemas.microsoft.com/office/drawing/2016/5/12/chartex" xmlns:cx7="http://schemas.microsoft.com/office/drawing/2016/5/13/chartex" xmlns:cx8="http://schemas.microsoft.com/office/drawing/2016/5/14/chartex" xmlns:mc="http://schemas.openxmlformats.org/markup-compatibility/2006" xmlns:aink="http://schemas.microsoft.com/office/drawing/2016/ink" xmlns:am3d="http://schemas.microsoft.com/office/drawing/2017/model3d" xmlns:o="urn:schemas-microsoft-com:office:office" xmlns:oel="http://schemas.microsoft.com/office/2019/extlst" xmlns:r="http://schemas.openxmlformats.org/officeDocument/2006/relationships" xmlns:m="http://schemas.openxmlformats.org/officeDocument/2006/math" xmlns:v="urn:schemas-microsoft-com:vml" xmlns:wp14="http://schemas.microsoft.com/office/word/2010/wordprocessingDrawing" xmlns:wp="http://schemas.openxmlformats.org/drawingml/2006/wordprocessingDrawing" xmlns:w10="urn:schemas-microsoft-com:office:word" xmlns:w="http://schemas.openxmlformats.org/wordprocessingml/2006/main" xmlns:w14="http://schemas.microsoft.com/office/word/2010/wordml" xmlns:w15="http://schemas.microsoft.com/office/word/2012/wordml" xmlns:w16cex="http://schemas.microsoft.com/office/word/2018/wordml/cex" xmlns:w16cid="http://schemas.microsoft.com/office/word/2016/wordml/cid" xmlns:w16="http://schemas.microsoft.com/office/word/2018/wordml" xmlns:w16sdtdh="http://schemas.microsoft.com/office/word/2020/wordml/sdtdatahash" xmlns:w16se="http://schemas.microsoft.com/office/word/2015/wordml/symex" xmlns:wpg="http://schemas.microsoft.com/office/word/2010/wordprocessingGroup" xmlns:wpi="http://schemas.microsoft.com/office/word/2010/wordprocessingInk" xmlns:wne="http://schemas.microsoft.com/office/word/2006/wordml" xmlns:wps="http://schemas.microsoft.com/office/word/2010/wordprocessingShape" mc:Ignorable="w14 w15 w16se w16cid w16 w16cex w16sdtdh wp14">
   <w15:commentEx w15:paraId="75260F23" w15:done="1"/>
   <w15:commentEx w15:paraId="1E53C83E" w15:paraIdParent="75260F23" w15:done="1"/>
   <w15:commentEx w15:paraId="2AE6068E" w15:done="0"/>
@@ -2470,7 +4604,7 @@
 </file>
 
 <file path=word/commentsExtensible.xml><?xml version="1.0" encoding="utf-8"?>
-<w16cex:commentsExtensible xmlns:wpc="http://schemas.microsoft.com/office/word/2010/wordprocessingCanvas" xmlns:cx="http://schemas.microsoft.com/office/drawing/2014/chartex" xmlns:cx1="http://schemas.microsoft.com/office/drawing/2015/9/8/chartex" xmlns:cx2="http://schemas.microsoft.com/office/drawing/2015/10/21/chartex" xmlns:cx3="http://schemas.microsoft.com/office/drawing/2016/5/9/chartex" xmlns:cx4="http://schemas.microsoft.com/office/drawing/2016/5/10/chartex" xmlns:cx5="http://schemas.microsoft.com/office/drawing/2016/5/11/chartex" xmlns:cx6="http://schemas.microsoft.com/office/drawing/2016/5/12/chartex" xmlns:cx7="http://schemas.microsoft.com/office/drawing/2016/5/13/chartex" xmlns:cx8="http://schemas.microsoft.com/office/drawing/2016/5/14/chartex" xmlns:mc="http://schemas.openxmlformats.org/markup-compatibility/2006" xmlns:aink="http://schemas.microsoft.com/office/drawing/2016/ink" xmlns:am3d="http://schemas.microsoft.com/office/drawing/2017/model3d" xmlns:o="urn:schemas-microsoft-com:office:office" xmlns:r="http://schemas.openxmlformats.org/officeDocument/2006/relationships" xmlns:m="http://schemas.openxmlformats.org/officeDocument/2006/math" xmlns:v="urn:schemas-microsoft-com:vml" xmlns:wp14="http://schemas.microsoft.com/office/word/2010/wordprocessingDrawing" xmlns:wp="http://schemas.openxmlformats.org/drawingml/2006/wordprocessingDrawing" xmlns:w10="urn:schemas-microsoft-com:office:word" xmlns:w="http://schemas.openxmlformats.org/wordprocessingml/2006/main" xmlns:w14="http://schemas.microsoft.com/office/word/2010/wordml" xmlns:w15="http://schemas.microsoft.com/office/word/2012/wordml" xmlns:w16cex="http://schemas.microsoft.com/office/word/2018/wordml/cex" xmlns:w16cid="http://schemas.microsoft.com/office/word/2016/wordml/cid" xmlns:w16="http://schemas.microsoft.com/office/word/2018/wordml" xmlns:w16sdtdh="http://schemas.microsoft.com/office/word/2020/wordml/sdtdatahash" xmlns:w16se="http://schemas.microsoft.com/office/word/2015/wordml/symex" xmlns:wpg="http://schemas.microsoft.com/office/word/2010/wordprocessingGroup" xmlns:wpi="http://schemas.microsoft.com/office/word/2010/wordprocessingInk" xmlns:wne="http://schemas.microsoft.com/office/word/2006/wordml" xmlns:wps="http://schemas.microsoft.com/office/word/2010/wordprocessingShape" mc:Ignorable="w14 w15 w16se w16cid w16 w16cex w16sdtdh wp14">
+<w16cex:commentsExtensible xmlns:wpc="http://schemas.microsoft.com/office/word/2010/wordprocessingCanvas" xmlns:cx="http://schemas.microsoft.com/office/drawing/2014/chartex" xmlns:cx1="http://schemas.microsoft.com/office/drawing/2015/9/8/chartex" xmlns:cx2="http://schemas.microsoft.com/office/drawing/2015/10/21/chartex" xmlns:cx3="http://schemas.microsoft.com/office/drawing/2016/5/9/chartex" xmlns:cx4="http://schemas.microsoft.com/office/drawing/2016/5/10/chartex" xmlns:cx5="http://schemas.microsoft.com/office/drawing/2016/5/11/chartex" xmlns:cx6="http://schemas.microsoft.com/office/drawing/2016/5/12/chartex" xmlns:cx7="http://schemas.microsoft.com/office/drawing/2016/5/13/chartex" xmlns:cx8="http://schemas.microsoft.com/office/drawing/2016/5/14/chartex" xmlns:mc="http://schemas.openxmlformats.org/markup-compatibility/2006" xmlns:aink="http://schemas.microsoft.com/office/drawing/2016/ink" xmlns:am3d="http://schemas.microsoft.com/office/drawing/2017/model3d" xmlns:o="urn:schemas-microsoft-com:office:office" xmlns:oel="http://schemas.microsoft.com/office/2019/extlst" xmlns:r="http://schemas.openxmlformats.org/officeDocument/2006/relationships" xmlns:m="http://schemas.openxmlformats.org/officeDocument/2006/math" xmlns:v="urn:schemas-microsoft-com:vml" xmlns:wp14="http://schemas.microsoft.com/office/word/2010/wordprocessingDrawing" xmlns:wp="http://schemas.openxmlformats.org/drawingml/2006/wordprocessingDrawing" xmlns:w10="urn:schemas-microsoft-com:office:word" xmlns:w="http://schemas.openxmlformats.org/wordprocessingml/2006/main" xmlns:w14="http://schemas.microsoft.com/office/word/2010/wordml" xmlns:w15="http://schemas.microsoft.com/office/word/2012/wordml" xmlns:w16cex="http://schemas.microsoft.com/office/word/2018/wordml/cex" xmlns:w16cid="http://schemas.microsoft.com/office/word/2016/wordml/cid" xmlns:w16="http://schemas.microsoft.com/office/word/2018/wordml" xmlns:w16sdtdh="http://schemas.microsoft.com/office/word/2020/wordml/sdtdatahash" xmlns:w16se="http://schemas.microsoft.com/office/word/2015/wordml/symex" xmlns:wpg="http://schemas.microsoft.com/office/word/2010/wordprocessingGroup" xmlns:wpi="http://schemas.microsoft.com/office/word/2010/wordprocessingInk" xmlns:wne="http://schemas.microsoft.com/office/word/2006/wordml" xmlns:wps="http://schemas.microsoft.com/office/word/2010/wordprocessingShape" mc:Ignorable="w14 w15 w16se w16cid w16 w16cex w16sdtdh wp14">
   <w16cex:commentExtensible w16cex:durableId="278E3DD7" w16cex:dateUtc="2023-02-08T14:27:00Z"/>
   <w16cex:commentExtensible w16cex:durableId="278F4C93" w16cex:dateUtc="2023-02-09T09:42:00Z"/>
   <w16cex:commentExtensible w16cex:durableId="278E3E31" w16cex:dateUtc="2023-02-08T14:28:00Z"/>
@@ -2478,7 +4612,7 @@
 </file>
 
 <file path=word/commentsIds.xml><?xml version="1.0" encoding="utf-8"?>
-<w16cid:commentsIds xmlns:wpc="http://schemas.microsoft.com/office/word/2010/wordprocessingCanvas" xmlns:cx="http://schemas.microsoft.com/office/drawing/2014/chartex" xmlns:cx1="http://schemas.microsoft.com/office/drawing/2015/9/8/chartex" xmlns:cx2="http://schemas.microsoft.com/office/drawing/2015/10/21/chartex" xmlns:cx3="http://schemas.microsoft.com/office/drawing/2016/5/9/chartex" xmlns:cx4="http://schemas.microsoft.com/office/drawing/2016/5/10/chartex" xmlns:cx5="http://schemas.microsoft.com/office/drawing/2016/5/11/chartex" xmlns:cx6="http://schemas.microsoft.com/office/drawing/2016/5/12/chartex" xmlns:cx7="http://schemas.microsoft.com/office/drawing/2016/5/13/chartex" xmlns:cx8="http://schemas.microsoft.com/office/drawing/2016/5/14/chartex" xmlns:mc="http://schemas.openxmlformats.org/markup-compatibility/2006" xmlns:aink="http://schemas.microsoft.com/office/drawing/2016/ink" xmlns:am3d="http://schemas.microsoft.com/office/drawing/2017/model3d" xmlns:o="urn:schemas-microsoft-com:office:office" xmlns:r="http://schemas.openxmlformats.org/officeDocument/2006/relationships" xmlns:m="http://schemas.openxmlformats.org/officeDocument/2006/math" xmlns:v="urn:schemas-microsoft-com:vml" xmlns:wp14="http://schemas.microsoft.com/office/word/2010/wordprocessingDrawing" xmlns:wp="http://schemas.openxmlformats.org/drawingml/2006/wordprocessingDrawing" xmlns:w10="urn:schemas-microsoft-com:office:word" xmlns:w="http://schemas.openxmlformats.org/wordprocessingml/2006/main" xmlns:w14="http://schemas.microsoft.com/office/word/2010/wordml" xmlns:w15="http://schemas.microsoft.com/office/word/2012/wordml" xmlns:w16cex="http://schemas.microsoft.com/office/word/2018/wordml/cex" xmlns:w16cid="http://schemas.microsoft.com/office/word/2016/wordml/cid" xmlns:w16="http://schemas.microsoft.com/office/word/2018/wordml" xmlns:w16sdtdh="http://schemas.microsoft.com/office/word/2020/wordml/sdtdatahash" xmlns:w16se="http://schemas.microsoft.com/office/word/2015/wordml/symex" xmlns:wpg="http://schemas.microsoft.com/office/word/2010/wordprocessingGroup" xmlns:wpi="http://schemas.microsoft.com/office/word/2010/wordprocessingInk" xmlns:wne="http://schemas.microsoft.com/office/word/2006/wordml" xmlns:wps="http://schemas.microsoft.com/office/word/2010/wordprocessingShape" mc:Ignorable="w14 w15 w16se w16cid w16 w16cex w16sdtdh wp14">
+<w16cid:commentsIds xmlns:wpc="http://schemas.microsoft.com/office/word/2010/wordprocessingCanvas" xmlns:cx="http://schemas.microsoft.com/office/drawing/2014/chartex" xmlns:cx1="http://schemas.microsoft.com/office/drawing/2015/9/8/chartex" xmlns:cx2="http://schemas.microsoft.com/office/drawing/2015/10/21/chartex" xmlns:cx3="http://schemas.microsoft.com/office/drawing/2016/5/9/chartex" xmlns:cx4="http://schemas.microsoft.com/office/drawing/2016/5/10/chartex" xmlns:cx5="http://schemas.microsoft.com/office/drawing/2016/5/11/chartex" xmlns:cx6="http://schemas.microsoft.com/office/drawing/2016/5/12/chartex" xmlns:cx7="http://schemas.microsoft.com/office/drawing/2016/5/13/chartex" xmlns:cx8="http://schemas.microsoft.com/office/drawing/2016/5/14/chartex" xmlns:mc="http://schemas.openxmlformats.org/markup-compatibility/2006" xmlns:aink="http://schemas.microsoft.com/office/drawing/2016/ink" xmlns:am3d="http://schemas.microsoft.com/office/drawing/2017/model3d" xmlns:o="urn:schemas-microsoft-com:office:office" xmlns:oel="http://schemas.microsoft.com/office/2019/extlst" xmlns:r="http://schemas.openxmlformats.org/officeDocument/2006/relationships" xmlns:m="http://schemas.openxmlformats.org/officeDocument/2006/math" xmlns:v="urn:schemas-microsoft-com:vml" xmlns:wp14="http://schemas.microsoft.com/office/word/2010/wordprocessingDrawing" xmlns:wp="http://schemas.openxmlformats.org/drawingml/2006/wordprocessingDrawing" xmlns:w10="urn:schemas-microsoft-com:office:word" xmlns:w="http://schemas.openxmlformats.org/wordprocessingml/2006/main" xmlns:w14="http://schemas.microsoft.com/office/word/2010/wordml" xmlns:w15="http://schemas.microsoft.com/office/word/2012/wordml" xmlns:w16cex="http://schemas.microsoft.com/office/word/2018/wordml/cex" xmlns:w16cid="http://schemas.microsoft.com/office/word/2016/wordml/cid" xmlns:w16="http://schemas.microsoft.com/office/word/2018/wordml" xmlns:w16sdtdh="http://schemas.microsoft.com/office/word/2020/wordml/sdtdatahash" xmlns:w16se="http://schemas.microsoft.com/office/word/2015/wordml/symex" xmlns:wpg="http://schemas.microsoft.com/office/word/2010/wordprocessingGroup" xmlns:wpi="http://schemas.microsoft.com/office/word/2010/wordprocessingInk" xmlns:wne="http://schemas.microsoft.com/office/word/2006/wordml" xmlns:wps="http://schemas.microsoft.com/office/word/2010/wordprocessingShape" mc:Ignorable="w14 w15 w16se w16cid w16 w16cex w16sdtdh wp14">
   <w16cid:commentId w16cid:paraId="75260F23" w16cid:durableId="278E3DD7"/>
   <w16cid:commentId w16cid:paraId="1E53C83E" w16cid:durableId="278F4C93"/>
   <w16cid:commentId w16cid:paraId="2AE6068E" w16cid:durableId="278E3E31"/>
@@ -2486,7 +4620,7 @@
 </file>
 
 <file path=word/numbering.xml><?xml version="1.0" encoding="utf-8"?>
-<w:numbering xmlns:wpc="http://schemas.microsoft.com/office/word/2010/wordprocessingCanvas" xmlns:cx="http://schemas.microsoft.com/office/drawing/2014/chartex" xmlns:cx1="http://schemas.microsoft.com/office/drawing/2015/9/8/chartex" xmlns:cx2="http://schemas.microsoft.com/office/drawing/2015/10/21/chartex" xmlns:cx3="http://schemas.microsoft.com/office/drawing/2016/5/9/chartex" xmlns:cx4="http://schemas.microsoft.com/office/drawing/2016/5/10/chartex" xmlns:cx5="http://schemas.microsoft.com/office/drawing/2016/5/11/chartex" xmlns:cx6="http://schemas.microsoft.com/office/drawing/2016/5/12/chartex" xmlns:cx7="http://schemas.microsoft.com/office/drawing/2016/5/13/chartex" xmlns:cx8="http://schemas.microsoft.com/office/drawing/2016/5/14/chartex" xmlns:mc="http://schemas.openxmlformats.org/markup-compatibility/2006" xmlns:aink="http://schemas.microsoft.com/office/drawing/2016/ink" xmlns:am3d="http://schemas.microsoft.com/office/drawing/2017/model3d" xmlns:o="urn:schemas-microsoft-com:office:office" xmlns:r="http://schemas.openxmlformats.org/officeDocument/2006/relationships" xmlns:m="http://schemas.openxmlformats.org/officeDocument/2006/math" xmlns:v="urn:schemas-microsoft-com:vml" xmlns:wp14="http://schemas.microsoft.com/office/word/2010/wordprocessingDrawing" xmlns:wp="http://schemas.openxmlformats.org/drawingml/2006/wordprocessingDrawing" xmlns:w10="urn:schemas-microsoft-com:office:word" xmlns:w="http://schemas.openxmlformats.org/wordprocessingml/2006/main" xmlns:w14="http://schemas.microsoft.com/office/word/2010/wordml" xmlns:w15="http://schemas.microsoft.com/office/word/2012/wordml" xmlns:w16cex="http://schemas.microsoft.com/office/word/2018/wordml/cex" xmlns:w16cid="http://schemas.microsoft.com/office/word/2016/wordml/cid" xmlns:w16="http://schemas.microsoft.com/office/word/2018/wordml" xmlns:w16sdtdh="http://schemas.microsoft.com/office/word/2020/wordml/sdtdatahash" xmlns:w16se="http://schemas.microsoft.com/office/word/2015/wordml/symex" xmlns:wpg="http://schemas.microsoft.com/office/word/2010/wordprocessingGroup" xmlns:wpi="http://schemas.microsoft.com/office/word/2010/wordprocessingInk" xmlns:wne="http://schemas.microsoft.com/office/word/2006/wordml" xmlns:wps="http://schemas.microsoft.com/office/word/2010/wordprocessingShape" mc:Ignorable="w14 w15 w16se w16cid w16 w16cex w16sdtdh wp14">
+<w:numbering xmlns:wpc="http://schemas.microsoft.com/office/word/2010/wordprocessingCanvas" xmlns:cx="http://schemas.microsoft.com/office/drawing/2014/chartex" xmlns:cx1="http://schemas.microsoft.com/office/drawing/2015/9/8/chartex" xmlns:cx2="http://schemas.microsoft.com/office/drawing/2015/10/21/chartex" xmlns:cx3="http://schemas.microsoft.com/office/drawing/2016/5/9/chartex" xmlns:cx4="http://schemas.microsoft.com/office/drawing/2016/5/10/chartex" xmlns:cx5="http://schemas.microsoft.com/office/drawing/2016/5/11/chartex" xmlns:cx6="http://schemas.microsoft.com/office/drawing/2016/5/12/chartex" xmlns:cx7="http://schemas.microsoft.com/office/drawing/2016/5/13/chartex" xmlns:cx8="http://schemas.microsoft.com/office/drawing/2016/5/14/chartex" xmlns:mc="http://schemas.openxmlformats.org/markup-compatibility/2006" xmlns:aink="http://schemas.microsoft.com/office/drawing/2016/ink" xmlns:am3d="http://schemas.microsoft.com/office/drawing/2017/model3d" xmlns:o="urn:schemas-microsoft-com:office:office" xmlns:oel="http://schemas.microsoft.com/office/2019/extlst" xmlns:r="http://schemas.openxmlformats.org/officeDocument/2006/relationships" xmlns:m="http://schemas.openxmlformats.org/officeDocument/2006/math" xmlns:v="urn:schemas-microsoft-com:vml" xmlns:wp14="http://schemas.microsoft.com/office/word/2010/wordprocessingDrawing" xmlns:wp="http://schemas.openxmlformats.org/drawingml/2006/wordprocessingDrawing" xmlns:w10="urn:schemas-microsoft-com:office:word" xmlns:w="http://schemas.openxmlformats.org/wordprocessingml/2006/main" xmlns:w14="http://schemas.microsoft.com/office/word/2010/wordml" xmlns:w15="http://schemas.microsoft.com/office/word/2012/wordml" xmlns:w16cex="http://schemas.microsoft.com/office/word/2018/wordml/cex" xmlns:w16cid="http://schemas.microsoft.com/office/word/2016/wordml/cid" xmlns:w16="http://schemas.microsoft.com/office/word/2018/wordml" xmlns:w16sdtdh="http://schemas.microsoft.com/office/word/2020/wordml/sdtdatahash" xmlns:w16se="http://schemas.microsoft.com/office/word/2015/wordml/symex" xmlns:wpg="http://schemas.microsoft.com/office/word/2010/wordprocessingGroup" xmlns:wpi="http://schemas.microsoft.com/office/word/2010/wordprocessingInk" xmlns:wne="http://schemas.microsoft.com/office/word/2006/wordml" xmlns:wps="http://schemas.microsoft.com/office/word/2010/wordprocessingShape" mc:Ignorable="w14 w15 w16se w16cid w16 w16cex w16sdtdh wp14">
   <w:abstractNum w:abstractNumId="0" w15:restartNumberingAfterBreak="0">
     <w:nsid w:val="13572CD3"/>
     <w:multiLevelType w:val="hybridMultilevel"/>
@@ -2824,20 +4958,20 @@
       </w:rPr>
     </w:lvl>
   </w:abstractNum>
-  <w:num w:numId="1">
+  <w:num w:numId="1" w16cid:durableId="926112531">
     <w:abstractNumId w:val="0"/>
   </w:num>
-  <w:num w:numId="2">
+  <w:num w:numId="2" w16cid:durableId="1433085855">
     <w:abstractNumId w:val="1"/>
   </w:num>
-  <w:num w:numId="3">
+  <w:num w:numId="3" w16cid:durableId="1232620941">
     <w:abstractNumId w:val="2"/>
   </w:num>
 </w:numbering>
 </file>
 
 <file path=word/people.xml><?xml version="1.0" encoding="utf-8"?>
-<w15:people xmlns:wpc="http://schemas.microsoft.com/office/word/2010/wordprocessingCanvas" xmlns:cx="http://schemas.microsoft.com/office/drawing/2014/chartex" xmlns:cx1="http://schemas.microsoft.com/office/drawing/2015/9/8/chartex" xmlns:cx2="http://schemas.microsoft.com/office/drawing/2015/10/21/chartex" xmlns:cx3="http://schemas.microsoft.com/office/drawing/2016/5/9/chartex" xmlns:cx4="http://schemas.microsoft.com/office/drawing/2016/5/10/chartex" xmlns:cx5="http://schemas.microsoft.com/office/drawing/2016/5/11/chartex" xmlns:cx6="http://schemas.microsoft.com/office/drawing/2016/5/12/chartex" xmlns:cx7="http://schemas.microsoft.com/office/drawing/2016/5/13/chartex" xmlns:cx8="http://schemas.microsoft.com/office/drawing/2016/5/14/chartex" xmlns:mc="http://schemas.openxmlformats.org/markup-compatibility/2006" xmlns:aink="http://schemas.microsoft.com/office/drawing/2016/ink" xmlns:am3d="http://schemas.microsoft.com/office/drawing/2017/model3d" xmlns:o="urn:schemas-microsoft-com:office:office" xmlns:r="http://schemas.openxmlformats.org/officeDocument/2006/relationships" xmlns:m="http://schemas.openxmlformats.org/officeDocument/2006/math" xmlns:v="urn:schemas-microsoft-com:vml" xmlns:wp14="http://schemas.microsoft.com/office/word/2010/wordprocessingDrawing" xmlns:wp="http://schemas.openxmlformats.org/drawingml/2006/wordprocessingDrawing" xmlns:w10="urn:schemas-microsoft-com:office:word" xmlns:w="http://schemas.openxmlformats.org/wordprocessingml/2006/main" xmlns:w14="http://schemas.microsoft.com/office/word/2010/wordml" xmlns:w15="http://schemas.microsoft.com/office/word/2012/wordml" xmlns:w16cex="http://schemas.microsoft.com/office/word/2018/wordml/cex" xmlns:w16cid="http://schemas.microsoft.com/office/word/2016/wordml/cid" xmlns:w16="http://schemas.microsoft.com/office/word/2018/wordml" xmlns:w16sdtdh="http://schemas.microsoft.com/office/word/2020/wordml/sdtdatahash" xmlns:w16se="http://schemas.microsoft.com/office/word/2015/wordml/symex" xmlns:wpg="http://schemas.microsoft.com/office/word/2010/wordprocessingGroup" xmlns:wpi="http://schemas.microsoft.com/office/word/2010/wordprocessingInk" xmlns:wne="http://schemas.microsoft.com/office/word/2006/wordml" xmlns:wps="http://schemas.microsoft.com/office/word/2010/wordprocessingShape" mc:Ignorable="w14 w15 w16se w16cid w16 w16cex w16sdtdh wp14">
+<w15:people xmlns:wpc="http://schemas.microsoft.com/office/word/2010/wordprocessingCanvas" xmlns:cx="http://schemas.microsoft.com/office/drawing/2014/chartex" xmlns:cx1="http://schemas.microsoft.com/office/drawing/2015/9/8/chartex" xmlns:cx2="http://schemas.microsoft.com/office/drawing/2015/10/21/chartex" xmlns:cx3="http://schemas.microsoft.com/office/drawing/2016/5/9/chartex" xmlns:cx4="http://schemas.microsoft.com/office/drawing/2016/5/10/chartex" xmlns:cx5="http://schemas.microsoft.com/office/drawing/2016/5/11/chartex" xmlns:cx6="http://schemas.microsoft.com/office/drawing/2016/5/12/chartex" xmlns:cx7="http://schemas.microsoft.com/office/drawing/2016/5/13/chartex" xmlns:cx8="http://schemas.microsoft.com/office/drawing/2016/5/14/chartex" xmlns:mc="http://schemas.openxmlformats.org/markup-compatibility/2006" xmlns:aink="http://schemas.microsoft.com/office/drawing/2016/ink" xmlns:am3d="http://schemas.microsoft.com/office/drawing/2017/model3d" xmlns:o="urn:schemas-microsoft-com:office:office" xmlns:oel="http://schemas.microsoft.com/office/2019/extlst" xmlns:r="http://schemas.openxmlformats.org/officeDocument/2006/relationships" xmlns:m="http://schemas.openxmlformats.org/officeDocument/2006/math" xmlns:v="urn:schemas-microsoft-com:vml" xmlns:wp14="http://schemas.microsoft.com/office/word/2010/wordprocessingDrawing" xmlns:wp="http://schemas.openxmlformats.org/drawingml/2006/wordprocessingDrawing" xmlns:w10="urn:schemas-microsoft-com:office:word" xmlns:w="http://schemas.openxmlformats.org/wordprocessingml/2006/main" xmlns:w14="http://schemas.microsoft.com/office/word/2010/wordml" xmlns:w15="http://schemas.microsoft.com/office/word/2012/wordml" xmlns:w16cex="http://schemas.microsoft.com/office/word/2018/wordml/cex" xmlns:w16cid="http://schemas.microsoft.com/office/word/2016/wordml/cid" xmlns:w16="http://schemas.microsoft.com/office/word/2018/wordml" xmlns:w16sdtdh="http://schemas.microsoft.com/office/word/2020/wordml/sdtdatahash" xmlns:w16se="http://schemas.microsoft.com/office/word/2015/wordml/symex" xmlns:wpg="http://schemas.microsoft.com/office/word/2010/wordprocessingGroup" xmlns:wpi="http://schemas.microsoft.com/office/word/2010/wordprocessingInk" xmlns:wne="http://schemas.microsoft.com/office/word/2006/wordml" xmlns:wps="http://schemas.microsoft.com/office/word/2010/wordprocessingShape" mc:Ignorable="w14 w15 w16se w16cid w16 w16cex w16sdtdh wp14">
   <w15:person w15:author="Charles Vin">
     <w15:presenceInfo w15:providerId="Windows Live" w15:userId="b6a572ba99eaa7ea"/>
   </w15:person>

</xml_diff>

<commit_message>
update fiche td sam
</commit_message>
<xml_diff>
--- a/SAM/TD.docx
+++ b/SAM/TD.docx
@@ -1,6 +1,6 @@
 
 <file path=word/document.xml><?xml version="1.0" encoding="utf-8"?>
-<w:document xmlns:wpc="http://schemas.microsoft.com/office/word/2010/wordprocessingCanvas" xmlns:cx="http://schemas.microsoft.com/office/drawing/2014/chartex" xmlns:cx1="http://schemas.microsoft.com/office/drawing/2015/9/8/chartex" xmlns:cx2="http://schemas.microsoft.com/office/drawing/2015/10/21/chartex" xmlns:cx3="http://schemas.microsoft.com/office/drawing/2016/5/9/chartex" xmlns:cx4="http://schemas.microsoft.com/office/drawing/2016/5/10/chartex" xmlns:cx5="http://schemas.microsoft.com/office/drawing/2016/5/11/chartex" xmlns:cx6="http://schemas.microsoft.com/office/drawing/2016/5/12/chartex" xmlns:cx7="http://schemas.microsoft.com/office/drawing/2016/5/13/chartex" xmlns:cx8="http://schemas.microsoft.com/office/drawing/2016/5/14/chartex" xmlns:mc="http://schemas.openxmlformats.org/markup-compatibility/2006" xmlns:aink="http://schemas.microsoft.com/office/drawing/2016/ink" xmlns:am3d="http://schemas.microsoft.com/office/drawing/2017/model3d" xmlns:o="urn:schemas-microsoft-com:office:office" xmlns:oel="http://schemas.microsoft.com/office/2019/extlst" xmlns:r="http://schemas.openxmlformats.org/officeDocument/2006/relationships" xmlns:m="http://schemas.openxmlformats.org/officeDocument/2006/math" xmlns:v="urn:schemas-microsoft-com:vml" xmlns:wp14="http://schemas.microsoft.com/office/word/2010/wordprocessingDrawing" xmlns:wp="http://schemas.openxmlformats.org/drawingml/2006/wordprocessingDrawing" xmlns:w10="urn:schemas-microsoft-com:office:word" xmlns:w="http://schemas.openxmlformats.org/wordprocessingml/2006/main" xmlns:w14="http://schemas.microsoft.com/office/word/2010/wordml" xmlns:w15="http://schemas.microsoft.com/office/word/2012/wordml" xmlns:w16cex="http://schemas.microsoft.com/office/word/2018/wordml/cex" xmlns:w16cid="http://schemas.microsoft.com/office/word/2016/wordml/cid" xmlns:w16="http://schemas.microsoft.com/office/word/2018/wordml" xmlns:w16sdtdh="http://schemas.microsoft.com/office/word/2020/wordml/sdtdatahash" xmlns:w16se="http://schemas.microsoft.com/office/word/2015/wordml/symex" xmlns:wpg="http://schemas.microsoft.com/office/word/2010/wordprocessingGroup" xmlns:wpi="http://schemas.microsoft.com/office/word/2010/wordprocessingInk" xmlns:wne="http://schemas.microsoft.com/office/word/2006/wordml" xmlns:wps="http://schemas.microsoft.com/office/word/2010/wordprocessingShape" mc:Ignorable="w14 w15 w16se w16cid w16 w16cex w16sdtdh wp14">
+<w:document xmlns:wpc="http://schemas.microsoft.com/office/word/2010/wordprocessingCanvas" xmlns:cx="http://schemas.microsoft.com/office/drawing/2014/chartex" xmlns:cx1="http://schemas.microsoft.com/office/drawing/2015/9/8/chartex" xmlns:cx2="http://schemas.microsoft.com/office/drawing/2015/10/21/chartex" xmlns:cx3="http://schemas.microsoft.com/office/drawing/2016/5/9/chartex" xmlns:cx4="http://schemas.microsoft.com/office/drawing/2016/5/10/chartex" xmlns:cx5="http://schemas.microsoft.com/office/drawing/2016/5/11/chartex" xmlns:cx6="http://schemas.microsoft.com/office/drawing/2016/5/12/chartex" xmlns:cx7="http://schemas.microsoft.com/office/drawing/2016/5/13/chartex" xmlns:cx8="http://schemas.microsoft.com/office/drawing/2016/5/14/chartex" xmlns:mc="http://schemas.openxmlformats.org/markup-compatibility/2006" xmlns:aink="http://schemas.microsoft.com/office/drawing/2016/ink" xmlns:am3d="http://schemas.microsoft.com/office/drawing/2017/model3d" xmlns:o="urn:schemas-microsoft-com:office:office" xmlns:r="http://schemas.openxmlformats.org/officeDocument/2006/relationships" xmlns:m="http://schemas.openxmlformats.org/officeDocument/2006/math" xmlns:v="urn:schemas-microsoft-com:vml" xmlns:wp14="http://schemas.microsoft.com/office/word/2010/wordprocessingDrawing" xmlns:wp="http://schemas.openxmlformats.org/drawingml/2006/wordprocessingDrawing" xmlns:w10="urn:schemas-microsoft-com:office:word" xmlns:w="http://schemas.openxmlformats.org/wordprocessingml/2006/main" xmlns:w14="http://schemas.microsoft.com/office/word/2010/wordml" xmlns:w15="http://schemas.microsoft.com/office/word/2012/wordml" xmlns:w16cex="http://schemas.microsoft.com/office/word/2018/wordml/cex" xmlns:w16cid="http://schemas.microsoft.com/office/word/2016/wordml/cid" xmlns:w16="http://schemas.microsoft.com/office/word/2018/wordml" xmlns:w16sdtdh="http://schemas.microsoft.com/office/word/2020/wordml/sdtdatahash" xmlns:w16se="http://schemas.microsoft.com/office/word/2015/wordml/symex" xmlns:wpg="http://schemas.microsoft.com/office/word/2010/wordprocessingGroup" xmlns:wpi="http://schemas.microsoft.com/office/word/2010/wordprocessingInk" xmlns:wne="http://schemas.microsoft.com/office/word/2006/wordml" xmlns:wps="http://schemas.microsoft.com/office/word/2010/wordprocessingShape" mc:Ignorable="w14 w15 w16se w16cid w16 w16cex w16sdtdh wp14">
   <w:body>
     <w:p>
       <w:proofErr w:type="spellStart"/>
@@ -48,25 +48,132 @@
       <w:r>
         <w:t xml:space="preserve">Index couvrant : répondre à une requête sans lire les données, car le résultat de la </w:t>
       </w:r>
+      <w:r>
+        <w:t>requête</w:t>
+      </w:r>
+      <w:r>
+        <w:t xml:space="preserve"> se trouve dans l’index</w:t>
+      </w:r>
+    </w:p>
+    <w:p>
+      <w:pPr>
+        <w:pStyle w:val="ListParagraph"/>
+        <w:numPr>
+          <w:ilvl w:val="0"/>
+          <w:numId w:val="3"/>
+        </w:numPr>
+      </w:pPr>
+      <w:r>
+        <w:t xml:space="preserve">Index non plaçant : </w:t>
+      </w:r>
+    </w:p>
+    <w:p>
+      <w:pPr>
+        <w:pStyle w:val="ListParagraph"/>
+        <w:numPr>
+          <w:ilvl w:val="0"/>
+          <w:numId w:val="3"/>
+        </w:numPr>
+      </w:pPr>
+      <w:r>
+        <w:t xml:space="preserve">Cet index est-il utilisable pour cette </w:t>
+      </w:r>
+      <w:r>
+        <w:t>requête</w:t>
+      </w:r>
+      <w:r>
+        <w:t xml:space="preserve"> ? </w:t>
+      </w:r>
+    </w:p>
+    <w:p>
+      <w:pPr>
+        <w:pStyle w:val="ListParagraph"/>
+        <w:numPr>
+          <w:ilvl w:val="1"/>
+          <w:numId w:val="3"/>
+        </w:numPr>
+      </w:pPr>
+      <w:r>
+        <w:t>Oui</w:t>
+      </w:r>
+    </w:p>
+    <w:p>
+      <w:pPr>
+        <w:pStyle w:val="ListParagraph"/>
+        <w:numPr>
+          <w:ilvl w:val="2"/>
+          <w:numId w:val="3"/>
+        </w:numPr>
+      </w:pPr>
+      <w:r>
+        <w:t>Atteindre (</w:t>
+      </w:r>
       <w:proofErr w:type="spellStart"/>
       <w:r>
-        <w:t>requete</w:t>
+        <w:t>pred</w:t>
       </w:r>
       <w:proofErr w:type="spellEnd"/>
       <w:r>
-        <w:t xml:space="preserve"> se trouve dans l’index</w:t>
-      </w:r>
-    </w:p>
-    <w:p>
-      <w:pPr>
-        <w:pStyle w:val="ListParagraph"/>
-        <w:numPr>
-          <w:ilvl w:val="0"/>
-          <w:numId w:val="3"/>
-        </w:numPr>
-      </w:pPr>
-      <w:r>
-        <w:t xml:space="preserve">Index non plaçant : </w:t>
+        <w:t>, min-machin)</w:t>
+      </w:r>
+    </w:p>
+    <w:p>
+      <w:pPr>
+        <w:pStyle w:val="ListParagraph"/>
+        <w:numPr>
+          <w:ilvl w:val="2"/>
+          <w:numId w:val="3"/>
+        </w:numPr>
+      </w:pPr>
+      <w:r>
+        <w:t>Parcours (max-</w:t>
+      </w:r>
+      <w:proofErr w:type="spellStart"/>
+      <w:r>
+        <w:t>pred</w:t>
+      </w:r>
+      <w:proofErr w:type="spellEnd"/>
+      <w:r>
+        <w:t>, max machin)</w:t>
+      </w:r>
+    </w:p>
+    <w:p>
+      <w:pPr>
+        <w:pStyle w:val="ListParagraph"/>
+        <w:numPr>
+          <w:ilvl w:val="2"/>
+          <w:numId w:val="3"/>
+        </w:numPr>
+      </w:pPr>
+      <w:r>
+        <w:t>Vérifier que le parcours ne contient pas de clés inutiles</w:t>
+      </w:r>
+    </w:p>
+    <w:p>
+      <w:pPr>
+        <w:pStyle w:val="ListParagraph"/>
+        <w:numPr>
+          <w:ilvl w:val="1"/>
+          <w:numId w:val="3"/>
+        </w:numPr>
+      </w:pPr>
+      <w:r>
+        <w:t>Non</w:t>
+      </w:r>
+      <w:r>
+        <w:t xml:space="preserve"> : </w:t>
+      </w:r>
+    </w:p>
+    <w:p>
+      <w:pPr>
+        <w:pStyle w:val="ListParagraph"/>
+        <w:numPr>
+          <w:ilvl w:val="2"/>
+          <w:numId w:val="3"/>
+        </w:numPr>
+      </w:pPr>
+      <w:r>
+        <w:t xml:space="preserve">Le parcourt contient des clés inutiles </w:t>
       </w:r>
     </w:p>
     <w:p>
@@ -333,21 +440,21 @@
         <w:rPr>
           <w:rFonts w:eastAsiaTheme="minorEastAsia"/>
         </w:rPr>
-        <w:t xml:space="preserve">Trouver l’ordre de R[A,B] -&gt; Regarder </w:t>
+        <w:t>Trouver l’ordre de R[</w:t>
       </w:r>
       <w:proofErr w:type="gramStart"/>
       <w:r>
         <w:rPr>
           <w:rFonts w:eastAsiaTheme="minorEastAsia"/>
         </w:rPr>
-        <w:t>les modulo</w:t>
+        <w:t>A,B</w:t>
       </w:r>
       <w:proofErr w:type="gramEnd"/>
       <w:r>
         <w:rPr>
           <w:rFonts w:eastAsiaTheme="minorEastAsia"/>
         </w:rPr>
-        <w:t xml:space="preserve"> des valeur à l’intérieur</w:t>
+        <w:t>] -&gt; Regarder les modulo des valeur à l’intérieur</w:t>
       </w:r>
     </w:p>
     <w:p>
@@ -688,6 +795,7 @@
         </w:numPr>
       </w:pPr>
       <w:r>
+        <w:lastRenderedPageBreak/>
         <w:t xml:space="preserve">On peut supprimer un </w:t>
       </w:r>
       <w:proofErr w:type="spellStart"/>
@@ -814,7 +922,6 @@
     <w:p/>
     <w:p>
       <w:r>
-        <w:lastRenderedPageBreak/>
         <w:t>Hachage linéaire :</w:t>
       </w:r>
     </w:p>
@@ -1619,21 +1726,7 @@
         <w:rPr>
           <w:rFonts w:eastAsiaTheme="minorEastAsia"/>
         </w:rPr>
-        <w:t xml:space="preserve"> entre le paquet éclaté et le nouveau paquet en utilisant </w:t>
-      </w:r>
-      <w:proofErr w:type="gramStart"/>
-      <w:r>
-        <w:rPr>
-          <w:rFonts w:eastAsiaTheme="minorEastAsia"/>
-        </w:rPr>
-        <w:t>la</w:t>
-      </w:r>
-      <w:proofErr w:type="gramEnd"/>
-      <w:r>
-        <w:rPr>
-          <w:rFonts w:eastAsiaTheme="minorEastAsia"/>
-        </w:rPr>
-        <w:t xml:space="preserve"> méthode d’accès ci-dessus</w:t>
+        <w:t xml:space="preserve"> entre le paquet éclaté et le nouveau paquet en utilisant la méthode d’accès ci-dessus</w:t>
       </w:r>
     </w:p>
     <w:p>
@@ -1972,7 +2065,6 @@
         <w:rPr>
           <w:noProof/>
         </w:rPr>
-        <w:lastRenderedPageBreak/>
         <w:drawing>
           <wp:inline distT="0" distB="0" distL="0" distR="0" wp14:anchorId="3501A437" wp14:editId="686BE320">
             <wp:extent cx="3639058" cy="1247949"/>
@@ -2082,13 +2174,7 @@
           <w:rPr>
             <w:rFonts w:ascii="Cambria Math" w:hAnsi="Cambria Math"/>
           </w:rPr>
-          <m:t>)</m:t>
-        </m:r>
-        <m:r>
-          <w:rPr>
-            <w:rFonts w:ascii="Cambria Math" w:hAnsi="Cambria Math"/>
-          </w:rPr>
-          <m:t>=card</m:t>
+          <m:t>)=card</m:t>
         </m:r>
         <m:d>
           <m:dPr>
@@ -2220,13 +2306,7 @@
           <w:rPr>
             <w:rFonts w:ascii="Cambria Math" w:eastAsiaTheme="minorEastAsia" w:hAnsi="Cambria Math"/>
           </w:rPr>
-          <m:t>)</m:t>
-        </m:r>
-        <m:r>
-          <w:rPr>
-            <w:rFonts w:ascii="Cambria Math" w:eastAsiaTheme="minorEastAsia" w:hAnsi="Cambria Math"/>
-          </w:rPr>
-          <m:t>=card(L)*</m:t>
+          <m:t>)=card(L)*</m:t>
         </m:r>
         <m:f>
           <m:fPr>
@@ -2297,13 +2377,7 @@
               <w:rPr>
                 <w:rFonts w:ascii="Cambria Math" w:eastAsiaTheme="minorEastAsia" w:hAnsi="Cambria Math"/>
               </w:rPr>
-              <m:t>quantite</m:t>
-            </m:r>
-            <m:r>
-              <w:rPr>
-                <w:rFonts w:ascii="Cambria Math" w:eastAsiaTheme="minorEastAsia" w:hAnsi="Cambria Math"/>
-              </w:rPr>
-              <m:t>&gt;5</m:t>
+              <m:t>quantite&gt;5</m:t>
             </m:r>
           </m:sub>
         </m:sSub>
@@ -2335,13 +2409,7 @@
           <w:rPr>
             <w:rFonts w:ascii="Cambria Math" w:eastAsiaTheme="minorEastAsia" w:hAnsi="Cambria Math"/>
           </w:rPr>
-          <m:t>)</m:t>
-        </m:r>
-        <m:r>
-          <w:rPr>
-            <w:rFonts w:ascii="Cambria Math" w:eastAsiaTheme="minorEastAsia" w:hAnsi="Cambria Math"/>
-          </w:rPr>
-          <m:t>=card</m:t>
+          <m:t>)=card</m:t>
         </m:r>
         <m:d>
           <m:dPr>
@@ -2700,21 +2768,7 @@
                     <w:rFonts w:ascii="Cambria Math" w:eastAsiaTheme="minorEastAsia" w:hAnsi="Cambria Math"/>
                     <w:lang w:val="en-US"/>
                   </w:rPr>
-                  <m:t xml:space="preserve">pred1 </m:t>
-                </m:r>
-                <m:r>
-                  <w:rPr>
-                    <w:rFonts w:ascii="Cambria Math" w:eastAsiaTheme="minorEastAsia" w:hAnsi="Cambria Math"/>
-                    <w:lang w:val="en-US"/>
-                  </w:rPr>
-                  <m:t>and</m:t>
-                </m:r>
-                <m:r>
-                  <w:rPr>
-                    <w:rFonts w:ascii="Cambria Math" w:eastAsiaTheme="minorEastAsia" w:hAnsi="Cambria Math"/>
-                    <w:lang w:val="en-US"/>
-                  </w:rPr>
-                  <m:t xml:space="preserve"> pred2</m:t>
+                  <m:t>pred1 and pred2</m:t>
                 </m:r>
               </m:sub>
             </m:sSub>
@@ -2752,14 +2806,7 @@
             <w:rFonts w:ascii="Cambria Math" w:eastAsiaTheme="minorEastAsia" w:hAnsi="Cambria Math"/>
             <w:lang w:val="en-US"/>
           </w:rPr>
-          <m:t>=</m:t>
-        </m:r>
-        <m:r>
-          <w:rPr>
-            <w:rFonts w:ascii="Cambria Math" w:eastAsiaTheme="minorEastAsia" w:hAnsi="Cambria Math"/>
-            <w:lang w:val="en-US"/>
-          </w:rPr>
-          <m:t>card</m:t>
+          <m:t>=card</m:t>
         </m:r>
         <m:d>
           <m:dPr>
@@ -3254,6 +3301,7 @@
         <w:rPr>
           <w:rFonts w:eastAsiaTheme="minorEastAsia"/>
         </w:rPr>
+        <w:lastRenderedPageBreak/>
         <w:t xml:space="preserve">EXO2 TD3 POTENTIELLEMENT PARTIEL </w:t>
       </w:r>
     </w:p>
@@ -3340,7 +3388,6 @@
         <w:rPr>
           <w:rFonts w:eastAsiaTheme="minorEastAsia"/>
         </w:rPr>
-        <w:lastRenderedPageBreak/>
         <w:t>cout</w:t>
       </w:r>
       <w:proofErr w:type="gramEnd"/>
@@ -4507,7 +4554,7 @@
 </file>
 
 <file path=word/comments.xml><?xml version="1.0" encoding="utf-8"?>
-<w:comments xmlns:wpc="http://schemas.microsoft.com/office/word/2010/wordprocessingCanvas" xmlns:cx="http://schemas.microsoft.com/office/drawing/2014/chartex" xmlns:cx1="http://schemas.microsoft.com/office/drawing/2015/9/8/chartex" xmlns:cx2="http://schemas.microsoft.com/office/drawing/2015/10/21/chartex" xmlns:cx3="http://schemas.microsoft.com/office/drawing/2016/5/9/chartex" xmlns:cx4="http://schemas.microsoft.com/office/drawing/2016/5/10/chartex" xmlns:cx5="http://schemas.microsoft.com/office/drawing/2016/5/11/chartex" xmlns:cx6="http://schemas.microsoft.com/office/drawing/2016/5/12/chartex" xmlns:cx7="http://schemas.microsoft.com/office/drawing/2016/5/13/chartex" xmlns:cx8="http://schemas.microsoft.com/office/drawing/2016/5/14/chartex" xmlns:mc="http://schemas.openxmlformats.org/markup-compatibility/2006" xmlns:aink="http://schemas.microsoft.com/office/drawing/2016/ink" xmlns:am3d="http://schemas.microsoft.com/office/drawing/2017/model3d" xmlns:o="urn:schemas-microsoft-com:office:office" xmlns:oel="http://schemas.microsoft.com/office/2019/extlst" xmlns:r="http://schemas.openxmlformats.org/officeDocument/2006/relationships" xmlns:m="http://schemas.openxmlformats.org/officeDocument/2006/math" xmlns:v="urn:schemas-microsoft-com:vml" xmlns:wp14="http://schemas.microsoft.com/office/word/2010/wordprocessingDrawing" xmlns:wp="http://schemas.openxmlformats.org/drawingml/2006/wordprocessingDrawing" xmlns:w10="urn:schemas-microsoft-com:office:word" xmlns:w="http://schemas.openxmlformats.org/wordprocessingml/2006/main" xmlns:w14="http://schemas.microsoft.com/office/word/2010/wordml" xmlns:w15="http://schemas.microsoft.com/office/word/2012/wordml" xmlns:w16cex="http://schemas.microsoft.com/office/word/2018/wordml/cex" xmlns:w16cid="http://schemas.microsoft.com/office/word/2016/wordml/cid" xmlns:w16="http://schemas.microsoft.com/office/word/2018/wordml" xmlns:w16sdtdh="http://schemas.microsoft.com/office/word/2020/wordml/sdtdatahash" xmlns:w16se="http://schemas.microsoft.com/office/word/2015/wordml/symex" xmlns:wpg="http://schemas.microsoft.com/office/word/2010/wordprocessingGroup" xmlns:wpi="http://schemas.microsoft.com/office/word/2010/wordprocessingInk" xmlns:wne="http://schemas.microsoft.com/office/word/2006/wordml" xmlns:wps="http://schemas.microsoft.com/office/word/2010/wordprocessingShape" mc:Ignorable="w14 w15 w16se w16cid w16 w16cex w16sdtdh wp14">
+<w:comments xmlns:wpc="http://schemas.microsoft.com/office/word/2010/wordprocessingCanvas" xmlns:cx="http://schemas.microsoft.com/office/drawing/2014/chartex" xmlns:cx1="http://schemas.microsoft.com/office/drawing/2015/9/8/chartex" xmlns:cx2="http://schemas.microsoft.com/office/drawing/2015/10/21/chartex" xmlns:cx3="http://schemas.microsoft.com/office/drawing/2016/5/9/chartex" xmlns:cx4="http://schemas.microsoft.com/office/drawing/2016/5/10/chartex" xmlns:cx5="http://schemas.microsoft.com/office/drawing/2016/5/11/chartex" xmlns:cx6="http://schemas.microsoft.com/office/drawing/2016/5/12/chartex" xmlns:cx7="http://schemas.microsoft.com/office/drawing/2016/5/13/chartex" xmlns:cx8="http://schemas.microsoft.com/office/drawing/2016/5/14/chartex" xmlns:mc="http://schemas.openxmlformats.org/markup-compatibility/2006" xmlns:aink="http://schemas.microsoft.com/office/drawing/2016/ink" xmlns:am3d="http://schemas.microsoft.com/office/drawing/2017/model3d" xmlns:o="urn:schemas-microsoft-com:office:office" xmlns:r="http://schemas.openxmlformats.org/officeDocument/2006/relationships" xmlns:m="http://schemas.openxmlformats.org/officeDocument/2006/math" xmlns:v="urn:schemas-microsoft-com:vml" xmlns:wp14="http://schemas.microsoft.com/office/word/2010/wordprocessingDrawing" xmlns:wp="http://schemas.openxmlformats.org/drawingml/2006/wordprocessingDrawing" xmlns:w10="urn:schemas-microsoft-com:office:word" xmlns:w="http://schemas.openxmlformats.org/wordprocessingml/2006/main" xmlns:w14="http://schemas.microsoft.com/office/word/2010/wordml" xmlns:w15="http://schemas.microsoft.com/office/word/2012/wordml" xmlns:w16cex="http://schemas.microsoft.com/office/word/2018/wordml/cex" xmlns:w16cid="http://schemas.microsoft.com/office/word/2016/wordml/cid" xmlns:w16="http://schemas.microsoft.com/office/word/2018/wordml" xmlns:w16sdtdh="http://schemas.microsoft.com/office/word/2020/wordml/sdtdatahash" xmlns:w16se="http://schemas.microsoft.com/office/word/2015/wordml/symex" xmlns:wpg="http://schemas.microsoft.com/office/word/2010/wordprocessingGroup" xmlns:wpi="http://schemas.microsoft.com/office/word/2010/wordprocessingInk" xmlns:wne="http://schemas.microsoft.com/office/word/2006/wordml" xmlns:wps="http://schemas.microsoft.com/office/word/2010/wordprocessingShape" mc:Ignorable="w14 w15 w16se w16cid w16 w16cex w16sdtdh wp14">
   <w:comment w:id="0" w:author="Charles Vin" w:date="2023-02-08T15:27:00Z" w:initials="CV">
     <w:p>
       <w:pPr>
@@ -4596,7 +4643,7 @@
 </file>
 
 <file path=word/commentsExtended.xml><?xml version="1.0" encoding="utf-8"?>
-<w15:commentsEx xmlns:wpc="http://schemas.microsoft.com/office/word/2010/wordprocessingCanvas" xmlns:cx="http://schemas.microsoft.com/office/drawing/2014/chartex" xmlns:cx1="http://schemas.microsoft.com/office/drawing/2015/9/8/chartex" xmlns:cx2="http://schemas.microsoft.com/office/drawing/2015/10/21/chartex" xmlns:cx3="http://schemas.microsoft.com/office/drawing/2016/5/9/chartex" xmlns:cx4="http://schemas.microsoft.com/office/drawing/2016/5/10/chartex" xmlns:cx5="http://schemas.microsoft.com/office/drawing/2016/5/11/chartex" xmlns:cx6="http://schemas.microsoft.com/office/drawing/2016/5/12/chartex" xmlns:cx7="http://schemas.microsoft.com/office/drawing/2016/5/13/chartex" xmlns:cx8="http://schemas.microsoft.com/office/drawing/2016/5/14/chartex" xmlns:mc="http://schemas.openxmlformats.org/markup-compatibility/2006" xmlns:aink="http://schemas.microsoft.com/office/drawing/2016/ink" xmlns:am3d="http://schemas.microsoft.com/office/drawing/2017/model3d" xmlns:o="urn:schemas-microsoft-com:office:office" xmlns:oel="http://schemas.microsoft.com/office/2019/extlst" xmlns:r="http://schemas.openxmlformats.org/officeDocument/2006/relationships" xmlns:m="http://schemas.openxmlformats.org/officeDocument/2006/math" xmlns:v="urn:schemas-microsoft-com:vml" xmlns:wp14="http://schemas.microsoft.com/office/word/2010/wordprocessingDrawing" xmlns:wp="http://schemas.openxmlformats.org/drawingml/2006/wordprocessingDrawing" xmlns:w10="urn:schemas-microsoft-com:office:word" xmlns:w="http://schemas.openxmlformats.org/wordprocessingml/2006/main" xmlns:w14="http://schemas.microsoft.com/office/word/2010/wordml" xmlns:w15="http://schemas.microsoft.com/office/word/2012/wordml" xmlns:w16cex="http://schemas.microsoft.com/office/word/2018/wordml/cex" xmlns:w16cid="http://schemas.microsoft.com/office/word/2016/wordml/cid" xmlns:w16="http://schemas.microsoft.com/office/word/2018/wordml" xmlns:w16sdtdh="http://schemas.microsoft.com/office/word/2020/wordml/sdtdatahash" xmlns:w16se="http://schemas.microsoft.com/office/word/2015/wordml/symex" xmlns:wpg="http://schemas.microsoft.com/office/word/2010/wordprocessingGroup" xmlns:wpi="http://schemas.microsoft.com/office/word/2010/wordprocessingInk" xmlns:wne="http://schemas.microsoft.com/office/word/2006/wordml" xmlns:wps="http://schemas.microsoft.com/office/word/2010/wordprocessingShape" mc:Ignorable="w14 w15 w16se w16cid w16 w16cex w16sdtdh wp14">
+<w15:commentsEx xmlns:wpc="http://schemas.microsoft.com/office/word/2010/wordprocessingCanvas" xmlns:cx="http://schemas.microsoft.com/office/drawing/2014/chartex" xmlns:cx1="http://schemas.microsoft.com/office/drawing/2015/9/8/chartex" xmlns:cx2="http://schemas.microsoft.com/office/drawing/2015/10/21/chartex" xmlns:cx3="http://schemas.microsoft.com/office/drawing/2016/5/9/chartex" xmlns:cx4="http://schemas.microsoft.com/office/drawing/2016/5/10/chartex" xmlns:cx5="http://schemas.microsoft.com/office/drawing/2016/5/11/chartex" xmlns:cx6="http://schemas.microsoft.com/office/drawing/2016/5/12/chartex" xmlns:cx7="http://schemas.microsoft.com/office/drawing/2016/5/13/chartex" xmlns:cx8="http://schemas.microsoft.com/office/drawing/2016/5/14/chartex" xmlns:mc="http://schemas.openxmlformats.org/markup-compatibility/2006" xmlns:aink="http://schemas.microsoft.com/office/drawing/2016/ink" xmlns:am3d="http://schemas.microsoft.com/office/drawing/2017/model3d" xmlns:o="urn:schemas-microsoft-com:office:office" xmlns:r="http://schemas.openxmlformats.org/officeDocument/2006/relationships" xmlns:m="http://schemas.openxmlformats.org/officeDocument/2006/math" xmlns:v="urn:schemas-microsoft-com:vml" xmlns:wp14="http://schemas.microsoft.com/office/word/2010/wordprocessingDrawing" xmlns:wp="http://schemas.openxmlformats.org/drawingml/2006/wordprocessingDrawing" xmlns:w10="urn:schemas-microsoft-com:office:word" xmlns:w="http://schemas.openxmlformats.org/wordprocessingml/2006/main" xmlns:w14="http://schemas.microsoft.com/office/word/2010/wordml" xmlns:w15="http://schemas.microsoft.com/office/word/2012/wordml" xmlns:w16cex="http://schemas.microsoft.com/office/word/2018/wordml/cex" xmlns:w16cid="http://schemas.microsoft.com/office/word/2016/wordml/cid" xmlns:w16="http://schemas.microsoft.com/office/word/2018/wordml" xmlns:w16sdtdh="http://schemas.microsoft.com/office/word/2020/wordml/sdtdatahash" xmlns:w16se="http://schemas.microsoft.com/office/word/2015/wordml/symex" xmlns:wpg="http://schemas.microsoft.com/office/word/2010/wordprocessingGroup" xmlns:wpi="http://schemas.microsoft.com/office/word/2010/wordprocessingInk" xmlns:wne="http://schemas.microsoft.com/office/word/2006/wordml" xmlns:wps="http://schemas.microsoft.com/office/word/2010/wordprocessingShape" mc:Ignorable="w14 w15 w16se w16cid w16 w16cex w16sdtdh wp14">
   <w15:commentEx w15:paraId="75260F23" w15:done="1"/>
   <w15:commentEx w15:paraId="1E53C83E" w15:paraIdParent="75260F23" w15:done="1"/>
   <w15:commentEx w15:paraId="2AE6068E" w15:done="0"/>
@@ -4604,7 +4651,7 @@
 </file>
 
 <file path=word/commentsExtensible.xml><?xml version="1.0" encoding="utf-8"?>
-<w16cex:commentsExtensible xmlns:wpc="http://schemas.microsoft.com/office/word/2010/wordprocessingCanvas" xmlns:cx="http://schemas.microsoft.com/office/drawing/2014/chartex" xmlns:cx1="http://schemas.microsoft.com/office/drawing/2015/9/8/chartex" xmlns:cx2="http://schemas.microsoft.com/office/drawing/2015/10/21/chartex" xmlns:cx3="http://schemas.microsoft.com/office/drawing/2016/5/9/chartex" xmlns:cx4="http://schemas.microsoft.com/office/drawing/2016/5/10/chartex" xmlns:cx5="http://schemas.microsoft.com/office/drawing/2016/5/11/chartex" xmlns:cx6="http://schemas.microsoft.com/office/drawing/2016/5/12/chartex" xmlns:cx7="http://schemas.microsoft.com/office/drawing/2016/5/13/chartex" xmlns:cx8="http://schemas.microsoft.com/office/drawing/2016/5/14/chartex" xmlns:mc="http://schemas.openxmlformats.org/markup-compatibility/2006" xmlns:aink="http://schemas.microsoft.com/office/drawing/2016/ink" xmlns:am3d="http://schemas.microsoft.com/office/drawing/2017/model3d" xmlns:o="urn:schemas-microsoft-com:office:office" xmlns:oel="http://schemas.microsoft.com/office/2019/extlst" xmlns:r="http://schemas.openxmlformats.org/officeDocument/2006/relationships" xmlns:m="http://schemas.openxmlformats.org/officeDocument/2006/math" xmlns:v="urn:schemas-microsoft-com:vml" xmlns:wp14="http://schemas.microsoft.com/office/word/2010/wordprocessingDrawing" xmlns:wp="http://schemas.openxmlformats.org/drawingml/2006/wordprocessingDrawing" xmlns:w10="urn:schemas-microsoft-com:office:word" xmlns:w="http://schemas.openxmlformats.org/wordprocessingml/2006/main" xmlns:w14="http://schemas.microsoft.com/office/word/2010/wordml" xmlns:w15="http://schemas.microsoft.com/office/word/2012/wordml" xmlns:w16cex="http://schemas.microsoft.com/office/word/2018/wordml/cex" xmlns:w16cid="http://schemas.microsoft.com/office/word/2016/wordml/cid" xmlns:w16="http://schemas.microsoft.com/office/word/2018/wordml" xmlns:w16sdtdh="http://schemas.microsoft.com/office/word/2020/wordml/sdtdatahash" xmlns:w16se="http://schemas.microsoft.com/office/word/2015/wordml/symex" xmlns:wpg="http://schemas.microsoft.com/office/word/2010/wordprocessingGroup" xmlns:wpi="http://schemas.microsoft.com/office/word/2010/wordprocessingInk" xmlns:wne="http://schemas.microsoft.com/office/word/2006/wordml" xmlns:wps="http://schemas.microsoft.com/office/word/2010/wordprocessingShape" mc:Ignorable="w14 w15 w16se w16cid w16 w16cex w16sdtdh wp14">
+<w16cex:commentsExtensible xmlns:wpc="http://schemas.microsoft.com/office/word/2010/wordprocessingCanvas" xmlns:cx="http://schemas.microsoft.com/office/drawing/2014/chartex" xmlns:cx1="http://schemas.microsoft.com/office/drawing/2015/9/8/chartex" xmlns:cx2="http://schemas.microsoft.com/office/drawing/2015/10/21/chartex" xmlns:cx3="http://schemas.microsoft.com/office/drawing/2016/5/9/chartex" xmlns:cx4="http://schemas.microsoft.com/office/drawing/2016/5/10/chartex" xmlns:cx5="http://schemas.microsoft.com/office/drawing/2016/5/11/chartex" xmlns:cx6="http://schemas.microsoft.com/office/drawing/2016/5/12/chartex" xmlns:cx7="http://schemas.microsoft.com/office/drawing/2016/5/13/chartex" xmlns:cx8="http://schemas.microsoft.com/office/drawing/2016/5/14/chartex" xmlns:mc="http://schemas.openxmlformats.org/markup-compatibility/2006" xmlns:aink="http://schemas.microsoft.com/office/drawing/2016/ink" xmlns:am3d="http://schemas.microsoft.com/office/drawing/2017/model3d" xmlns:o="urn:schemas-microsoft-com:office:office" xmlns:r="http://schemas.openxmlformats.org/officeDocument/2006/relationships" xmlns:m="http://schemas.openxmlformats.org/officeDocument/2006/math" xmlns:v="urn:schemas-microsoft-com:vml" xmlns:wp14="http://schemas.microsoft.com/office/word/2010/wordprocessingDrawing" xmlns:wp="http://schemas.openxmlformats.org/drawingml/2006/wordprocessingDrawing" xmlns:w10="urn:schemas-microsoft-com:office:word" xmlns:w="http://schemas.openxmlformats.org/wordprocessingml/2006/main" xmlns:w14="http://schemas.microsoft.com/office/word/2010/wordml" xmlns:w15="http://schemas.microsoft.com/office/word/2012/wordml" xmlns:w16cex="http://schemas.microsoft.com/office/word/2018/wordml/cex" xmlns:w16cid="http://schemas.microsoft.com/office/word/2016/wordml/cid" xmlns:w16="http://schemas.microsoft.com/office/word/2018/wordml" xmlns:w16sdtdh="http://schemas.microsoft.com/office/word/2020/wordml/sdtdatahash" xmlns:w16se="http://schemas.microsoft.com/office/word/2015/wordml/symex" xmlns:wpg="http://schemas.microsoft.com/office/word/2010/wordprocessingGroup" xmlns:wpi="http://schemas.microsoft.com/office/word/2010/wordprocessingInk" xmlns:wne="http://schemas.microsoft.com/office/word/2006/wordml" xmlns:wps="http://schemas.microsoft.com/office/word/2010/wordprocessingShape" mc:Ignorable="w14 w15 w16se w16cid w16 w16cex w16sdtdh wp14">
   <w16cex:commentExtensible w16cex:durableId="278E3DD7" w16cex:dateUtc="2023-02-08T14:27:00Z"/>
   <w16cex:commentExtensible w16cex:durableId="278F4C93" w16cex:dateUtc="2023-02-09T09:42:00Z"/>
   <w16cex:commentExtensible w16cex:durableId="278E3E31" w16cex:dateUtc="2023-02-08T14:28:00Z"/>
@@ -4612,7 +4659,7 @@
 </file>
 
 <file path=word/commentsIds.xml><?xml version="1.0" encoding="utf-8"?>
-<w16cid:commentsIds xmlns:wpc="http://schemas.microsoft.com/office/word/2010/wordprocessingCanvas" xmlns:cx="http://schemas.microsoft.com/office/drawing/2014/chartex" xmlns:cx1="http://schemas.microsoft.com/office/drawing/2015/9/8/chartex" xmlns:cx2="http://schemas.microsoft.com/office/drawing/2015/10/21/chartex" xmlns:cx3="http://schemas.microsoft.com/office/drawing/2016/5/9/chartex" xmlns:cx4="http://schemas.microsoft.com/office/drawing/2016/5/10/chartex" xmlns:cx5="http://schemas.microsoft.com/office/drawing/2016/5/11/chartex" xmlns:cx6="http://schemas.microsoft.com/office/drawing/2016/5/12/chartex" xmlns:cx7="http://schemas.microsoft.com/office/drawing/2016/5/13/chartex" xmlns:cx8="http://schemas.microsoft.com/office/drawing/2016/5/14/chartex" xmlns:mc="http://schemas.openxmlformats.org/markup-compatibility/2006" xmlns:aink="http://schemas.microsoft.com/office/drawing/2016/ink" xmlns:am3d="http://schemas.microsoft.com/office/drawing/2017/model3d" xmlns:o="urn:schemas-microsoft-com:office:office" xmlns:oel="http://schemas.microsoft.com/office/2019/extlst" xmlns:r="http://schemas.openxmlformats.org/officeDocument/2006/relationships" xmlns:m="http://schemas.openxmlformats.org/officeDocument/2006/math" xmlns:v="urn:schemas-microsoft-com:vml" xmlns:wp14="http://schemas.microsoft.com/office/word/2010/wordprocessingDrawing" xmlns:wp="http://schemas.openxmlformats.org/drawingml/2006/wordprocessingDrawing" xmlns:w10="urn:schemas-microsoft-com:office:word" xmlns:w="http://schemas.openxmlformats.org/wordprocessingml/2006/main" xmlns:w14="http://schemas.microsoft.com/office/word/2010/wordml" xmlns:w15="http://schemas.microsoft.com/office/word/2012/wordml" xmlns:w16cex="http://schemas.microsoft.com/office/word/2018/wordml/cex" xmlns:w16cid="http://schemas.microsoft.com/office/word/2016/wordml/cid" xmlns:w16="http://schemas.microsoft.com/office/word/2018/wordml" xmlns:w16sdtdh="http://schemas.microsoft.com/office/word/2020/wordml/sdtdatahash" xmlns:w16se="http://schemas.microsoft.com/office/word/2015/wordml/symex" xmlns:wpg="http://schemas.microsoft.com/office/word/2010/wordprocessingGroup" xmlns:wpi="http://schemas.microsoft.com/office/word/2010/wordprocessingInk" xmlns:wne="http://schemas.microsoft.com/office/word/2006/wordml" xmlns:wps="http://schemas.microsoft.com/office/word/2010/wordprocessingShape" mc:Ignorable="w14 w15 w16se w16cid w16 w16cex w16sdtdh wp14">
+<w16cid:commentsIds xmlns:wpc="http://schemas.microsoft.com/office/word/2010/wordprocessingCanvas" xmlns:cx="http://schemas.microsoft.com/office/drawing/2014/chartex" xmlns:cx1="http://schemas.microsoft.com/office/drawing/2015/9/8/chartex" xmlns:cx2="http://schemas.microsoft.com/office/drawing/2015/10/21/chartex" xmlns:cx3="http://schemas.microsoft.com/office/drawing/2016/5/9/chartex" xmlns:cx4="http://schemas.microsoft.com/office/drawing/2016/5/10/chartex" xmlns:cx5="http://schemas.microsoft.com/office/drawing/2016/5/11/chartex" xmlns:cx6="http://schemas.microsoft.com/office/drawing/2016/5/12/chartex" xmlns:cx7="http://schemas.microsoft.com/office/drawing/2016/5/13/chartex" xmlns:cx8="http://schemas.microsoft.com/office/drawing/2016/5/14/chartex" xmlns:mc="http://schemas.openxmlformats.org/markup-compatibility/2006" xmlns:aink="http://schemas.microsoft.com/office/drawing/2016/ink" xmlns:am3d="http://schemas.microsoft.com/office/drawing/2017/model3d" xmlns:o="urn:schemas-microsoft-com:office:office" xmlns:r="http://schemas.openxmlformats.org/officeDocument/2006/relationships" xmlns:m="http://schemas.openxmlformats.org/officeDocument/2006/math" xmlns:v="urn:schemas-microsoft-com:vml" xmlns:wp14="http://schemas.microsoft.com/office/word/2010/wordprocessingDrawing" xmlns:wp="http://schemas.openxmlformats.org/drawingml/2006/wordprocessingDrawing" xmlns:w10="urn:schemas-microsoft-com:office:word" xmlns:w="http://schemas.openxmlformats.org/wordprocessingml/2006/main" xmlns:w14="http://schemas.microsoft.com/office/word/2010/wordml" xmlns:w15="http://schemas.microsoft.com/office/word/2012/wordml" xmlns:w16cex="http://schemas.microsoft.com/office/word/2018/wordml/cex" xmlns:w16cid="http://schemas.microsoft.com/office/word/2016/wordml/cid" xmlns:w16="http://schemas.microsoft.com/office/word/2018/wordml" xmlns:w16sdtdh="http://schemas.microsoft.com/office/word/2020/wordml/sdtdatahash" xmlns:w16se="http://schemas.microsoft.com/office/word/2015/wordml/symex" xmlns:wpg="http://schemas.microsoft.com/office/word/2010/wordprocessingGroup" xmlns:wpi="http://schemas.microsoft.com/office/word/2010/wordprocessingInk" xmlns:wne="http://schemas.microsoft.com/office/word/2006/wordml" xmlns:wps="http://schemas.microsoft.com/office/word/2010/wordprocessingShape" mc:Ignorable="w14 w15 w16se w16cid w16 w16cex w16sdtdh wp14">
   <w16cid:commentId w16cid:paraId="75260F23" w16cid:durableId="278E3DD7"/>
   <w16cid:commentId w16cid:paraId="1E53C83E" w16cid:durableId="278F4C93"/>
   <w16cid:commentId w16cid:paraId="2AE6068E" w16cid:durableId="278E3E31"/>
@@ -4620,7 +4667,7 @@
 </file>
 
 <file path=word/numbering.xml><?xml version="1.0" encoding="utf-8"?>
-<w:numbering xmlns:wpc="http://schemas.microsoft.com/office/word/2010/wordprocessingCanvas" xmlns:cx="http://schemas.microsoft.com/office/drawing/2014/chartex" xmlns:cx1="http://schemas.microsoft.com/office/drawing/2015/9/8/chartex" xmlns:cx2="http://schemas.microsoft.com/office/drawing/2015/10/21/chartex" xmlns:cx3="http://schemas.microsoft.com/office/drawing/2016/5/9/chartex" xmlns:cx4="http://schemas.microsoft.com/office/drawing/2016/5/10/chartex" xmlns:cx5="http://schemas.microsoft.com/office/drawing/2016/5/11/chartex" xmlns:cx6="http://schemas.microsoft.com/office/drawing/2016/5/12/chartex" xmlns:cx7="http://schemas.microsoft.com/office/drawing/2016/5/13/chartex" xmlns:cx8="http://schemas.microsoft.com/office/drawing/2016/5/14/chartex" xmlns:mc="http://schemas.openxmlformats.org/markup-compatibility/2006" xmlns:aink="http://schemas.microsoft.com/office/drawing/2016/ink" xmlns:am3d="http://schemas.microsoft.com/office/drawing/2017/model3d" xmlns:o="urn:schemas-microsoft-com:office:office" xmlns:oel="http://schemas.microsoft.com/office/2019/extlst" xmlns:r="http://schemas.openxmlformats.org/officeDocument/2006/relationships" xmlns:m="http://schemas.openxmlformats.org/officeDocument/2006/math" xmlns:v="urn:schemas-microsoft-com:vml" xmlns:wp14="http://schemas.microsoft.com/office/word/2010/wordprocessingDrawing" xmlns:wp="http://schemas.openxmlformats.org/drawingml/2006/wordprocessingDrawing" xmlns:w10="urn:schemas-microsoft-com:office:word" xmlns:w="http://schemas.openxmlformats.org/wordprocessingml/2006/main" xmlns:w14="http://schemas.microsoft.com/office/word/2010/wordml" xmlns:w15="http://schemas.microsoft.com/office/word/2012/wordml" xmlns:w16cex="http://schemas.microsoft.com/office/word/2018/wordml/cex" xmlns:w16cid="http://schemas.microsoft.com/office/word/2016/wordml/cid" xmlns:w16="http://schemas.microsoft.com/office/word/2018/wordml" xmlns:w16sdtdh="http://schemas.microsoft.com/office/word/2020/wordml/sdtdatahash" xmlns:w16se="http://schemas.microsoft.com/office/word/2015/wordml/symex" xmlns:wpg="http://schemas.microsoft.com/office/word/2010/wordprocessingGroup" xmlns:wpi="http://schemas.microsoft.com/office/word/2010/wordprocessingInk" xmlns:wne="http://schemas.microsoft.com/office/word/2006/wordml" xmlns:wps="http://schemas.microsoft.com/office/word/2010/wordprocessingShape" mc:Ignorable="w14 w15 w16se w16cid w16 w16cex w16sdtdh wp14">
+<w:numbering xmlns:wpc="http://schemas.microsoft.com/office/word/2010/wordprocessingCanvas" xmlns:cx="http://schemas.microsoft.com/office/drawing/2014/chartex" xmlns:cx1="http://schemas.microsoft.com/office/drawing/2015/9/8/chartex" xmlns:cx2="http://schemas.microsoft.com/office/drawing/2015/10/21/chartex" xmlns:cx3="http://schemas.microsoft.com/office/drawing/2016/5/9/chartex" xmlns:cx4="http://schemas.microsoft.com/office/drawing/2016/5/10/chartex" xmlns:cx5="http://schemas.microsoft.com/office/drawing/2016/5/11/chartex" xmlns:cx6="http://schemas.microsoft.com/office/drawing/2016/5/12/chartex" xmlns:cx7="http://schemas.microsoft.com/office/drawing/2016/5/13/chartex" xmlns:cx8="http://schemas.microsoft.com/office/drawing/2016/5/14/chartex" xmlns:mc="http://schemas.openxmlformats.org/markup-compatibility/2006" xmlns:aink="http://schemas.microsoft.com/office/drawing/2016/ink" xmlns:am3d="http://schemas.microsoft.com/office/drawing/2017/model3d" xmlns:o="urn:schemas-microsoft-com:office:office" xmlns:r="http://schemas.openxmlformats.org/officeDocument/2006/relationships" xmlns:m="http://schemas.openxmlformats.org/officeDocument/2006/math" xmlns:v="urn:schemas-microsoft-com:vml" xmlns:wp14="http://schemas.microsoft.com/office/word/2010/wordprocessingDrawing" xmlns:wp="http://schemas.openxmlformats.org/drawingml/2006/wordprocessingDrawing" xmlns:w10="urn:schemas-microsoft-com:office:word" xmlns:w="http://schemas.openxmlformats.org/wordprocessingml/2006/main" xmlns:w14="http://schemas.microsoft.com/office/word/2010/wordml" xmlns:w15="http://schemas.microsoft.com/office/word/2012/wordml" xmlns:w16cex="http://schemas.microsoft.com/office/word/2018/wordml/cex" xmlns:w16cid="http://schemas.microsoft.com/office/word/2016/wordml/cid" xmlns:w16="http://schemas.microsoft.com/office/word/2018/wordml" xmlns:w16sdtdh="http://schemas.microsoft.com/office/word/2020/wordml/sdtdatahash" xmlns:w16se="http://schemas.microsoft.com/office/word/2015/wordml/symex" xmlns:wpg="http://schemas.microsoft.com/office/word/2010/wordprocessingGroup" xmlns:wpi="http://schemas.microsoft.com/office/word/2010/wordprocessingInk" xmlns:wne="http://schemas.microsoft.com/office/word/2006/wordml" xmlns:wps="http://schemas.microsoft.com/office/word/2010/wordprocessingShape" mc:Ignorable="w14 w15 w16se w16cid w16 w16cex w16sdtdh wp14">
   <w:abstractNum w:abstractNumId="0" w15:restartNumberingAfterBreak="0">
     <w:nsid w:val="13572CD3"/>
     <w:multiLevelType w:val="hybridMultilevel"/>
@@ -4958,20 +5005,20 @@
       </w:rPr>
     </w:lvl>
   </w:abstractNum>
-  <w:num w:numId="1" w16cid:durableId="926112531">
+  <w:num w:numId="1">
     <w:abstractNumId w:val="0"/>
   </w:num>
-  <w:num w:numId="2" w16cid:durableId="1433085855">
+  <w:num w:numId="2">
     <w:abstractNumId w:val="1"/>
   </w:num>
-  <w:num w:numId="3" w16cid:durableId="1232620941">
+  <w:num w:numId="3">
     <w:abstractNumId w:val="2"/>
   </w:num>
 </w:numbering>
 </file>
 
 <file path=word/people.xml><?xml version="1.0" encoding="utf-8"?>
-<w15:people xmlns:wpc="http://schemas.microsoft.com/office/word/2010/wordprocessingCanvas" xmlns:cx="http://schemas.microsoft.com/office/drawing/2014/chartex" xmlns:cx1="http://schemas.microsoft.com/office/drawing/2015/9/8/chartex" xmlns:cx2="http://schemas.microsoft.com/office/drawing/2015/10/21/chartex" xmlns:cx3="http://schemas.microsoft.com/office/drawing/2016/5/9/chartex" xmlns:cx4="http://schemas.microsoft.com/office/drawing/2016/5/10/chartex" xmlns:cx5="http://schemas.microsoft.com/office/drawing/2016/5/11/chartex" xmlns:cx6="http://schemas.microsoft.com/office/drawing/2016/5/12/chartex" xmlns:cx7="http://schemas.microsoft.com/office/drawing/2016/5/13/chartex" xmlns:cx8="http://schemas.microsoft.com/office/drawing/2016/5/14/chartex" xmlns:mc="http://schemas.openxmlformats.org/markup-compatibility/2006" xmlns:aink="http://schemas.microsoft.com/office/drawing/2016/ink" xmlns:am3d="http://schemas.microsoft.com/office/drawing/2017/model3d" xmlns:o="urn:schemas-microsoft-com:office:office" xmlns:oel="http://schemas.microsoft.com/office/2019/extlst" xmlns:r="http://schemas.openxmlformats.org/officeDocument/2006/relationships" xmlns:m="http://schemas.openxmlformats.org/officeDocument/2006/math" xmlns:v="urn:schemas-microsoft-com:vml" xmlns:wp14="http://schemas.microsoft.com/office/word/2010/wordprocessingDrawing" xmlns:wp="http://schemas.openxmlformats.org/drawingml/2006/wordprocessingDrawing" xmlns:w10="urn:schemas-microsoft-com:office:word" xmlns:w="http://schemas.openxmlformats.org/wordprocessingml/2006/main" xmlns:w14="http://schemas.microsoft.com/office/word/2010/wordml" xmlns:w15="http://schemas.microsoft.com/office/word/2012/wordml" xmlns:w16cex="http://schemas.microsoft.com/office/word/2018/wordml/cex" xmlns:w16cid="http://schemas.microsoft.com/office/word/2016/wordml/cid" xmlns:w16="http://schemas.microsoft.com/office/word/2018/wordml" xmlns:w16sdtdh="http://schemas.microsoft.com/office/word/2020/wordml/sdtdatahash" xmlns:w16se="http://schemas.microsoft.com/office/word/2015/wordml/symex" xmlns:wpg="http://schemas.microsoft.com/office/word/2010/wordprocessingGroup" xmlns:wpi="http://schemas.microsoft.com/office/word/2010/wordprocessingInk" xmlns:wne="http://schemas.microsoft.com/office/word/2006/wordml" xmlns:wps="http://schemas.microsoft.com/office/word/2010/wordprocessingShape" mc:Ignorable="w14 w15 w16se w16cid w16 w16cex w16sdtdh wp14">
+<w15:people xmlns:wpc="http://schemas.microsoft.com/office/word/2010/wordprocessingCanvas" xmlns:cx="http://schemas.microsoft.com/office/drawing/2014/chartex" xmlns:cx1="http://schemas.microsoft.com/office/drawing/2015/9/8/chartex" xmlns:cx2="http://schemas.microsoft.com/office/drawing/2015/10/21/chartex" xmlns:cx3="http://schemas.microsoft.com/office/drawing/2016/5/9/chartex" xmlns:cx4="http://schemas.microsoft.com/office/drawing/2016/5/10/chartex" xmlns:cx5="http://schemas.microsoft.com/office/drawing/2016/5/11/chartex" xmlns:cx6="http://schemas.microsoft.com/office/drawing/2016/5/12/chartex" xmlns:cx7="http://schemas.microsoft.com/office/drawing/2016/5/13/chartex" xmlns:cx8="http://schemas.microsoft.com/office/drawing/2016/5/14/chartex" xmlns:mc="http://schemas.openxmlformats.org/markup-compatibility/2006" xmlns:aink="http://schemas.microsoft.com/office/drawing/2016/ink" xmlns:am3d="http://schemas.microsoft.com/office/drawing/2017/model3d" xmlns:o="urn:schemas-microsoft-com:office:office" xmlns:r="http://schemas.openxmlformats.org/officeDocument/2006/relationships" xmlns:m="http://schemas.openxmlformats.org/officeDocument/2006/math" xmlns:v="urn:schemas-microsoft-com:vml" xmlns:wp14="http://schemas.microsoft.com/office/word/2010/wordprocessingDrawing" xmlns:wp="http://schemas.openxmlformats.org/drawingml/2006/wordprocessingDrawing" xmlns:w10="urn:schemas-microsoft-com:office:word" xmlns:w="http://schemas.openxmlformats.org/wordprocessingml/2006/main" xmlns:w14="http://schemas.microsoft.com/office/word/2010/wordml" xmlns:w15="http://schemas.microsoft.com/office/word/2012/wordml" xmlns:w16cex="http://schemas.microsoft.com/office/word/2018/wordml/cex" xmlns:w16cid="http://schemas.microsoft.com/office/word/2016/wordml/cid" xmlns:w16="http://schemas.microsoft.com/office/word/2018/wordml" xmlns:w16sdtdh="http://schemas.microsoft.com/office/word/2020/wordml/sdtdatahash" xmlns:w16se="http://schemas.microsoft.com/office/word/2015/wordml/symex" xmlns:wpg="http://schemas.microsoft.com/office/word/2010/wordprocessingGroup" xmlns:wpi="http://schemas.microsoft.com/office/word/2010/wordprocessingInk" xmlns:wne="http://schemas.microsoft.com/office/word/2006/wordml" xmlns:wps="http://schemas.microsoft.com/office/word/2010/wordprocessingShape" mc:Ignorable="w14 w15 w16se w16cid w16 w16cex w16sdtdh wp14">
   <w15:person w15:author="Charles Vin">
     <w15:presenceInfo w15:providerId="Windows Live" w15:userId="b6a572ba99eaa7ea"/>
   </w15:person>

</xml_diff>

<commit_message>
Merge des fiche SAM
</commit_message>
<xml_diff>
--- a/SAM/TD.docx
+++ b/SAM/TD.docx
@@ -2509,6 +2509,27 @@
           <m:t>Taille de la selection du prédicat=4</m:t>
         </m:r>
       </m:oMath>
+    </w:p>
+    <w:p>
+      <w:pPr>
+        <w:pStyle w:val="ListParagraph"/>
+        <w:numPr>
+          <w:ilvl w:val="1"/>
+          <w:numId w:val="3"/>
+        </w:numPr>
+        <w:rPr>
+          <w:rFonts w:ascii="Cambria Math" w:eastAsiaTheme="minorEastAsia" w:hAnsi="Cambria Math"/>
+          <w:oMath/>
+        </w:rPr>
+      </w:pPr>
+      <w:r>
+        <w:rPr>
+          <w:rFonts w:eastAsiaTheme="minorEastAsia"/>
+          <w:b/>
+          <w:bCs/>
+        </w:rPr>
+        <w:t xml:space="preserve">Parfois il faut ajouter le cout du index range scan si on l’a </w:t>
+      </w:r>
     </w:p>
     <w:p>
       <w:pPr>
@@ -3167,19 +3188,17 @@
         </w:rPr>
         <w:t xml:space="preserve">On peut trouver </w:t>
       </w:r>
-      <w:proofErr w:type="gramStart"/>
-      <w:r>
-        <w:rPr>
-          <w:rFonts w:eastAsiaTheme="minorEastAsia"/>
-        </w:rPr>
-        <w:t>certaine valeurs</w:t>
-      </w:r>
-      <w:proofErr w:type="gramEnd"/>
-      <w:r>
-        <w:rPr>
-          <w:rFonts w:eastAsiaTheme="minorEastAsia"/>
-        </w:rPr>
-        <w:t xml:space="preserve"> qui nous manque par équation ! </w:t>
+      <w:r>
+        <w:rPr>
+          <w:rFonts w:eastAsiaTheme="minorEastAsia"/>
+        </w:rPr>
+        <w:t>certaines</w:t>
+      </w:r>
+      <w:r>
+        <w:rPr>
+          <w:rFonts w:eastAsiaTheme="minorEastAsia"/>
+        </w:rPr>
+        <w:t xml:space="preserve"> valeurs qui nous manque par équation ! </w:t>
       </w:r>
     </w:p>
     <w:p>
@@ -3283,6 +3302,7 @@
         <w:rPr>
           <w:rFonts w:eastAsiaTheme="minorEastAsia"/>
         </w:rPr>
+        <w:lastRenderedPageBreak/>
         <w:t>Bon exo 3 TD3 correction Manon</w:t>
       </w:r>
     </w:p>
@@ -3301,7 +3321,6 @@
         <w:rPr>
           <w:rFonts w:eastAsiaTheme="minorEastAsia"/>
         </w:rPr>
-        <w:lastRenderedPageBreak/>
         <w:t xml:space="preserve">EXO2 TD3 POTENTIELLEMENT PARTIEL </w:t>
       </w:r>
     </w:p>
@@ -5545,6 +5564,19 @@
       <w:lang w:val="fr-FR"/>
     </w:rPr>
   </w:style>
+  <w:style w:type="paragraph" w:styleId="Revision">
+    <w:name w:val="Revision"/>
+    <w:hidden/>
+    <w:uiPriority w:val="99"/>
+    <w:semiHidden/>
+    <w:rsid w:val="005F1E91"/>
+    <w:pPr>
+      <w:spacing w:after="0" w:line="240" w:lineRule="auto"/>
+    </w:pPr>
+    <w:rPr>
+      <w:lang w:val="fr-FR"/>
+    </w:rPr>
+  </w:style>
 </w:styles>
 </file>
 

</xml_diff>

<commit_message>
on avance sam mais très vite fait
</commit_message>
<xml_diff>
--- a/SAM/TD.docx
+++ b/SAM/TD.docx
@@ -304,6 +304,45 @@
     <w:p/>
     <w:p>
       <w:r>
+        <w:drawing>
+          <wp:inline distT="0" distB="0" distL="0" distR="0" wp14:anchorId="0AA25D06" wp14:editId="25B8D974">
+            <wp:extent cx="5731510" cy="2894965"/>
+            <wp:effectExtent l="0" t="0" r="2540" b="635"/>
+            <wp:docPr id="6" name="Picture 6"/>
+            <wp:cNvGraphicFramePr>
+              <a:graphicFrameLocks xmlns:a="http://schemas.openxmlformats.org/drawingml/2006/main" noChangeAspect="1"/>
+            </wp:cNvGraphicFramePr>
+            <a:graphic xmlns:a="http://schemas.openxmlformats.org/drawingml/2006/main">
+              <a:graphicData uri="http://schemas.openxmlformats.org/drawingml/2006/picture">
+                <pic:pic xmlns:pic="http://schemas.openxmlformats.org/drawingml/2006/picture">
+                  <pic:nvPicPr>
+                    <pic:cNvPr id="1" name=""/>
+                    <pic:cNvPicPr/>
+                  </pic:nvPicPr>
+                  <pic:blipFill>
+                    <a:blip r:embed="rId7"/>
+                    <a:stretch>
+                      <a:fillRect/>
+                    </a:stretch>
+                  </pic:blipFill>
+                  <pic:spPr>
+                    <a:xfrm>
+                      <a:off x="0" y="0"/>
+                      <a:ext cx="5731510" cy="2894965"/>
+                    </a:xfrm>
+                    <a:prstGeom prst="rect">
+                      <a:avLst/>
+                    </a:prstGeom>
+                  </pic:spPr>
+                </pic:pic>
+              </a:graphicData>
+            </a:graphic>
+          </wp:inline>
+        </w:drawing>
+      </w:r>
+    </w:p>
+    <w:p>
+      <w:r>
         <w:t xml:space="preserve">Hachage : </w:t>
       </w:r>
     </w:p>
@@ -538,6 +577,7 @@
         <w:rPr>
           <w:rFonts w:eastAsiaTheme="minorEastAsia"/>
         </w:rPr>
+        <w:lastRenderedPageBreak/>
         <w:t xml:space="preserve">Si </w:t>
       </w:r>
       <w:proofErr w:type="spellStart"/>
@@ -795,7 +835,6 @@
         </w:numPr>
       </w:pPr>
       <w:r>
-        <w:lastRenderedPageBreak/>
         <w:t xml:space="preserve">On peut supprimer un </w:t>
       </w:r>
       <w:proofErr w:type="spellStart"/>
@@ -1574,6 +1613,7 @@
         <w:rPr>
           <w:rFonts w:eastAsiaTheme="minorEastAsia"/>
         </w:rPr>
+        <w:lastRenderedPageBreak/>
         <w:t xml:space="preserve">Sinon lire le paquet </w:t>
       </w:r>
       <m:oMath>
@@ -2081,7 +2121,7 @@
                     <pic:cNvPicPr/>
                   </pic:nvPicPr>
                   <pic:blipFill>
-                    <a:blip r:embed="rId11">
+                    <a:blip r:embed="rId12">
                       <a:extLst>
                         <a:ext uri="{28A0092B-C50C-407E-A947-70E740481C1C}">
                           <a14:useLocalDpi xmlns:a14="http://schemas.microsoft.com/office/drawing/2010/main" val="0"/>
@@ -3116,6 +3156,7 @@
           <w:rFonts w:eastAsiaTheme="minorEastAsia"/>
           <w:noProof/>
         </w:rPr>
+        <w:lastRenderedPageBreak/>
         <w:drawing>
           <wp:inline distT="0" distB="0" distL="0" distR="0" wp14:anchorId="0B214870" wp14:editId="201AE690">
             <wp:extent cx="5731510" cy="2542540"/>
@@ -3132,7 +3173,7 @@
                     <pic:cNvPicPr/>
                   </pic:nvPicPr>
                   <pic:blipFill>
-                    <a:blip r:embed="rId12"/>
+                    <a:blip r:embed="rId13"/>
                     <a:stretch>
                       <a:fillRect/>
                     </a:stretch>
@@ -3302,7 +3343,6 @@
         <w:rPr>
           <w:rFonts w:eastAsiaTheme="minorEastAsia"/>
         </w:rPr>
-        <w:lastRenderedPageBreak/>
         <w:t>Bon exo 3 TD3 correction Manon</w:t>
       </w:r>
     </w:p>
@@ -4288,6 +4328,7 @@
         <w:rPr>
           <w:rFonts w:eastAsiaTheme="minorEastAsia"/>
         </w:rPr>
+        <w:lastRenderedPageBreak/>
         <w:t>avec</w:t>
       </w:r>
       <w:proofErr w:type="gramEnd"/>
@@ -4529,7 +4570,7 @@
                     <pic:cNvPicPr/>
                   </pic:nvPicPr>
                   <pic:blipFill>
-                    <a:blip r:embed="rId13"/>
+                    <a:blip r:embed="rId14"/>
                     <a:stretch>
                       <a:fillRect/>
                     </a:stretch>

</xml_diff>

<commit_message>
petite précision TD SAM
</commit_message>
<xml_diff>
--- a/SAM/TD.docx
+++ b/SAM/TD.docx
@@ -1,15 +1,10 @@
 
 <file path=word/document.xml><?xml version="1.0" encoding="utf-8"?>
-<w:document xmlns:wpc="http://schemas.microsoft.com/office/word/2010/wordprocessingCanvas" xmlns:cx="http://schemas.microsoft.com/office/drawing/2014/chartex" xmlns:cx1="http://schemas.microsoft.com/office/drawing/2015/9/8/chartex" xmlns:cx2="http://schemas.microsoft.com/office/drawing/2015/10/21/chartex" xmlns:cx3="http://schemas.microsoft.com/office/drawing/2016/5/9/chartex" xmlns:cx4="http://schemas.microsoft.com/office/drawing/2016/5/10/chartex" xmlns:cx5="http://schemas.microsoft.com/office/drawing/2016/5/11/chartex" xmlns:cx6="http://schemas.microsoft.com/office/drawing/2016/5/12/chartex" xmlns:cx7="http://schemas.microsoft.com/office/drawing/2016/5/13/chartex" xmlns:cx8="http://schemas.microsoft.com/office/drawing/2016/5/14/chartex" xmlns:mc="http://schemas.openxmlformats.org/markup-compatibility/2006" xmlns:aink="http://schemas.microsoft.com/office/drawing/2016/ink" xmlns:am3d="http://schemas.microsoft.com/office/drawing/2017/model3d" xmlns:o="urn:schemas-microsoft-com:office:office" xmlns:r="http://schemas.openxmlformats.org/officeDocument/2006/relationships" xmlns:m="http://schemas.openxmlformats.org/officeDocument/2006/math" xmlns:v="urn:schemas-microsoft-com:vml" xmlns:wp14="http://schemas.microsoft.com/office/word/2010/wordprocessingDrawing" xmlns:wp="http://schemas.openxmlformats.org/drawingml/2006/wordprocessingDrawing" xmlns:w10="urn:schemas-microsoft-com:office:word" xmlns:w="http://schemas.openxmlformats.org/wordprocessingml/2006/main" xmlns:w14="http://schemas.microsoft.com/office/word/2010/wordml" xmlns:w15="http://schemas.microsoft.com/office/word/2012/wordml" xmlns:w16cex="http://schemas.microsoft.com/office/word/2018/wordml/cex" xmlns:w16cid="http://schemas.microsoft.com/office/word/2016/wordml/cid" xmlns:w16="http://schemas.microsoft.com/office/word/2018/wordml" xmlns:w16sdtdh="http://schemas.microsoft.com/office/word/2020/wordml/sdtdatahash" xmlns:w16se="http://schemas.microsoft.com/office/word/2015/wordml/symex" xmlns:wpg="http://schemas.microsoft.com/office/word/2010/wordprocessingGroup" xmlns:wpi="http://schemas.microsoft.com/office/word/2010/wordprocessingInk" xmlns:wne="http://schemas.microsoft.com/office/word/2006/wordml" xmlns:wps="http://schemas.microsoft.com/office/word/2010/wordprocessingShape" mc:Ignorable="w14 w15 w16se w16cid w16 w16cex w16sdtdh wp14">
+<w:document xmlns:wpc="http://schemas.microsoft.com/office/word/2010/wordprocessingCanvas" xmlns:cx="http://schemas.microsoft.com/office/drawing/2014/chartex" xmlns:cx1="http://schemas.microsoft.com/office/drawing/2015/9/8/chartex" xmlns:cx2="http://schemas.microsoft.com/office/drawing/2015/10/21/chartex" xmlns:cx3="http://schemas.microsoft.com/office/drawing/2016/5/9/chartex" xmlns:cx4="http://schemas.microsoft.com/office/drawing/2016/5/10/chartex" xmlns:cx5="http://schemas.microsoft.com/office/drawing/2016/5/11/chartex" xmlns:cx6="http://schemas.microsoft.com/office/drawing/2016/5/12/chartex" xmlns:cx7="http://schemas.microsoft.com/office/drawing/2016/5/13/chartex" xmlns:cx8="http://schemas.microsoft.com/office/drawing/2016/5/14/chartex" xmlns:mc="http://schemas.openxmlformats.org/markup-compatibility/2006" xmlns:aink="http://schemas.microsoft.com/office/drawing/2016/ink" xmlns:am3d="http://schemas.microsoft.com/office/drawing/2017/model3d" xmlns:o="urn:schemas-microsoft-com:office:office" xmlns:oel="http://schemas.microsoft.com/office/2019/extlst" xmlns:r="http://schemas.openxmlformats.org/officeDocument/2006/relationships" xmlns:m="http://schemas.openxmlformats.org/officeDocument/2006/math" xmlns:v="urn:schemas-microsoft-com:vml" xmlns:wp14="http://schemas.microsoft.com/office/word/2010/wordprocessingDrawing" xmlns:wp="http://schemas.openxmlformats.org/drawingml/2006/wordprocessingDrawing" xmlns:w10="urn:schemas-microsoft-com:office:word" xmlns:w="http://schemas.openxmlformats.org/wordprocessingml/2006/main" xmlns:w14="http://schemas.microsoft.com/office/word/2010/wordml" xmlns:w15="http://schemas.microsoft.com/office/word/2012/wordml" xmlns:w16cex="http://schemas.microsoft.com/office/word/2018/wordml/cex" xmlns:w16cid="http://schemas.microsoft.com/office/word/2016/wordml/cid" xmlns:w16="http://schemas.microsoft.com/office/word/2018/wordml" xmlns:w16sdtdh="http://schemas.microsoft.com/office/word/2020/wordml/sdtdatahash" xmlns:w16se="http://schemas.microsoft.com/office/word/2015/wordml/symex" xmlns:wpg="http://schemas.microsoft.com/office/word/2010/wordprocessingGroup" xmlns:wpi="http://schemas.microsoft.com/office/word/2010/wordprocessingInk" xmlns:wne="http://schemas.microsoft.com/office/word/2006/wordml" xmlns:wps="http://schemas.microsoft.com/office/word/2010/wordprocessingShape" mc:Ignorable="w14 w15 w16se w16cid w16 w16cex w16sdtdh wp14">
   <w:body>
     <w:p>
-      <w:proofErr w:type="spellStart"/>
-      <w:r>
-        <w:t>Cheatsheet</w:t>
-      </w:r>
-      <w:proofErr w:type="spellEnd"/>
-      <w:r>
-        <w:t xml:space="preserve"> : </w:t>
+      <w:r>
+        <w:t xml:space="preserve">Cheatsheet : </w:t>
       </w:r>
     </w:p>
     <w:p>
@@ -26,15 +21,7 @@
         </w:numPr>
       </w:pPr>
       <w:r>
-        <w:t xml:space="preserve">La première clé défini </w:t>
-      </w:r>
-      <w:proofErr w:type="gramStart"/>
-      <w:r>
-        <w:t>le tris</w:t>
-      </w:r>
-      <w:proofErr w:type="gramEnd"/>
-      <w:r>
-        <w:t xml:space="preserve"> de l’index -&gt; important pour le parcourir </w:t>
+        <w:t xml:space="preserve">La première clé défini le tris de l’index -&gt; important pour le parcourir </w:t>
       </w:r>
     </w:p>
     <w:p>
@@ -108,13 +95,8 @@
       <w:r>
         <w:t>Atteindre (</w:t>
       </w:r>
-      <w:proofErr w:type="spellStart"/>
-      <w:r>
-        <w:t>pred</w:t>
-      </w:r>
-      <w:proofErr w:type="spellEnd"/>
-      <w:r>
-        <w:t>, min-machin)</w:t>
+      <w:r>
+        <w:t>pred, min-machin)</w:t>
       </w:r>
     </w:p>
     <w:p>
@@ -126,15 +108,7 @@
         </w:numPr>
       </w:pPr>
       <w:r>
-        <w:t>Parcours (max-</w:t>
-      </w:r>
-      <w:proofErr w:type="spellStart"/>
-      <w:r>
-        <w:t>pred</w:t>
-      </w:r>
-      <w:proofErr w:type="spellEnd"/>
-      <w:r>
-        <w:t>, max machin)</w:t>
+        <w:t>Parcours (max-pred, max machin)</w:t>
       </w:r>
     </w:p>
     <w:p>
@@ -304,6 +278,9 @@
     <w:p/>
     <w:p>
       <w:r>
+        <w:rPr>
+          <w:noProof/>
+        </w:rPr>
         <w:drawing>
           <wp:inline distT="0" distB="0" distL="0" distR="0" wp14:anchorId="0AA25D06" wp14:editId="25B8D974">
             <wp:extent cx="5731510" cy="2894965"/>
@@ -355,15 +332,7 @@
         </w:numPr>
       </w:pPr>
       <w:r>
-        <w:t xml:space="preserve">Un répertoire contient des </w:t>
-      </w:r>
-      <w:proofErr w:type="spellStart"/>
-      <w:r>
-        <w:t>packets</w:t>
-      </w:r>
-      <w:proofErr w:type="spellEnd"/>
-      <w:r>
-        <w:t xml:space="preserve"> qui contienne des PL valeurs (je pense pointeur)</w:t>
+        <w:t>Un répertoire contient des packets qui contienne des PL valeurs (je pense pointeur)</w:t>
       </w:r>
     </w:p>
     <w:p>
@@ -479,21 +448,7 @@
         <w:rPr>
           <w:rFonts w:eastAsiaTheme="minorEastAsia"/>
         </w:rPr>
-        <w:t>Trouver l’ordre de R[</w:t>
-      </w:r>
-      <w:proofErr w:type="gramStart"/>
-      <w:r>
-        <w:rPr>
-          <w:rFonts w:eastAsiaTheme="minorEastAsia"/>
-        </w:rPr>
-        <w:t>A,B</w:t>
-      </w:r>
-      <w:proofErr w:type="gramEnd"/>
-      <w:r>
-        <w:rPr>
-          <w:rFonts w:eastAsiaTheme="minorEastAsia"/>
-        </w:rPr>
-        <w:t>] -&gt; Regarder les modulo des valeur à l’intérieur</w:t>
+        <w:t>Trouver l’ordre de R[A,B] -&gt; Regarder les modulo des valeur à l’intérieur</w:t>
       </w:r>
     </w:p>
     <w:p>
@@ -520,15 +475,7 @@
         </w:numPr>
       </w:pPr>
       <w:r>
-        <w:t xml:space="preserve">On met v dans le </w:t>
-      </w:r>
-      <w:proofErr w:type="spellStart"/>
-      <w:r>
-        <w:t>packet</w:t>
-      </w:r>
-      <w:proofErr w:type="spellEnd"/>
-      <w:r>
-        <w:t xml:space="preserve"> numéro </w:t>
+        <w:t xml:space="preserve">On met v dans le packet numéro </w:t>
       </w:r>
       <m:oMath>
         <m:r>
@@ -580,19 +527,11 @@
         <w:lastRenderedPageBreak/>
         <w:t xml:space="preserve">Si </w:t>
       </w:r>
-      <w:proofErr w:type="spellStart"/>
-      <w:r>
-        <w:rPr>
-          <w:rFonts w:eastAsiaTheme="minorEastAsia"/>
-        </w:rPr>
-        <w:t>PLi</w:t>
-      </w:r>
-      <w:proofErr w:type="spellEnd"/>
-      <w:r>
-        <w:rPr>
-          <w:rFonts w:eastAsiaTheme="minorEastAsia"/>
-        </w:rPr>
-        <w:t xml:space="preserve"> </w:t>
+      <w:r>
+        <w:rPr>
+          <w:rFonts w:eastAsiaTheme="minorEastAsia"/>
+        </w:rPr>
+        <w:t xml:space="preserve">PLi </w:t>
       </w:r>
       <w:r>
         <w:rPr>
@@ -610,16 +549,11 @@
         </w:numPr>
       </w:pPr>
       <w:r>
-        <w:t xml:space="preserve">PG = </w:t>
-      </w:r>
-      <w:proofErr w:type="spellStart"/>
-      <w:r>
-        <w:t>PL</w:t>
+        <w:t>PG = PL</w:t>
       </w:r>
       <w:r>
         <w:t>i</w:t>
       </w:r>
-      <w:proofErr w:type="spellEnd"/>
       <w:r>
         <w:t xml:space="preserve"> : </w:t>
       </w:r>
@@ -665,13 +599,8 @@
           <w:numId w:val="3"/>
         </w:numPr>
       </w:pPr>
-      <w:proofErr w:type="spellStart"/>
-      <w:r>
-        <w:t>PLi</w:t>
-      </w:r>
-      <w:proofErr w:type="spellEnd"/>
-      <w:r>
-        <w:t xml:space="preserve"> &lt; PG :</w:t>
+      <w:r>
+        <w:t>PLi &lt; PG :</w:t>
       </w:r>
     </w:p>
     <w:p>
@@ -683,23 +612,7 @@
         </w:numPr>
       </w:pPr>
       <w:r>
-        <w:t xml:space="preserve">Créer un nouveau </w:t>
-      </w:r>
-      <w:proofErr w:type="spellStart"/>
-      <w:r>
-        <w:t>packet</w:t>
-      </w:r>
-      <w:proofErr w:type="spellEnd"/>
-      <w:r>
-        <w:t xml:space="preserve"> </w:t>
-      </w:r>
-      <w:proofErr w:type="spellStart"/>
-      <w:r>
-        <w:t>Pj</w:t>
-      </w:r>
-      <w:proofErr w:type="spellEnd"/>
-      <w:r>
-        <w:t xml:space="preserve"> </w:t>
+        <w:t xml:space="preserve">Créer un nouveau packet Pj </w:t>
       </w:r>
     </w:p>
     <w:p>
@@ -711,15 +624,7 @@
         </w:numPr>
       </w:pPr>
       <w:r>
-        <w:t xml:space="preserve">Remplacer le deuxième Pi par </w:t>
-      </w:r>
-      <w:proofErr w:type="spellStart"/>
-      <w:r>
-        <w:t>Pj</w:t>
-      </w:r>
-      <w:proofErr w:type="spellEnd"/>
-      <w:r>
-        <w:t xml:space="preserve"> </w:t>
+        <w:t xml:space="preserve">Remplacer le deuxième Pi par Pj </w:t>
       </w:r>
     </w:p>
     <w:p>
@@ -730,21 +635,8 @@
           <w:numId w:val="3"/>
         </w:numPr>
       </w:pPr>
-      <w:proofErr w:type="gramStart"/>
-      <w:r>
-        <w:t>Si il</w:t>
-      </w:r>
-      <w:proofErr w:type="gramEnd"/>
-      <w:r>
-        <w:t xml:space="preserve"> y a 4 pi : « recopier le remplacement dans le reste du </w:t>
-      </w:r>
-      <w:proofErr w:type="spellStart"/>
-      <w:r>
-        <w:t>repertoire</w:t>
-      </w:r>
-      <w:proofErr w:type="spellEnd"/>
-      <w:r>
-        <w:t> »</w:t>
+      <w:r>
+        <w:t>Si il y a 4 pi : « recopier le remplacement dans le reste du repertoire »</w:t>
       </w:r>
     </w:p>
     <w:p>
@@ -756,13 +648,8 @@
         </w:numPr>
       </w:pPr>
       <w:r>
-        <w:t xml:space="preserve">Incrémenter les PL de Pi et </w:t>
-      </w:r>
-      <w:proofErr w:type="spellStart"/>
-      <w:r>
-        <w:t>Pj</w:t>
-      </w:r>
-      <w:proofErr w:type="spellEnd"/>
+        <w:t>Incrémenter les PL de Pi et Pj</w:t>
+      </w:r>
     </w:p>
     <w:p>
       <w:pPr>
@@ -782,13 +669,8 @@
         <w:t xml:space="preserve"> et la nouvelle valeur v</w:t>
       </w:r>
       <w:r>
-        <w:t xml:space="preserve"> entre Pi et </w:t>
-      </w:r>
-      <w:proofErr w:type="spellStart"/>
-      <w:r>
-        <w:t>Pj</w:t>
-      </w:r>
-      <w:proofErr w:type="spellEnd"/>
+        <w:t xml:space="preserve"> entre Pi et Pj</w:t>
+      </w:r>
       <w:r>
         <w:t xml:space="preserve"> en recalculant les modulos avec la nouvelle valeur de PG</w:t>
       </w:r>
@@ -815,15 +697,7 @@
         </w:numPr>
       </w:pPr>
       <w:r>
-        <w:t xml:space="preserve">Suppression d’une valeur : si un </w:t>
-      </w:r>
-      <w:proofErr w:type="spellStart"/>
-      <w:r>
-        <w:t>packet</w:t>
-      </w:r>
-      <w:proofErr w:type="spellEnd"/>
-      <w:r>
-        <w:t xml:space="preserve"> i devient vide </w:t>
+        <w:t xml:space="preserve">Suppression d’une valeur : si un packet i devient vide </w:t>
       </w:r>
     </w:p>
     <w:p>
@@ -835,15 +709,7 @@
         </w:numPr>
       </w:pPr>
       <w:r>
-        <w:t xml:space="preserve">On peut supprimer un </w:t>
-      </w:r>
-      <w:proofErr w:type="spellStart"/>
-      <w:r>
-        <w:t>packet</w:t>
-      </w:r>
-      <w:proofErr w:type="spellEnd"/>
-      <w:r>
-        <w:t xml:space="preserve"> vide uniquement si PL = PG</w:t>
+        <w:t>On peut supprimer un packet vide uniquement si PL = PG</w:t>
       </w:r>
       <w:r>
         <w:t>, sinon il reste vide</w:t>
@@ -859,15 +725,7 @@
       </w:pPr>
       <w:commentRangeStart w:id="2"/>
       <w:r>
-        <w:t xml:space="preserve">Trouver le </w:t>
-      </w:r>
-      <w:proofErr w:type="spellStart"/>
-      <w:r>
-        <w:t>packet</w:t>
-      </w:r>
-      <w:proofErr w:type="spellEnd"/>
-      <w:r>
-        <w:t xml:space="preserve"> le plus proche </w:t>
+        <w:t xml:space="preserve">Trouver le packet le plus proche </w:t>
       </w:r>
       <w:r>
         <w:rPr>
@@ -926,6 +784,66 @@
       <w:pPr>
         <w:pStyle w:val="ListParagraph"/>
         <w:numPr>
+          <w:ilvl w:val="2"/>
+          <w:numId w:val="3"/>
+        </w:numPr>
+      </w:pPr>
+      <w:r>
+        <w:t>Exple si PLi=PG=3, les cases ayant le même suffixe (de longueur 2) sont :</w:t>
+      </w:r>
+    </w:p>
+    <w:p>
+      <w:pPr>
+        <w:pStyle w:val="ListParagraph"/>
+        <w:numPr>
+          <w:ilvl w:val="3"/>
+          <w:numId w:val="3"/>
+        </w:numPr>
+      </w:pPr>
+      <w:r>
+        <w:t>R[0] et R[4]</w:t>
+      </w:r>
+    </w:p>
+    <w:p>
+      <w:pPr>
+        <w:pStyle w:val="ListParagraph"/>
+        <w:numPr>
+          <w:ilvl w:val="3"/>
+          <w:numId w:val="3"/>
+        </w:numPr>
+      </w:pPr>
+      <w:r>
+        <w:t>R[1] et R[5]</w:t>
+      </w:r>
+    </w:p>
+    <w:p>
+      <w:pPr>
+        <w:pStyle w:val="ListParagraph"/>
+        <w:numPr>
+          <w:ilvl w:val="3"/>
+          <w:numId w:val="3"/>
+        </w:numPr>
+      </w:pPr>
+      <w:r>
+        <w:t>...</w:t>
+      </w:r>
+    </w:p>
+    <w:p>
+      <w:pPr>
+        <w:pStyle w:val="ListParagraph"/>
+        <w:numPr>
+          <w:ilvl w:val="3"/>
+          <w:numId w:val="3"/>
+        </w:numPr>
+      </w:pPr>
+      <w:r>
+        <w:t>R[3] et R[7]</w:t>
+      </w:r>
+    </w:p>
+    <w:p>
+      <w:pPr>
+        <w:pStyle w:val="ListParagraph"/>
+        <w:numPr>
           <w:ilvl w:val="1"/>
           <w:numId w:val="3"/>
         </w:numPr>
@@ -1067,23 +985,7 @@
         </w:numPr>
       </w:pPr>
       <w:r>
-        <w:t xml:space="preserve">Quand la taille de cette zone devient plus </w:t>
-      </w:r>
-      <w:proofErr w:type="gramStart"/>
-      <w:r>
-        <w:t>grand</w:t>
-      </w:r>
-      <w:proofErr w:type="gramEnd"/>
-      <w:r>
-        <w:t xml:space="preserve"> que </w:t>
-      </w:r>
-      <w:proofErr w:type="spellStart"/>
-      <w:r>
-        <w:t>N on</w:t>
-      </w:r>
-      <w:proofErr w:type="spellEnd"/>
-      <w:r>
-        <w:t xml:space="preserve"> la passe en zone principale : N -&gt; 2N</w:t>
+        <w:t>Quand la taille de cette zone devient plus grand que N on la passe en zone principale : N -&gt; 2N</w:t>
       </w:r>
     </w:p>
     <w:p>
@@ -1130,13 +1032,8 @@
           <w:numId w:val="3"/>
         </w:numPr>
       </w:pPr>
-      <w:proofErr w:type="gramStart"/>
-      <w:r>
-        <w:t>p</w:t>
-      </w:r>
-      <w:proofErr w:type="gramEnd"/>
-      <w:r>
-        <w:t xml:space="preserve"> : prochain paquet à éclater </w:t>
+      <w:r>
+        <w:t xml:space="preserve">p : prochain paquet à éclater </w:t>
       </w:r>
     </w:p>
     <w:p>
@@ -1369,15 +1266,8 @@
         </w:numPr>
       </w:pPr>
       <w:r>
-        <w:t xml:space="preserve">      (</w:t>
-      </w:r>
-      <w:proofErr w:type="gramStart"/>
-      <w:r>
-        <w:t>on</w:t>
-      </w:r>
-      <w:proofErr w:type="gramEnd"/>
-      <w:r>
-        <w:t xml:space="preserve"> ne compte pas la zone de débordement)</w:t>
+        <w:lastRenderedPageBreak/>
+        <w:t xml:space="preserve">      (on ne compte pas la zone de débordement)</w:t>
       </w:r>
     </w:p>
     <w:p>
@@ -1613,7 +1503,6 @@
         <w:rPr>
           <w:rFonts w:eastAsiaTheme="minorEastAsia"/>
         </w:rPr>
-        <w:lastRenderedPageBreak/>
         <w:t xml:space="preserve">Sinon lire le paquet </w:t>
       </w:r>
       <m:oMath>
@@ -1966,21 +1855,7 @@
         <w:rPr>
           <w:rFonts w:eastAsiaTheme="minorEastAsia"/>
         </w:rPr>
-        <w:t xml:space="preserve"> </w:t>
-      </w:r>
-      <w:proofErr w:type="gramStart"/>
-      <w:r>
-        <w:rPr>
-          <w:rFonts w:eastAsiaTheme="minorEastAsia"/>
-        </w:rPr>
-        <w:t>la</w:t>
-      </w:r>
-      <w:proofErr w:type="gramEnd"/>
-      <w:r>
-        <w:rPr>
-          <w:rFonts w:eastAsiaTheme="minorEastAsia"/>
-        </w:rPr>
-        <w:t xml:space="preserve"> jointure sur l’a</w:t>
+        <w:t xml:space="preserve"> la jointure sur l’a</w:t>
       </w:r>
       <w:r>
         <w:rPr>
@@ -1992,21 +1867,7 @@
         <w:rPr>
           <w:rFonts w:eastAsiaTheme="minorEastAsia"/>
         </w:rPr>
-        <w:t>(en particulier l’</w:t>
-      </w:r>
-      <w:proofErr w:type="spellStart"/>
-      <w:r>
-        <w:rPr>
-          <w:rFonts w:eastAsiaTheme="minorEastAsia"/>
-        </w:rPr>
-        <w:t>attribu</w:t>
-      </w:r>
-      <w:proofErr w:type="spellEnd"/>
-      <w:r>
-        <w:rPr>
-          <w:rFonts w:eastAsiaTheme="minorEastAsia"/>
-        </w:rPr>
-        <w:t xml:space="preserve"> </w:t>
+        <w:t xml:space="preserve">(en particulier l’attribu </w:t>
       </w:r>
       <w:r>
         <w:rPr>
@@ -2042,15 +1903,7 @@
         </w:numPr>
       </w:pPr>
       <w:r>
-        <w:t xml:space="preserve">Expression </w:t>
-      </w:r>
-      <w:proofErr w:type="spellStart"/>
-      <w:r>
-        <w:t>algèbrique</w:t>
-      </w:r>
-      <w:proofErr w:type="spellEnd"/>
-      <w:r>
-        <w:t xml:space="preserve"> d’un arbre :</w:t>
+        <w:t>Expression algèbrique d’un arbre :</w:t>
       </w:r>
     </w:p>
     <w:p>
@@ -2061,13 +1914,8 @@
           <w:numId w:val="3"/>
         </w:numPr>
       </w:pPr>
-      <w:proofErr w:type="spellStart"/>
-      <w:r>
-        <w:t>Arret</w:t>
-      </w:r>
-      <w:proofErr w:type="spellEnd"/>
-      <w:r>
-        <w:t xml:space="preserve"> sur un des traits de l’arbre, écrire avec les </w:t>
+      <w:r>
+        <w:t xml:space="preserve">Arret sur un des traits de l’arbre, écrire avec les </w:t>
       </w:r>
       <m:oMath>
         <m:r>
@@ -2984,21 +2832,7 @@
         <w:rPr>
           <w:rFonts w:eastAsiaTheme="minorEastAsia"/>
         </w:rPr>
-        <w:t xml:space="preserve"> </w:t>
-      </w:r>
-      <w:proofErr w:type="gramStart"/>
-      <w:r>
-        <w:rPr>
-          <w:rFonts w:eastAsiaTheme="minorEastAsia"/>
-        </w:rPr>
-        <w:t>facteur</w:t>
-      </w:r>
-      <w:proofErr w:type="gramEnd"/>
-      <w:r>
-        <w:rPr>
-          <w:rFonts w:eastAsiaTheme="minorEastAsia"/>
-        </w:rPr>
-        <w:t xml:space="preserve"> de sélectivité du prédicat </w:t>
+        <w:t xml:space="preserve"> facteur de sélectivité du prédicat </w:t>
       </w:r>
       <m:oMath>
         <m:r>
@@ -3156,7 +2990,6 @@
           <w:rFonts w:eastAsiaTheme="minorEastAsia"/>
           <w:noProof/>
         </w:rPr>
-        <w:lastRenderedPageBreak/>
         <w:drawing>
           <wp:inline distT="0" distB="0" distL="0" distR="0" wp14:anchorId="0B214870" wp14:editId="201AE690">
             <wp:extent cx="5731510" cy="2542540"/>
@@ -3442,19 +3275,11 @@
           <w:rFonts w:eastAsiaTheme="minorEastAsia"/>
         </w:rPr>
       </w:pPr>
-      <w:proofErr w:type="gramStart"/>
-      <w:r>
-        <w:rPr>
-          <w:rFonts w:eastAsiaTheme="minorEastAsia"/>
-        </w:rPr>
-        <w:t>cout</w:t>
-      </w:r>
-      <w:proofErr w:type="gramEnd"/>
-      <w:r>
-        <w:rPr>
-          <w:rFonts w:eastAsiaTheme="minorEastAsia"/>
-        </w:rPr>
-        <w:t xml:space="preserve"> = </w:t>
+      <w:r>
+        <w:rPr>
+          <w:rFonts w:eastAsiaTheme="minorEastAsia"/>
+        </w:rPr>
+        <w:t xml:space="preserve">cout = </w:t>
       </w:r>
       <w:r>
         <w:rPr>
@@ -3472,35 +3297,7 @@
         <w:rPr>
           <w:rFonts w:eastAsiaTheme="minorEastAsia"/>
         </w:rPr>
-        <w:t xml:space="preserve">ofondeur de l’index – 1) + nombre de </w:t>
-      </w:r>
-      <w:proofErr w:type="spellStart"/>
-      <w:r>
-        <w:rPr>
-          <w:rFonts w:eastAsiaTheme="minorEastAsia"/>
-        </w:rPr>
-        <w:t>row</w:t>
-      </w:r>
-      <w:proofErr w:type="spellEnd"/>
-      <w:r>
-        <w:rPr>
-          <w:rFonts w:eastAsiaTheme="minorEastAsia"/>
-        </w:rPr>
-        <w:t xml:space="preserve"> sélectionné (colonne </w:t>
-      </w:r>
-      <w:proofErr w:type="spellStart"/>
-      <w:r>
-        <w:rPr>
-          <w:rFonts w:eastAsiaTheme="minorEastAsia"/>
-        </w:rPr>
-        <w:t>row</w:t>
-      </w:r>
-      <w:proofErr w:type="spellEnd"/>
-      <w:r>
-        <w:rPr>
-          <w:rFonts w:eastAsiaTheme="minorEastAsia"/>
-        </w:rPr>
-        <w:t xml:space="preserve"> du plans) * nombre de page de l’index / nombre de ligne </w:t>
+        <w:t xml:space="preserve">ofondeur de l’index – 1) + nombre de row sélectionné (colonne row du plans) * nombre de page de l’index / nombre de ligne </w:t>
       </w:r>
       <w:r>
         <w:rPr>
@@ -3524,21 +3321,7 @@
         <w:rPr>
           <w:rFonts w:eastAsiaTheme="minorEastAsia"/>
         </w:rPr>
-        <w:t xml:space="preserve">Ou plus facile parfois avec un </w:t>
-      </w:r>
-      <w:proofErr w:type="spellStart"/>
-      <w:r>
-        <w:rPr>
-          <w:rFonts w:eastAsiaTheme="minorEastAsia"/>
-        </w:rPr>
-        <w:t>predicat</w:t>
-      </w:r>
-      <w:proofErr w:type="spellEnd"/>
-      <w:r>
-        <w:rPr>
-          <w:rFonts w:eastAsiaTheme="minorEastAsia"/>
-        </w:rPr>
-        <w:t xml:space="preserve"> </w:t>
+        <w:t xml:space="preserve">Ou plus facile parfois avec un predicat </w:t>
       </w:r>
     </w:p>
     <w:p>
@@ -3556,21 +3339,7 @@
         <w:rPr>
           <w:rFonts w:eastAsiaTheme="minorEastAsia"/>
         </w:rPr>
-        <w:t>Cout = (profondeur – 1) + nb de page de l’index * SF(</w:t>
-      </w:r>
-      <w:proofErr w:type="spellStart"/>
-      <w:r>
-        <w:rPr>
-          <w:rFonts w:eastAsiaTheme="minorEastAsia"/>
-        </w:rPr>
-        <w:t>pred</w:t>
-      </w:r>
-      <w:proofErr w:type="spellEnd"/>
-      <w:r>
-        <w:rPr>
-          <w:rFonts w:eastAsiaTheme="minorEastAsia"/>
-        </w:rPr>
-        <w:t>)</w:t>
+        <w:t>Cout = (profondeur – 1) + nb de page de l’index * SF(pred)</w:t>
       </w:r>
     </w:p>
     <w:p>
@@ -3689,47 +3458,13 @@
           <w:lang w:val="en-US"/>
         </w:rPr>
       </w:pPr>
-      <w:proofErr w:type="spellStart"/>
       <w:r>
         <w:rPr>
           <w:rFonts w:eastAsiaTheme="minorEastAsia"/>
           <w:lang w:val="en-US"/>
         </w:rPr>
-        <w:t>Cost_table_Access_By_Rowid</w:t>
-      </w:r>
-      <w:proofErr w:type="spellEnd"/>
-      <w:r>
-        <w:rPr>
-          <w:rFonts w:eastAsiaTheme="minorEastAsia"/>
-          <w:lang w:val="en-US"/>
-        </w:rPr>
-        <w:t xml:space="preserve">(n) = </w:t>
-      </w:r>
-      <w:proofErr w:type="spellStart"/>
-      <w:r>
-        <w:rPr>
-          <w:rFonts w:eastAsiaTheme="minorEastAsia"/>
-          <w:lang w:val="en-US"/>
-        </w:rPr>
-        <w:t>Cost_Index_Range_Scan</w:t>
-      </w:r>
-      <w:proofErr w:type="spellEnd"/>
-      <w:r>
-        <w:rPr>
-          <w:rFonts w:eastAsiaTheme="minorEastAsia"/>
-          <w:lang w:val="en-US"/>
-        </w:rPr>
-        <w:t xml:space="preserve">(n) + n * CF / </w:t>
-      </w:r>
-      <w:proofErr w:type="spellStart"/>
-      <w:r>
-        <w:rPr>
-          <w:rFonts w:eastAsiaTheme="minorEastAsia"/>
-          <w:lang w:val="en-US"/>
-        </w:rPr>
-        <w:t>num_rows</w:t>
-      </w:r>
-      <w:proofErr w:type="spellEnd"/>
+        <w:t>Cost_table_Access_By_Rowid(n) = Cost_Index_Range_Scan(n) + n * CF / num_rows</w:t>
+      </w:r>
     </w:p>
     <w:p>
       <w:pPr>
@@ -3742,33 +3477,11 @@
           <w:rFonts w:eastAsiaTheme="minorEastAsia"/>
         </w:rPr>
       </w:pPr>
-      <w:proofErr w:type="spellStart"/>
-      <w:r>
-        <w:rPr>
-          <w:rFonts w:eastAsiaTheme="minorEastAsia"/>
-        </w:rPr>
-        <w:t>Num_rows</w:t>
-      </w:r>
-      <w:proofErr w:type="spellEnd"/>
-      <w:r>
-        <w:rPr>
-          <w:rFonts w:eastAsiaTheme="minorEastAsia"/>
-        </w:rPr>
-        <w:t xml:space="preserve"> = </w:t>
-      </w:r>
-      <w:proofErr w:type="spellStart"/>
-      <w:r>
-        <w:rPr>
-          <w:rFonts w:eastAsiaTheme="minorEastAsia"/>
-        </w:rPr>
-        <w:t>card</w:t>
-      </w:r>
-      <w:proofErr w:type="spellEnd"/>
-      <w:r>
-        <w:rPr>
-          <w:rFonts w:eastAsiaTheme="minorEastAsia"/>
-        </w:rPr>
-        <w:t>(T) = nom</w:t>
+      <w:r>
+        <w:rPr>
+          <w:rFonts w:eastAsiaTheme="minorEastAsia"/>
+        </w:rPr>
+        <w:t>Num_rows = card(T) = nom</w:t>
       </w:r>
       <w:r>
         <w:rPr>
@@ -3788,47 +3501,11 @@
           <w:rFonts w:eastAsiaTheme="minorEastAsia"/>
         </w:rPr>
       </w:pPr>
-      <w:proofErr w:type="gramStart"/>
-      <w:r>
-        <w:rPr>
-          <w:rFonts w:eastAsiaTheme="minorEastAsia"/>
-        </w:rPr>
-        <w:t>n</w:t>
-      </w:r>
-      <w:proofErr w:type="gramEnd"/>
-      <w:r>
-        <w:rPr>
-          <w:rFonts w:eastAsiaTheme="minorEastAsia"/>
-        </w:rPr>
-        <w:t xml:space="preserve"> = nombre de </w:t>
-      </w:r>
-      <w:proofErr w:type="spellStart"/>
-      <w:r>
-        <w:rPr>
-          <w:rFonts w:eastAsiaTheme="minorEastAsia"/>
-        </w:rPr>
-        <w:t>row</w:t>
-      </w:r>
-      <w:proofErr w:type="spellEnd"/>
-      <w:r>
-        <w:rPr>
-          <w:rFonts w:eastAsiaTheme="minorEastAsia"/>
-        </w:rPr>
-        <w:t xml:space="preserve"> sélectionné (colonne </w:t>
-      </w:r>
-      <w:proofErr w:type="spellStart"/>
-      <w:r>
-        <w:rPr>
-          <w:rFonts w:eastAsiaTheme="minorEastAsia"/>
-        </w:rPr>
-        <w:t>row</w:t>
-      </w:r>
-      <w:proofErr w:type="spellEnd"/>
-      <w:r>
-        <w:rPr>
-          <w:rFonts w:eastAsiaTheme="minorEastAsia"/>
-        </w:rPr>
-        <w:t xml:space="preserve"> du plans)</w:t>
+      <w:r>
+        <w:rPr>
+          <w:rFonts w:eastAsiaTheme="minorEastAsia"/>
+        </w:rPr>
+        <w:t>n = nombre de row sélectionné (colonne row du plans)</w:t>
       </w:r>
       <w:r>
         <w:rPr>
@@ -3894,72 +3571,47 @@
           <w:rFonts w:eastAsiaTheme="minorEastAsia"/>
           <w:lang w:val="en-US"/>
         </w:rPr>
-        <w:t xml:space="preserve">CF = clustering factor de </w:t>
-      </w:r>
-      <w:proofErr w:type="spellStart"/>
+        <w:t>CF = clustering factor de l</w:t>
+      </w:r>
       <w:r>
         <w:rPr>
           <w:rFonts w:eastAsiaTheme="minorEastAsia"/>
           <w:lang w:val="en-US"/>
         </w:rPr>
-        <w:t>l</w:t>
-      </w:r>
-      <w:r>
+        <w:t xml:space="preserve">’index </w:t>
+      </w:r>
+    </w:p>
+    <w:p>
+      <w:pPr>
+        <w:pStyle w:val="ListParagraph"/>
+        <w:numPr>
+          <w:ilvl w:val="2"/>
+          <w:numId w:val="3"/>
+        </w:numPr>
         <w:rPr>
           <w:rFonts w:eastAsiaTheme="minorEastAsia"/>
           <w:lang w:val="en-US"/>
         </w:rPr>
-        <w:t>’index</w:t>
-      </w:r>
-      <w:proofErr w:type="spellEnd"/>
-      <w:r>
+      </w:pPr>
+    </w:p>
+    <w:p>
+      <w:pPr>
+        <w:pStyle w:val="ListParagraph"/>
+        <w:numPr>
+          <w:ilvl w:val="1"/>
+          <w:numId w:val="3"/>
+        </w:numPr>
         <w:rPr>
           <w:rFonts w:eastAsiaTheme="minorEastAsia"/>
           <w:lang w:val="en-US"/>
         </w:rPr>
-        <w:t xml:space="preserve"> </w:t>
-      </w:r>
-    </w:p>
-    <w:p>
-      <w:pPr>
-        <w:pStyle w:val="ListParagraph"/>
-        <w:numPr>
-          <w:ilvl w:val="2"/>
-          <w:numId w:val="3"/>
-        </w:numPr>
+      </w:pPr>
+      <w:r>
         <w:rPr>
           <w:rFonts w:eastAsiaTheme="minorEastAsia"/>
           <w:lang w:val="en-US"/>
         </w:rPr>
-      </w:pPr>
-    </w:p>
-    <w:p>
-      <w:pPr>
-        <w:pStyle w:val="ListParagraph"/>
-        <w:numPr>
-          <w:ilvl w:val="1"/>
-          <w:numId w:val="3"/>
-        </w:numPr>
-        <w:rPr>
-          <w:rFonts w:eastAsiaTheme="minorEastAsia"/>
-          <w:lang w:val="en-US"/>
-        </w:rPr>
-      </w:pPr>
-      <w:proofErr w:type="spellStart"/>
-      <w:r>
-        <w:rPr>
-          <w:rFonts w:eastAsiaTheme="minorEastAsia"/>
-          <w:lang w:val="en-US"/>
-        </w:rPr>
-        <w:t>Prédicat</w:t>
-      </w:r>
-      <w:proofErr w:type="spellEnd"/>
-      <w:r>
-        <w:rPr>
-          <w:rFonts w:eastAsiaTheme="minorEastAsia"/>
-          <w:lang w:val="en-US"/>
-        </w:rPr>
-        <w:t xml:space="preserve"> : </w:t>
+        <w:t xml:space="preserve">Prédicat : </w:t>
       </w:r>
       <w:r>
         <w:rPr>
@@ -4051,70 +3703,27 @@
           <w:lang w:val="en-US"/>
         </w:rPr>
       </w:pPr>
-      <w:proofErr w:type="spellStart"/>
       <w:r>
         <w:rPr>
           <w:rFonts w:eastAsiaTheme="minorEastAsia"/>
           <w:lang w:val="en-US"/>
         </w:rPr>
-        <w:t>cardSelection</w:t>
-      </w:r>
-      <w:proofErr w:type="spellEnd"/>
+        <w:t>cardSelection(T, ATT, V1, V2) = (V2 – V1) / ( borneSup – borneInf</w:t>
+      </w:r>
       <w:r>
         <w:rPr>
           <w:rFonts w:eastAsiaTheme="minorEastAsia"/>
           <w:lang w:val="en-US"/>
         </w:rPr>
-        <w:t xml:space="preserve">(T, ATT, V1, V2) = (V2 – V1) / ( </w:t>
-      </w:r>
-      <w:proofErr w:type="spellStart"/>
+        <w:t xml:space="preserve"> de q</w:t>
+      </w:r>
       <w:r>
         <w:rPr>
           <w:rFonts w:eastAsiaTheme="minorEastAsia"/>
           <w:lang w:val="en-US"/>
         </w:rPr>
-        <w:t>borneSup</w:t>
-      </w:r>
-      <w:proofErr w:type="spellEnd"/>
-      <w:r>
-        <w:rPr>
-          <w:rFonts w:eastAsiaTheme="minorEastAsia"/>
-          <w:lang w:val="en-US"/>
-        </w:rPr>
-        <w:t xml:space="preserve"> – </w:t>
-      </w:r>
-      <w:proofErr w:type="spellStart"/>
-      <w:r>
-        <w:rPr>
-          <w:rFonts w:eastAsiaTheme="minorEastAsia"/>
-          <w:lang w:val="en-US"/>
-        </w:rPr>
-        <w:t>borneInf</w:t>
-      </w:r>
-      <w:proofErr w:type="spellEnd"/>
-      <w:r>
-        <w:rPr>
-          <w:rFonts w:eastAsiaTheme="minorEastAsia"/>
-          <w:lang w:val="en-US"/>
-        </w:rPr>
-        <w:t xml:space="preserve"> de q</w:t>
-      </w:r>
-      <w:r>
-        <w:rPr>
-          <w:rFonts w:eastAsiaTheme="minorEastAsia"/>
-          <w:lang w:val="en-US"/>
-        </w:rPr>
-        <w:t xml:space="preserve"> ) * </w:t>
-      </w:r>
-      <w:proofErr w:type="spellStart"/>
-      <w:r>
-        <w:rPr>
-          <w:rFonts w:eastAsiaTheme="minorEastAsia"/>
-          <w:lang w:val="en-US"/>
-        </w:rPr>
-        <w:t>num_rows</w:t>
-      </w:r>
-      <w:proofErr w:type="spellEnd"/>
+        <w:t xml:space="preserve"> ) * num_rows</w:t>
+      </w:r>
     </w:p>
     <w:p>
       <w:pPr>
@@ -4131,41 +3740,14 @@
         <w:rPr>
           <w:rFonts w:eastAsiaTheme="minorEastAsia"/>
         </w:rPr>
+        <w:lastRenderedPageBreak/>
         <w:t xml:space="preserve">TABLE ACCESS FULL </w:t>
       </w:r>
       <w:r>
         <w:rPr>
           <w:rFonts w:eastAsiaTheme="minorEastAsia"/>
         </w:rPr>
-        <w:t xml:space="preserve">(+ un </w:t>
-      </w:r>
-      <w:proofErr w:type="spellStart"/>
-      <w:r>
-        <w:rPr>
-          <w:rFonts w:eastAsiaTheme="minorEastAsia"/>
-        </w:rPr>
-        <w:t>filter</w:t>
-      </w:r>
-      <w:proofErr w:type="spellEnd"/>
-      <w:r>
-        <w:rPr>
-          <w:rFonts w:eastAsiaTheme="minorEastAsia"/>
-        </w:rPr>
-        <w:t>(</w:t>
-      </w:r>
-      <w:proofErr w:type="spellStart"/>
-      <w:r>
-        <w:rPr>
-          <w:rFonts w:eastAsiaTheme="minorEastAsia"/>
-        </w:rPr>
-        <w:t>pred</w:t>
-      </w:r>
-      <w:proofErr w:type="spellEnd"/>
-      <w:r>
-        <w:rPr>
-          <w:rFonts w:eastAsiaTheme="minorEastAsia"/>
-        </w:rPr>
-        <w:t xml:space="preserve">) en général) : </w:t>
+        <w:t xml:space="preserve">(+ un filter(pred) en général) : </w:t>
       </w:r>
     </w:p>
     <w:p>
@@ -4201,41 +3783,13 @@
         <w:rPr>
           <w:rFonts w:eastAsiaTheme="minorEastAsia"/>
         </w:rPr>
-        <w:t xml:space="preserve">lecture </w:t>
-      </w:r>
-      <w:proofErr w:type="spellStart"/>
-      <w:r>
-        <w:rPr>
-          <w:rFonts w:eastAsiaTheme="minorEastAsia"/>
-        </w:rPr>
-        <w:t>sequenti</w:t>
-      </w:r>
-      <w:r>
-        <w:rPr>
-          <w:rFonts w:eastAsiaTheme="minorEastAsia"/>
-        </w:rPr>
-        <w:t>el</w:t>
-      </w:r>
-      <w:proofErr w:type="spellEnd"/>
-      <w:r>
-        <w:rPr>
-          <w:rFonts w:eastAsiaTheme="minorEastAsia"/>
-        </w:rPr>
-        <w:t xml:space="preserve"> de la </w:t>
-      </w:r>
-      <w:proofErr w:type="gramStart"/>
-      <w:r>
-        <w:rPr>
-          <w:rFonts w:eastAsiaTheme="minorEastAsia"/>
-        </w:rPr>
-        <w:t>table  =</w:t>
-      </w:r>
-      <w:proofErr w:type="gramEnd"/>
-      <w:r>
-        <w:rPr>
-          <w:rFonts w:eastAsiaTheme="minorEastAsia"/>
-        </w:rPr>
-        <w:t xml:space="preserve"> nombre de page </w:t>
+        <w:t>lecture sequenti</w:t>
+      </w:r>
+      <w:r>
+        <w:rPr>
+          <w:rFonts w:eastAsiaTheme="minorEastAsia"/>
+        </w:rPr>
+        <w:t xml:space="preserve">el de la table  = nombre de page </w:t>
       </w:r>
       <w:r>
         <w:rPr>
@@ -4261,56 +3815,12 @@
         </w:rPr>
         <w:t xml:space="preserve">En pratique : </w:t>
       </w:r>
-      <w:proofErr w:type="spellStart"/>
-      <w:r>
-        <w:rPr>
-          <w:rFonts w:eastAsiaTheme="minorEastAsia"/>
-        </w:rPr>
-        <w:t>coût_lecture_sequentielle</w:t>
-      </w:r>
-      <w:proofErr w:type="spellEnd"/>
-      <w:r>
-        <w:rPr>
-          <w:rFonts w:eastAsiaTheme="minorEastAsia"/>
-        </w:rPr>
-        <w:t xml:space="preserve">(T) = pages(T) / </w:t>
-      </w:r>
-      <w:proofErr w:type="spellStart"/>
-      <w:r>
-        <w:rPr>
-          <w:rFonts w:eastAsiaTheme="minorEastAsia"/>
-        </w:rPr>
-        <w:t>multiRead</w:t>
-      </w:r>
-      <w:proofErr w:type="spellEnd"/>
-      <w:r>
-        <w:rPr>
-          <w:rFonts w:eastAsiaTheme="minorEastAsia"/>
-        </w:rPr>
-        <w:t xml:space="preserve"> + </w:t>
-      </w:r>
-      <w:proofErr w:type="spellStart"/>
-      <w:r>
-        <w:rPr>
-          <w:rFonts w:eastAsiaTheme="minorEastAsia"/>
-        </w:rPr>
-        <w:t>card</w:t>
-      </w:r>
-      <w:proofErr w:type="spellEnd"/>
-      <w:r>
-        <w:rPr>
-          <w:rFonts w:eastAsiaTheme="minorEastAsia"/>
-        </w:rPr>
-        <w:t xml:space="preserve">(T) / </w:t>
-      </w:r>
-      <w:proofErr w:type="spellStart"/>
-      <w:r>
-        <w:rPr>
-          <w:rFonts w:eastAsiaTheme="minorEastAsia"/>
-        </w:rPr>
-        <w:t>cpu</w:t>
-      </w:r>
-      <w:proofErr w:type="spellEnd"/>
+      <w:r>
+        <w:rPr>
+          <w:rFonts w:eastAsiaTheme="minorEastAsia"/>
+        </w:rPr>
+        <w:t>coût_lecture_sequentielle(T) = pages(T) / multiRead + card(T) / cpu</w:t>
+      </w:r>
     </w:p>
     <w:p>
       <w:pPr>
@@ -4323,48 +3833,11 @@
           <w:rFonts w:eastAsiaTheme="minorEastAsia"/>
         </w:rPr>
       </w:pPr>
-      <w:proofErr w:type="gramStart"/>
-      <w:r>
-        <w:rPr>
-          <w:rFonts w:eastAsiaTheme="minorEastAsia"/>
-        </w:rPr>
-        <w:lastRenderedPageBreak/>
-        <w:t>avec</w:t>
-      </w:r>
-      <w:proofErr w:type="gramEnd"/>
-      <w:r>
-        <w:rPr>
-          <w:rFonts w:eastAsiaTheme="minorEastAsia"/>
-        </w:rPr>
-        <w:t xml:space="preserve"> </w:t>
-      </w:r>
-      <w:proofErr w:type="spellStart"/>
-      <w:r>
-        <w:rPr>
-          <w:rFonts w:eastAsiaTheme="minorEastAsia"/>
-        </w:rPr>
-        <w:t>multiRead</w:t>
-      </w:r>
-      <w:proofErr w:type="spellEnd"/>
-      <w:r>
-        <w:rPr>
-          <w:rFonts w:eastAsiaTheme="minorEastAsia"/>
-        </w:rPr>
-        <w:t xml:space="preserve"> = 3,77 et </w:t>
-      </w:r>
-      <w:proofErr w:type="spellStart"/>
-      <w:r>
-        <w:rPr>
-          <w:rFonts w:eastAsiaTheme="minorEastAsia"/>
-        </w:rPr>
-        <w:t>cpu</w:t>
-      </w:r>
-      <w:proofErr w:type="spellEnd"/>
-      <w:r>
-        <w:rPr>
-          <w:rFonts w:eastAsiaTheme="minorEastAsia"/>
-        </w:rPr>
-        <w:t xml:space="preserve"> = 58000</w:t>
+      <w:r>
+        <w:rPr>
+          <w:rFonts w:eastAsiaTheme="minorEastAsia"/>
+        </w:rPr>
+        <w:t>avec multiRead = 3,77 et cpu = 58000</w:t>
       </w:r>
     </w:p>
     <w:p>
@@ -4614,7 +4087,7 @@
 </file>
 
 <file path=word/comments.xml><?xml version="1.0" encoding="utf-8"?>
-<w:comments xmlns:wpc="http://schemas.microsoft.com/office/word/2010/wordprocessingCanvas" xmlns:cx="http://schemas.microsoft.com/office/drawing/2014/chartex" xmlns:cx1="http://schemas.microsoft.com/office/drawing/2015/9/8/chartex" xmlns:cx2="http://schemas.microsoft.com/office/drawing/2015/10/21/chartex" xmlns:cx3="http://schemas.microsoft.com/office/drawing/2016/5/9/chartex" xmlns:cx4="http://schemas.microsoft.com/office/drawing/2016/5/10/chartex" xmlns:cx5="http://schemas.microsoft.com/office/drawing/2016/5/11/chartex" xmlns:cx6="http://schemas.microsoft.com/office/drawing/2016/5/12/chartex" xmlns:cx7="http://schemas.microsoft.com/office/drawing/2016/5/13/chartex" xmlns:cx8="http://schemas.microsoft.com/office/drawing/2016/5/14/chartex" xmlns:mc="http://schemas.openxmlformats.org/markup-compatibility/2006" xmlns:aink="http://schemas.microsoft.com/office/drawing/2016/ink" xmlns:am3d="http://schemas.microsoft.com/office/drawing/2017/model3d" xmlns:o="urn:schemas-microsoft-com:office:office" xmlns:r="http://schemas.openxmlformats.org/officeDocument/2006/relationships" xmlns:m="http://schemas.openxmlformats.org/officeDocument/2006/math" xmlns:v="urn:schemas-microsoft-com:vml" xmlns:wp14="http://schemas.microsoft.com/office/word/2010/wordprocessingDrawing" xmlns:wp="http://schemas.openxmlformats.org/drawingml/2006/wordprocessingDrawing" xmlns:w10="urn:schemas-microsoft-com:office:word" xmlns:w="http://schemas.openxmlformats.org/wordprocessingml/2006/main" xmlns:w14="http://schemas.microsoft.com/office/word/2010/wordml" xmlns:w15="http://schemas.microsoft.com/office/word/2012/wordml" xmlns:w16cex="http://schemas.microsoft.com/office/word/2018/wordml/cex" xmlns:w16cid="http://schemas.microsoft.com/office/word/2016/wordml/cid" xmlns:w16="http://schemas.microsoft.com/office/word/2018/wordml" xmlns:w16sdtdh="http://schemas.microsoft.com/office/word/2020/wordml/sdtdatahash" xmlns:w16se="http://schemas.microsoft.com/office/word/2015/wordml/symex" xmlns:wpg="http://schemas.microsoft.com/office/word/2010/wordprocessingGroup" xmlns:wpi="http://schemas.microsoft.com/office/word/2010/wordprocessingInk" xmlns:wne="http://schemas.microsoft.com/office/word/2006/wordml" xmlns:wps="http://schemas.microsoft.com/office/word/2010/wordprocessingShape" mc:Ignorable="w14 w15 w16se w16cid w16 w16cex w16sdtdh wp14">
+<w:comments xmlns:wpc="http://schemas.microsoft.com/office/word/2010/wordprocessingCanvas" xmlns:cx="http://schemas.microsoft.com/office/drawing/2014/chartex" xmlns:cx1="http://schemas.microsoft.com/office/drawing/2015/9/8/chartex" xmlns:cx2="http://schemas.microsoft.com/office/drawing/2015/10/21/chartex" xmlns:cx3="http://schemas.microsoft.com/office/drawing/2016/5/9/chartex" xmlns:cx4="http://schemas.microsoft.com/office/drawing/2016/5/10/chartex" xmlns:cx5="http://schemas.microsoft.com/office/drawing/2016/5/11/chartex" xmlns:cx6="http://schemas.microsoft.com/office/drawing/2016/5/12/chartex" xmlns:cx7="http://schemas.microsoft.com/office/drawing/2016/5/13/chartex" xmlns:cx8="http://schemas.microsoft.com/office/drawing/2016/5/14/chartex" xmlns:mc="http://schemas.openxmlformats.org/markup-compatibility/2006" xmlns:aink="http://schemas.microsoft.com/office/drawing/2016/ink" xmlns:am3d="http://schemas.microsoft.com/office/drawing/2017/model3d" xmlns:o="urn:schemas-microsoft-com:office:office" xmlns:oel="http://schemas.microsoft.com/office/2019/extlst" xmlns:r="http://schemas.openxmlformats.org/officeDocument/2006/relationships" xmlns:m="http://schemas.openxmlformats.org/officeDocument/2006/math" xmlns:v="urn:schemas-microsoft-com:vml" xmlns:wp14="http://schemas.microsoft.com/office/word/2010/wordprocessingDrawing" xmlns:wp="http://schemas.openxmlformats.org/drawingml/2006/wordprocessingDrawing" xmlns:w10="urn:schemas-microsoft-com:office:word" xmlns:w="http://schemas.openxmlformats.org/wordprocessingml/2006/main" xmlns:w14="http://schemas.microsoft.com/office/word/2010/wordml" xmlns:w15="http://schemas.microsoft.com/office/word/2012/wordml" xmlns:w16cex="http://schemas.microsoft.com/office/word/2018/wordml/cex" xmlns:w16cid="http://schemas.microsoft.com/office/word/2016/wordml/cid" xmlns:w16="http://schemas.microsoft.com/office/word/2018/wordml" xmlns:w16sdtdh="http://schemas.microsoft.com/office/word/2020/wordml/sdtdatahash" xmlns:w16se="http://schemas.microsoft.com/office/word/2015/wordml/symex" xmlns:wpg="http://schemas.microsoft.com/office/word/2010/wordprocessingGroup" xmlns:wpi="http://schemas.microsoft.com/office/word/2010/wordprocessingInk" xmlns:wne="http://schemas.microsoft.com/office/word/2006/wordml" xmlns:wps="http://schemas.microsoft.com/office/word/2010/wordprocessingShape" mc:Ignorable="w14 w15 w16se w16cid w16 w16cex w16sdtdh wp14">
   <w:comment w:id="0" w:author="Charles Vin" w:date="2023-02-08T15:27:00Z" w:initials="CV">
     <w:p>
       <w:pPr>
@@ -4626,29 +4099,8 @@
         </w:rPr>
         <w:annotationRef/>
       </w:r>
-      <w:proofErr w:type="spellStart"/>
-      <w:r>
-        <w:t>Ayaaa</w:t>
-      </w:r>
-      <w:proofErr w:type="spellEnd"/>
-      <w:r>
-        <w:t xml:space="preserve"> important </w:t>
-      </w:r>
-      <w:proofErr w:type="gramStart"/>
-      <w:r>
-        <w:t xml:space="preserve">je </w:t>
-      </w:r>
-      <w:proofErr w:type="spellStart"/>
-      <w:r>
-        <w:t>comprend</w:t>
-      </w:r>
-      <w:proofErr w:type="spellEnd"/>
-      <w:r>
-        <w:t xml:space="preserve"> pas</w:t>
-      </w:r>
-      <w:proofErr w:type="gramEnd"/>
-      <w:r>
-        <w:t xml:space="preserve"> sans</w:t>
+      <w:r>
+        <w:t>Ayaaa important je comprend pas sans</w:t>
       </w:r>
     </w:p>
   </w:comment>
@@ -4663,13 +4115,8 @@
         </w:rPr>
         <w:annotationRef/>
       </w:r>
-      <w:proofErr w:type="gramStart"/>
-      <w:r>
-        <w:t>Aymeric sait pas</w:t>
-      </w:r>
-      <w:proofErr w:type="gramEnd"/>
-      <w:r>
-        <w:t>, le prof a dit osef, on ne saura jamais</w:t>
+      <w:r>
+        <w:t>Aymeric sait pas, le prof a dit osef, on ne saura jamais</w:t>
       </w:r>
     </w:p>
   </w:comment>
@@ -4684,26 +4131,16 @@
         </w:rPr>
         <w:annotationRef/>
       </w:r>
-      <w:proofErr w:type="spellStart"/>
-      <w:r>
-        <w:t>Idk</w:t>
-      </w:r>
-      <w:proofErr w:type="spellEnd"/>
-      <w:r>
-        <w:t xml:space="preserve"> c’est </w:t>
-      </w:r>
-      <w:proofErr w:type="spellStart"/>
-      <w:r>
-        <w:t>chelou</w:t>
-      </w:r>
-      <w:proofErr w:type="spellEnd"/>
+      <w:r>
+        <w:t>Idk c’est chelou</w:t>
+      </w:r>
     </w:p>
   </w:comment>
 </w:comments>
 </file>
 
 <file path=word/commentsExtended.xml><?xml version="1.0" encoding="utf-8"?>
-<w15:commentsEx xmlns:wpc="http://schemas.microsoft.com/office/word/2010/wordprocessingCanvas" xmlns:cx="http://schemas.microsoft.com/office/drawing/2014/chartex" xmlns:cx1="http://schemas.microsoft.com/office/drawing/2015/9/8/chartex" xmlns:cx2="http://schemas.microsoft.com/office/drawing/2015/10/21/chartex" xmlns:cx3="http://schemas.microsoft.com/office/drawing/2016/5/9/chartex" xmlns:cx4="http://schemas.microsoft.com/office/drawing/2016/5/10/chartex" xmlns:cx5="http://schemas.microsoft.com/office/drawing/2016/5/11/chartex" xmlns:cx6="http://schemas.microsoft.com/office/drawing/2016/5/12/chartex" xmlns:cx7="http://schemas.microsoft.com/office/drawing/2016/5/13/chartex" xmlns:cx8="http://schemas.microsoft.com/office/drawing/2016/5/14/chartex" xmlns:mc="http://schemas.openxmlformats.org/markup-compatibility/2006" xmlns:aink="http://schemas.microsoft.com/office/drawing/2016/ink" xmlns:am3d="http://schemas.microsoft.com/office/drawing/2017/model3d" xmlns:o="urn:schemas-microsoft-com:office:office" xmlns:r="http://schemas.openxmlformats.org/officeDocument/2006/relationships" xmlns:m="http://schemas.openxmlformats.org/officeDocument/2006/math" xmlns:v="urn:schemas-microsoft-com:vml" xmlns:wp14="http://schemas.microsoft.com/office/word/2010/wordprocessingDrawing" xmlns:wp="http://schemas.openxmlformats.org/drawingml/2006/wordprocessingDrawing" xmlns:w10="urn:schemas-microsoft-com:office:word" xmlns:w="http://schemas.openxmlformats.org/wordprocessingml/2006/main" xmlns:w14="http://schemas.microsoft.com/office/word/2010/wordml" xmlns:w15="http://schemas.microsoft.com/office/word/2012/wordml" xmlns:w16cex="http://schemas.microsoft.com/office/word/2018/wordml/cex" xmlns:w16cid="http://schemas.microsoft.com/office/word/2016/wordml/cid" xmlns:w16="http://schemas.microsoft.com/office/word/2018/wordml" xmlns:w16sdtdh="http://schemas.microsoft.com/office/word/2020/wordml/sdtdatahash" xmlns:w16se="http://schemas.microsoft.com/office/word/2015/wordml/symex" xmlns:wpg="http://schemas.microsoft.com/office/word/2010/wordprocessingGroup" xmlns:wpi="http://schemas.microsoft.com/office/word/2010/wordprocessingInk" xmlns:wne="http://schemas.microsoft.com/office/word/2006/wordml" xmlns:wps="http://schemas.microsoft.com/office/word/2010/wordprocessingShape" mc:Ignorable="w14 w15 w16se w16cid w16 w16cex w16sdtdh wp14">
+<w15:commentsEx xmlns:wpc="http://schemas.microsoft.com/office/word/2010/wordprocessingCanvas" xmlns:cx="http://schemas.microsoft.com/office/drawing/2014/chartex" xmlns:cx1="http://schemas.microsoft.com/office/drawing/2015/9/8/chartex" xmlns:cx2="http://schemas.microsoft.com/office/drawing/2015/10/21/chartex" xmlns:cx3="http://schemas.microsoft.com/office/drawing/2016/5/9/chartex" xmlns:cx4="http://schemas.microsoft.com/office/drawing/2016/5/10/chartex" xmlns:cx5="http://schemas.microsoft.com/office/drawing/2016/5/11/chartex" xmlns:cx6="http://schemas.microsoft.com/office/drawing/2016/5/12/chartex" xmlns:cx7="http://schemas.microsoft.com/office/drawing/2016/5/13/chartex" xmlns:cx8="http://schemas.microsoft.com/office/drawing/2016/5/14/chartex" xmlns:mc="http://schemas.openxmlformats.org/markup-compatibility/2006" xmlns:aink="http://schemas.microsoft.com/office/drawing/2016/ink" xmlns:am3d="http://schemas.microsoft.com/office/drawing/2017/model3d" xmlns:o="urn:schemas-microsoft-com:office:office" xmlns:oel="http://schemas.microsoft.com/office/2019/extlst" xmlns:r="http://schemas.openxmlformats.org/officeDocument/2006/relationships" xmlns:m="http://schemas.openxmlformats.org/officeDocument/2006/math" xmlns:v="urn:schemas-microsoft-com:vml" xmlns:wp14="http://schemas.microsoft.com/office/word/2010/wordprocessingDrawing" xmlns:wp="http://schemas.openxmlformats.org/drawingml/2006/wordprocessingDrawing" xmlns:w10="urn:schemas-microsoft-com:office:word" xmlns:w="http://schemas.openxmlformats.org/wordprocessingml/2006/main" xmlns:w14="http://schemas.microsoft.com/office/word/2010/wordml" xmlns:w15="http://schemas.microsoft.com/office/word/2012/wordml" xmlns:w16cex="http://schemas.microsoft.com/office/word/2018/wordml/cex" xmlns:w16cid="http://schemas.microsoft.com/office/word/2016/wordml/cid" xmlns:w16="http://schemas.microsoft.com/office/word/2018/wordml" xmlns:w16sdtdh="http://schemas.microsoft.com/office/word/2020/wordml/sdtdatahash" xmlns:w16se="http://schemas.microsoft.com/office/word/2015/wordml/symex" xmlns:wpg="http://schemas.microsoft.com/office/word/2010/wordprocessingGroup" xmlns:wpi="http://schemas.microsoft.com/office/word/2010/wordprocessingInk" xmlns:wne="http://schemas.microsoft.com/office/word/2006/wordml" xmlns:wps="http://schemas.microsoft.com/office/word/2010/wordprocessingShape" mc:Ignorable="w14 w15 w16se w16cid w16 w16cex w16sdtdh wp14">
   <w15:commentEx w15:paraId="75260F23" w15:done="1"/>
   <w15:commentEx w15:paraId="1E53C83E" w15:paraIdParent="75260F23" w15:done="1"/>
   <w15:commentEx w15:paraId="2AE6068E" w15:done="0"/>
@@ -4711,7 +4148,7 @@
 </file>
 
 <file path=word/commentsExtensible.xml><?xml version="1.0" encoding="utf-8"?>
-<w16cex:commentsExtensible xmlns:wpc="http://schemas.microsoft.com/office/word/2010/wordprocessingCanvas" xmlns:cx="http://schemas.microsoft.com/office/drawing/2014/chartex" xmlns:cx1="http://schemas.microsoft.com/office/drawing/2015/9/8/chartex" xmlns:cx2="http://schemas.microsoft.com/office/drawing/2015/10/21/chartex" xmlns:cx3="http://schemas.microsoft.com/office/drawing/2016/5/9/chartex" xmlns:cx4="http://schemas.microsoft.com/office/drawing/2016/5/10/chartex" xmlns:cx5="http://schemas.microsoft.com/office/drawing/2016/5/11/chartex" xmlns:cx6="http://schemas.microsoft.com/office/drawing/2016/5/12/chartex" xmlns:cx7="http://schemas.microsoft.com/office/drawing/2016/5/13/chartex" xmlns:cx8="http://schemas.microsoft.com/office/drawing/2016/5/14/chartex" xmlns:mc="http://schemas.openxmlformats.org/markup-compatibility/2006" xmlns:aink="http://schemas.microsoft.com/office/drawing/2016/ink" xmlns:am3d="http://schemas.microsoft.com/office/drawing/2017/model3d" xmlns:o="urn:schemas-microsoft-com:office:office" xmlns:r="http://schemas.openxmlformats.org/officeDocument/2006/relationships" xmlns:m="http://schemas.openxmlformats.org/officeDocument/2006/math" xmlns:v="urn:schemas-microsoft-com:vml" xmlns:wp14="http://schemas.microsoft.com/office/word/2010/wordprocessingDrawing" xmlns:wp="http://schemas.openxmlformats.org/drawingml/2006/wordprocessingDrawing" xmlns:w10="urn:schemas-microsoft-com:office:word" xmlns:w="http://schemas.openxmlformats.org/wordprocessingml/2006/main" xmlns:w14="http://schemas.microsoft.com/office/word/2010/wordml" xmlns:w15="http://schemas.microsoft.com/office/word/2012/wordml" xmlns:w16cex="http://schemas.microsoft.com/office/word/2018/wordml/cex" xmlns:w16cid="http://schemas.microsoft.com/office/word/2016/wordml/cid" xmlns:w16="http://schemas.microsoft.com/office/word/2018/wordml" xmlns:w16sdtdh="http://schemas.microsoft.com/office/word/2020/wordml/sdtdatahash" xmlns:w16se="http://schemas.microsoft.com/office/word/2015/wordml/symex" xmlns:wpg="http://schemas.microsoft.com/office/word/2010/wordprocessingGroup" xmlns:wpi="http://schemas.microsoft.com/office/word/2010/wordprocessingInk" xmlns:wne="http://schemas.microsoft.com/office/word/2006/wordml" xmlns:wps="http://schemas.microsoft.com/office/word/2010/wordprocessingShape" mc:Ignorable="w14 w15 w16se w16cid w16 w16cex w16sdtdh wp14">
+<w16cex:commentsExtensible xmlns:wpc="http://schemas.microsoft.com/office/word/2010/wordprocessingCanvas" xmlns:cx="http://schemas.microsoft.com/office/drawing/2014/chartex" xmlns:cx1="http://schemas.microsoft.com/office/drawing/2015/9/8/chartex" xmlns:cx2="http://schemas.microsoft.com/office/drawing/2015/10/21/chartex" xmlns:cx3="http://schemas.microsoft.com/office/drawing/2016/5/9/chartex" xmlns:cx4="http://schemas.microsoft.com/office/drawing/2016/5/10/chartex" xmlns:cx5="http://schemas.microsoft.com/office/drawing/2016/5/11/chartex" xmlns:cx6="http://schemas.microsoft.com/office/drawing/2016/5/12/chartex" xmlns:cx7="http://schemas.microsoft.com/office/drawing/2016/5/13/chartex" xmlns:cx8="http://schemas.microsoft.com/office/drawing/2016/5/14/chartex" xmlns:mc="http://schemas.openxmlformats.org/markup-compatibility/2006" xmlns:aink="http://schemas.microsoft.com/office/drawing/2016/ink" xmlns:am3d="http://schemas.microsoft.com/office/drawing/2017/model3d" xmlns:o="urn:schemas-microsoft-com:office:office" xmlns:oel="http://schemas.microsoft.com/office/2019/extlst" xmlns:r="http://schemas.openxmlformats.org/officeDocument/2006/relationships" xmlns:m="http://schemas.openxmlformats.org/officeDocument/2006/math" xmlns:v="urn:schemas-microsoft-com:vml" xmlns:wp14="http://schemas.microsoft.com/office/word/2010/wordprocessingDrawing" xmlns:wp="http://schemas.openxmlformats.org/drawingml/2006/wordprocessingDrawing" xmlns:w10="urn:schemas-microsoft-com:office:word" xmlns:w="http://schemas.openxmlformats.org/wordprocessingml/2006/main" xmlns:w14="http://schemas.microsoft.com/office/word/2010/wordml" xmlns:w15="http://schemas.microsoft.com/office/word/2012/wordml" xmlns:w16cex="http://schemas.microsoft.com/office/word/2018/wordml/cex" xmlns:w16cid="http://schemas.microsoft.com/office/word/2016/wordml/cid" xmlns:w16="http://schemas.microsoft.com/office/word/2018/wordml" xmlns:w16sdtdh="http://schemas.microsoft.com/office/word/2020/wordml/sdtdatahash" xmlns:w16se="http://schemas.microsoft.com/office/word/2015/wordml/symex" xmlns:wpg="http://schemas.microsoft.com/office/word/2010/wordprocessingGroup" xmlns:wpi="http://schemas.microsoft.com/office/word/2010/wordprocessingInk" xmlns:wne="http://schemas.microsoft.com/office/word/2006/wordml" xmlns:wps="http://schemas.microsoft.com/office/word/2010/wordprocessingShape" mc:Ignorable="w14 w15 w16se w16cid w16 w16cex w16sdtdh wp14">
   <w16cex:commentExtensible w16cex:durableId="278E3DD7" w16cex:dateUtc="2023-02-08T14:27:00Z"/>
   <w16cex:commentExtensible w16cex:durableId="278F4C93" w16cex:dateUtc="2023-02-09T09:42:00Z"/>
   <w16cex:commentExtensible w16cex:durableId="278E3E31" w16cex:dateUtc="2023-02-08T14:28:00Z"/>
@@ -4719,7 +4156,7 @@
 </file>
 
 <file path=word/commentsIds.xml><?xml version="1.0" encoding="utf-8"?>
-<w16cid:commentsIds xmlns:wpc="http://schemas.microsoft.com/office/word/2010/wordprocessingCanvas" xmlns:cx="http://schemas.microsoft.com/office/drawing/2014/chartex" xmlns:cx1="http://schemas.microsoft.com/office/drawing/2015/9/8/chartex" xmlns:cx2="http://schemas.microsoft.com/office/drawing/2015/10/21/chartex" xmlns:cx3="http://schemas.microsoft.com/office/drawing/2016/5/9/chartex" xmlns:cx4="http://schemas.microsoft.com/office/drawing/2016/5/10/chartex" xmlns:cx5="http://schemas.microsoft.com/office/drawing/2016/5/11/chartex" xmlns:cx6="http://schemas.microsoft.com/office/drawing/2016/5/12/chartex" xmlns:cx7="http://schemas.microsoft.com/office/drawing/2016/5/13/chartex" xmlns:cx8="http://schemas.microsoft.com/office/drawing/2016/5/14/chartex" xmlns:mc="http://schemas.openxmlformats.org/markup-compatibility/2006" xmlns:aink="http://schemas.microsoft.com/office/drawing/2016/ink" xmlns:am3d="http://schemas.microsoft.com/office/drawing/2017/model3d" xmlns:o="urn:schemas-microsoft-com:office:office" xmlns:r="http://schemas.openxmlformats.org/officeDocument/2006/relationships" xmlns:m="http://schemas.openxmlformats.org/officeDocument/2006/math" xmlns:v="urn:schemas-microsoft-com:vml" xmlns:wp14="http://schemas.microsoft.com/office/word/2010/wordprocessingDrawing" xmlns:wp="http://schemas.openxmlformats.org/drawingml/2006/wordprocessingDrawing" xmlns:w10="urn:schemas-microsoft-com:office:word" xmlns:w="http://schemas.openxmlformats.org/wordprocessingml/2006/main" xmlns:w14="http://schemas.microsoft.com/office/word/2010/wordml" xmlns:w15="http://schemas.microsoft.com/office/word/2012/wordml" xmlns:w16cex="http://schemas.microsoft.com/office/word/2018/wordml/cex" xmlns:w16cid="http://schemas.microsoft.com/office/word/2016/wordml/cid" xmlns:w16="http://schemas.microsoft.com/office/word/2018/wordml" xmlns:w16sdtdh="http://schemas.microsoft.com/office/word/2020/wordml/sdtdatahash" xmlns:w16se="http://schemas.microsoft.com/office/word/2015/wordml/symex" xmlns:wpg="http://schemas.microsoft.com/office/word/2010/wordprocessingGroup" xmlns:wpi="http://schemas.microsoft.com/office/word/2010/wordprocessingInk" xmlns:wne="http://schemas.microsoft.com/office/word/2006/wordml" xmlns:wps="http://schemas.microsoft.com/office/word/2010/wordprocessingShape" mc:Ignorable="w14 w15 w16se w16cid w16 w16cex w16sdtdh wp14">
+<w16cid:commentsIds xmlns:wpc="http://schemas.microsoft.com/office/word/2010/wordprocessingCanvas" xmlns:cx="http://schemas.microsoft.com/office/drawing/2014/chartex" xmlns:cx1="http://schemas.microsoft.com/office/drawing/2015/9/8/chartex" xmlns:cx2="http://schemas.microsoft.com/office/drawing/2015/10/21/chartex" xmlns:cx3="http://schemas.microsoft.com/office/drawing/2016/5/9/chartex" xmlns:cx4="http://schemas.microsoft.com/office/drawing/2016/5/10/chartex" xmlns:cx5="http://schemas.microsoft.com/office/drawing/2016/5/11/chartex" xmlns:cx6="http://schemas.microsoft.com/office/drawing/2016/5/12/chartex" xmlns:cx7="http://schemas.microsoft.com/office/drawing/2016/5/13/chartex" xmlns:cx8="http://schemas.microsoft.com/office/drawing/2016/5/14/chartex" xmlns:mc="http://schemas.openxmlformats.org/markup-compatibility/2006" xmlns:aink="http://schemas.microsoft.com/office/drawing/2016/ink" xmlns:am3d="http://schemas.microsoft.com/office/drawing/2017/model3d" xmlns:o="urn:schemas-microsoft-com:office:office" xmlns:oel="http://schemas.microsoft.com/office/2019/extlst" xmlns:r="http://schemas.openxmlformats.org/officeDocument/2006/relationships" xmlns:m="http://schemas.openxmlformats.org/officeDocument/2006/math" xmlns:v="urn:schemas-microsoft-com:vml" xmlns:wp14="http://schemas.microsoft.com/office/word/2010/wordprocessingDrawing" xmlns:wp="http://schemas.openxmlformats.org/drawingml/2006/wordprocessingDrawing" xmlns:w10="urn:schemas-microsoft-com:office:word" xmlns:w="http://schemas.openxmlformats.org/wordprocessingml/2006/main" xmlns:w14="http://schemas.microsoft.com/office/word/2010/wordml" xmlns:w15="http://schemas.microsoft.com/office/word/2012/wordml" xmlns:w16cex="http://schemas.microsoft.com/office/word/2018/wordml/cex" xmlns:w16cid="http://schemas.microsoft.com/office/word/2016/wordml/cid" xmlns:w16="http://schemas.microsoft.com/office/word/2018/wordml" xmlns:w16sdtdh="http://schemas.microsoft.com/office/word/2020/wordml/sdtdatahash" xmlns:w16se="http://schemas.microsoft.com/office/word/2015/wordml/symex" xmlns:wpg="http://schemas.microsoft.com/office/word/2010/wordprocessingGroup" xmlns:wpi="http://schemas.microsoft.com/office/word/2010/wordprocessingInk" xmlns:wne="http://schemas.microsoft.com/office/word/2006/wordml" xmlns:wps="http://schemas.microsoft.com/office/word/2010/wordprocessingShape" mc:Ignorable="w14 w15 w16se w16cid w16 w16cex w16sdtdh wp14">
   <w16cid:commentId w16cid:paraId="75260F23" w16cid:durableId="278E3DD7"/>
   <w16cid:commentId w16cid:paraId="1E53C83E" w16cid:durableId="278F4C93"/>
   <w16cid:commentId w16cid:paraId="2AE6068E" w16cid:durableId="278E3E31"/>
@@ -4727,7 +4164,7 @@
 </file>
 
 <file path=word/numbering.xml><?xml version="1.0" encoding="utf-8"?>
-<w:numbering xmlns:wpc="http://schemas.microsoft.com/office/word/2010/wordprocessingCanvas" xmlns:cx="http://schemas.microsoft.com/office/drawing/2014/chartex" xmlns:cx1="http://schemas.microsoft.com/office/drawing/2015/9/8/chartex" xmlns:cx2="http://schemas.microsoft.com/office/drawing/2015/10/21/chartex" xmlns:cx3="http://schemas.microsoft.com/office/drawing/2016/5/9/chartex" xmlns:cx4="http://schemas.microsoft.com/office/drawing/2016/5/10/chartex" xmlns:cx5="http://schemas.microsoft.com/office/drawing/2016/5/11/chartex" xmlns:cx6="http://schemas.microsoft.com/office/drawing/2016/5/12/chartex" xmlns:cx7="http://schemas.microsoft.com/office/drawing/2016/5/13/chartex" xmlns:cx8="http://schemas.microsoft.com/office/drawing/2016/5/14/chartex" xmlns:mc="http://schemas.openxmlformats.org/markup-compatibility/2006" xmlns:aink="http://schemas.microsoft.com/office/drawing/2016/ink" xmlns:am3d="http://schemas.microsoft.com/office/drawing/2017/model3d" xmlns:o="urn:schemas-microsoft-com:office:office" xmlns:r="http://schemas.openxmlformats.org/officeDocument/2006/relationships" xmlns:m="http://schemas.openxmlformats.org/officeDocument/2006/math" xmlns:v="urn:schemas-microsoft-com:vml" xmlns:wp14="http://schemas.microsoft.com/office/word/2010/wordprocessingDrawing" xmlns:wp="http://schemas.openxmlformats.org/drawingml/2006/wordprocessingDrawing" xmlns:w10="urn:schemas-microsoft-com:office:word" xmlns:w="http://schemas.openxmlformats.org/wordprocessingml/2006/main" xmlns:w14="http://schemas.microsoft.com/office/word/2010/wordml" xmlns:w15="http://schemas.microsoft.com/office/word/2012/wordml" xmlns:w16cex="http://schemas.microsoft.com/office/word/2018/wordml/cex" xmlns:w16cid="http://schemas.microsoft.com/office/word/2016/wordml/cid" xmlns:w16="http://schemas.microsoft.com/office/word/2018/wordml" xmlns:w16sdtdh="http://schemas.microsoft.com/office/word/2020/wordml/sdtdatahash" xmlns:w16se="http://schemas.microsoft.com/office/word/2015/wordml/symex" xmlns:wpg="http://schemas.microsoft.com/office/word/2010/wordprocessingGroup" xmlns:wpi="http://schemas.microsoft.com/office/word/2010/wordprocessingInk" xmlns:wne="http://schemas.microsoft.com/office/word/2006/wordml" xmlns:wps="http://schemas.microsoft.com/office/word/2010/wordprocessingShape" mc:Ignorable="w14 w15 w16se w16cid w16 w16cex w16sdtdh wp14">
+<w:numbering xmlns:wpc="http://schemas.microsoft.com/office/word/2010/wordprocessingCanvas" xmlns:cx="http://schemas.microsoft.com/office/drawing/2014/chartex" xmlns:cx1="http://schemas.microsoft.com/office/drawing/2015/9/8/chartex" xmlns:cx2="http://schemas.microsoft.com/office/drawing/2015/10/21/chartex" xmlns:cx3="http://schemas.microsoft.com/office/drawing/2016/5/9/chartex" xmlns:cx4="http://schemas.microsoft.com/office/drawing/2016/5/10/chartex" xmlns:cx5="http://schemas.microsoft.com/office/drawing/2016/5/11/chartex" xmlns:cx6="http://schemas.microsoft.com/office/drawing/2016/5/12/chartex" xmlns:cx7="http://schemas.microsoft.com/office/drawing/2016/5/13/chartex" xmlns:cx8="http://schemas.microsoft.com/office/drawing/2016/5/14/chartex" xmlns:mc="http://schemas.openxmlformats.org/markup-compatibility/2006" xmlns:aink="http://schemas.microsoft.com/office/drawing/2016/ink" xmlns:am3d="http://schemas.microsoft.com/office/drawing/2017/model3d" xmlns:o="urn:schemas-microsoft-com:office:office" xmlns:oel="http://schemas.microsoft.com/office/2019/extlst" xmlns:r="http://schemas.openxmlformats.org/officeDocument/2006/relationships" xmlns:m="http://schemas.openxmlformats.org/officeDocument/2006/math" xmlns:v="urn:schemas-microsoft-com:vml" xmlns:wp14="http://schemas.microsoft.com/office/word/2010/wordprocessingDrawing" xmlns:wp="http://schemas.openxmlformats.org/drawingml/2006/wordprocessingDrawing" xmlns:w10="urn:schemas-microsoft-com:office:word" xmlns:w="http://schemas.openxmlformats.org/wordprocessingml/2006/main" xmlns:w14="http://schemas.microsoft.com/office/word/2010/wordml" xmlns:w15="http://schemas.microsoft.com/office/word/2012/wordml" xmlns:w16cex="http://schemas.microsoft.com/office/word/2018/wordml/cex" xmlns:w16cid="http://schemas.microsoft.com/office/word/2016/wordml/cid" xmlns:w16="http://schemas.microsoft.com/office/word/2018/wordml" xmlns:w16sdtdh="http://schemas.microsoft.com/office/word/2020/wordml/sdtdatahash" xmlns:w16se="http://schemas.microsoft.com/office/word/2015/wordml/symex" xmlns:wpg="http://schemas.microsoft.com/office/word/2010/wordprocessingGroup" xmlns:wpi="http://schemas.microsoft.com/office/word/2010/wordprocessingInk" xmlns:wne="http://schemas.microsoft.com/office/word/2006/wordml" xmlns:wps="http://schemas.microsoft.com/office/word/2010/wordprocessingShape" mc:Ignorable="w14 w15 w16se w16cid w16 w16cex w16sdtdh wp14">
   <w:abstractNum w:abstractNumId="0" w15:restartNumberingAfterBreak="0">
     <w:nsid w:val="13572CD3"/>
     <w:multiLevelType w:val="hybridMultilevel"/>
@@ -5065,20 +4502,20 @@
       </w:rPr>
     </w:lvl>
   </w:abstractNum>
-  <w:num w:numId="1">
+  <w:num w:numId="1" w16cid:durableId="1520436183">
     <w:abstractNumId w:val="0"/>
   </w:num>
-  <w:num w:numId="2">
+  <w:num w:numId="2" w16cid:durableId="809204350">
     <w:abstractNumId w:val="1"/>
   </w:num>
-  <w:num w:numId="3">
+  <w:num w:numId="3" w16cid:durableId="1282492071">
     <w:abstractNumId w:val="2"/>
   </w:num>
 </w:numbering>
 </file>
 
 <file path=word/people.xml><?xml version="1.0" encoding="utf-8"?>
-<w15:people xmlns:wpc="http://schemas.microsoft.com/office/word/2010/wordprocessingCanvas" xmlns:cx="http://schemas.microsoft.com/office/drawing/2014/chartex" xmlns:cx1="http://schemas.microsoft.com/office/drawing/2015/9/8/chartex" xmlns:cx2="http://schemas.microsoft.com/office/drawing/2015/10/21/chartex" xmlns:cx3="http://schemas.microsoft.com/office/drawing/2016/5/9/chartex" xmlns:cx4="http://schemas.microsoft.com/office/drawing/2016/5/10/chartex" xmlns:cx5="http://schemas.microsoft.com/office/drawing/2016/5/11/chartex" xmlns:cx6="http://schemas.microsoft.com/office/drawing/2016/5/12/chartex" xmlns:cx7="http://schemas.microsoft.com/office/drawing/2016/5/13/chartex" xmlns:cx8="http://schemas.microsoft.com/office/drawing/2016/5/14/chartex" xmlns:mc="http://schemas.openxmlformats.org/markup-compatibility/2006" xmlns:aink="http://schemas.microsoft.com/office/drawing/2016/ink" xmlns:am3d="http://schemas.microsoft.com/office/drawing/2017/model3d" xmlns:o="urn:schemas-microsoft-com:office:office" xmlns:r="http://schemas.openxmlformats.org/officeDocument/2006/relationships" xmlns:m="http://schemas.openxmlformats.org/officeDocument/2006/math" xmlns:v="urn:schemas-microsoft-com:vml" xmlns:wp14="http://schemas.microsoft.com/office/word/2010/wordprocessingDrawing" xmlns:wp="http://schemas.openxmlformats.org/drawingml/2006/wordprocessingDrawing" xmlns:w10="urn:schemas-microsoft-com:office:word" xmlns:w="http://schemas.openxmlformats.org/wordprocessingml/2006/main" xmlns:w14="http://schemas.microsoft.com/office/word/2010/wordml" xmlns:w15="http://schemas.microsoft.com/office/word/2012/wordml" xmlns:w16cex="http://schemas.microsoft.com/office/word/2018/wordml/cex" xmlns:w16cid="http://schemas.microsoft.com/office/word/2016/wordml/cid" xmlns:w16="http://schemas.microsoft.com/office/word/2018/wordml" xmlns:w16sdtdh="http://schemas.microsoft.com/office/word/2020/wordml/sdtdatahash" xmlns:w16se="http://schemas.microsoft.com/office/word/2015/wordml/symex" xmlns:wpg="http://schemas.microsoft.com/office/word/2010/wordprocessingGroup" xmlns:wpi="http://schemas.microsoft.com/office/word/2010/wordprocessingInk" xmlns:wne="http://schemas.microsoft.com/office/word/2006/wordml" xmlns:wps="http://schemas.microsoft.com/office/word/2010/wordprocessingShape" mc:Ignorable="w14 w15 w16se w16cid w16 w16cex w16sdtdh wp14">
+<w15:people xmlns:wpc="http://schemas.microsoft.com/office/word/2010/wordprocessingCanvas" xmlns:cx="http://schemas.microsoft.com/office/drawing/2014/chartex" xmlns:cx1="http://schemas.microsoft.com/office/drawing/2015/9/8/chartex" xmlns:cx2="http://schemas.microsoft.com/office/drawing/2015/10/21/chartex" xmlns:cx3="http://schemas.microsoft.com/office/drawing/2016/5/9/chartex" xmlns:cx4="http://schemas.microsoft.com/office/drawing/2016/5/10/chartex" xmlns:cx5="http://schemas.microsoft.com/office/drawing/2016/5/11/chartex" xmlns:cx6="http://schemas.microsoft.com/office/drawing/2016/5/12/chartex" xmlns:cx7="http://schemas.microsoft.com/office/drawing/2016/5/13/chartex" xmlns:cx8="http://schemas.microsoft.com/office/drawing/2016/5/14/chartex" xmlns:mc="http://schemas.openxmlformats.org/markup-compatibility/2006" xmlns:aink="http://schemas.microsoft.com/office/drawing/2016/ink" xmlns:am3d="http://schemas.microsoft.com/office/drawing/2017/model3d" xmlns:o="urn:schemas-microsoft-com:office:office" xmlns:oel="http://schemas.microsoft.com/office/2019/extlst" xmlns:r="http://schemas.openxmlformats.org/officeDocument/2006/relationships" xmlns:m="http://schemas.openxmlformats.org/officeDocument/2006/math" xmlns:v="urn:schemas-microsoft-com:vml" xmlns:wp14="http://schemas.microsoft.com/office/word/2010/wordprocessingDrawing" xmlns:wp="http://schemas.openxmlformats.org/drawingml/2006/wordprocessingDrawing" xmlns:w10="urn:schemas-microsoft-com:office:word" xmlns:w="http://schemas.openxmlformats.org/wordprocessingml/2006/main" xmlns:w14="http://schemas.microsoft.com/office/word/2010/wordml" xmlns:w15="http://schemas.microsoft.com/office/word/2012/wordml" xmlns:w16cex="http://schemas.microsoft.com/office/word/2018/wordml/cex" xmlns:w16cid="http://schemas.microsoft.com/office/word/2016/wordml/cid" xmlns:w16="http://schemas.microsoft.com/office/word/2018/wordml" xmlns:w16sdtdh="http://schemas.microsoft.com/office/word/2020/wordml/sdtdatahash" xmlns:w16se="http://schemas.microsoft.com/office/word/2015/wordml/symex" xmlns:wpg="http://schemas.microsoft.com/office/word/2010/wordprocessingGroup" xmlns:wpi="http://schemas.microsoft.com/office/word/2010/wordprocessingInk" xmlns:wne="http://schemas.microsoft.com/office/word/2006/wordml" xmlns:wps="http://schemas.microsoft.com/office/word/2010/wordprocessingShape" mc:Ignorable="w14 w15 w16se w16cid w16 w16cex w16sdtdh wp14">
   <w15:person w15:author="Charles Vin">
     <w15:presenceInfo w15:providerId="Windows Live" w15:userId="b6a572ba99eaa7ea"/>
   </w15:person>

</xml_diff>

<commit_message>
des news de SAM (je vais pas valider)
</commit_message>
<xml_diff>
--- a/SAM/TD.docx
+++ b/SAM/TD.docx
@@ -1,10 +1,15 @@
 
 <file path=word/document.xml><?xml version="1.0" encoding="utf-8"?>
-<w:document xmlns:wpc="http://schemas.microsoft.com/office/word/2010/wordprocessingCanvas" xmlns:cx="http://schemas.microsoft.com/office/drawing/2014/chartex" xmlns:cx1="http://schemas.microsoft.com/office/drawing/2015/9/8/chartex" xmlns:cx2="http://schemas.microsoft.com/office/drawing/2015/10/21/chartex" xmlns:cx3="http://schemas.microsoft.com/office/drawing/2016/5/9/chartex" xmlns:cx4="http://schemas.microsoft.com/office/drawing/2016/5/10/chartex" xmlns:cx5="http://schemas.microsoft.com/office/drawing/2016/5/11/chartex" xmlns:cx6="http://schemas.microsoft.com/office/drawing/2016/5/12/chartex" xmlns:cx7="http://schemas.microsoft.com/office/drawing/2016/5/13/chartex" xmlns:cx8="http://schemas.microsoft.com/office/drawing/2016/5/14/chartex" xmlns:mc="http://schemas.openxmlformats.org/markup-compatibility/2006" xmlns:aink="http://schemas.microsoft.com/office/drawing/2016/ink" xmlns:am3d="http://schemas.microsoft.com/office/drawing/2017/model3d" xmlns:o="urn:schemas-microsoft-com:office:office" xmlns:oel="http://schemas.microsoft.com/office/2019/extlst" xmlns:r="http://schemas.openxmlformats.org/officeDocument/2006/relationships" xmlns:m="http://schemas.openxmlformats.org/officeDocument/2006/math" xmlns:v="urn:schemas-microsoft-com:vml" xmlns:wp14="http://schemas.microsoft.com/office/word/2010/wordprocessingDrawing" xmlns:wp="http://schemas.openxmlformats.org/drawingml/2006/wordprocessingDrawing" xmlns:w10="urn:schemas-microsoft-com:office:word" xmlns:w="http://schemas.openxmlformats.org/wordprocessingml/2006/main" xmlns:w14="http://schemas.microsoft.com/office/word/2010/wordml" xmlns:w15="http://schemas.microsoft.com/office/word/2012/wordml" xmlns:w16cex="http://schemas.microsoft.com/office/word/2018/wordml/cex" xmlns:w16cid="http://schemas.microsoft.com/office/word/2016/wordml/cid" xmlns:w16="http://schemas.microsoft.com/office/word/2018/wordml" xmlns:w16sdtdh="http://schemas.microsoft.com/office/word/2020/wordml/sdtdatahash" xmlns:w16se="http://schemas.microsoft.com/office/word/2015/wordml/symex" xmlns:wpg="http://schemas.microsoft.com/office/word/2010/wordprocessingGroup" xmlns:wpi="http://schemas.microsoft.com/office/word/2010/wordprocessingInk" xmlns:wne="http://schemas.microsoft.com/office/word/2006/wordml" xmlns:wps="http://schemas.microsoft.com/office/word/2010/wordprocessingShape" mc:Ignorable="w14 w15 w16se w16cid w16 w16cex w16sdtdh wp14">
+<w:document xmlns:wpc="http://schemas.microsoft.com/office/word/2010/wordprocessingCanvas" xmlns:cx="http://schemas.microsoft.com/office/drawing/2014/chartex" xmlns:cx1="http://schemas.microsoft.com/office/drawing/2015/9/8/chartex" xmlns:cx2="http://schemas.microsoft.com/office/drawing/2015/10/21/chartex" xmlns:cx3="http://schemas.microsoft.com/office/drawing/2016/5/9/chartex" xmlns:cx4="http://schemas.microsoft.com/office/drawing/2016/5/10/chartex" xmlns:cx5="http://schemas.microsoft.com/office/drawing/2016/5/11/chartex" xmlns:cx6="http://schemas.microsoft.com/office/drawing/2016/5/12/chartex" xmlns:cx7="http://schemas.microsoft.com/office/drawing/2016/5/13/chartex" xmlns:cx8="http://schemas.microsoft.com/office/drawing/2016/5/14/chartex" xmlns:mc="http://schemas.openxmlformats.org/markup-compatibility/2006" xmlns:aink="http://schemas.microsoft.com/office/drawing/2016/ink" xmlns:am3d="http://schemas.microsoft.com/office/drawing/2017/model3d" xmlns:o="urn:schemas-microsoft-com:office:office" xmlns:r="http://schemas.openxmlformats.org/officeDocument/2006/relationships" xmlns:m="http://schemas.openxmlformats.org/officeDocument/2006/math" xmlns:v="urn:schemas-microsoft-com:vml" xmlns:wp14="http://schemas.microsoft.com/office/word/2010/wordprocessingDrawing" xmlns:wp="http://schemas.openxmlformats.org/drawingml/2006/wordprocessingDrawing" xmlns:w10="urn:schemas-microsoft-com:office:word" xmlns:w="http://schemas.openxmlformats.org/wordprocessingml/2006/main" xmlns:w14="http://schemas.microsoft.com/office/word/2010/wordml" xmlns:w15="http://schemas.microsoft.com/office/word/2012/wordml" xmlns:w16cex="http://schemas.microsoft.com/office/word/2018/wordml/cex" xmlns:w16cid="http://schemas.microsoft.com/office/word/2016/wordml/cid" xmlns:w16="http://schemas.microsoft.com/office/word/2018/wordml" xmlns:w16sdtdh="http://schemas.microsoft.com/office/word/2020/wordml/sdtdatahash" xmlns:w16se="http://schemas.microsoft.com/office/word/2015/wordml/symex" xmlns:wpg="http://schemas.microsoft.com/office/word/2010/wordprocessingGroup" xmlns:wpi="http://schemas.microsoft.com/office/word/2010/wordprocessingInk" xmlns:wne="http://schemas.microsoft.com/office/word/2006/wordml" xmlns:wps="http://schemas.microsoft.com/office/word/2010/wordprocessingShape" mc:Ignorable="w14 w15 w16se w16cid w16 w16cex w16sdtdh wp14">
   <w:body>
     <w:p>
-      <w:r>
-        <w:t xml:space="preserve">Cheatsheet : </w:t>
+      <w:proofErr w:type="spellStart"/>
+      <w:r>
+        <w:t>Cheatsheet</w:t>
+      </w:r>
+      <w:proofErr w:type="spellEnd"/>
+      <w:r>
+        <w:t xml:space="preserve"> : </w:t>
       </w:r>
     </w:p>
     <w:p>
@@ -21,7 +26,15 @@
         </w:numPr>
       </w:pPr>
       <w:r>
-        <w:t xml:space="preserve">La première clé défini le tris de l’index -&gt; important pour le parcourir </w:t>
+        <w:t xml:space="preserve">La première clé défini </w:t>
+      </w:r>
+      <w:proofErr w:type="gramStart"/>
+      <w:r>
+        <w:t>le tris</w:t>
+      </w:r>
+      <w:proofErr w:type="gramEnd"/>
+      <w:r>
+        <w:t xml:space="preserve"> de l’index -&gt; important pour le parcourir </w:t>
       </w:r>
     </w:p>
     <w:p>
@@ -95,8 +108,13 @@
       <w:r>
         <w:t>Atteindre (</w:t>
       </w:r>
-      <w:r>
-        <w:t>pred, min-machin)</w:t>
+      <w:proofErr w:type="spellStart"/>
+      <w:r>
+        <w:t>pred</w:t>
+      </w:r>
+      <w:proofErr w:type="spellEnd"/>
+      <w:r>
+        <w:t>, min-machin)</w:t>
       </w:r>
     </w:p>
     <w:p>
@@ -108,7 +126,15 @@
         </w:numPr>
       </w:pPr>
       <w:r>
-        <w:t>Parcours (max-pred, max machin)</w:t>
+        <w:t>Parcours (max-</w:t>
+      </w:r>
+      <w:proofErr w:type="spellStart"/>
+      <w:r>
+        <w:t>pred</w:t>
+      </w:r>
+      <w:proofErr w:type="spellEnd"/>
+      <w:r>
+        <w:t>, max machin)</w:t>
       </w:r>
     </w:p>
     <w:p>
@@ -332,7 +358,15 @@
         </w:numPr>
       </w:pPr>
       <w:r>
-        <w:t>Un répertoire contient des packets qui contienne des PL valeurs (je pense pointeur)</w:t>
+        <w:t xml:space="preserve">Un répertoire contient des </w:t>
+      </w:r>
+      <w:proofErr w:type="spellStart"/>
+      <w:r>
+        <w:t>packets</w:t>
+      </w:r>
+      <w:proofErr w:type="spellEnd"/>
+      <w:r>
+        <w:t xml:space="preserve"> qui contienne des PL valeurs (je pense pointeur)</w:t>
       </w:r>
     </w:p>
     <w:p>
@@ -384,7 +418,21 @@
         <w:rPr>
           <w:rFonts w:eastAsiaTheme="minorEastAsia"/>
         </w:rPr>
-        <w:t xml:space="preserve"> = taille du répertoire </w:t>
+        <w:t xml:space="preserve"> = taille du réper</w:t>
+      </w:r>
+      <w:proofErr w:type="spellStart"/>
+      <w:r>
+        <w:rPr>
+          <w:rFonts w:eastAsiaTheme="minorEastAsia"/>
+        </w:rPr>
+        <w:t>toire</w:t>
+      </w:r>
+      <w:proofErr w:type="spellEnd"/>
+      <w:r>
+        <w:rPr>
+          <w:rFonts w:eastAsiaTheme="minorEastAsia"/>
+        </w:rPr>
+        <w:t xml:space="preserve"> </w:t>
       </w:r>
     </w:p>
     <w:p>
@@ -448,7 +496,21 @@
         <w:rPr>
           <w:rFonts w:eastAsiaTheme="minorEastAsia"/>
         </w:rPr>
-        <w:t>Trouver l’ordre de R[A,B] -&gt; Regarder les modulo des valeur à l’intérieur</w:t>
+        <w:t>Trouver l’ordre de R[</w:t>
+      </w:r>
+      <w:proofErr w:type="gramStart"/>
+      <w:r>
+        <w:rPr>
+          <w:rFonts w:eastAsiaTheme="minorEastAsia"/>
+        </w:rPr>
+        <w:t>A,B</w:t>
+      </w:r>
+      <w:proofErr w:type="gramEnd"/>
+      <w:r>
+        <w:rPr>
+          <w:rFonts w:eastAsiaTheme="minorEastAsia"/>
+        </w:rPr>
+        <w:t>] -&gt; Regarder les modulo des valeur à l’intérieur</w:t>
       </w:r>
     </w:p>
     <w:p>
@@ -475,7 +537,15 @@
         </w:numPr>
       </w:pPr>
       <w:r>
-        <w:t xml:space="preserve">On met v dans le packet numéro </w:t>
+        <w:t xml:space="preserve">On met v dans le </w:t>
+      </w:r>
+      <w:proofErr w:type="spellStart"/>
+      <w:r>
+        <w:t>packet</w:t>
+      </w:r>
+      <w:proofErr w:type="spellEnd"/>
+      <w:r>
+        <w:t xml:space="preserve"> numéro </w:t>
       </w:r>
       <m:oMath>
         <m:r>
@@ -527,11 +597,19 @@
         <w:lastRenderedPageBreak/>
         <w:t xml:space="preserve">Si </w:t>
       </w:r>
-      <w:r>
-        <w:rPr>
-          <w:rFonts w:eastAsiaTheme="minorEastAsia"/>
-        </w:rPr>
-        <w:t xml:space="preserve">PLi </w:t>
+      <w:proofErr w:type="spellStart"/>
+      <w:r>
+        <w:rPr>
+          <w:rFonts w:eastAsiaTheme="minorEastAsia"/>
+        </w:rPr>
+        <w:t>PLi</w:t>
+      </w:r>
+      <w:proofErr w:type="spellEnd"/>
+      <w:r>
+        <w:rPr>
+          <w:rFonts w:eastAsiaTheme="minorEastAsia"/>
+        </w:rPr>
+        <w:t xml:space="preserve"> </w:t>
       </w:r>
       <w:r>
         <w:rPr>
@@ -549,11 +627,16 @@
         </w:numPr>
       </w:pPr>
       <w:r>
-        <w:t>PG = PL</w:t>
+        <w:t xml:space="preserve">PG = </w:t>
+      </w:r>
+      <w:proofErr w:type="spellStart"/>
+      <w:r>
+        <w:t>PL</w:t>
       </w:r>
       <w:r>
         <w:t>i</w:t>
       </w:r>
+      <w:proofErr w:type="spellEnd"/>
       <w:r>
         <w:t xml:space="preserve"> : </w:t>
       </w:r>
@@ -576,7 +659,15 @@
         <w:t xml:space="preserve"> le répertoire</w:t>
       </w:r>
       <w:r>
-        <w:t> : R[A,B] -&gt; R[A,B,A,B] (PG = PG + 1)</w:t>
+        <w:t> : R[</w:t>
+      </w:r>
+      <w:proofErr w:type="gramStart"/>
+      <w:r>
+        <w:t>A,B</w:t>
+      </w:r>
+      <w:proofErr w:type="gramEnd"/>
+      <w:r>
+        <w:t>] -&gt; R[A,B,A,B] (PG = PG + 1)</w:t>
       </w:r>
     </w:p>
     <w:p>
@@ -599,8 +690,13 @@
           <w:numId w:val="3"/>
         </w:numPr>
       </w:pPr>
-      <w:r>
-        <w:t>PLi &lt; PG :</w:t>
+      <w:proofErr w:type="spellStart"/>
+      <w:r>
+        <w:t>PLi</w:t>
+      </w:r>
+      <w:proofErr w:type="spellEnd"/>
+      <w:r>
+        <w:t xml:space="preserve"> &lt; PG :</w:t>
       </w:r>
     </w:p>
     <w:p>
@@ -612,7 +708,23 @@
         </w:numPr>
       </w:pPr>
       <w:r>
-        <w:t xml:space="preserve">Créer un nouveau packet Pj </w:t>
+        <w:t xml:space="preserve">Créer un nouveau </w:t>
+      </w:r>
+      <w:proofErr w:type="spellStart"/>
+      <w:r>
+        <w:t>packet</w:t>
+      </w:r>
+      <w:proofErr w:type="spellEnd"/>
+      <w:r>
+        <w:t xml:space="preserve"> </w:t>
+      </w:r>
+      <w:proofErr w:type="spellStart"/>
+      <w:r>
+        <w:t>Pj</w:t>
+      </w:r>
+      <w:proofErr w:type="spellEnd"/>
+      <w:r>
+        <w:t xml:space="preserve"> </w:t>
       </w:r>
     </w:p>
     <w:p>
@@ -624,7 +736,15 @@
         </w:numPr>
       </w:pPr>
       <w:r>
-        <w:t xml:space="preserve">Remplacer le deuxième Pi par Pj </w:t>
+        <w:t xml:space="preserve">Remplacer le deuxième Pi par </w:t>
+      </w:r>
+      <w:proofErr w:type="spellStart"/>
+      <w:r>
+        <w:t>Pj</w:t>
+      </w:r>
+      <w:proofErr w:type="spellEnd"/>
+      <w:r>
+        <w:t xml:space="preserve"> </w:t>
       </w:r>
     </w:p>
     <w:p>
@@ -635,8 +755,21 @@
           <w:numId w:val="3"/>
         </w:numPr>
       </w:pPr>
-      <w:r>
-        <w:t>Si il y a 4 pi : « recopier le remplacement dans le reste du repertoire »</w:t>
+      <w:proofErr w:type="gramStart"/>
+      <w:r>
+        <w:t>Si il</w:t>
+      </w:r>
+      <w:proofErr w:type="gramEnd"/>
+      <w:r>
+        <w:t xml:space="preserve"> y a 4 pi : « recopier le remplacement dans le reste du </w:t>
+      </w:r>
+      <w:proofErr w:type="spellStart"/>
+      <w:r>
+        <w:t>repertoire</w:t>
+      </w:r>
+      <w:proofErr w:type="spellEnd"/>
+      <w:r>
+        <w:t> »</w:t>
       </w:r>
     </w:p>
     <w:p>
@@ -648,8 +781,13 @@
         </w:numPr>
       </w:pPr>
       <w:r>
-        <w:t>Incrémenter les PL de Pi et Pj</w:t>
-      </w:r>
+        <w:t xml:space="preserve">Incrémenter les PL de Pi et </w:t>
+      </w:r>
+      <w:proofErr w:type="spellStart"/>
+      <w:r>
+        <w:t>Pj</w:t>
+      </w:r>
+      <w:proofErr w:type="spellEnd"/>
     </w:p>
     <w:p>
       <w:pPr>
@@ -669,8 +807,13 @@
         <w:t xml:space="preserve"> et la nouvelle valeur v</w:t>
       </w:r>
       <w:r>
-        <w:t xml:space="preserve"> entre Pi et Pj</w:t>
-      </w:r>
+        <w:t xml:space="preserve"> entre Pi et </w:t>
+      </w:r>
+      <w:proofErr w:type="spellStart"/>
+      <w:r>
+        <w:t>Pj</w:t>
+      </w:r>
+      <w:proofErr w:type="spellEnd"/>
       <w:r>
         <w:t xml:space="preserve"> en recalculant les modulos avec la nouvelle valeur de PG</w:t>
       </w:r>
@@ -697,7 +840,15 @@
         </w:numPr>
       </w:pPr>
       <w:r>
-        <w:t xml:space="preserve">Suppression d’une valeur : si un packet i devient vide </w:t>
+        <w:t xml:space="preserve">Suppression d’une valeur : si un </w:t>
+      </w:r>
+      <w:proofErr w:type="spellStart"/>
+      <w:r>
+        <w:t>packet</w:t>
+      </w:r>
+      <w:proofErr w:type="spellEnd"/>
+      <w:r>
+        <w:t xml:space="preserve"> i devient vide </w:t>
       </w:r>
     </w:p>
     <w:p>
@@ -709,7 +860,15 @@
         </w:numPr>
       </w:pPr>
       <w:r>
-        <w:t>On peut supprimer un packet vide uniquement si PL = PG</w:t>
+        <w:t xml:space="preserve">On peut supprimer un </w:t>
+      </w:r>
+      <w:proofErr w:type="spellStart"/>
+      <w:r>
+        <w:t>packet</w:t>
+      </w:r>
+      <w:proofErr w:type="spellEnd"/>
+      <w:r>
+        <w:t xml:space="preserve"> vide uniquement si PL = PG</w:t>
       </w:r>
       <w:r>
         <w:t>, sinon il reste vide</w:t>
@@ -725,7 +884,15 @@
       </w:pPr>
       <w:commentRangeStart w:id="2"/>
       <w:r>
-        <w:t xml:space="preserve">Trouver le packet le plus proche </w:t>
+        <w:t xml:space="preserve">Trouver le </w:t>
+      </w:r>
+      <w:proofErr w:type="spellStart"/>
+      <w:r>
+        <w:t>packet</w:t>
+      </w:r>
+      <w:proofErr w:type="spellEnd"/>
+      <w:r>
+        <w:t xml:space="preserve"> le plus proche </w:t>
       </w:r>
       <w:r>
         <w:rPr>
@@ -788,8 +955,21 @@
           <w:numId w:val="3"/>
         </w:numPr>
       </w:pPr>
-      <w:r>
-        <w:t>Exple si PLi=PG=3, les cases ayant le même suffixe (de longueur 2) sont :</w:t>
+      <w:proofErr w:type="spellStart"/>
+      <w:r>
+        <w:t>Exple</w:t>
+      </w:r>
+      <w:proofErr w:type="spellEnd"/>
+      <w:r>
+        <w:t xml:space="preserve"> si </w:t>
+      </w:r>
+      <w:proofErr w:type="spellStart"/>
+      <w:r>
+        <w:t>PLi</w:t>
+      </w:r>
+      <w:proofErr w:type="spellEnd"/>
+      <w:r>
+        <w:t>=PG=3, les cases ayant le même suffixe (de longueur 2) sont :</w:t>
       </w:r>
     </w:p>
     <w:p>
@@ -800,8 +980,13 @@
           <w:numId w:val="3"/>
         </w:numPr>
       </w:pPr>
-      <w:r>
-        <w:t>R[0] et R[4]</w:t>
+      <w:proofErr w:type="gramStart"/>
+      <w:r>
+        <w:t>R[</w:t>
+      </w:r>
+      <w:proofErr w:type="gramEnd"/>
+      <w:r>
+        <w:t>0] et R[4]</w:t>
       </w:r>
     </w:p>
     <w:p>
@@ -812,8 +997,13 @@
           <w:numId w:val="3"/>
         </w:numPr>
       </w:pPr>
-      <w:r>
-        <w:t>R[1] et R[5]</w:t>
+      <w:proofErr w:type="gramStart"/>
+      <w:r>
+        <w:t>R[</w:t>
+      </w:r>
+      <w:proofErr w:type="gramEnd"/>
+      <w:r>
+        <w:t>1] et R[5]</w:t>
       </w:r>
     </w:p>
     <w:p>
@@ -836,8 +1026,13 @@
           <w:numId w:val="3"/>
         </w:numPr>
       </w:pPr>
-      <w:r>
-        <w:t>R[3] et R[7]</w:t>
+      <w:proofErr w:type="gramStart"/>
+      <w:r>
+        <w:t>R[</w:t>
+      </w:r>
+      <w:proofErr w:type="gramEnd"/>
+      <w:r>
+        <w:t>3] et R[7]</w:t>
       </w:r>
     </w:p>
     <w:p>
@@ -985,7 +1180,23 @@
         </w:numPr>
       </w:pPr>
       <w:r>
-        <w:t>Quand la taille de cette zone devient plus grand que N on la passe en zone principale : N -&gt; 2N</w:t>
+        <w:t xml:space="preserve">Quand la taille de cette zone devient plus </w:t>
+      </w:r>
+      <w:proofErr w:type="gramStart"/>
+      <w:r>
+        <w:t>grand</w:t>
+      </w:r>
+      <w:proofErr w:type="gramEnd"/>
+      <w:r>
+        <w:t xml:space="preserve"> que </w:t>
+      </w:r>
+      <w:proofErr w:type="spellStart"/>
+      <w:r>
+        <w:t>N on</w:t>
+      </w:r>
+      <w:proofErr w:type="spellEnd"/>
+      <w:r>
+        <w:t xml:space="preserve"> la passe en zone principale : N -&gt; 2N</w:t>
       </w:r>
     </w:p>
     <w:p>
@@ -1032,8 +1243,13 @@
           <w:numId w:val="3"/>
         </w:numPr>
       </w:pPr>
-      <w:r>
-        <w:t xml:space="preserve">p : prochain paquet à éclater </w:t>
+      <w:proofErr w:type="gramStart"/>
+      <w:r>
+        <w:t>p</w:t>
+      </w:r>
+      <w:proofErr w:type="gramEnd"/>
+      <w:r>
+        <w:t xml:space="preserve"> : prochain paquet à éclater </w:t>
       </w:r>
     </w:p>
     <w:p>
@@ -1267,7 +1483,15 @@
       </w:pPr>
       <w:r>
         <w:lastRenderedPageBreak/>
-        <w:t xml:space="preserve">      (on ne compte pas la zone de débordement)</w:t>
+        <w:t xml:space="preserve">      (</w:t>
+      </w:r>
+      <w:proofErr w:type="gramStart"/>
+      <w:r>
+        <w:t>on</w:t>
+      </w:r>
+      <w:proofErr w:type="gramEnd"/>
+      <w:r>
+        <w:t xml:space="preserve"> ne compte pas la zone de débordement)</w:t>
       </w:r>
     </w:p>
     <w:p>
@@ -1855,19 +2079,55 @@
         <w:rPr>
           <w:rFonts w:eastAsiaTheme="minorEastAsia"/>
         </w:rPr>
-        <w:t xml:space="preserve"> la jointure sur l’a</w:t>
-      </w:r>
-      <w:r>
-        <w:rPr>
-          <w:rFonts w:eastAsiaTheme="minorEastAsia"/>
-        </w:rPr>
-        <w:t xml:space="preserve">ttribue </w:t>
-      </w:r>
-      <w:r>
-        <w:rPr>
-          <w:rFonts w:eastAsiaTheme="minorEastAsia"/>
-        </w:rPr>
-        <w:t xml:space="preserve">(en particulier l’attribu </w:t>
+        <w:t xml:space="preserve"> </w:t>
+      </w:r>
+      <w:proofErr w:type="gramStart"/>
+      <w:r>
+        <w:rPr>
+          <w:rFonts w:eastAsiaTheme="minorEastAsia"/>
+        </w:rPr>
+        <w:t>la</w:t>
+      </w:r>
+      <w:proofErr w:type="gramEnd"/>
+      <w:r>
+        <w:rPr>
+          <w:rFonts w:eastAsiaTheme="minorEastAsia"/>
+        </w:rPr>
+        <w:t xml:space="preserve"> jointure sur l’a</w:t>
+      </w:r>
+      <w:proofErr w:type="spellStart"/>
+      <w:r>
+        <w:rPr>
+          <w:rFonts w:eastAsiaTheme="minorEastAsia"/>
+        </w:rPr>
+        <w:t>ttribue</w:t>
+      </w:r>
+      <w:proofErr w:type="spellEnd"/>
+      <w:r>
+        <w:rPr>
+          <w:rFonts w:eastAsiaTheme="minorEastAsia"/>
+        </w:rPr>
+        <w:t xml:space="preserve"> </w:t>
+      </w:r>
+      <w:r>
+        <w:rPr>
+          <w:rFonts w:eastAsiaTheme="minorEastAsia"/>
+        </w:rPr>
+        <w:t>(en particulier l’</w:t>
+      </w:r>
+      <w:proofErr w:type="spellStart"/>
+      <w:r>
+        <w:rPr>
+          <w:rFonts w:eastAsiaTheme="minorEastAsia"/>
+        </w:rPr>
+        <w:t>attribu</w:t>
+      </w:r>
+      <w:proofErr w:type="spellEnd"/>
+      <w:r>
+        <w:rPr>
+          <w:rFonts w:eastAsiaTheme="minorEastAsia"/>
+        </w:rPr>
+        <w:t xml:space="preserve"> </w:t>
       </w:r>
       <w:r>
         <w:rPr>
@@ -1903,7 +2163,15 @@
         </w:numPr>
       </w:pPr>
       <w:r>
-        <w:t>Expression algèbrique d’un arbre :</w:t>
+        <w:t xml:space="preserve">Expression </w:t>
+      </w:r>
+      <w:proofErr w:type="spellStart"/>
+      <w:r>
+        <w:t>algèbrique</w:t>
+      </w:r>
+      <w:proofErr w:type="spellEnd"/>
+      <w:r>
+        <w:t xml:space="preserve"> d’un arbre :</w:t>
       </w:r>
     </w:p>
     <w:p>
@@ -1914,8 +2182,13 @@
           <w:numId w:val="3"/>
         </w:numPr>
       </w:pPr>
-      <w:r>
-        <w:t xml:space="preserve">Arret sur un des traits de l’arbre, écrire avec les </w:t>
+      <w:proofErr w:type="spellStart"/>
+      <w:r>
+        <w:t>Arret</w:t>
+      </w:r>
+      <w:proofErr w:type="spellEnd"/>
+      <w:r>
+        <w:t xml:space="preserve"> sur un des traits de l’arbre, écrire avec les </w:t>
       </w:r>
       <m:oMath>
         <m:r>
@@ -2832,7 +3105,21 @@
         <w:rPr>
           <w:rFonts w:eastAsiaTheme="minorEastAsia"/>
         </w:rPr>
-        <w:t xml:space="preserve"> facteur de sélectivité du prédicat </w:t>
+        <w:t xml:space="preserve"> </w:t>
+      </w:r>
+      <w:proofErr w:type="gramStart"/>
+      <w:r>
+        <w:rPr>
+          <w:rFonts w:eastAsiaTheme="minorEastAsia"/>
+        </w:rPr>
+        <w:t>facteur</w:t>
+      </w:r>
+      <w:proofErr w:type="gramEnd"/>
+      <w:r>
+        <w:rPr>
+          <w:rFonts w:eastAsiaTheme="minorEastAsia"/>
+        </w:rPr>
+        <w:t xml:space="preserve"> de sélectivité du prédicat </w:t>
       </w:r>
       <m:oMath>
         <m:r>
@@ -3275,11 +3562,19 @@
           <w:rFonts w:eastAsiaTheme="minorEastAsia"/>
         </w:rPr>
       </w:pPr>
-      <w:r>
-        <w:rPr>
-          <w:rFonts w:eastAsiaTheme="minorEastAsia"/>
-        </w:rPr>
-        <w:t xml:space="preserve">cout = </w:t>
+      <w:proofErr w:type="gramStart"/>
+      <w:r>
+        <w:rPr>
+          <w:rFonts w:eastAsiaTheme="minorEastAsia"/>
+        </w:rPr>
+        <w:t>cout</w:t>
+      </w:r>
+      <w:proofErr w:type="gramEnd"/>
+      <w:r>
+        <w:rPr>
+          <w:rFonts w:eastAsiaTheme="minorEastAsia"/>
+        </w:rPr>
+        <w:t xml:space="preserve"> = </w:t>
       </w:r>
       <w:r>
         <w:rPr>
@@ -3297,7 +3592,35 @@
         <w:rPr>
           <w:rFonts w:eastAsiaTheme="minorEastAsia"/>
         </w:rPr>
-        <w:t xml:space="preserve">ofondeur de l’index – 1) + nombre de row sélectionné (colonne row du plans) * nombre de page de l’index / nombre de ligne </w:t>
+        <w:t xml:space="preserve">ofondeur de l’index – 1) + nombre de </w:t>
+      </w:r>
+      <w:proofErr w:type="spellStart"/>
+      <w:r>
+        <w:rPr>
+          <w:rFonts w:eastAsiaTheme="minorEastAsia"/>
+        </w:rPr>
+        <w:t>row</w:t>
+      </w:r>
+      <w:proofErr w:type="spellEnd"/>
+      <w:r>
+        <w:rPr>
+          <w:rFonts w:eastAsiaTheme="minorEastAsia"/>
+        </w:rPr>
+        <w:t xml:space="preserve"> sélectionné (colonne </w:t>
+      </w:r>
+      <w:proofErr w:type="spellStart"/>
+      <w:r>
+        <w:rPr>
+          <w:rFonts w:eastAsiaTheme="minorEastAsia"/>
+        </w:rPr>
+        <w:t>row</w:t>
+      </w:r>
+      <w:proofErr w:type="spellEnd"/>
+      <w:r>
+        <w:rPr>
+          <w:rFonts w:eastAsiaTheme="minorEastAsia"/>
+        </w:rPr>
+        <w:t xml:space="preserve"> du plans) * nombre de page de l’index / nombre de ligne </w:t>
       </w:r>
       <w:r>
         <w:rPr>
@@ -3321,7 +3644,21 @@
         <w:rPr>
           <w:rFonts w:eastAsiaTheme="minorEastAsia"/>
         </w:rPr>
-        <w:t xml:space="preserve">Ou plus facile parfois avec un predicat </w:t>
+        <w:t xml:space="preserve">Ou plus facile parfois avec un </w:t>
+      </w:r>
+      <w:proofErr w:type="spellStart"/>
+      <w:r>
+        <w:rPr>
+          <w:rFonts w:eastAsiaTheme="minorEastAsia"/>
+        </w:rPr>
+        <w:t>predicat</w:t>
+      </w:r>
+      <w:proofErr w:type="spellEnd"/>
+      <w:r>
+        <w:rPr>
+          <w:rFonts w:eastAsiaTheme="minorEastAsia"/>
+        </w:rPr>
+        <w:t xml:space="preserve"> </w:t>
       </w:r>
     </w:p>
     <w:p>
@@ -3339,7 +3676,29 @@
         <w:rPr>
           <w:rFonts w:eastAsiaTheme="minorEastAsia"/>
         </w:rPr>
-        <w:t>Cout = (profondeur – 1) + nb de page de l’index * SF(pred)</w:t>
+        <w:t xml:space="preserve">Cout = (profondeur – 1) + nb de page de l’index * </w:t>
+      </w:r>
+      <w:proofErr w:type="gramStart"/>
+      <w:r>
+        <w:rPr>
+          <w:rFonts w:eastAsiaTheme="minorEastAsia"/>
+        </w:rPr>
+        <w:t>SF(</w:t>
+      </w:r>
+      <w:proofErr w:type="spellStart"/>
+      <w:proofErr w:type="gramEnd"/>
+      <w:r>
+        <w:rPr>
+          <w:rFonts w:eastAsiaTheme="minorEastAsia"/>
+        </w:rPr>
+        <w:t>pred</w:t>
+      </w:r>
+      <w:proofErr w:type="spellEnd"/>
+      <w:r>
+        <w:rPr>
+          <w:rFonts w:eastAsiaTheme="minorEastAsia"/>
+        </w:rPr>
+        <w:t>)</w:t>
       </w:r>
     </w:p>
     <w:p>
@@ -3419,8 +3778,17 @@
           <w:rFonts w:eastAsiaTheme="minorEastAsia"/>
           <w:lang w:val="en-US"/>
         </w:rPr>
-        <w:t>TABLE ACCESS BY ROW ID :</w:t>
-      </w:r>
+        <w:t xml:space="preserve">TABLE ACCESS BY ROW </w:t>
+      </w:r>
+      <w:proofErr w:type="gramStart"/>
+      <w:r>
+        <w:rPr>
+          <w:rFonts w:eastAsiaTheme="minorEastAsia"/>
+          <w:lang w:val="en-US"/>
+        </w:rPr>
+        <w:t>ID :</w:t>
+      </w:r>
+      <w:proofErr w:type="gramEnd"/>
     </w:p>
     <w:p>
       <w:pPr>
@@ -3458,13 +3826,47 @@
           <w:lang w:val="en-US"/>
         </w:rPr>
       </w:pPr>
+      <w:proofErr w:type="spellStart"/>
       <w:r>
         <w:rPr>
           <w:rFonts w:eastAsiaTheme="minorEastAsia"/>
           <w:lang w:val="en-US"/>
         </w:rPr>
-        <w:t>Cost_table_Access_By_Rowid(n) = Cost_Index_Range_Scan(n) + n * CF / num_rows</w:t>
-      </w:r>
+        <w:t>Cost_table_Access_By_Rowid</w:t>
+      </w:r>
+      <w:proofErr w:type="spellEnd"/>
+      <w:r>
+        <w:rPr>
+          <w:rFonts w:eastAsiaTheme="minorEastAsia"/>
+          <w:lang w:val="en-US"/>
+        </w:rPr>
+        <w:t xml:space="preserve">(n) = </w:t>
+      </w:r>
+      <w:proofErr w:type="spellStart"/>
+      <w:r>
+        <w:rPr>
+          <w:rFonts w:eastAsiaTheme="minorEastAsia"/>
+          <w:lang w:val="en-US"/>
+        </w:rPr>
+        <w:t>Cost_Index_Range_Scan</w:t>
+      </w:r>
+      <w:proofErr w:type="spellEnd"/>
+      <w:r>
+        <w:rPr>
+          <w:rFonts w:eastAsiaTheme="minorEastAsia"/>
+          <w:lang w:val="en-US"/>
+        </w:rPr>
+        <w:t xml:space="preserve">(n) + n * CF / </w:t>
+      </w:r>
+      <w:proofErr w:type="spellStart"/>
+      <w:r>
+        <w:rPr>
+          <w:rFonts w:eastAsiaTheme="minorEastAsia"/>
+          <w:lang w:val="en-US"/>
+        </w:rPr>
+        <w:t>num_rows</w:t>
+      </w:r>
+      <w:proofErr w:type="spellEnd"/>
     </w:p>
     <w:p>
       <w:pPr>
@@ -3477,11 +3879,33 @@
           <w:rFonts w:eastAsiaTheme="minorEastAsia"/>
         </w:rPr>
       </w:pPr>
-      <w:r>
-        <w:rPr>
-          <w:rFonts w:eastAsiaTheme="minorEastAsia"/>
-        </w:rPr>
-        <w:t>Num_rows = card(T) = nom</w:t>
+      <w:proofErr w:type="spellStart"/>
+      <w:r>
+        <w:rPr>
+          <w:rFonts w:eastAsiaTheme="minorEastAsia"/>
+        </w:rPr>
+        <w:t>Num_rows</w:t>
+      </w:r>
+      <w:proofErr w:type="spellEnd"/>
+      <w:r>
+        <w:rPr>
+          <w:rFonts w:eastAsiaTheme="minorEastAsia"/>
+        </w:rPr>
+        <w:t xml:space="preserve"> = </w:t>
+      </w:r>
+      <w:proofErr w:type="spellStart"/>
+      <w:r>
+        <w:rPr>
+          <w:rFonts w:eastAsiaTheme="minorEastAsia"/>
+        </w:rPr>
+        <w:t>card</w:t>
+      </w:r>
+      <w:proofErr w:type="spellEnd"/>
+      <w:r>
+        <w:rPr>
+          <w:rFonts w:eastAsiaTheme="minorEastAsia"/>
+        </w:rPr>
+        <w:t>(T) = nom</w:t>
       </w:r>
       <w:r>
         <w:rPr>
@@ -3501,11 +3925,47 @@
           <w:rFonts w:eastAsiaTheme="minorEastAsia"/>
         </w:rPr>
       </w:pPr>
-      <w:r>
-        <w:rPr>
-          <w:rFonts w:eastAsiaTheme="minorEastAsia"/>
-        </w:rPr>
-        <w:t>n = nombre de row sélectionné (colonne row du plans)</w:t>
+      <w:proofErr w:type="gramStart"/>
+      <w:r>
+        <w:rPr>
+          <w:rFonts w:eastAsiaTheme="minorEastAsia"/>
+        </w:rPr>
+        <w:t>n</w:t>
+      </w:r>
+      <w:proofErr w:type="gramEnd"/>
+      <w:r>
+        <w:rPr>
+          <w:rFonts w:eastAsiaTheme="minorEastAsia"/>
+        </w:rPr>
+        <w:t xml:space="preserve"> = nombre de </w:t>
+      </w:r>
+      <w:proofErr w:type="spellStart"/>
+      <w:r>
+        <w:rPr>
+          <w:rFonts w:eastAsiaTheme="minorEastAsia"/>
+        </w:rPr>
+        <w:t>row</w:t>
+      </w:r>
+      <w:proofErr w:type="spellEnd"/>
+      <w:r>
+        <w:rPr>
+          <w:rFonts w:eastAsiaTheme="minorEastAsia"/>
+        </w:rPr>
+        <w:t xml:space="preserve"> sélectionné (colonne </w:t>
+      </w:r>
+      <w:proofErr w:type="spellStart"/>
+      <w:r>
+        <w:rPr>
+          <w:rFonts w:eastAsiaTheme="minorEastAsia"/>
+        </w:rPr>
+        <w:t>row</w:t>
+      </w:r>
+      <w:proofErr w:type="spellEnd"/>
+      <w:r>
+        <w:rPr>
+          <w:rFonts w:eastAsiaTheme="minorEastAsia"/>
+        </w:rPr>
+        <w:t xml:space="preserve"> du plans)</w:t>
       </w:r>
       <w:r>
         <w:rPr>
@@ -3571,14 +4031,30 @@
           <w:rFonts w:eastAsiaTheme="minorEastAsia"/>
           <w:lang w:val="en-US"/>
         </w:rPr>
-        <w:t>CF = clustering factor de l</w:t>
-      </w:r>
+        <w:t xml:space="preserve">CF = clustering factor de </w:t>
+      </w:r>
+      <w:proofErr w:type="spellStart"/>
       <w:r>
         <w:rPr>
           <w:rFonts w:eastAsiaTheme="minorEastAsia"/>
           <w:lang w:val="en-US"/>
         </w:rPr>
-        <w:t xml:space="preserve">’index </w:t>
+        <w:t>l</w:t>
+      </w:r>
+      <w:r>
+        <w:rPr>
+          <w:rFonts w:eastAsiaTheme="minorEastAsia"/>
+          <w:lang w:val="en-US"/>
+        </w:rPr>
+        <w:t>’index</w:t>
+      </w:r>
+      <w:proofErr w:type="spellEnd"/>
+      <w:r>
+        <w:rPr>
+          <w:rFonts w:eastAsiaTheme="minorEastAsia"/>
+          <w:lang w:val="en-US"/>
+        </w:rPr>
+        <w:t xml:space="preserve"> </w:t>
       </w:r>
     </w:p>
     <w:p>
@@ -3606,12 +4082,30 @@
           <w:lang w:val="en-US"/>
         </w:rPr>
       </w:pPr>
+      <w:proofErr w:type="spellStart"/>
+      <w:proofErr w:type="gramStart"/>
       <w:r>
         <w:rPr>
           <w:rFonts w:eastAsiaTheme="minorEastAsia"/>
           <w:lang w:val="en-US"/>
         </w:rPr>
-        <w:t xml:space="preserve">Prédicat : </w:t>
+        <w:t>Prédicat</w:t>
+      </w:r>
+      <w:proofErr w:type="spellEnd"/>
+      <w:r>
+        <w:rPr>
+          <w:rFonts w:eastAsiaTheme="minorEastAsia"/>
+          <w:lang w:val="en-US"/>
+        </w:rPr>
+        <w:t xml:space="preserve"> :</w:t>
+      </w:r>
+      <w:proofErr w:type="gramEnd"/>
+      <w:r>
+        <w:rPr>
+          <w:rFonts w:eastAsiaTheme="minorEastAsia"/>
+          <w:lang w:val="en-US"/>
+        </w:rPr>
+        <w:t xml:space="preserve"> </w:t>
       </w:r>
       <w:r>
         <w:rPr>
@@ -3703,18 +4197,61 @@
           <w:lang w:val="en-US"/>
         </w:rPr>
       </w:pPr>
+      <w:proofErr w:type="spellStart"/>
+      <w:proofErr w:type="gramStart"/>
       <w:r>
         <w:rPr>
           <w:rFonts w:eastAsiaTheme="minorEastAsia"/>
           <w:lang w:val="en-US"/>
         </w:rPr>
-        <w:t>cardSelection(T, ATT, V1, V2) = (V2 – V1) / ( borneSup – borneInf</w:t>
-      </w:r>
+        <w:t>cardSelection</w:t>
+      </w:r>
+      <w:proofErr w:type="spellEnd"/>
       <w:r>
         <w:rPr>
           <w:rFonts w:eastAsiaTheme="minorEastAsia"/>
           <w:lang w:val="en-US"/>
         </w:rPr>
+        <w:t>(</w:t>
+      </w:r>
+      <w:proofErr w:type="gramEnd"/>
+      <w:r>
+        <w:rPr>
+          <w:rFonts w:eastAsiaTheme="minorEastAsia"/>
+          <w:lang w:val="en-US"/>
+        </w:rPr>
+        <w:t xml:space="preserve">T, ATT, V1, V2) = (V2 – V1) / ( </w:t>
+      </w:r>
+      <w:proofErr w:type="spellStart"/>
+      <w:r>
+        <w:rPr>
+          <w:rFonts w:eastAsiaTheme="minorEastAsia"/>
+          <w:lang w:val="en-US"/>
+        </w:rPr>
+        <w:t>borneSup</w:t>
+      </w:r>
+      <w:proofErr w:type="spellEnd"/>
+      <w:r>
+        <w:rPr>
+          <w:rFonts w:eastAsiaTheme="minorEastAsia"/>
+          <w:lang w:val="en-US"/>
+        </w:rPr>
+        <w:t xml:space="preserve"> – </w:t>
+      </w:r>
+      <w:proofErr w:type="spellStart"/>
+      <w:r>
+        <w:rPr>
+          <w:rFonts w:eastAsiaTheme="minorEastAsia"/>
+          <w:lang w:val="en-US"/>
+        </w:rPr>
+        <w:t>borneInf</w:t>
+      </w:r>
+      <w:proofErr w:type="spellEnd"/>
+      <w:r>
+        <w:rPr>
+          <w:rFonts w:eastAsiaTheme="minorEastAsia"/>
+          <w:lang w:val="en-US"/>
+        </w:rPr>
         <w:t xml:space="preserve"> de q</w:t>
       </w:r>
       <w:r>
@@ -3722,8 +4259,17 @@
           <w:rFonts w:eastAsiaTheme="minorEastAsia"/>
           <w:lang w:val="en-US"/>
         </w:rPr>
-        <w:t xml:space="preserve"> ) * num_rows</w:t>
-      </w:r>
+        <w:t xml:space="preserve"> ) * </w:t>
+      </w:r>
+      <w:proofErr w:type="spellStart"/>
+      <w:r>
+        <w:rPr>
+          <w:rFonts w:eastAsiaTheme="minorEastAsia"/>
+          <w:lang w:val="en-US"/>
+        </w:rPr>
+        <w:t>num_rows</w:t>
+      </w:r>
+      <w:proofErr w:type="spellEnd"/>
     </w:p>
     <w:p>
       <w:pPr>
@@ -3747,7 +4293,35 @@
         <w:rPr>
           <w:rFonts w:eastAsiaTheme="minorEastAsia"/>
         </w:rPr>
-        <w:t xml:space="preserve">(+ un filter(pred) en général) : </w:t>
+        <w:t xml:space="preserve">(+ un </w:t>
+      </w:r>
+      <w:proofErr w:type="spellStart"/>
+      <w:r>
+        <w:rPr>
+          <w:rFonts w:eastAsiaTheme="minorEastAsia"/>
+        </w:rPr>
+        <w:t>filter</w:t>
+      </w:r>
+      <w:proofErr w:type="spellEnd"/>
+      <w:r>
+        <w:rPr>
+          <w:rFonts w:eastAsiaTheme="minorEastAsia"/>
+        </w:rPr>
+        <w:t>(</w:t>
+      </w:r>
+      <w:proofErr w:type="spellStart"/>
+      <w:r>
+        <w:rPr>
+          <w:rFonts w:eastAsiaTheme="minorEastAsia"/>
+        </w:rPr>
+        <w:t>pred</w:t>
+      </w:r>
+      <w:proofErr w:type="spellEnd"/>
+      <w:r>
+        <w:rPr>
+          <w:rFonts w:eastAsiaTheme="minorEastAsia"/>
+        </w:rPr>
+        <w:t xml:space="preserve">) en général) : </w:t>
       </w:r>
     </w:p>
     <w:p>
@@ -3783,13 +4357,41 @@
         <w:rPr>
           <w:rFonts w:eastAsiaTheme="minorEastAsia"/>
         </w:rPr>
-        <w:t>lecture sequenti</w:t>
-      </w:r>
-      <w:r>
-        <w:rPr>
-          <w:rFonts w:eastAsiaTheme="minorEastAsia"/>
-        </w:rPr>
-        <w:t xml:space="preserve">el de la table  = nombre de page </w:t>
+        <w:t xml:space="preserve">lecture </w:t>
+      </w:r>
+      <w:proofErr w:type="spellStart"/>
+      <w:r>
+        <w:rPr>
+          <w:rFonts w:eastAsiaTheme="minorEastAsia"/>
+        </w:rPr>
+        <w:t>sequenti</w:t>
+      </w:r>
+      <w:r>
+        <w:rPr>
+          <w:rFonts w:eastAsiaTheme="minorEastAsia"/>
+        </w:rPr>
+        <w:t>el</w:t>
+      </w:r>
+      <w:proofErr w:type="spellEnd"/>
+      <w:r>
+        <w:rPr>
+          <w:rFonts w:eastAsiaTheme="minorEastAsia"/>
+        </w:rPr>
+        <w:t xml:space="preserve"> de la </w:t>
+      </w:r>
+      <w:proofErr w:type="gramStart"/>
+      <w:r>
+        <w:rPr>
+          <w:rFonts w:eastAsiaTheme="minorEastAsia"/>
+        </w:rPr>
+        <w:t>table  =</w:t>
+      </w:r>
+      <w:proofErr w:type="gramEnd"/>
+      <w:r>
+        <w:rPr>
+          <w:rFonts w:eastAsiaTheme="minorEastAsia"/>
+        </w:rPr>
+        <w:t xml:space="preserve"> nombre de page </w:t>
       </w:r>
       <w:r>
         <w:rPr>
@@ -3815,12 +4417,56 @@
         </w:rPr>
         <w:t xml:space="preserve">En pratique : </w:t>
       </w:r>
-      <w:r>
-        <w:rPr>
-          <w:rFonts w:eastAsiaTheme="minorEastAsia"/>
-        </w:rPr>
-        <w:t>coût_lecture_sequentielle(T) = pages(T) / multiRead + card(T) / cpu</w:t>
-      </w:r>
+      <w:proofErr w:type="spellStart"/>
+      <w:r>
+        <w:rPr>
+          <w:rFonts w:eastAsiaTheme="minorEastAsia"/>
+        </w:rPr>
+        <w:t>coût_lecture_sequentielle</w:t>
+      </w:r>
+      <w:proofErr w:type="spellEnd"/>
+      <w:r>
+        <w:rPr>
+          <w:rFonts w:eastAsiaTheme="minorEastAsia"/>
+        </w:rPr>
+        <w:t xml:space="preserve">(T) = pages(T) / </w:t>
+      </w:r>
+      <w:proofErr w:type="spellStart"/>
+      <w:r>
+        <w:rPr>
+          <w:rFonts w:eastAsiaTheme="minorEastAsia"/>
+        </w:rPr>
+        <w:t>multiRead</w:t>
+      </w:r>
+      <w:proofErr w:type="spellEnd"/>
+      <w:r>
+        <w:rPr>
+          <w:rFonts w:eastAsiaTheme="minorEastAsia"/>
+        </w:rPr>
+        <w:t xml:space="preserve"> + </w:t>
+      </w:r>
+      <w:proofErr w:type="spellStart"/>
+      <w:r>
+        <w:rPr>
+          <w:rFonts w:eastAsiaTheme="minorEastAsia"/>
+        </w:rPr>
+        <w:t>card</w:t>
+      </w:r>
+      <w:proofErr w:type="spellEnd"/>
+      <w:r>
+        <w:rPr>
+          <w:rFonts w:eastAsiaTheme="minorEastAsia"/>
+        </w:rPr>
+        <w:t xml:space="preserve">(T) / </w:t>
+      </w:r>
+      <w:proofErr w:type="spellStart"/>
+      <w:r>
+        <w:rPr>
+          <w:rFonts w:eastAsiaTheme="minorEastAsia"/>
+        </w:rPr>
+        <w:t>cpu</w:t>
+      </w:r>
+      <w:proofErr w:type="spellEnd"/>
     </w:p>
     <w:p>
       <w:pPr>
@@ -3833,11 +4479,47 @@
           <w:rFonts w:eastAsiaTheme="minorEastAsia"/>
         </w:rPr>
       </w:pPr>
-      <w:r>
-        <w:rPr>
-          <w:rFonts w:eastAsiaTheme="minorEastAsia"/>
-        </w:rPr>
-        <w:t>avec multiRead = 3,77 et cpu = 58000</w:t>
+      <w:proofErr w:type="gramStart"/>
+      <w:r>
+        <w:rPr>
+          <w:rFonts w:eastAsiaTheme="minorEastAsia"/>
+        </w:rPr>
+        <w:t>avec</w:t>
+      </w:r>
+      <w:proofErr w:type="gramEnd"/>
+      <w:r>
+        <w:rPr>
+          <w:rFonts w:eastAsiaTheme="minorEastAsia"/>
+        </w:rPr>
+        <w:t xml:space="preserve"> </w:t>
+      </w:r>
+      <w:proofErr w:type="spellStart"/>
+      <w:r>
+        <w:rPr>
+          <w:rFonts w:eastAsiaTheme="minorEastAsia"/>
+        </w:rPr>
+        <w:t>multiRead</w:t>
+      </w:r>
+      <w:proofErr w:type="spellEnd"/>
+      <w:r>
+        <w:rPr>
+          <w:rFonts w:eastAsiaTheme="minorEastAsia"/>
+        </w:rPr>
+        <w:t xml:space="preserve"> = 3,77 et </w:t>
+      </w:r>
+      <w:proofErr w:type="spellStart"/>
+      <w:r>
+        <w:rPr>
+          <w:rFonts w:eastAsiaTheme="minorEastAsia"/>
+        </w:rPr>
+        <w:t>cpu</w:t>
+      </w:r>
+      <w:proofErr w:type="spellEnd"/>
+      <w:r>
+        <w:rPr>
+          <w:rFonts w:eastAsiaTheme="minorEastAsia"/>
+        </w:rPr>
+        <w:t xml:space="preserve"> = 58000</w:t>
       </w:r>
     </w:p>
     <w:p>
@@ -4002,6 +4684,209 @@
         </w:rPr>
         <w:t xml:space="preserve"> en fonction de ce qui est utilisé ? </w:t>
       </w:r>
+    </w:p>
+    <w:p>
+      <w:r>
+        <w:t>Pseudo-code :</w:t>
+      </w:r>
+    </w:p>
+    <w:p>
+      <w:pPr>
+        <w:pStyle w:val="ListParagraph"/>
+        <w:numPr>
+          <w:ilvl w:val="0"/>
+          <w:numId w:val="3"/>
+        </w:numPr>
+      </w:pPr>
+      <w:r>
+        <w:t>Index combine : Liste_id1.intersect(</w:t>
+      </w:r>
+      <w:proofErr w:type="spellStart"/>
+      <w:r>
+        <w:t>liste_id</w:t>
+      </w:r>
+      <w:proofErr w:type="spellEnd"/>
+      <w:r>
+        <w:t xml:space="preserve"> 2)</w:t>
+      </w:r>
+    </w:p>
+    <w:p>
+      <w:pPr>
+        <w:pStyle w:val="ListParagraph"/>
+        <w:numPr>
+          <w:ilvl w:val="0"/>
+          <w:numId w:val="3"/>
+        </w:numPr>
+      </w:pPr>
+      <w:proofErr w:type="spellStart"/>
+      <w:proofErr w:type="gramStart"/>
+      <w:r>
+        <w:t>Filter</w:t>
+      </w:r>
+      <w:proofErr w:type="spellEnd"/>
+      <w:r>
+        <w:t>(</w:t>
+      </w:r>
+      <w:proofErr w:type="gramEnd"/>
+      <w:r>
+        <w:t>) : if pred1 and pred2 : affiche(</w:t>
+      </w:r>
+      <w:proofErr w:type="spellStart"/>
+      <w:r>
+        <w:t>row</w:t>
+      </w:r>
+      <w:proofErr w:type="spellEnd"/>
+      <w:r>
+        <w:t>)</w:t>
+      </w:r>
+    </w:p>
+    <w:p>
+      <w:pPr>
+        <w:pStyle w:val="ListParagraph"/>
+        <w:numPr>
+          <w:ilvl w:val="0"/>
+          <w:numId w:val="3"/>
+        </w:numPr>
+      </w:pPr>
+      <w:r>
+        <w:t xml:space="preserve">LIKE ‘A%’ : if </w:t>
+      </w:r>
+      <w:proofErr w:type="spellStart"/>
+      <w:proofErr w:type="gramStart"/>
+      <w:r>
+        <w:t>t.prenom</w:t>
+      </w:r>
+      <w:proofErr w:type="spellEnd"/>
+      <w:proofErr w:type="gramEnd"/>
+      <w:r>
+        <w:t xml:space="preserve"> like ‘A%’</w:t>
+      </w:r>
+    </w:p>
+    <w:p>
+      <w:pPr>
+        <w:pStyle w:val="ListParagraph"/>
+        <w:numPr>
+          <w:ilvl w:val="0"/>
+          <w:numId w:val="3"/>
+        </w:numPr>
+      </w:pPr>
+      <w:r>
+        <w:t xml:space="preserve">TABLE ACCESS FULL : for e in </w:t>
+      </w:r>
+      <w:proofErr w:type="spellStart"/>
+      <w:r>
+        <w:t>Etudiant.tuple</w:t>
+      </w:r>
+      <w:proofErr w:type="spellEnd"/>
+      <w:r>
+        <w:t>()</w:t>
+      </w:r>
+    </w:p>
+    <w:p>
+      <w:pPr>
+        <w:pStyle w:val="ListParagraph"/>
+        <w:numPr>
+          <w:ilvl w:val="0"/>
+          <w:numId w:val="3"/>
+        </w:numPr>
+      </w:pPr>
+      <w:r>
+        <w:t xml:space="preserve">INDEX SCAN : for id in </w:t>
+      </w:r>
+      <w:proofErr w:type="spellStart"/>
+      <w:r>
+        <w:t>I_FORMA_</w:t>
+      </w:r>
+      <w:proofErr w:type="gramStart"/>
+      <w:r>
+        <w:t>NF.getRowId</w:t>
+      </w:r>
+      <w:proofErr w:type="spellEnd"/>
+      <w:proofErr w:type="gramEnd"/>
+      <w:r>
+        <w:t>(</w:t>
+      </w:r>
+      <w:proofErr w:type="spellStart"/>
+      <w:r>
+        <w:t>pred</w:t>
+      </w:r>
+      <w:proofErr w:type="spellEnd"/>
+      <w:r>
+        <w:t>)</w:t>
+      </w:r>
+    </w:p>
+    <w:p>
+      <w:pPr>
+        <w:pStyle w:val="ListParagraph"/>
+        <w:numPr>
+          <w:ilvl w:val="0"/>
+          <w:numId w:val="3"/>
+        </w:numPr>
+      </w:pPr>
+      <w:r>
+        <w:t xml:space="preserve">HASH </w:t>
+      </w:r>
+      <w:proofErr w:type="spellStart"/>
+      <w:r>
+        <w:t>Join</w:t>
+      </w:r>
+      <w:proofErr w:type="spellEnd"/>
+      <w:r>
+        <w:t xml:space="preserve"> : </w:t>
+      </w:r>
+    </w:p>
+    <w:p>
+      <w:pPr>
+        <w:pStyle w:val="ListParagraph"/>
+        <w:numPr>
+          <w:ilvl w:val="1"/>
+          <w:numId w:val="3"/>
+        </w:numPr>
+      </w:pPr>
+      <w:r>
+        <w:t xml:space="preserve">Pas d’intrication de boucle : </w:t>
+      </w:r>
+      <w:proofErr w:type="gramStart"/>
+      <w:r>
+        <w:t>plusieurs boucle</w:t>
+      </w:r>
+      <w:proofErr w:type="gramEnd"/>
+      <w:r>
+        <w:t xml:space="preserve"> si </w:t>
+      </w:r>
+      <w:proofErr w:type="spellStart"/>
+      <w:r>
+        <w:t>nécéssaire</w:t>
+      </w:r>
+      <w:proofErr w:type="spellEnd"/>
+      <w:r>
+        <w:t xml:space="preserve"> </w:t>
+      </w:r>
+    </w:p>
+    <w:p>
+      <w:pPr>
+        <w:pStyle w:val="ListParagraph"/>
+        <w:numPr>
+          <w:ilvl w:val="1"/>
+          <w:numId w:val="3"/>
+        </w:numPr>
+      </w:pPr>
+      <w:r>
+        <w:t>Voir code dernière page</w:t>
+      </w:r>
+    </w:p>
+    <w:p>
+      <w:pPr>
+        <w:pStyle w:val="ListParagraph"/>
+        <w:numPr>
+          <w:ilvl w:val="0"/>
+          <w:numId w:val="3"/>
+        </w:numPr>
+      </w:pPr>
+    </w:p>
+    <w:p/>
+    <w:p/>
+    <w:p>
       <w:r>
         <w:br w:type="page"/>
       </w:r>
@@ -4072,9 +4957,105 @@
           <w:numId w:val="3"/>
         </w:numPr>
       </w:pPr>
-    </w:p>
-    <w:p/>
-    <w:p/>
+      <w:r>
+        <w:t>Jointure par boucle avec index TD4.1.3</w:t>
+      </w:r>
+      <w:r>
+        <w:drawing>
+          <wp:inline distT="0" distB="0" distL="0" distR="0" wp14:anchorId="113A919B" wp14:editId="0EF093AB">
+            <wp:extent cx="5201376" cy="2905530"/>
+            <wp:effectExtent l="0" t="0" r="0" b="9525"/>
+            <wp:docPr id="7" name="Picture 7"/>
+            <wp:cNvGraphicFramePr>
+              <a:graphicFrameLocks xmlns:a="http://schemas.openxmlformats.org/drawingml/2006/main" noChangeAspect="1"/>
+            </wp:cNvGraphicFramePr>
+            <a:graphic xmlns:a="http://schemas.openxmlformats.org/drawingml/2006/main">
+              <a:graphicData uri="http://schemas.openxmlformats.org/drawingml/2006/picture">
+                <pic:pic xmlns:pic="http://schemas.openxmlformats.org/drawingml/2006/picture">
+                  <pic:nvPicPr>
+                    <pic:cNvPr id="1" name=""/>
+                    <pic:cNvPicPr/>
+                  </pic:nvPicPr>
+                  <pic:blipFill>
+                    <a:blip r:embed="rId15"/>
+                    <a:stretch>
+                      <a:fillRect/>
+                    </a:stretch>
+                  </pic:blipFill>
+                  <pic:spPr>
+                    <a:xfrm>
+                      <a:off x="0" y="0"/>
+                      <a:ext cx="5201376" cy="2905530"/>
+                    </a:xfrm>
+                    <a:prstGeom prst="rect">
+                      <a:avLst/>
+                    </a:prstGeom>
+                  </pic:spPr>
+                </pic:pic>
+              </a:graphicData>
+            </a:graphic>
+          </wp:inline>
+        </w:drawing>
+      </w:r>
+    </w:p>
+    <w:p>
+      <w:pPr>
+        <w:pStyle w:val="ListParagraph"/>
+        <w:numPr>
+          <w:ilvl w:val="0"/>
+          <w:numId w:val="3"/>
+        </w:numPr>
+      </w:pPr>
+      <w:r>
+        <w:lastRenderedPageBreak/>
+        <w:t xml:space="preserve">Hash </w:t>
+      </w:r>
+      <w:proofErr w:type="spellStart"/>
+      <w:r>
+        <w:t>join</w:t>
+      </w:r>
+      <w:proofErr w:type="spellEnd"/>
+      <w:r>
+        <w:t xml:space="preserve"> TD4.1.5</w:t>
+      </w:r>
+      <w:r>
+        <w:drawing>
+          <wp:inline distT="0" distB="0" distL="0" distR="0" wp14:anchorId="2CAB3DB6" wp14:editId="406B4523">
+            <wp:extent cx="4725059" cy="4496427"/>
+            <wp:effectExtent l="0" t="0" r="0" b="0"/>
+            <wp:docPr id="8" name="Picture 8"/>
+            <wp:cNvGraphicFramePr>
+              <a:graphicFrameLocks xmlns:a="http://schemas.openxmlformats.org/drawingml/2006/main" noChangeAspect="1"/>
+            </wp:cNvGraphicFramePr>
+            <a:graphic xmlns:a="http://schemas.openxmlformats.org/drawingml/2006/main">
+              <a:graphicData uri="http://schemas.openxmlformats.org/drawingml/2006/picture">
+                <pic:pic xmlns:pic="http://schemas.openxmlformats.org/drawingml/2006/picture">
+                  <pic:nvPicPr>
+                    <pic:cNvPr id="1" name=""/>
+                    <pic:cNvPicPr/>
+                  </pic:nvPicPr>
+                  <pic:blipFill>
+                    <a:blip r:embed="rId16"/>
+                    <a:stretch>
+                      <a:fillRect/>
+                    </a:stretch>
+                  </pic:blipFill>
+                  <pic:spPr>
+                    <a:xfrm>
+                      <a:off x="0" y="0"/>
+                      <a:ext cx="4725059" cy="4496427"/>
+                    </a:xfrm>
+                    <a:prstGeom prst="rect">
+                      <a:avLst/>
+                    </a:prstGeom>
+                  </pic:spPr>
+                </pic:pic>
+              </a:graphicData>
+            </a:graphic>
+          </wp:inline>
+        </w:drawing>
+      </w:r>
+    </w:p>
     <w:p/>
     <w:sectPr>
       <w:pgSz w:w="11906" w:h="16838"/>
@@ -4087,7 +5068,7 @@
 </file>
 
 <file path=word/comments.xml><?xml version="1.0" encoding="utf-8"?>
-<w:comments xmlns:wpc="http://schemas.microsoft.com/office/word/2010/wordprocessingCanvas" xmlns:cx="http://schemas.microsoft.com/office/drawing/2014/chartex" xmlns:cx1="http://schemas.microsoft.com/office/drawing/2015/9/8/chartex" xmlns:cx2="http://schemas.microsoft.com/office/drawing/2015/10/21/chartex" xmlns:cx3="http://schemas.microsoft.com/office/drawing/2016/5/9/chartex" xmlns:cx4="http://schemas.microsoft.com/office/drawing/2016/5/10/chartex" xmlns:cx5="http://schemas.microsoft.com/office/drawing/2016/5/11/chartex" xmlns:cx6="http://schemas.microsoft.com/office/drawing/2016/5/12/chartex" xmlns:cx7="http://schemas.microsoft.com/office/drawing/2016/5/13/chartex" xmlns:cx8="http://schemas.microsoft.com/office/drawing/2016/5/14/chartex" xmlns:mc="http://schemas.openxmlformats.org/markup-compatibility/2006" xmlns:aink="http://schemas.microsoft.com/office/drawing/2016/ink" xmlns:am3d="http://schemas.microsoft.com/office/drawing/2017/model3d" xmlns:o="urn:schemas-microsoft-com:office:office" xmlns:oel="http://schemas.microsoft.com/office/2019/extlst" xmlns:r="http://schemas.openxmlformats.org/officeDocument/2006/relationships" xmlns:m="http://schemas.openxmlformats.org/officeDocument/2006/math" xmlns:v="urn:schemas-microsoft-com:vml" xmlns:wp14="http://schemas.microsoft.com/office/word/2010/wordprocessingDrawing" xmlns:wp="http://schemas.openxmlformats.org/drawingml/2006/wordprocessingDrawing" xmlns:w10="urn:schemas-microsoft-com:office:word" xmlns:w="http://schemas.openxmlformats.org/wordprocessingml/2006/main" xmlns:w14="http://schemas.microsoft.com/office/word/2010/wordml" xmlns:w15="http://schemas.microsoft.com/office/word/2012/wordml" xmlns:w16cex="http://schemas.microsoft.com/office/word/2018/wordml/cex" xmlns:w16cid="http://schemas.microsoft.com/office/word/2016/wordml/cid" xmlns:w16="http://schemas.microsoft.com/office/word/2018/wordml" xmlns:w16sdtdh="http://schemas.microsoft.com/office/word/2020/wordml/sdtdatahash" xmlns:w16se="http://schemas.microsoft.com/office/word/2015/wordml/symex" xmlns:wpg="http://schemas.microsoft.com/office/word/2010/wordprocessingGroup" xmlns:wpi="http://schemas.microsoft.com/office/word/2010/wordprocessingInk" xmlns:wne="http://schemas.microsoft.com/office/word/2006/wordml" xmlns:wps="http://schemas.microsoft.com/office/word/2010/wordprocessingShape" mc:Ignorable="w14 w15 w16se w16cid w16 w16cex w16sdtdh wp14">
+<w:comments xmlns:wpc="http://schemas.microsoft.com/office/word/2010/wordprocessingCanvas" xmlns:cx="http://schemas.microsoft.com/office/drawing/2014/chartex" xmlns:cx1="http://schemas.microsoft.com/office/drawing/2015/9/8/chartex" xmlns:cx2="http://schemas.microsoft.com/office/drawing/2015/10/21/chartex" xmlns:cx3="http://schemas.microsoft.com/office/drawing/2016/5/9/chartex" xmlns:cx4="http://schemas.microsoft.com/office/drawing/2016/5/10/chartex" xmlns:cx5="http://schemas.microsoft.com/office/drawing/2016/5/11/chartex" xmlns:cx6="http://schemas.microsoft.com/office/drawing/2016/5/12/chartex" xmlns:cx7="http://schemas.microsoft.com/office/drawing/2016/5/13/chartex" xmlns:cx8="http://schemas.microsoft.com/office/drawing/2016/5/14/chartex" xmlns:mc="http://schemas.openxmlformats.org/markup-compatibility/2006" xmlns:aink="http://schemas.microsoft.com/office/drawing/2016/ink" xmlns:am3d="http://schemas.microsoft.com/office/drawing/2017/model3d" xmlns:o="urn:schemas-microsoft-com:office:office" xmlns:r="http://schemas.openxmlformats.org/officeDocument/2006/relationships" xmlns:m="http://schemas.openxmlformats.org/officeDocument/2006/math" xmlns:v="urn:schemas-microsoft-com:vml" xmlns:wp14="http://schemas.microsoft.com/office/word/2010/wordprocessingDrawing" xmlns:wp="http://schemas.openxmlformats.org/drawingml/2006/wordprocessingDrawing" xmlns:w10="urn:schemas-microsoft-com:office:word" xmlns:w="http://schemas.openxmlformats.org/wordprocessingml/2006/main" xmlns:w14="http://schemas.microsoft.com/office/word/2010/wordml" xmlns:w15="http://schemas.microsoft.com/office/word/2012/wordml" xmlns:w16cex="http://schemas.microsoft.com/office/word/2018/wordml/cex" xmlns:w16cid="http://schemas.microsoft.com/office/word/2016/wordml/cid" xmlns:w16="http://schemas.microsoft.com/office/word/2018/wordml" xmlns:w16sdtdh="http://schemas.microsoft.com/office/word/2020/wordml/sdtdatahash" xmlns:w16se="http://schemas.microsoft.com/office/word/2015/wordml/symex" xmlns:wpg="http://schemas.microsoft.com/office/word/2010/wordprocessingGroup" xmlns:wpi="http://schemas.microsoft.com/office/word/2010/wordprocessingInk" xmlns:wne="http://schemas.microsoft.com/office/word/2006/wordml" xmlns:wps="http://schemas.microsoft.com/office/word/2010/wordprocessingShape" mc:Ignorable="w14 w15 w16se w16cid w16 w16cex w16sdtdh wp14">
   <w:comment w:id="0" w:author="Charles Vin" w:date="2023-02-08T15:27:00Z" w:initials="CV">
     <w:p>
       <w:pPr>
@@ -4099,8 +5080,29 @@
         </w:rPr>
         <w:annotationRef/>
       </w:r>
-      <w:r>
-        <w:t>Ayaaa important je comprend pas sans</w:t>
+      <w:proofErr w:type="spellStart"/>
+      <w:r>
+        <w:t>Ayaaa</w:t>
+      </w:r>
+      <w:proofErr w:type="spellEnd"/>
+      <w:r>
+        <w:t xml:space="preserve"> important </w:t>
+      </w:r>
+      <w:proofErr w:type="gramStart"/>
+      <w:r>
+        <w:t xml:space="preserve">je </w:t>
+      </w:r>
+      <w:proofErr w:type="spellStart"/>
+      <w:r>
+        <w:t>comprend</w:t>
+      </w:r>
+      <w:proofErr w:type="spellEnd"/>
+      <w:r>
+        <w:t xml:space="preserve"> pas</w:t>
+      </w:r>
+      <w:proofErr w:type="gramEnd"/>
+      <w:r>
+        <w:t xml:space="preserve"> sans</w:t>
       </w:r>
     </w:p>
   </w:comment>
@@ -4115,8 +5117,21 @@
         </w:rPr>
         <w:annotationRef/>
       </w:r>
-      <w:r>
-        <w:t>Aymeric sait pas, le prof a dit osef, on ne saura jamais</w:t>
+      <w:proofErr w:type="gramStart"/>
+      <w:r>
+        <w:t>Aymeric sait pas</w:t>
+      </w:r>
+      <w:proofErr w:type="gramEnd"/>
+      <w:r>
+        <w:t xml:space="preserve">, le prof a dit </w:t>
+      </w:r>
+      <w:proofErr w:type="spellStart"/>
+      <w:r>
+        <w:t>osef</w:t>
+      </w:r>
+      <w:proofErr w:type="spellEnd"/>
+      <w:r>
+        <w:t>, on ne saura jamais</w:t>
       </w:r>
     </w:p>
   </w:comment>
@@ -4131,16 +5146,26 @@
         </w:rPr>
         <w:annotationRef/>
       </w:r>
-      <w:r>
-        <w:t>Idk c’est chelou</w:t>
-      </w:r>
+      <w:proofErr w:type="spellStart"/>
+      <w:r>
+        <w:t>Idk</w:t>
+      </w:r>
+      <w:proofErr w:type="spellEnd"/>
+      <w:r>
+        <w:t xml:space="preserve"> c’est </w:t>
+      </w:r>
+      <w:proofErr w:type="spellStart"/>
+      <w:r>
+        <w:t>chelou</w:t>
+      </w:r>
+      <w:proofErr w:type="spellEnd"/>
     </w:p>
   </w:comment>
 </w:comments>
 </file>
 
 <file path=word/commentsExtended.xml><?xml version="1.0" encoding="utf-8"?>
-<w15:commentsEx xmlns:wpc="http://schemas.microsoft.com/office/word/2010/wordprocessingCanvas" xmlns:cx="http://schemas.microsoft.com/office/drawing/2014/chartex" xmlns:cx1="http://schemas.microsoft.com/office/drawing/2015/9/8/chartex" xmlns:cx2="http://schemas.microsoft.com/office/drawing/2015/10/21/chartex" xmlns:cx3="http://schemas.microsoft.com/office/drawing/2016/5/9/chartex" xmlns:cx4="http://schemas.microsoft.com/office/drawing/2016/5/10/chartex" xmlns:cx5="http://schemas.microsoft.com/office/drawing/2016/5/11/chartex" xmlns:cx6="http://schemas.microsoft.com/office/drawing/2016/5/12/chartex" xmlns:cx7="http://schemas.microsoft.com/office/drawing/2016/5/13/chartex" xmlns:cx8="http://schemas.microsoft.com/office/drawing/2016/5/14/chartex" xmlns:mc="http://schemas.openxmlformats.org/markup-compatibility/2006" xmlns:aink="http://schemas.microsoft.com/office/drawing/2016/ink" xmlns:am3d="http://schemas.microsoft.com/office/drawing/2017/model3d" xmlns:o="urn:schemas-microsoft-com:office:office" xmlns:oel="http://schemas.microsoft.com/office/2019/extlst" xmlns:r="http://schemas.openxmlformats.org/officeDocument/2006/relationships" xmlns:m="http://schemas.openxmlformats.org/officeDocument/2006/math" xmlns:v="urn:schemas-microsoft-com:vml" xmlns:wp14="http://schemas.microsoft.com/office/word/2010/wordprocessingDrawing" xmlns:wp="http://schemas.openxmlformats.org/drawingml/2006/wordprocessingDrawing" xmlns:w10="urn:schemas-microsoft-com:office:word" xmlns:w="http://schemas.openxmlformats.org/wordprocessingml/2006/main" xmlns:w14="http://schemas.microsoft.com/office/word/2010/wordml" xmlns:w15="http://schemas.microsoft.com/office/word/2012/wordml" xmlns:w16cex="http://schemas.microsoft.com/office/word/2018/wordml/cex" xmlns:w16cid="http://schemas.microsoft.com/office/word/2016/wordml/cid" xmlns:w16="http://schemas.microsoft.com/office/word/2018/wordml" xmlns:w16sdtdh="http://schemas.microsoft.com/office/word/2020/wordml/sdtdatahash" xmlns:w16se="http://schemas.microsoft.com/office/word/2015/wordml/symex" xmlns:wpg="http://schemas.microsoft.com/office/word/2010/wordprocessingGroup" xmlns:wpi="http://schemas.microsoft.com/office/word/2010/wordprocessingInk" xmlns:wne="http://schemas.microsoft.com/office/word/2006/wordml" xmlns:wps="http://schemas.microsoft.com/office/word/2010/wordprocessingShape" mc:Ignorable="w14 w15 w16se w16cid w16 w16cex w16sdtdh wp14">
+<w15:commentsEx xmlns:wpc="http://schemas.microsoft.com/office/word/2010/wordprocessingCanvas" xmlns:cx="http://schemas.microsoft.com/office/drawing/2014/chartex" xmlns:cx1="http://schemas.microsoft.com/office/drawing/2015/9/8/chartex" xmlns:cx2="http://schemas.microsoft.com/office/drawing/2015/10/21/chartex" xmlns:cx3="http://schemas.microsoft.com/office/drawing/2016/5/9/chartex" xmlns:cx4="http://schemas.microsoft.com/office/drawing/2016/5/10/chartex" xmlns:cx5="http://schemas.microsoft.com/office/drawing/2016/5/11/chartex" xmlns:cx6="http://schemas.microsoft.com/office/drawing/2016/5/12/chartex" xmlns:cx7="http://schemas.microsoft.com/office/drawing/2016/5/13/chartex" xmlns:cx8="http://schemas.microsoft.com/office/drawing/2016/5/14/chartex" xmlns:mc="http://schemas.openxmlformats.org/markup-compatibility/2006" xmlns:aink="http://schemas.microsoft.com/office/drawing/2016/ink" xmlns:am3d="http://schemas.microsoft.com/office/drawing/2017/model3d" xmlns:o="urn:schemas-microsoft-com:office:office" xmlns:r="http://schemas.openxmlformats.org/officeDocument/2006/relationships" xmlns:m="http://schemas.openxmlformats.org/officeDocument/2006/math" xmlns:v="urn:schemas-microsoft-com:vml" xmlns:wp14="http://schemas.microsoft.com/office/word/2010/wordprocessingDrawing" xmlns:wp="http://schemas.openxmlformats.org/drawingml/2006/wordprocessingDrawing" xmlns:w10="urn:schemas-microsoft-com:office:word" xmlns:w="http://schemas.openxmlformats.org/wordprocessingml/2006/main" xmlns:w14="http://schemas.microsoft.com/office/word/2010/wordml" xmlns:w15="http://schemas.microsoft.com/office/word/2012/wordml" xmlns:w16cex="http://schemas.microsoft.com/office/word/2018/wordml/cex" xmlns:w16cid="http://schemas.microsoft.com/office/word/2016/wordml/cid" xmlns:w16="http://schemas.microsoft.com/office/word/2018/wordml" xmlns:w16sdtdh="http://schemas.microsoft.com/office/word/2020/wordml/sdtdatahash" xmlns:w16se="http://schemas.microsoft.com/office/word/2015/wordml/symex" xmlns:wpg="http://schemas.microsoft.com/office/word/2010/wordprocessingGroup" xmlns:wpi="http://schemas.microsoft.com/office/word/2010/wordprocessingInk" xmlns:wne="http://schemas.microsoft.com/office/word/2006/wordml" xmlns:wps="http://schemas.microsoft.com/office/word/2010/wordprocessingShape" mc:Ignorable="w14 w15 w16se w16cid w16 w16cex w16sdtdh wp14">
   <w15:commentEx w15:paraId="75260F23" w15:done="1"/>
   <w15:commentEx w15:paraId="1E53C83E" w15:paraIdParent="75260F23" w15:done="1"/>
   <w15:commentEx w15:paraId="2AE6068E" w15:done="0"/>
@@ -4148,7 +5173,7 @@
 </file>
 
 <file path=word/commentsExtensible.xml><?xml version="1.0" encoding="utf-8"?>
-<w16cex:commentsExtensible xmlns:wpc="http://schemas.microsoft.com/office/word/2010/wordprocessingCanvas" xmlns:cx="http://schemas.microsoft.com/office/drawing/2014/chartex" xmlns:cx1="http://schemas.microsoft.com/office/drawing/2015/9/8/chartex" xmlns:cx2="http://schemas.microsoft.com/office/drawing/2015/10/21/chartex" xmlns:cx3="http://schemas.microsoft.com/office/drawing/2016/5/9/chartex" xmlns:cx4="http://schemas.microsoft.com/office/drawing/2016/5/10/chartex" xmlns:cx5="http://schemas.microsoft.com/office/drawing/2016/5/11/chartex" xmlns:cx6="http://schemas.microsoft.com/office/drawing/2016/5/12/chartex" xmlns:cx7="http://schemas.microsoft.com/office/drawing/2016/5/13/chartex" xmlns:cx8="http://schemas.microsoft.com/office/drawing/2016/5/14/chartex" xmlns:mc="http://schemas.openxmlformats.org/markup-compatibility/2006" xmlns:aink="http://schemas.microsoft.com/office/drawing/2016/ink" xmlns:am3d="http://schemas.microsoft.com/office/drawing/2017/model3d" xmlns:o="urn:schemas-microsoft-com:office:office" xmlns:oel="http://schemas.microsoft.com/office/2019/extlst" xmlns:r="http://schemas.openxmlformats.org/officeDocument/2006/relationships" xmlns:m="http://schemas.openxmlformats.org/officeDocument/2006/math" xmlns:v="urn:schemas-microsoft-com:vml" xmlns:wp14="http://schemas.microsoft.com/office/word/2010/wordprocessingDrawing" xmlns:wp="http://schemas.openxmlformats.org/drawingml/2006/wordprocessingDrawing" xmlns:w10="urn:schemas-microsoft-com:office:word" xmlns:w="http://schemas.openxmlformats.org/wordprocessingml/2006/main" xmlns:w14="http://schemas.microsoft.com/office/word/2010/wordml" xmlns:w15="http://schemas.microsoft.com/office/word/2012/wordml" xmlns:w16cex="http://schemas.microsoft.com/office/word/2018/wordml/cex" xmlns:w16cid="http://schemas.microsoft.com/office/word/2016/wordml/cid" xmlns:w16="http://schemas.microsoft.com/office/word/2018/wordml" xmlns:w16sdtdh="http://schemas.microsoft.com/office/word/2020/wordml/sdtdatahash" xmlns:w16se="http://schemas.microsoft.com/office/word/2015/wordml/symex" xmlns:wpg="http://schemas.microsoft.com/office/word/2010/wordprocessingGroup" xmlns:wpi="http://schemas.microsoft.com/office/word/2010/wordprocessingInk" xmlns:wne="http://schemas.microsoft.com/office/word/2006/wordml" xmlns:wps="http://schemas.microsoft.com/office/word/2010/wordprocessingShape" mc:Ignorable="w14 w15 w16se w16cid w16 w16cex w16sdtdh wp14">
+<w16cex:commentsExtensible xmlns:wpc="http://schemas.microsoft.com/office/word/2010/wordprocessingCanvas" xmlns:cx="http://schemas.microsoft.com/office/drawing/2014/chartex" xmlns:cx1="http://schemas.microsoft.com/office/drawing/2015/9/8/chartex" xmlns:cx2="http://schemas.microsoft.com/office/drawing/2015/10/21/chartex" xmlns:cx3="http://schemas.microsoft.com/office/drawing/2016/5/9/chartex" xmlns:cx4="http://schemas.microsoft.com/office/drawing/2016/5/10/chartex" xmlns:cx5="http://schemas.microsoft.com/office/drawing/2016/5/11/chartex" xmlns:cx6="http://schemas.microsoft.com/office/drawing/2016/5/12/chartex" xmlns:cx7="http://schemas.microsoft.com/office/drawing/2016/5/13/chartex" xmlns:cx8="http://schemas.microsoft.com/office/drawing/2016/5/14/chartex" xmlns:mc="http://schemas.openxmlformats.org/markup-compatibility/2006" xmlns:aink="http://schemas.microsoft.com/office/drawing/2016/ink" xmlns:am3d="http://schemas.microsoft.com/office/drawing/2017/model3d" xmlns:o="urn:schemas-microsoft-com:office:office" xmlns:r="http://schemas.openxmlformats.org/officeDocument/2006/relationships" xmlns:m="http://schemas.openxmlformats.org/officeDocument/2006/math" xmlns:v="urn:schemas-microsoft-com:vml" xmlns:wp14="http://schemas.microsoft.com/office/word/2010/wordprocessingDrawing" xmlns:wp="http://schemas.openxmlformats.org/drawingml/2006/wordprocessingDrawing" xmlns:w10="urn:schemas-microsoft-com:office:word" xmlns:w="http://schemas.openxmlformats.org/wordprocessingml/2006/main" xmlns:w14="http://schemas.microsoft.com/office/word/2010/wordml" xmlns:w15="http://schemas.microsoft.com/office/word/2012/wordml" xmlns:w16cex="http://schemas.microsoft.com/office/word/2018/wordml/cex" xmlns:w16cid="http://schemas.microsoft.com/office/word/2016/wordml/cid" xmlns:w16="http://schemas.microsoft.com/office/word/2018/wordml" xmlns:w16sdtdh="http://schemas.microsoft.com/office/word/2020/wordml/sdtdatahash" xmlns:w16se="http://schemas.microsoft.com/office/word/2015/wordml/symex" xmlns:wpg="http://schemas.microsoft.com/office/word/2010/wordprocessingGroup" xmlns:wpi="http://schemas.microsoft.com/office/word/2010/wordprocessingInk" xmlns:wne="http://schemas.microsoft.com/office/word/2006/wordml" xmlns:wps="http://schemas.microsoft.com/office/word/2010/wordprocessingShape" mc:Ignorable="w14 w15 w16se w16cid w16 w16cex w16sdtdh wp14">
   <w16cex:commentExtensible w16cex:durableId="278E3DD7" w16cex:dateUtc="2023-02-08T14:27:00Z"/>
   <w16cex:commentExtensible w16cex:durableId="278F4C93" w16cex:dateUtc="2023-02-09T09:42:00Z"/>
   <w16cex:commentExtensible w16cex:durableId="278E3E31" w16cex:dateUtc="2023-02-08T14:28:00Z"/>
@@ -4156,7 +5181,7 @@
 </file>
 
 <file path=word/commentsIds.xml><?xml version="1.0" encoding="utf-8"?>
-<w16cid:commentsIds xmlns:wpc="http://schemas.microsoft.com/office/word/2010/wordprocessingCanvas" xmlns:cx="http://schemas.microsoft.com/office/drawing/2014/chartex" xmlns:cx1="http://schemas.microsoft.com/office/drawing/2015/9/8/chartex" xmlns:cx2="http://schemas.microsoft.com/office/drawing/2015/10/21/chartex" xmlns:cx3="http://schemas.microsoft.com/office/drawing/2016/5/9/chartex" xmlns:cx4="http://schemas.microsoft.com/office/drawing/2016/5/10/chartex" xmlns:cx5="http://schemas.microsoft.com/office/drawing/2016/5/11/chartex" xmlns:cx6="http://schemas.microsoft.com/office/drawing/2016/5/12/chartex" xmlns:cx7="http://schemas.microsoft.com/office/drawing/2016/5/13/chartex" xmlns:cx8="http://schemas.microsoft.com/office/drawing/2016/5/14/chartex" xmlns:mc="http://schemas.openxmlformats.org/markup-compatibility/2006" xmlns:aink="http://schemas.microsoft.com/office/drawing/2016/ink" xmlns:am3d="http://schemas.microsoft.com/office/drawing/2017/model3d" xmlns:o="urn:schemas-microsoft-com:office:office" xmlns:oel="http://schemas.microsoft.com/office/2019/extlst" xmlns:r="http://schemas.openxmlformats.org/officeDocument/2006/relationships" xmlns:m="http://schemas.openxmlformats.org/officeDocument/2006/math" xmlns:v="urn:schemas-microsoft-com:vml" xmlns:wp14="http://schemas.microsoft.com/office/word/2010/wordprocessingDrawing" xmlns:wp="http://schemas.openxmlformats.org/drawingml/2006/wordprocessingDrawing" xmlns:w10="urn:schemas-microsoft-com:office:word" xmlns:w="http://schemas.openxmlformats.org/wordprocessingml/2006/main" xmlns:w14="http://schemas.microsoft.com/office/word/2010/wordml" xmlns:w15="http://schemas.microsoft.com/office/word/2012/wordml" xmlns:w16cex="http://schemas.microsoft.com/office/word/2018/wordml/cex" xmlns:w16cid="http://schemas.microsoft.com/office/word/2016/wordml/cid" xmlns:w16="http://schemas.microsoft.com/office/word/2018/wordml" xmlns:w16sdtdh="http://schemas.microsoft.com/office/word/2020/wordml/sdtdatahash" xmlns:w16se="http://schemas.microsoft.com/office/word/2015/wordml/symex" xmlns:wpg="http://schemas.microsoft.com/office/word/2010/wordprocessingGroup" xmlns:wpi="http://schemas.microsoft.com/office/word/2010/wordprocessingInk" xmlns:wne="http://schemas.microsoft.com/office/word/2006/wordml" xmlns:wps="http://schemas.microsoft.com/office/word/2010/wordprocessingShape" mc:Ignorable="w14 w15 w16se w16cid w16 w16cex w16sdtdh wp14">
+<w16cid:commentsIds xmlns:wpc="http://schemas.microsoft.com/office/word/2010/wordprocessingCanvas" xmlns:cx="http://schemas.microsoft.com/office/drawing/2014/chartex" xmlns:cx1="http://schemas.microsoft.com/office/drawing/2015/9/8/chartex" xmlns:cx2="http://schemas.microsoft.com/office/drawing/2015/10/21/chartex" xmlns:cx3="http://schemas.microsoft.com/office/drawing/2016/5/9/chartex" xmlns:cx4="http://schemas.microsoft.com/office/drawing/2016/5/10/chartex" xmlns:cx5="http://schemas.microsoft.com/office/drawing/2016/5/11/chartex" xmlns:cx6="http://schemas.microsoft.com/office/drawing/2016/5/12/chartex" xmlns:cx7="http://schemas.microsoft.com/office/drawing/2016/5/13/chartex" xmlns:cx8="http://schemas.microsoft.com/office/drawing/2016/5/14/chartex" xmlns:mc="http://schemas.openxmlformats.org/markup-compatibility/2006" xmlns:aink="http://schemas.microsoft.com/office/drawing/2016/ink" xmlns:am3d="http://schemas.microsoft.com/office/drawing/2017/model3d" xmlns:o="urn:schemas-microsoft-com:office:office" xmlns:r="http://schemas.openxmlformats.org/officeDocument/2006/relationships" xmlns:m="http://schemas.openxmlformats.org/officeDocument/2006/math" xmlns:v="urn:schemas-microsoft-com:vml" xmlns:wp14="http://schemas.microsoft.com/office/word/2010/wordprocessingDrawing" xmlns:wp="http://schemas.openxmlformats.org/drawingml/2006/wordprocessingDrawing" xmlns:w10="urn:schemas-microsoft-com:office:word" xmlns:w="http://schemas.openxmlformats.org/wordprocessingml/2006/main" xmlns:w14="http://schemas.microsoft.com/office/word/2010/wordml" xmlns:w15="http://schemas.microsoft.com/office/word/2012/wordml" xmlns:w16cex="http://schemas.microsoft.com/office/word/2018/wordml/cex" xmlns:w16cid="http://schemas.microsoft.com/office/word/2016/wordml/cid" xmlns:w16="http://schemas.microsoft.com/office/word/2018/wordml" xmlns:w16sdtdh="http://schemas.microsoft.com/office/word/2020/wordml/sdtdatahash" xmlns:w16se="http://schemas.microsoft.com/office/word/2015/wordml/symex" xmlns:wpg="http://schemas.microsoft.com/office/word/2010/wordprocessingGroup" xmlns:wpi="http://schemas.microsoft.com/office/word/2010/wordprocessingInk" xmlns:wne="http://schemas.microsoft.com/office/word/2006/wordml" xmlns:wps="http://schemas.microsoft.com/office/word/2010/wordprocessingShape" mc:Ignorable="w14 w15 w16se w16cid w16 w16cex w16sdtdh wp14">
   <w16cid:commentId w16cid:paraId="75260F23" w16cid:durableId="278E3DD7"/>
   <w16cid:commentId w16cid:paraId="1E53C83E" w16cid:durableId="278F4C93"/>
   <w16cid:commentId w16cid:paraId="2AE6068E" w16cid:durableId="278E3E31"/>
@@ -4164,7 +5189,7 @@
 </file>
 
 <file path=word/numbering.xml><?xml version="1.0" encoding="utf-8"?>
-<w:numbering xmlns:wpc="http://schemas.microsoft.com/office/word/2010/wordprocessingCanvas" xmlns:cx="http://schemas.microsoft.com/office/drawing/2014/chartex" xmlns:cx1="http://schemas.microsoft.com/office/drawing/2015/9/8/chartex" xmlns:cx2="http://schemas.microsoft.com/office/drawing/2015/10/21/chartex" xmlns:cx3="http://schemas.microsoft.com/office/drawing/2016/5/9/chartex" xmlns:cx4="http://schemas.microsoft.com/office/drawing/2016/5/10/chartex" xmlns:cx5="http://schemas.microsoft.com/office/drawing/2016/5/11/chartex" xmlns:cx6="http://schemas.microsoft.com/office/drawing/2016/5/12/chartex" xmlns:cx7="http://schemas.microsoft.com/office/drawing/2016/5/13/chartex" xmlns:cx8="http://schemas.microsoft.com/office/drawing/2016/5/14/chartex" xmlns:mc="http://schemas.openxmlformats.org/markup-compatibility/2006" xmlns:aink="http://schemas.microsoft.com/office/drawing/2016/ink" xmlns:am3d="http://schemas.microsoft.com/office/drawing/2017/model3d" xmlns:o="urn:schemas-microsoft-com:office:office" xmlns:oel="http://schemas.microsoft.com/office/2019/extlst" xmlns:r="http://schemas.openxmlformats.org/officeDocument/2006/relationships" xmlns:m="http://schemas.openxmlformats.org/officeDocument/2006/math" xmlns:v="urn:schemas-microsoft-com:vml" xmlns:wp14="http://schemas.microsoft.com/office/word/2010/wordprocessingDrawing" xmlns:wp="http://schemas.openxmlformats.org/drawingml/2006/wordprocessingDrawing" xmlns:w10="urn:schemas-microsoft-com:office:word" xmlns:w="http://schemas.openxmlformats.org/wordprocessingml/2006/main" xmlns:w14="http://schemas.microsoft.com/office/word/2010/wordml" xmlns:w15="http://schemas.microsoft.com/office/word/2012/wordml" xmlns:w16cex="http://schemas.microsoft.com/office/word/2018/wordml/cex" xmlns:w16cid="http://schemas.microsoft.com/office/word/2016/wordml/cid" xmlns:w16="http://schemas.microsoft.com/office/word/2018/wordml" xmlns:w16sdtdh="http://schemas.microsoft.com/office/word/2020/wordml/sdtdatahash" xmlns:w16se="http://schemas.microsoft.com/office/word/2015/wordml/symex" xmlns:wpg="http://schemas.microsoft.com/office/word/2010/wordprocessingGroup" xmlns:wpi="http://schemas.microsoft.com/office/word/2010/wordprocessingInk" xmlns:wne="http://schemas.microsoft.com/office/word/2006/wordml" xmlns:wps="http://schemas.microsoft.com/office/word/2010/wordprocessingShape" mc:Ignorable="w14 w15 w16se w16cid w16 w16cex w16sdtdh wp14">
+<w:numbering xmlns:wpc="http://schemas.microsoft.com/office/word/2010/wordprocessingCanvas" xmlns:cx="http://schemas.microsoft.com/office/drawing/2014/chartex" xmlns:cx1="http://schemas.microsoft.com/office/drawing/2015/9/8/chartex" xmlns:cx2="http://schemas.microsoft.com/office/drawing/2015/10/21/chartex" xmlns:cx3="http://schemas.microsoft.com/office/drawing/2016/5/9/chartex" xmlns:cx4="http://schemas.microsoft.com/office/drawing/2016/5/10/chartex" xmlns:cx5="http://schemas.microsoft.com/office/drawing/2016/5/11/chartex" xmlns:cx6="http://schemas.microsoft.com/office/drawing/2016/5/12/chartex" xmlns:cx7="http://schemas.microsoft.com/office/drawing/2016/5/13/chartex" xmlns:cx8="http://schemas.microsoft.com/office/drawing/2016/5/14/chartex" xmlns:mc="http://schemas.openxmlformats.org/markup-compatibility/2006" xmlns:aink="http://schemas.microsoft.com/office/drawing/2016/ink" xmlns:am3d="http://schemas.microsoft.com/office/drawing/2017/model3d" xmlns:o="urn:schemas-microsoft-com:office:office" xmlns:r="http://schemas.openxmlformats.org/officeDocument/2006/relationships" xmlns:m="http://schemas.openxmlformats.org/officeDocument/2006/math" xmlns:v="urn:schemas-microsoft-com:vml" xmlns:wp14="http://schemas.microsoft.com/office/word/2010/wordprocessingDrawing" xmlns:wp="http://schemas.openxmlformats.org/drawingml/2006/wordprocessingDrawing" xmlns:w10="urn:schemas-microsoft-com:office:word" xmlns:w="http://schemas.openxmlformats.org/wordprocessingml/2006/main" xmlns:w14="http://schemas.microsoft.com/office/word/2010/wordml" xmlns:w15="http://schemas.microsoft.com/office/word/2012/wordml" xmlns:w16cex="http://schemas.microsoft.com/office/word/2018/wordml/cex" xmlns:w16cid="http://schemas.microsoft.com/office/word/2016/wordml/cid" xmlns:w16="http://schemas.microsoft.com/office/word/2018/wordml" xmlns:w16sdtdh="http://schemas.microsoft.com/office/word/2020/wordml/sdtdatahash" xmlns:w16se="http://schemas.microsoft.com/office/word/2015/wordml/symex" xmlns:wpg="http://schemas.microsoft.com/office/word/2010/wordprocessingGroup" xmlns:wpi="http://schemas.microsoft.com/office/word/2010/wordprocessingInk" xmlns:wne="http://schemas.microsoft.com/office/word/2006/wordml" xmlns:wps="http://schemas.microsoft.com/office/word/2010/wordprocessingShape" mc:Ignorable="w14 w15 w16se w16cid w16 w16cex w16sdtdh wp14">
   <w:abstractNum w:abstractNumId="0" w15:restartNumberingAfterBreak="0">
     <w:nsid w:val="13572CD3"/>
     <w:multiLevelType w:val="hybridMultilevel"/>
@@ -4502,20 +5527,20 @@
       </w:rPr>
     </w:lvl>
   </w:abstractNum>
-  <w:num w:numId="1" w16cid:durableId="1520436183">
+  <w:num w:numId="1">
     <w:abstractNumId w:val="0"/>
   </w:num>
-  <w:num w:numId="2" w16cid:durableId="809204350">
+  <w:num w:numId="2">
     <w:abstractNumId w:val="1"/>
   </w:num>
-  <w:num w:numId="3" w16cid:durableId="1282492071">
+  <w:num w:numId="3">
     <w:abstractNumId w:val="2"/>
   </w:num>
 </w:numbering>
 </file>
 
 <file path=word/people.xml><?xml version="1.0" encoding="utf-8"?>
-<w15:people xmlns:wpc="http://schemas.microsoft.com/office/word/2010/wordprocessingCanvas" xmlns:cx="http://schemas.microsoft.com/office/drawing/2014/chartex" xmlns:cx1="http://schemas.microsoft.com/office/drawing/2015/9/8/chartex" xmlns:cx2="http://schemas.microsoft.com/office/drawing/2015/10/21/chartex" xmlns:cx3="http://schemas.microsoft.com/office/drawing/2016/5/9/chartex" xmlns:cx4="http://schemas.microsoft.com/office/drawing/2016/5/10/chartex" xmlns:cx5="http://schemas.microsoft.com/office/drawing/2016/5/11/chartex" xmlns:cx6="http://schemas.microsoft.com/office/drawing/2016/5/12/chartex" xmlns:cx7="http://schemas.microsoft.com/office/drawing/2016/5/13/chartex" xmlns:cx8="http://schemas.microsoft.com/office/drawing/2016/5/14/chartex" xmlns:mc="http://schemas.openxmlformats.org/markup-compatibility/2006" xmlns:aink="http://schemas.microsoft.com/office/drawing/2016/ink" xmlns:am3d="http://schemas.microsoft.com/office/drawing/2017/model3d" xmlns:o="urn:schemas-microsoft-com:office:office" xmlns:oel="http://schemas.microsoft.com/office/2019/extlst" xmlns:r="http://schemas.openxmlformats.org/officeDocument/2006/relationships" xmlns:m="http://schemas.openxmlformats.org/officeDocument/2006/math" xmlns:v="urn:schemas-microsoft-com:vml" xmlns:wp14="http://schemas.microsoft.com/office/word/2010/wordprocessingDrawing" xmlns:wp="http://schemas.openxmlformats.org/drawingml/2006/wordprocessingDrawing" xmlns:w10="urn:schemas-microsoft-com:office:word" xmlns:w="http://schemas.openxmlformats.org/wordprocessingml/2006/main" xmlns:w14="http://schemas.microsoft.com/office/word/2010/wordml" xmlns:w15="http://schemas.microsoft.com/office/word/2012/wordml" xmlns:w16cex="http://schemas.microsoft.com/office/word/2018/wordml/cex" xmlns:w16cid="http://schemas.microsoft.com/office/word/2016/wordml/cid" xmlns:w16="http://schemas.microsoft.com/office/word/2018/wordml" xmlns:w16sdtdh="http://schemas.microsoft.com/office/word/2020/wordml/sdtdatahash" xmlns:w16se="http://schemas.microsoft.com/office/word/2015/wordml/symex" xmlns:wpg="http://schemas.microsoft.com/office/word/2010/wordprocessingGroup" xmlns:wpi="http://schemas.microsoft.com/office/word/2010/wordprocessingInk" xmlns:wne="http://schemas.microsoft.com/office/word/2006/wordml" xmlns:wps="http://schemas.microsoft.com/office/word/2010/wordprocessingShape" mc:Ignorable="w14 w15 w16se w16cid w16 w16cex w16sdtdh wp14">
+<w15:people xmlns:wpc="http://schemas.microsoft.com/office/word/2010/wordprocessingCanvas" xmlns:cx="http://schemas.microsoft.com/office/drawing/2014/chartex" xmlns:cx1="http://schemas.microsoft.com/office/drawing/2015/9/8/chartex" xmlns:cx2="http://schemas.microsoft.com/office/drawing/2015/10/21/chartex" xmlns:cx3="http://schemas.microsoft.com/office/drawing/2016/5/9/chartex" xmlns:cx4="http://schemas.microsoft.com/office/drawing/2016/5/10/chartex" xmlns:cx5="http://schemas.microsoft.com/office/drawing/2016/5/11/chartex" xmlns:cx6="http://schemas.microsoft.com/office/drawing/2016/5/12/chartex" xmlns:cx7="http://schemas.microsoft.com/office/drawing/2016/5/13/chartex" xmlns:cx8="http://schemas.microsoft.com/office/drawing/2016/5/14/chartex" xmlns:mc="http://schemas.openxmlformats.org/markup-compatibility/2006" xmlns:aink="http://schemas.microsoft.com/office/drawing/2016/ink" xmlns:am3d="http://schemas.microsoft.com/office/drawing/2017/model3d" xmlns:o="urn:schemas-microsoft-com:office:office" xmlns:r="http://schemas.openxmlformats.org/officeDocument/2006/relationships" xmlns:m="http://schemas.openxmlformats.org/officeDocument/2006/math" xmlns:v="urn:schemas-microsoft-com:vml" xmlns:wp14="http://schemas.microsoft.com/office/word/2010/wordprocessingDrawing" xmlns:wp="http://schemas.openxmlformats.org/drawingml/2006/wordprocessingDrawing" xmlns:w10="urn:schemas-microsoft-com:office:word" xmlns:w="http://schemas.openxmlformats.org/wordprocessingml/2006/main" xmlns:w14="http://schemas.microsoft.com/office/word/2010/wordml" xmlns:w15="http://schemas.microsoft.com/office/word/2012/wordml" xmlns:w16cex="http://schemas.microsoft.com/office/word/2018/wordml/cex" xmlns:w16cid="http://schemas.microsoft.com/office/word/2016/wordml/cid" xmlns:w16="http://schemas.microsoft.com/office/word/2018/wordml" xmlns:w16sdtdh="http://schemas.microsoft.com/office/word/2020/wordml/sdtdatahash" xmlns:w16se="http://schemas.microsoft.com/office/word/2015/wordml/symex" xmlns:wpg="http://schemas.microsoft.com/office/word/2010/wordprocessingGroup" xmlns:wpi="http://schemas.microsoft.com/office/word/2010/wordprocessingInk" xmlns:wne="http://schemas.microsoft.com/office/word/2006/wordml" xmlns:wps="http://schemas.microsoft.com/office/word/2010/wordprocessingShape" mc:Ignorable="w14 w15 w16se w16cid w16 w16cex w16sdtdh wp14">
   <w15:person w15:author="Charles Vin">
     <w15:presenceInfo w15:providerId="Windows Live" w15:userId="b6a572ba99eaa7ea"/>
   </w15:person>

</xml_diff>